<commit_message>
Update NOAKA DEXPI Pilot Transfer Requirements.docx
Test
</commit_message>
<xml_diff>
--- a/NOAKA DEXPI Pilot Transfer Requirements.docx
+++ b/NOAKA DEXPI Pilot Transfer Requirements.docx
@@ -4487,6 +4487,9 @@
         <w:t>Overview</w:t>
       </w:r>
       <w:bookmarkEnd w:id="24"/>
+      <w:r>
+        <w:t xml:space="preserve"> (test)</w:t>
+      </w:r>
     </w:p>
     <w:p>
       <w:pPr>
@@ -6599,23 +6602,7 @@
           <w:szCs w:val="22"/>
           <w:lang w:eastAsia="en-GB"/>
         </w:rPr>
-        <w:t xml:space="preserve">It is assumed that all main objects; pipelines, equipment, </w:t>
-      </w:r>
-      <w:proofErr w:type="gramStart"/>
-      <w:r>
-        <w:rPr>
-          <w:szCs w:val="22"/>
-          <w:lang w:eastAsia="en-GB"/>
-        </w:rPr>
-        <w:t>instruments</w:t>
-      </w:r>
-      <w:proofErr w:type="gramEnd"/>
-      <w:r>
-        <w:rPr>
-          <w:szCs w:val="22"/>
-          <w:lang w:eastAsia="en-GB"/>
-        </w:rPr>
-        <w:t xml:space="preserve"> and </w:t>
+        <w:t xml:space="preserve">It is assumed that all main objects; pipelines, equipment, instruments and </w:t>
       </w:r>
       <w:r>
         <w:rPr>
@@ -10770,13 +10757,8 @@
       <w:r>
         <w:t xml:space="preserve">symbol </w:t>
       </w:r>
-      <w:proofErr w:type="gramStart"/>
-      <w:r>
-        <w:t>e.g.</w:t>
-      </w:r>
-      <w:proofErr w:type="gramEnd"/>
-      <w:r>
-        <w:t xml:space="preserve"> for </w:t>
+      <w:r>
+        <w:t xml:space="preserve">e.g. for </w:t>
       </w:r>
       <w:proofErr w:type="spellStart"/>
       <w:r>
@@ -11012,15 +10994,7 @@
         <w:t xml:space="preserve"> export,</w:t>
       </w:r>
       <w:r>
-        <w:t xml:space="preserve"> </w:t>
-      </w:r>
-      <w:proofErr w:type="gramStart"/>
-      <w:r>
-        <w:t>import</w:t>
-      </w:r>
-      <w:proofErr w:type="gramEnd"/>
-      <w:r>
-        <w:t xml:space="preserve"> and display </w:t>
+        <w:t xml:space="preserve"> import and display </w:t>
       </w:r>
       <w:r>
         <w:t xml:space="preserve">of </w:t>
@@ -11715,23 +11689,7 @@
           <w:szCs w:val="22"/>
           <w:lang w:eastAsia="en-GB"/>
         </w:rPr>
-        <w:t xml:space="preserve"> identified by a name and unique tag (Unique identifier that is assigned to a field device, </w:t>
-      </w:r>
-      <w:proofErr w:type="gramStart"/>
-      <w:r>
-        <w:rPr>
-          <w:szCs w:val="22"/>
-          <w:lang w:eastAsia="en-GB"/>
-        </w:rPr>
-        <w:t>skid</w:t>
-      </w:r>
-      <w:proofErr w:type="gramEnd"/>
-      <w:r>
-        <w:rPr>
-          <w:szCs w:val="22"/>
-          <w:lang w:eastAsia="en-GB"/>
-        </w:rPr>
-        <w:t xml:space="preserve"> or equipment).</w:t>
+        <w:t xml:space="preserve"> identified by a name and unique tag (Unique identifier that is assigned to a field device, skid or equipment).</w:t>
       </w:r>
     </w:p>
     <w:p>
@@ -20741,53 +20699,21 @@
           <w:szCs w:val="22"/>
           <w:lang w:eastAsia="en-GB"/>
         </w:rPr>
-        <w:t xml:space="preserve"> required to run, </w:t>
-      </w:r>
-      <w:proofErr w:type="gramStart"/>
+        <w:t xml:space="preserve"> required to run, monitor and control a specific process</w:t>
+      </w:r>
       <w:r>
         <w:rPr>
           <w:szCs w:val="22"/>
           <w:lang w:eastAsia="en-GB"/>
         </w:rPr>
-        <w:t>monitor</w:t>
-      </w:r>
-      <w:proofErr w:type="gramEnd"/>
+        <w:t xml:space="preserve">. E.g. </w:t>
+      </w:r>
       <w:r>
         <w:rPr>
           <w:szCs w:val="22"/>
           <w:lang w:eastAsia="en-GB"/>
         </w:rPr>
-        <w:t xml:space="preserve"> and control a specific process</w:t>
-      </w:r>
-      <w:r>
-        <w:rPr>
-          <w:szCs w:val="22"/>
-          <w:lang w:eastAsia="en-GB"/>
-        </w:rPr>
-        <w:t xml:space="preserve">. E.g. </w:t>
-      </w:r>
-      <w:r>
-        <w:rPr>
-          <w:szCs w:val="22"/>
-          <w:lang w:eastAsia="en-GB"/>
-        </w:rPr>
-        <w:t xml:space="preserve">Indicators, Recorders, </w:t>
-      </w:r>
-      <w:proofErr w:type="gramStart"/>
-      <w:r>
-        <w:rPr>
-          <w:szCs w:val="22"/>
-          <w:lang w:eastAsia="en-GB"/>
-        </w:rPr>
-        <w:t>Controllers ,</w:t>
-      </w:r>
-      <w:proofErr w:type="gramEnd"/>
-      <w:r>
-        <w:rPr>
-          <w:szCs w:val="22"/>
-          <w:lang w:eastAsia="en-GB"/>
-        </w:rPr>
-        <w:t xml:space="preserve"> including:</w:t>
+        <w:t>Indicators, Recorders, Controllers , including:</w:t>
       </w:r>
       <w:r>
         <w:rPr>
@@ -25439,14 +25365,12 @@
         </w:rPr>
         <w:t xml:space="preserve">for actuated valves there are </w:t>
       </w:r>
-      <w:proofErr w:type="gramStart"/>
       <w:r>
         <w:rPr>
           <w:lang w:eastAsia="en-GB"/>
         </w:rPr>
         <w:t>a number of</w:t>
       </w:r>
-      <w:proofErr w:type="gramEnd"/>
       <w:r>
         <w:rPr>
           <w:lang w:eastAsia="en-GB"/>
@@ -29412,18 +29336,10 @@
         <w:t xml:space="preserve">, however, </w:t>
       </w:r>
       <w:r>
-        <w:t xml:space="preserve">the modelling described below will allow for annotation that are not </w:t>
-      </w:r>
-      <w:proofErr w:type="gramStart"/>
-      <w:r>
-        <w:t>connected.</w:t>
-      </w:r>
-      <w:r>
-        <w:t>.</w:t>
-      </w:r>
-      <w:proofErr w:type="gramEnd"/>
-      <w:r>
-        <w:t xml:space="preserve"> An item on the drawing can have more than one annotation.</w:t>
+        <w:t>the modelling described below will allow for annotation that are not connected.</w:t>
+      </w:r>
+      <w:r>
+        <w:t>. An item on the drawing can have more than one annotation.</w:t>
       </w:r>
     </w:p>
     <w:p>
@@ -29481,15 +29397,7 @@
         <w:t>with Name,</w:t>
       </w:r>
       <w:r>
-        <w:t xml:space="preserve"> </w:t>
-      </w:r>
-      <w:proofErr w:type="gramStart"/>
-      <w:r>
-        <w:t>Text</w:t>
-      </w:r>
-      <w:proofErr w:type="gramEnd"/>
-      <w:r>
-        <w:t xml:space="preserve"> </w:t>
+        <w:t xml:space="preserve"> Text </w:t>
       </w:r>
       <w:r>
         <w:t xml:space="preserve">and an arbitrary number of </w:t>
@@ -29826,21 +29734,7 @@
         <w:rPr>
           <w:lang w:eastAsia="en-GB"/>
         </w:rPr>
-        <w:t xml:space="preserve"> object </w:t>
-      </w:r>
-      <w:proofErr w:type="gramStart"/>
-      <w:r>
-        <w:rPr>
-          <w:lang w:eastAsia="en-GB"/>
-        </w:rPr>
-        <w:t>e.g.</w:t>
-      </w:r>
-      <w:proofErr w:type="gramEnd"/>
-      <w:r>
-        <w:rPr>
-          <w:lang w:eastAsia="en-GB"/>
-        </w:rPr>
-        <w:t xml:space="preserve"> they</w:t>
+        <w:t xml:space="preserve"> object e.g. they</w:t>
       </w:r>
       <w:r>
         <w:rPr>
@@ -32861,7 +32755,6 @@
               <w:t>PersistentIDs</w:t>
             </w:r>
             <w:proofErr w:type="spellEnd"/>
-            <w:proofErr w:type="gramStart"/>
             <w:r>
               <w:rPr>
                 <w:rFonts w:ascii="Calibri" w:hAnsi="Calibri" w:cs="Calibri"/>
@@ -32871,7 +32764,6 @@
               </w:rPr>
               <w:t>=[</w:t>
             </w:r>
-            <w:proofErr w:type="gramEnd"/>
           </w:p>
           <w:p>
             <w:pPr>
@@ -32972,7 +32864,6 @@
                 <w:lang w:eastAsia="en-GB"/>
               </w:rPr>
             </w:pPr>
-            <w:proofErr w:type="gramStart"/>
             <w:r>
               <w:rPr>
                 <w:szCs w:val="22"/>
@@ -32980,7 +32871,6 @@
               </w:rPr>
               <w:t>0..*</w:t>
             </w:r>
-            <w:proofErr w:type="gramEnd"/>
           </w:p>
         </w:tc>
         <w:tc>
@@ -33648,25 +33538,7 @@
           <w:szCs w:val="24"/>
           <w:lang w:val="en-US"/>
         </w:rPr>
-        <w:t xml:space="preserve"> are considered to be implicitly connected, by their main flow in and flow out </w:t>
-      </w:r>
-      <w:proofErr w:type="gramStart"/>
-      <w:r>
-        <w:rPr>
-          <w:sz w:val="24"/>
-          <w:szCs w:val="24"/>
-          <w:lang w:val="en-US"/>
-        </w:rPr>
-        <w:t>connections</w:t>
-      </w:r>
-      <w:proofErr w:type="gramEnd"/>
-      <w:r>
-        <w:rPr>
-          <w:sz w:val="24"/>
-          <w:szCs w:val="24"/>
-          <w:lang w:val="en-US"/>
-        </w:rPr>
-        <w:t xml:space="preserve"> points, in the order that they are represented in the </w:t>
+        <w:t xml:space="preserve"> are considered to be implicitly connected, by their main flow in and flow out connections points, in the order that they are represented in the </w:t>
       </w:r>
       <w:proofErr w:type="spellStart"/>
       <w:r>
@@ -34087,25 +33959,7 @@
           <w:szCs w:val="24"/>
           <w:lang w:val="en-US"/>
         </w:rPr>
-        <w:t xml:space="preserve"> that it doesn’t </w:t>
-      </w:r>
-      <w:proofErr w:type="gramStart"/>
-      <w:r>
-        <w:rPr>
-          <w:sz w:val="24"/>
-          <w:szCs w:val="24"/>
-          <w:lang w:val="en-US"/>
-        </w:rPr>
-        <w:t>contain</w:t>
-      </w:r>
-      <w:proofErr w:type="gramEnd"/>
-      <w:r>
-        <w:rPr>
-          <w:sz w:val="24"/>
-          <w:szCs w:val="24"/>
-          <w:lang w:val="en-US"/>
-        </w:rPr>
-        <w:t xml:space="preserve"> or it will reference a </w:t>
+        <w:t xml:space="preserve"> that it doesn’t contain or it will reference a </w:t>
       </w:r>
       <w:proofErr w:type="spellStart"/>
       <w:r>
@@ -35958,25 +35812,7 @@
           <w:szCs w:val="24"/>
           <w:lang w:val="en-US"/>
         </w:rPr>
-        <w:t>, if applicable (</w:t>
-      </w:r>
-      <w:proofErr w:type="gramStart"/>
-      <w:r>
-        <w:rPr>
-          <w:sz w:val="24"/>
-          <w:szCs w:val="24"/>
-          <w:lang w:val="en-US"/>
-        </w:rPr>
-        <w:t>i.e.</w:t>
-      </w:r>
-      <w:proofErr w:type="gramEnd"/>
-      <w:r>
-        <w:rPr>
-          <w:sz w:val="24"/>
-          <w:szCs w:val="24"/>
-          <w:lang w:val="en-US"/>
-        </w:rPr>
-        <w:t xml:space="preserve"> the main flow out of the segment).</w:t>
+        <w:t>, if applicable (i.e. the main flow out of the segment).</w:t>
       </w:r>
     </w:p>
     <w:p>
@@ -46742,6 +46578,15 @@
 </file>
 
 <file path=customXml/item1.xml><?xml version="1.0" encoding="utf-8"?>
+<?mso-contentType ?>
+<FormTemplates xmlns="http://schemas.microsoft.com/sharepoint/v3/contenttype/forms">
+  <Display>DocumentLibraryForm</Display>
+  <Edit>DocumentLibraryForm</Edit>
+  <New>DocumentLibraryForm</New>
+</FormTemplates>
+</file>
+
+<file path=customXml/item2.xml><?xml version="1.0" encoding="utf-8"?>
 <p:properties xmlns:p="http://schemas.microsoft.com/office/2006/metadata/properties" xmlns:xsi="http://www.w3.org/2001/XMLSchema-instance" xmlns:pc="http://schemas.microsoft.com/office/infopath/2007/PartnerControls">
   <documentManagement>
     <_ip_UnifiedCompliancePolicyUIAction xmlns="http://schemas.microsoft.com/sharepoint/v3" xsi:nil="true"/>
@@ -46750,20 +46595,7 @@
 </p:properties>
 </file>
 
-<file path=customXml/item2.xml><?xml version="1.0" encoding="utf-8"?>
-<b:Sources xmlns:b="http://schemas.openxmlformats.org/officeDocument/2006/bibliography" xmlns="http://schemas.openxmlformats.org/officeDocument/2006/bibliography" SelectedStyle="\APA.XSL" StyleName="APA"/>
-</file>
-
 <file path=customXml/item3.xml><?xml version="1.0" encoding="utf-8"?>
-<?mso-contentType ?>
-<FormTemplates xmlns="http://schemas.microsoft.com/sharepoint/v3/contenttype/forms">
-  <Display>DocumentLibraryForm</Display>
-  <Edit>DocumentLibraryForm</Edit>
-  <New>DocumentLibraryForm</New>
-</FormTemplates>
-</file>
-
-<file path=customXml/item4.xml><?xml version="1.0" encoding="utf-8"?>
 <ct:contentTypeSchema xmlns:ct="http://schemas.microsoft.com/office/2006/metadata/contentType" xmlns:ma="http://schemas.microsoft.com/office/2006/metadata/properties/metaAttributes" ct:_="" ma:_="" ma:contentTypeName="Document" ma:contentTypeID="0x010100B120A57844719F4E8D3B231BB569FBC1" ma:contentTypeVersion="11" ma:contentTypeDescription="Create a new document." ma:contentTypeScope="" ma:versionID="0d7e10361cbf35574c6c4289882fa7cc">
   <xsd:schema xmlns:xsd="http://www.w3.org/2001/XMLSchema" xmlns:xs="http://www.w3.org/2001/XMLSchema" xmlns:p="http://schemas.microsoft.com/office/2006/metadata/properties" xmlns:ns1="http://schemas.microsoft.com/sharepoint/v3" xmlns:ns2="8ef53de8-cc6e-4563-8a06-dfe201490014" xmlns:ns3="3ff7fd59-d076-49f0-b547-8e4904caf708" targetNamespace="http://schemas.microsoft.com/office/2006/metadata/properties" ma:root="true" ma:fieldsID="c049f0b0fb335eb72932540c7931f243" ns1:_="" ns2:_="" ns3:_="">
     <xsd:import namespace="http://schemas.microsoft.com/sharepoint/v3"/>
@@ -46979,33 +46811,11 @@
 </ct:contentTypeSchema>
 </file>
 
-<file path=customXml/itemProps1.xml><?xml version="1.0" encoding="utf-8"?>
-<ds:datastoreItem xmlns:ds="http://schemas.openxmlformats.org/officeDocument/2006/customXml" ds:itemID="{69B2DF7C-23B4-429C-A4C0-96B79A4EE4F5}">
-  <ds:schemaRefs>
-    <ds:schemaRef ds:uri="http://schemas.microsoft.com/office/2006/documentManagement/types"/>
-    <ds:schemaRef ds:uri="http://purl.org/dc/terms/"/>
-    <ds:schemaRef ds:uri="http://purl.org/dc/dcmitype/"/>
-    <ds:schemaRef ds:uri="8ef53de8-cc6e-4563-8a06-dfe201490014"/>
-    <ds:schemaRef ds:uri="http://schemas.microsoft.com/office/infopath/2007/PartnerControls"/>
-    <ds:schemaRef ds:uri="http://schemas.microsoft.com/sharepoint/v3"/>
-    <ds:schemaRef ds:uri="http://www.w3.org/XML/1998/namespace"/>
-    <ds:schemaRef ds:uri="http://purl.org/dc/elements/1.1/"/>
-    <ds:schemaRef ds:uri="http://schemas.openxmlformats.org/package/2006/metadata/core-properties"/>
-    <ds:schemaRef ds:uri="3ff7fd59-d076-49f0-b547-8e4904caf708"/>
-    <ds:schemaRef ds:uri="http://schemas.microsoft.com/office/2006/metadata/properties"/>
-  </ds:schemaRefs>
-</ds:datastoreItem>
+<file path=customXml/item4.xml><?xml version="1.0" encoding="utf-8"?>
+<b:Sources xmlns:b="http://schemas.openxmlformats.org/officeDocument/2006/bibliography" xmlns="http://schemas.openxmlformats.org/officeDocument/2006/bibliography" SelectedStyle="\APA.XSL" StyleName="APA"/>
 </file>
 
-<file path=customXml/itemProps2.xml><?xml version="1.0" encoding="utf-8"?>
-<ds:datastoreItem xmlns:ds="http://schemas.openxmlformats.org/officeDocument/2006/customXml" ds:itemID="{0F19D998-EEE0-4BDC-81E0-DAD46B6BCEE7}">
-  <ds:schemaRefs>
-    <ds:schemaRef ds:uri="http://schemas.openxmlformats.org/officeDocument/2006/bibliography"/>
-  </ds:schemaRefs>
-</ds:datastoreItem>
-</file>
-
-<file path=customXml/itemProps3.xml><?xml version="1.0" encoding="utf-8"?>
+<file path=customXml/itemProps1.xml><?xml version="1.0" encoding="utf-8"?>
 <ds:datastoreItem xmlns:ds="http://schemas.openxmlformats.org/officeDocument/2006/customXml" ds:itemID="{3D3567C3-7EF5-4AA2-A0C7-67990F193C7A}">
   <ds:schemaRefs>
     <ds:schemaRef ds:uri="http://schemas.microsoft.com/sharepoint/v3/contenttype/forms"/>
@@ -47013,7 +46823,25 @@
 </ds:datastoreItem>
 </file>
 
-<file path=customXml/itemProps4.xml><?xml version="1.0" encoding="utf-8"?>
+<file path=customXml/itemProps2.xml><?xml version="1.0" encoding="utf-8"?>
+<ds:datastoreItem xmlns:ds="http://schemas.openxmlformats.org/officeDocument/2006/customXml" ds:itemID="{69B2DF7C-23B4-429C-A4C0-96B79A4EE4F5}">
+  <ds:schemaRefs>
+    <ds:schemaRef ds:uri="3ff7fd59-d076-49f0-b547-8e4904caf708"/>
+    <ds:schemaRef ds:uri="http://purl.org/dc/elements/1.1/"/>
+    <ds:schemaRef ds:uri="http://schemas.microsoft.com/office/2006/documentManagement/types"/>
+    <ds:schemaRef ds:uri="http://schemas.microsoft.com/office/infopath/2007/PartnerControls"/>
+    <ds:schemaRef ds:uri="8ef53de8-cc6e-4563-8a06-dfe201490014"/>
+    <ds:schemaRef ds:uri="http://schemas.microsoft.com/sharepoint/v3"/>
+    <ds:schemaRef ds:uri="http://schemas.microsoft.com/office/2006/metadata/properties"/>
+    <ds:schemaRef ds:uri="http://www.w3.org/XML/1998/namespace"/>
+    <ds:schemaRef ds:uri="http://schemas.openxmlformats.org/package/2006/metadata/core-properties"/>
+    <ds:schemaRef ds:uri="http://purl.org/dc/dcmitype/"/>
+    <ds:schemaRef ds:uri="http://purl.org/dc/terms/"/>
+  </ds:schemaRefs>
+</ds:datastoreItem>
+</file>
+
+<file path=customXml/itemProps3.xml><?xml version="1.0" encoding="utf-8"?>
 <ds:datastoreItem xmlns:ds="http://schemas.openxmlformats.org/officeDocument/2006/customXml" ds:itemID="{F75D6BF5-B165-4039-A9B5-4C9CDB2BA413}">
   <ds:schemaRefs>
     <ds:schemaRef ds:uri="http://schemas.microsoft.com/office/2006/metadata/contentType"/>
@@ -47031,4 +46859,12 @@
     <ds:schemaRef ds:uri="http://schemas.microsoft.com/internal/obd"/>
   </ds:schemaRefs>
 </ds:datastoreItem>
+</file>
+
+<file path=customXml/itemProps4.xml><?xml version="1.0" encoding="utf-8"?>
+<ds:datastoreItem xmlns:ds="http://schemas.openxmlformats.org/officeDocument/2006/customXml" ds:itemID="{0F19D998-EEE0-4BDC-81E0-DAD46B6BCEE7}">
+  <ds:schemaRefs>
+    <ds:schemaRef ds:uri="http://schemas.openxmlformats.org/officeDocument/2006/bibliography"/>
+  </ds:schemaRefs>
+</ds:datastoreItem>
 </file>
</xml_diff>

<commit_message>
Update symbol graphic and mapping
</commit_message>
<xml_diff>
--- a/NOAKA DEXPI Pilot Transfer Requirements.docx
+++ b/NOAKA DEXPI Pilot Transfer Requirements.docx
@@ -4487,9 +4487,6 @@
         <w:t>Overview</w:t>
       </w:r>
       <w:bookmarkEnd w:id="24"/>
-      <w:r>
-        <w:t xml:space="preserve"> (test)</w:t>
-      </w:r>
     </w:p>
     <w:p>
       <w:pPr>
@@ -6602,7 +6599,23 @@
           <w:szCs w:val="22"/>
           <w:lang w:eastAsia="en-GB"/>
         </w:rPr>
-        <w:t xml:space="preserve">It is assumed that all main objects; pipelines, equipment, instruments and </w:t>
+        <w:t xml:space="preserve">It is assumed that all main objects; pipelines, equipment, </w:t>
+      </w:r>
+      <w:proofErr w:type="gramStart"/>
+      <w:r>
+        <w:rPr>
+          <w:szCs w:val="22"/>
+          <w:lang w:eastAsia="en-GB"/>
+        </w:rPr>
+        <w:t>instruments</w:t>
+      </w:r>
+      <w:proofErr w:type="gramEnd"/>
+      <w:r>
+        <w:rPr>
+          <w:szCs w:val="22"/>
+          <w:lang w:eastAsia="en-GB"/>
+        </w:rPr>
+        <w:t xml:space="preserve"> and </w:t>
       </w:r>
       <w:r>
         <w:rPr>
@@ -10757,8 +10770,13 @@
       <w:r>
         <w:t xml:space="preserve">symbol </w:t>
       </w:r>
-      <w:r>
-        <w:t xml:space="preserve">e.g. for </w:t>
+      <w:proofErr w:type="gramStart"/>
+      <w:r>
+        <w:t>e.g.</w:t>
+      </w:r>
+      <w:proofErr w:type="gramEnd"/>
+      <w:r>
+        <w:t xml:space="preserve"> for </w:t>
       </w:r>
       <w:proofErr w:type="spellStart"/>
       <w:r>
@@ -10994,7 +11012,15 @@
         <w:t xml:space="preserve"> export,</w:t>
       </w:r>
       <w:r>
-        <w:t xml:space="preserve"> import and display </w:t>
+        <w:t xml:space="preserve"> </w:t>
+      </w:r>
+      <w:proofErr w:type="gramStart"/>
+      <w:r>
+        <w:t>import</w:t>
+      </w:r>
+      <w:proofErr w:type="gramEnd"/>
+      <w:r>
+        <w:t xml:space="preserve"> and display </w:t>
       </w:r>
       <w:r>
         <w:t xml:space="preserve">of </w:t>
@@ -11689,7 +11715,23 @@
           <w:szCs w:val="22"/>
           <w:lang w:eastAsia="en-GB"/>
         </w:rPr>
-        <w:t xml:space="preserve"> identified by a name and unique tag (Unique identifier that is assigned to a field device, skid or equipment).</w:t>
+        <w:t xml:space="preserve"> identified by a name and unique tag (Unique identifier that is assigned to a field device, </w:t>
+      </w:r>
+      <w:proofErr w:type="gramStart"/>
+      <w:r>
+        <w:rPr>
+          <w:szCs w:val="22"/>
+          <w:lang w:eastAsia="en-GB"/>
+        </w:rPr>
+        <w:t>skid</w:t>
+      </w:r>
+      <w:proofErr w:type="gramEnd"/>
+      <w:r>
+        <w:rPr>
+          <w:szCs w:val="22"/>
+          <w:lang w:eastAsia="en-GB"/>
+        </w:rPr>
+        <w:t xml:space="preserve"> or equipment).</w:t>
       </w:r>
     </w:p>
     <w:p>
@@ -20699,13 +20741,29 @@
           <w:szCs w:val="22"/>
           <w:lang w:eastAsia="en-GB"/>
         </w:rPr>
-        <w:t xml:space="preserve"> required to run, monitor and control a specific process</w:t>
-      </w:r>
+        <w:t xml:space="preserve"> required to run, </w:t>
+      </w:r>
+      <w:proofErr w:type="gramStart"/>
       <w:r>
         <w:rPr>
           <w:szCs w:val="22"/>
           <w:lang w:eastAsia="en-GB"/>
         </w:rPr>
+        <w:t>monitor</w:t>
+      </w:r>
+      <w:proofErr w:type="gramEnd"/>
+      <w:r>
+        <w:rPr>
+          <w:szCs w:val="22"/>
+          <w:lang w:eastAsia="en-GB"/>
+        </w:rPr>
+        <w:t xml:space="preserve"> and control a specific process</w:t>
+      </w:r>
+      <w:r>
+        <w:rPr>
+          <w:szCs w:val="22"/>
+          <w:lang w:eastAsia="en-GB"/>
+        </w:rPr>
         <w:t xml:space="preserve">. E.g. </w:t>
       </w:r>
       <w:r>
@@ -20713,7 +20771,23 @@
           <w:szCs w:val="22"/>
           <w:lang w:eastAsia="en-GB"/>
         </w:rPr>
-        <w:t>Indicators, Recorders, Controllers , including:</w:t>
+        <w:t xml:space="preserve">Indicators, Recorders, </w:t>
+      </w:r>
+      <w:proofErr w:type="gramStart"/>
+      <w:r>
+        <w:rPr>
+          <w:szCs w:val="22"/>
+          <w:lang w:eastAsia="en-GB"/>
+        </w:rPr>
+        <w:t>Controllers ,</w:t>
+      </w:r>
+      <w:proofErr w:type="gramEnd"/>
+      <w:r>
+        <w:rPr>
+          <w:szCs w:val="22"/>
+          <w:lang w:eastAsia="en-GB"/>
+        </w:rPr>
+        <w:t xml:space="preserve"> including:</w:t>
       </w:r>
       <w:r>
         <w:rPr>
@@ -22349,12 +22423,59 @@
     </w:p>
     <w:p>
       <w:pPr>
-        <w:pStyle w:val="Heading5"/>
-        <w:ind w:firstLine="0"/>
         <w:rPr>
           <w:lang w:val="en-US"/>
         </w:rPr>
       </w:pPr>
+    </w:p>
+    <w:p>
+      <w:pPr>
+        <w:tabs>
+          <w:tab w:val="clear" w:pos="360"/>
+          <w:tab w:val="clear" w:pos="720"/>
+          <w:tab w:val="clear" w:pos="1080"/>
+          <w:tab w:val="clear" w:pos="1440"/>
+          <w:tab w:val="clear" w:pos="1800"/>
+          <w:tab w:val="clear" w:pos="2160"/>
+          <w:tab w:val="clear" w:pos="2520"/>
+          <w:tab w:val="clear" w:pos="2880"/>
+          <w:tab w:val="clear" w:pos="3240"/>
+          <w:tab w:val="clear" w:pos="3600"/>
+          <w:tab w:val="clear" w:pos="3960"/>
+          <w:tab w:val="clear" w:pos="4320"/>
+          <w:tab w:val="clear" w:pos="4680"/>
+          <w:tab w:val="clear" w:pos="5040"/>
+          <w:tab w:val="clear" w:pos="5400"/>
+          <w:tab w:val="clear" w:pos="5760"/>
+          <w:tab w:val="clear" w:pos="6120"/>
+          <w:tab w:val="clear" w:pos="6480"/>
+          <w:tab w:val="clear" w:pos="6840"/>
+          <w:tab w:val="clear" w:pos="7200"/>
+          <w:tab w:val="clear" w:pos="7560"/>
+          <w:tab w:val="clear" w:pos="7920"/>
+          <w:tab w:val="clear" w:pos="8280"/>
+          <w:tab w:val="clear" w:pos="8640"/>
+          <w:tab w:val="clear" w:pos="9000"/>
+        </w:tabs>
+        <w:overflowPunct/>
+        <w:autoSpaceDE/>
+        <w:autoSpaceDN/>
+        <w:adjustRightInd/>
+        <w:spacing w:before="0"/>
+        <w:textAlignment w:val="auto"/>
+        <w:rPr>
+          <w:rFonts w:ascii="Arial" w:hAnsi="Arial"/>
+          <w:b/>
+          <w:noProof/>
+          <w:color w:val="000080"/>
+          <w:sz w:val="24"/>
+          <w:szCs w:val="24"/>
+          <w:lang w:eastAsia="en-GB"/>
+        </w:rPr>
+      </w:pPr>
+      <w:r>
+        <w:br w:type="page"/>
+      </w:r>
     </w:p>
     <w:p>
       <w:pPr>
@@ -25365,12 +25486,14 @@
         </w:rPr>
         <w:t xml:space="preserve">for actuated valves there are </w:t>
       </w:r>
+      <w:proofErr w:type="gramStart"/>
       <w:r>
         <w:rPr>
           <w:lang w:eastAsia="en-GB"/>
         </w:rPr>
         <w:t>a number of</w:t>
       </w:r>
+      <w:proofErr w:type="gramEnd"/>
       <w:r>
         <w:rPr>
           <w:lang w:eastAsia="en-GB"/>
@@ -29336,10 +29459,18 @@
         <w:t xml:space="preserve">, however, </w:t>
       </w:r>
       <w:r>
-        <w:t>the modelling described below will allow for annotation that are not connected.</w:t>
-      </w:r>
-      <w:r>
-        <w:t>. An item on the drawing can have more than one annotation.</w:t>
+        <w:t xml:space="preserve">the modelling described below will allow for annotation that are not </w:t>
+      </w:r>
+      <w:proofErr w:type="gramStart"/>
+      <w:r>
+        <w:t>connected.</w:t>
+      </w:r>
+      <w:r>
+        <w:t>.</w:t>
+      </w:r>
+      <w:proofErr w:type="gramEnd"/>
+      <w:r>
+        <w:t xml:space="preserve"> An item on the drawing can have more than one annotation.</w:t>
       </w:r>
     </w:p>
     <w:p>
@@ -29397,7 +29528,15 @@
         <w:t>with Name,</w:t>
       </w:r>
       <w:r>
-        <w:t xml:space="preserve"> Text </w:t>
+        <w:t xml:space="preserve"> </w:t>
+      </w:r>
+      <w:proofErr w:type="gramStart"/>
+      <w:r>
+        <w:t>Text</w:t>
+      </w:r>
+      <w:proofErr w:type="gramEnd"/>
+      <w:r>
+        <w:t xml:space="preserve"> </w:t>
       </w:r>
       <w:r>
         <w:t xml:space="preserve">and an arbitrary number of </w:t>
@@ -29734,7 +29873,21 @@
         <w:rPr>
           <w:lang w:eastAsia="en-GB"/>
         </w:rPr>
-        <w:t xml:space="preserve"> object e.g. they</w:t>
+        <w:t xml:space="preserve"> object </w:t>
+      </w:r>
+      <w:proofErr w:type="gramStart"/>
+      <w:r>
+        <w:rPr>
+          <w:lang w:eastAsia="en-GB"/>
+        </w:rPr>
+        <w:t>e.g.</w:t>
+      </w:r>
+      <w:proofErr w:type="gramEnd"/>
+      <w:r>
+        <w:rPr>
+          <w:lang w:eastAsia="en-GB"/>
+        </w:rPr>
+        <w:t xml:space="preserve"> they</w:t>
       </w:r>
       <w:r>
         <w:rPr>
@@ -32755,6 +32908,7 @@
               <w:t>PersistentIDs</w:t>
             </w:r>
             <w:proofErr w:type="spellEnd"/>
+            <w:proofErr w:type="gramStart"/>
             <w:r>
               <w:rPr>
                 <w:rFonts w:ascii="Calibri" w:hAnsi="Calibri" w:cs="Calibri"/>
@@ -32764,6 +32918,7 @@
               </w:rPr>
               <w:t>=[</w:t>
             </w:r>
+            <w:proofErr w:type="gramEnd"/>
           </w:p>
           <w:p>
             <w:pPr>
@@ -32864,6 +33019,7 @@
                 <w:lang w:eastAsia="en-GB"/>
               </w:rPr>
             </w:pPr>
+            <w:proofErr w:type="gramStart"/>
             <w:r>
               <w:rPr>
                 <w:szCs w:val="22"/>
@@ -32871,6 +33027,7 @@
               </w:rPr>
               <w:t>0..*</w:t>
             </w:r>
+            <w:proofErr w:type="gramEnd"/>
           </w:p>
         </w:tc>
         <w:tc>
@@ -33538,7 +33695,25 @@
           <w:szCs w:val="24"/>
           <w:lang w:val="en-US"/>
         </w:rPr>
-        <w:t xml:space="preserve"> are considered to be implicitly connected, by their main flow in and flow out connections points, in the order that they are represented in the </w:t>
+        <w:t xml:space="preserve"> are considered to be implicitly connected, by their main flow in and flow out </w:t>
+      </w:r>
+      <w:proofErr w:type="gramStart"/>
+      <w:r>
+        <w:rPr>
+          <w:sz w:val="24"/>
+          <w:szCs w:val="24"/>
+          <w:lang w:val="en-US"/>
+        </w:rPr>
+        <w:t>connections</w:t>
+      </w:r>
+      <w:proofErr w:type="gramEnd"/>
+      <w:r>
+        <w:rPr>
+          <w:sz w:val="24"/>
+          <w:szCs w:val="24"/>
+          <w:lang w:val="en-US"/>
+        </w:rPr>
+        <w:t xml:space="preserve"> points, in the order that they are represented in the </w:t>
       </w:r>
       <w:proofErr w:type="spellStart"/>
       <w:r>
@@ -33777,7 +33952,25 @@
           <w:szCs w:val="24"/>
           <w:lang w:val="en-US"/>
         </w:rPr>
-        <w:t xml:space="preserve"> (e.g., Pipes) with common engineering properties that define a single process flow.  Where there is a junction in the flow or a change of specification (e.g., piping class or nominal diameter), the </w:t>
+        <w:t xml:space="preserve"> (e.g., Pipes) with common engineering properties that define a single process flow</w:t>
+      </w:r>
+      <w:proofErr w:type="gramStart"/>
+      <w:r>
+        <w:rPr>
+          <w:sz w:val="24"/>
+          <w:szCs w:val="24"/>
+          <w:lang w:val="en-US"/>
+        </w:rPr>
+        <w:t xml:space="preserve">.  </w:t>
+      </w:r>
+      <w:proofErr w:type="gramEnd"/>
+      <w:r>
+        <w:rPr>
+          <w:sz w:val="24"/>
+          <w:szCs w:val="24"/>
+          <w:lang w:val="en-US"/>
+        </w:rPr>
+        <w:t xml:space="preserve">Where there is a junction in the flow or a change of specification (e.g., piping class or nominal diameter), the </w:t>
       </w:r>
       <w:proofErr w:type="spellStart"/>
       <w:r>
@@ -33959,7 +34152,25 @@
           <w:szCs w:val="24"/>
           <w:lang w:val="en-US"/>
         </w:rPr>
-        <w:t xml:space="preserve"> that it doesn’t contain or it will reference a </w:t>
+        <w:t xml:space="preserve"> that it doesn’t </w:t>
+      </w:r>
+      <w:proofErr w:type="gramStart"/>
+      <w:r>
+        <w:rPr>
+          <w:sz w:val="24"/>
+          <w:szCs w:val="24"/>
+          <w:lang w:val="en-US"/>
+        </w:rPr>
+        <w:t>contain</w:t>
+      </w:r>
+      <w:proofErr w:type="gramEnd"/>
+      <w:r>
+        <w:rPr>
+          <w:sz w:val="24"/>
+          <w:szCs w:val="24"/>
+          <w:lang w:val="en-US"/>
+        </w:rPr>
+        <w:t xml:space="preserve"> or it will reference a </w:t>
       </w:r>
       <w:proofErr w:type="spellStart"/>
       <w:r>
@@ -35812,7 +36023,25 @@
           <w:szCs w:val="24"/>
           <w:lang w:val="en-US"/>
         </w:rPr>
-        <w:t>, if applicable (i.e. the main flow out of the segment).</w:t>
+        <w:t>, if applicable (</w:t>
+      </w:r>
+      <w:proofErr w:type="gramStart"/>
+      <w:r>
+        <w:rPr>
+          <w:sz w:val="24"/>
+          <w:szCs w:val="24"/>
+          <w:lang w:val="en-US"/>
+        </w:rPr>
+        <w:t>i.e.</w:t>
+      </w:r>
+      <w:proofErr w:type="gramEnd"/>
+      <w:r>
+        <w:rPr>
+          <w:sz w:val="24"/>
+          <w:szCs w:val="24"/>
+          <w:lang w:val="en-US"/>
+        </w:rPr>
+        <w:t xml:space="preserve"> the main flow out of the segment).</w:t>
       </w:r>
     </w:p>
     <w:p>
@@ -46578,24 +46807,10 @@
 </file>
 
 <file path=customXml/item1.xml><?xml version="1.0" encoding="utf-8"?>
-<?mso-contentType ?>
-<FormTemplates xmlns="http://schemas.microsoft.com/sharepoint/v3/contenttype/forms">
-  <Display>DocumentLibraryForm</Display>
-  <Edit>DocumentLibraryForm</Edit>
-  <New>DocumentLibraryForm</New>
-</FormTemplates>
+<b:Sources xmlns:b="http://schemas.openxmlformats.org/officeDocument/2006/bibliography" xmlns="http://schemas.openxmlformats.org/officeDocument/2006/bibliography" SelectedStyle="\APA.XSL" StyleName="APA"/>
 </file>
 
 <file path=customXml/item2.xml><?xml version="1.0" encoding="utf-8"?>
-<p:properties xmlns:p="http://schemas.microsoft.com/office/2006/metadata/properties" xmlns:xsi="http://www.w3.org/2001/XMLSchema-instance" xmlns:pc="http://schemas.microsoft.com/office/infopath/2007/PartnerControls">
-  <documentManagement>
-    <_ip_UnifiedCompliancePolicyUIAction xmlns="http://schemas.microsoft.com/sharepoint/v3" xsi:nil="true"/>
-    <_ip_UnifiedCompliancePolicyProperties xmlns="http://schemas.microsoft.com/sharepoint/v3" xsi:nil="true"/>
-  </documentManagement>
-</p:properties>
-</file>
-
-<file path=customXml/item3.xml><?xml version="1.0" encoding="utf-8"?>
 <ct:contentTypeSchema xmlns:ct="http://schemas.microsoft.com/office/2006/metadata/contentType" xmlns:ma="http://schemas.microsoft.com/office/2006/metadata/properties/metaAttributes" ct:_="" ma:_="" ma:contentTypeName="Document" ma:contentTypeID="0x010100B120A57844719F4E8D3B231BB569FBC1" ma:contentTypeVersion="11" ma:contentTypeDescription="Create a new document." ma:contentTypeScope="" ma:versionID="0d7e10361cbf35574c6c4289882fa7cc">
   <xsd:schema xmlns:xsd="http://www.w3.org/2001/XMLSchema" xmlns:xs="http://www.w3.org/2001/XMLSchema" xmlns:p="http://schemas.microsoft.com/office/2006/metadata/properties" xmlns:ns1="http://schemas.microsoft.com/sharepoint/v3" xmlns:ns2="8ef53de8-cc6e-4563-8a06-dfe201490014" xmlns:ns3="3ff7fd59-d076-49f0-b547-8e4904caf708" targetNamespace="http://schemas.microsoft.com/office/2006/metadata/properties" ma:root="true" ma:fieldsID="c049f0b0fb335eb72932540c7931f243" ns1:_="" ns2:_="" ns3:_="">
     <xsd:import namespace="http://schemas.microsoft.com/sharepoint/v3"/>
@@ -46811,37 +47026,33 @@
 </ct:contentTypeSchema>
 </file>
 
+<file path=customXml/item3.xml><?xml version="1.0" encoding="utf-8"?>
+<p:properties xmlns:p="http://schemas.microsoft.com/office/2006/metadata/properties" xmlns:xsi="http://www.w3.org/2001/XMLSchema-instance" xmlns:pc="http://schemas.microsoft.com/office/infopath/2007/PartnerControls">
+  <documentManagement>
+    <_ip_UnifiedCompliancePolicyUIAction xmlns="http://schemas.microsoft.com/sharepoint/v3" xsi:nil="true"/>
+    <_ip_UnifiedCompliancePolicyProperties xmlns="http://schemas.microsoft.com/sharepoint/v3" xsi:nil="true"/>
+  </documentManagement>
+</p:properties>
+</file>
+
 <file path=customXml/item4.xml><?xml version="1.0" encoding="utf-8"?>
-<b:Sources xmlns:b="http://schemas.openxmlformats.org/officeDocument/2006/bibliography" xmlns="http://schemas.openxmlformats.org/officeDocument/2006/bibliography" SelectedStyle="\APA.XSL" StyleName="APA"/>
+<?mso-contentType ?>
+<FormTemplates xmlns="http://schemas.microsoft.com/sharepoint/v3/contenttype/forms">
+  <Display>DocumentLibraryForm</Display>
+  <Edit>DocumentLibraryForm</Edit>
+  <New>DocumentLibraryForm</New>
+</FormTemplates>
 </file>
 
 <file path=customXml/itemProps1.xml><?xml version="1.0" encoding="utf-8"?>
-<ds:datastoreItem xmlns:ds="http://schemas.openxmlformats.org/officeDocument/2006/customXml" ds:itemID="{3D3567C3-7EF5-4AA2-A0C7-67990F193C7A}">
+<ds:datastoreItem xmlns:ds="http://schemas.openxmlformats.org/officeDocument/2006/customXml" ds:itemID="{0F19D998-EEE0-4BDC-81E0-DAD46B6BCEE7}">
   <ds:schemaRefs>
-    <ds:schemaRef ds:uri="http://schemas.microsoft.com/sharepoint/v3/contenttype/forms"/>
+    <ds:schemaRef ds:uri="http://schemas.openxmlformats.org/officeDocument/2006/bibliography"/>
   </ds:schemaRefs>
 </ds:datastoreItem>
 </file>
 
 <file path=customXml/itemProps2.xml><?xml version="1.0" encoding="utf-8"?>
-<ds:datastoreItem xmlns:ds="http://schemas.openxmlformats.org/officeDocument/2006/customXml" ds:itemID="{69B2DF7C-23B4-429C-A4C0-96B79A4EE4F5}">
-  <ds:schemaRefs>
-    <ds:schemaRef ds:uri="3ff7fd59-d076-49f0-b547-8e4904caf708"/>
-    <ds:schemaRef ds:uri="http://purl.org/dc/elements/1.1/"/>
-    <ds:schemaRef ds:uri="http://schemas.microsoft.com/office/2006/documentManagement/types"/>
-    <ds:schemaRef ds:uri="http://schemas.microsoft.com/office/infopath/2007/PartnerControls"/>
-    <ds:schemaRef ds:uri="8ef53de8-cc6e-4563-8a06-dfe201490014"/>
-    <ds:schemaRef ds:uri="http://schemas.microsoft.com/sharepoint/v3"/>
-    <ds:schemaRef ds:uri="http://schemas.microsoft.com/office/2006/metadata/properties"/>
-    <ds:schemaRef ds:uri="http://www.w3.org/XML/1998/namespace"/>
-    <ds:schemaRef ds:uri="http://schemas.openxmlformats.org/package/2006/metadata/core-properties"/>
-    <ds:schemaRef ds:uri="http://purl.org/dc/dcmitype/"/>
-    <ds:schemaRef ds:uri="http://purl.org/dc/terms/"/>
-  </ds:schemaRefs>
-</ds:datastoreItem>
-</file>
-
-<file path=customXml/itemProps3.xml><?xml version="1.0" encoding="utf-8"?>
 <ds:datastoreItem xmlns:ds="http://schemas.openxmlformats.org/officeDocument/2006/customXml" ds:itemID="{F75D6BF5-B165-4039-A9B5-4C9CDB2BA413}">
   <ds:schemaRefs>
     <ds:schemaRef ds:uri="http://schemas.microsoft.com/office/2006/metadata/contentType"/>
@@ -46861,10 +47072,20 @@
 </ds:datastoreItem>
 </file>
 
+<file path=customXml/itemProps3.xml><?xml version="1.0" encoding="utf-8"?>
+<ds:datastoreItem xmlns:ds="http://schemas.openxmlformats.org/officeDocument/2006/customXml" ds:itemID="{69B2DF7C-23B4-429C-A4C0-96B79A4EE4F5}">
+  <ds:schemaRefs>
+    <ds:schemaRef ds:uri="http://schemas.microsoft.com/office/2006/metadata/properties"/>
+    <ds:schemaRef ds:uri="http://schemas.microsoft.com/office/infopath/2007/PartnerControls"/>
+    <ds:schemaRef ds:uri="http://schemas.microsoft.com/sharepoint/v3"/>
+  </ds:schemaRefs>
+</ds:datastoreItem>
+</file>
+
 <file path=customXml/itemProps4.xml><?xml version="1.0" encoding="utf-8"?>
-<ds:datastoreItem xmlns:ds="http://schemas.openxmlformats.org/officeDocument/2006/customXml" ds:itemID="{0F19D998-EEE0-4BDC-81E0-DAD46B6BCEE7}">
+<ds:datastoreItem xmlns:ds="http://schemas.openxmlformats.org/officeDocument/2006/customXml" ds:itemID="{3D3567C3-7EF5-4AA2-A0C7-67990F193C7A}">
   <ds:schemaRefs>
-    <ds:schemaRef ds:uri="http://schemas.openxmlformats.org/officeDocument/2006/bibliography"/>
+    <ds:schemaRef ds:uri="http://schemas.microsoft.com/sharepoint/v3/contenttype/forms"/>
   </ds:schemaRefs>
 </ds:datastoreItem>
 </file>
</xml_diff>

<commit_message>
update meta data and symbols
</commit_message>
<xml_diff>
--- a/NOAKA DEXPI Pilot Transfer Requirements.docx
+++ b/NOAKA DEXPI Pilot Transfer Requirements.docx
@@ -440,7 +440,7 @@
                 <w:bCs/>
                 <w:szCs w:val="22"/>
               </w:rPr>
-              <w:t>1</w:t>
+              <w:t>2</w:t>
             </w:r>
           </w:p>
         </w:tc>
@@ -1636,6 +1636,14 @@
                 <w:szCs w:val="22"/>
               </w:rPr>
             </w:pPr>
+            <w:r>
+              <w:rPr>
+                <w:rFonts w:ascii="Times New Roman" w:hAnsi="Times New Roman" w:cs="Times New Roman"/>
+                <w:sz w:val="22"/>
+                <w:szCs w:val="22"/>
+              </w:rPr>
+              <w:t>2.3</w:t>
+            </w:r>
           </w:p>
         </w:tc>
         <w:tc>
@@ -1653,6 +1661,14 @@
                 <w:szCs w:val="22"/>
               </w:rPr>
             </w:pPr>
+            <w:r>
+              <w:rPr>
+                <w:rFonts w:ascii="Times New Roman" w:hAnsi="Times New Roman" w:cs="Times New Roman"/>
+                <w:sz w:val="22"/>
+                <w:szCs w:val="22"/>
+              </w:rPr>
+              <w:t>14.12.21</w:t>
+            </w:r>
           </w:p>
         </w:tc>
         <w:tc>
@@ -1669,6 +1685,14 @@
                 <w:szCs w:val="22"/>
               </w:rPr>
             </w:pPr>
+            <w:r>
+              <w:rPr>
+                <w:rFonts w:ascii="Times New Roman" w:hAnsi="Times New Roman" w:cs="Times New Roman"/>
+                <w:sz w:val="22"/>
+                <w:szCs w:val="22"/>
+              </w:rPr>
+              <w:t>Update metadata example</w:t>
+            </w:r>
           </w:p>
         </w:tc>
         <w:tc>
@@ -1685,6 +1709,14 @@
                 <w:szCs w:val="22"/>
               </w:rPr>
             </w:pPr>
+            <w:r>
+              <w:rPr>
+                <w:rFonts w:ascii="Times New Roman" w:hAnsi="Times New Roman" w:cs="Times New Roman"/>
+                <w:sz w:val="22"/>
+                <w:szCs w:val="22"/>
+              </w:rPr>
+              <w:t>TLP</w:t>
+            </w:r>
           </w:p>
         </w:tc>
       </w:tr>
@@ -6216,11 +6248,6 @@
               <w:rPr>
                 <w:szCs w:val="22"/>
               </w:rPr>
-            </w:r>
-            <w:r>
-              <w:rPr>
-                <w:szCs w:val="22"/>
-              </w:rPr>
               <w:fldChar w:fldCharType="separate"/>
             </w:r>
             <w:r>
@@ -6412,9 +6439,9 @@
       <w:pPr>
         <w:pStyle w:val="Heading2"/>
       </w:pPr>
-      <w:bookmarkStart w:id="36" w:name="_Ref316469521"/>
-      <w:bookmarkStart w:id="37" w:name="_Ref316469525"/>
-      <w:bookmarkStart w:id="38" w:name="_Toc90018850"/>
+      <w:bookmarkStart w:id="36" w:name="_Toc90018850"/>
+      <w:bookmarkStart w:id="37" w:name="_Ref316469521"/>
+      <w:bookmarkStart w:id="38" w:name="_Ref316469525"/>
       <w:r>
         <w:lastRenderedPageBreak/>
         <w:t>Constraints</w:t>
@@ -6422,10 +6449,10 @@
       <w:r>
         <w:t>/Assumptions</w:t>
       </w:r>
-      <w:bookmarkEnd w:id="38"/>
+      <w:bookmarkEnd w:id="36"/>
     </w:p>
-    <w:bookmarkEnd w:id="36"/>
     <w:bookmarkEnd w:id="37"/>
+    <w:bookmarkEnd w:id="38"/>
     <w:p>
       <w:pPr>
         <w:tabs>
@@ -7256,9 +7283,9 @@
           <w:bCs w:val="0"/>
         </w:rPr>
       </w:pPr>
-      <w:bookmarkStart w:id="40" w:name="OLE_LINK1"/>
-      <w:bookmarkStart w:id="41" w:name="OLE_LINK2"/>
-      <w:bookmarkStart w:id="42" w:name="_Toc90018852"/>
+      <w:bookmarkStart w:id="40" w:name="_Toc90018852"/>
+      <w:bookmarkStart w:id="41" w:name="OLE_LINK1"/>
+      <w:bookmarkStart w:id="42" w:name="OLE_LINK2"/>
       <w:r>
         <w:rPr>
           <w:rStyle w:val="Strong"/>
@@ -7267,10 +7294,10 @@
         </w:rPr>
         <w:t>Overview</w:t>
       </w:r>
-      <w:bookmarkEnd w:id="42"/>
+      <w:bookmarkEnd w:id="40"/>
     </w:p>
-    <w:bookmarkEnd w:id="40"/>
     <w:bookmarkEnd w:id="41"/>
+    <w:bookmarkEnd w:id="42"/>
     <w:p>
       <w:pPr>
         <w:rPr>
@@ -9094,17 +9121,19 @@
     </w:p>
     <w:p>
       <w:pPr>
-        <w:keepNext/>
+        <w:rPr>
+          <w:lang w:eastAsia="en-GB"/>
+        </w:rPr>
       </w:pPr>
       <w:r>
         <w:rPr>
           <w:noProof/>
         </w:rPr>
         <w:drawing>
-          <wp:inline distT="0" distB="0" distL="0" distR="0" wp14:anchorId="05948D07" wp14:editId="120DCF1F">
-            <wp:extent cx="2737727" cy="4584755"/>
-            <wp:effectExtent l="19050" t="19050" r="24765" b="25400"/>
-            <wp:docPr id="44" name="Picture 44" descr="Table&#10;&#10;Description automatically generated"/>
+          <wp:inline distT="0" distB="0" distL="0" distR="0" wp14:anchorId="473BF093" wp14:editId="26186CAB">
+            <wp:extent cx="10007584" cy="4169664"/>
+            <wp:effectExtent l="0" t="0" r="0" b="2540"/>
+            <wp:docPr id="49" name="Picture 49" descr="A picture containing diagram&#10;&#10;Description automatically generated"/>
             <wp:cNvGraphicFramePr>
               <a:graphicFrameLocks xmlns:a="http://schemas.openxmlformats.org/drawingml/2006/main" noChangeAspect="1"/>
             </wp:cNvGraphicFramePr>
@@ -9112,7 +9141,7 @@
               <a:graphicData uri="http://schemas.openxmlformats.org/drawingml/2006/picture">
                 <pic:pic xmlns:pic="http://schemas.openxmlformats.org/drawingml/2006/picture">
                   <pic:nvPicPr>
-                    <pic:cNvPr id="44" name="Picture 44" descr="Table&#10;&#10;Description automatically generated"/>
+                    <pic:cNvPr id="49" name="Picture 49" descr="A picture containing diagram&#10;&#10;Description automatically generated"/>
                     <pic:cNvPicPr/>
                   </pic:nvPicPr>
                   <pic:blipFill>
@@ -9124,16 +9153,11 @@
                   <pic:spPr>
                     <a:xfrm>
                       <a:off x="0" y="0"/>
-                      <a:ext cx="2750932" cy="4606869"/>
+                      <a:ext cx="10010540" cy="4170896"/>
                     </a:xfrm>
                     <a:prstGeom prst="rect">
                       <a:avLst/>
                     </a:prstGeom>
-                    <a:ln>
-                      <a:solidFill>
-                        <a:schemeClr val="tx1"/>
-                      </a:solidFill>
-                    </a:ln>
                   </pic:spPr>
                 </pic:pic>
               </a:graphicData>
@@ -9144,7 +9168,6 @@
     </w:p>
     <w:p>
       <w:pPr>
-        <w:pStyle w:val="Caption"/>
         <w:rPr>
           <w:lang w:eastAsia="en-GB"/>
         </w:rPr>
@@ -9184,10 +9207,21 @@
     </w:p>
     <w:p>
       <w:pPr>
+        <w:rPr>
+          <w:lang w:eastAsia="en-GB"/>
+        </w:rPr>
+      </w:pPr>
+    </w:p>
+    <w:p>
+      <w:pPr>
+        <w:keepNext/>
+      </w:pPr>
+    </w:p>
+    <w:p>
+      <w:pPr>
         <w:pStyle w:val="Heading4"/>
       </w:pPr>
       <w:r>
-        <w:lastRenderedPageBreak/>
         <w:t>Requirement Details:</w:t>
       </w:r>
     </w:p>
@@ -9510,7 +9544,7 @@
                 <w:szCs w:val="22"/>
                 <w:lang w:eastAsia="en-GB"/>
               </w:rPr>
-              <w:t>PIPING AND INSTRUMENT DIAGRAM TEST P&amp;ID</w:t>
+              <w:t xml:space="preserve">PIPING AND INSTRUMENT DIAGRAM </w:t>
             </w:r>
           </w:p>
         </w:tc>
@@ -9532,22 +9566,6 @@
                 <w:lang w:eastAsia="en-GB"/>
               </w:rPr>
             </w:pPr>
-            <w:proofErr w:type="spellStart"/>
-            <w:r>
-              <w:rPr>
-                <w:szCs w:val="22"/>
-                <w:lang w:eastAsia="en-GB"/>
-              </w:rPr>
-              <w:t>TitleBlock</w:t>
-            </w:r>
-            <w:proofErr w:type="spellEnd"/>
-            <w:r>
-              <w:rPr>
-                <w:szCs w:val="22"/>
-                <w:lang w:eastAsia="en-GB"/>
-              </w:rPr>
-              <w:t>: Drawing Title</w:t>
-            </w:r>
           </w:p>
         </w:tc>
       </w:tr>
@@ -9579,7 +9597,7 @@
                 <w:szCs w:val="22"/>
                 <w:lang w:eastAsia="en-GB"/>
               </w:rPr>
-              <w:t>FileName</w:t>
+              <w:t>DrawingSubTitle</w:t>
             </w:r>
             <w:proofErr w:type="spellEnd"/>
           </w:p>
@@ -9607,7 +9625,7 @@
                 <w:szCs w:val="22"/>
                 <w:lang w:eastAsia="en-GB"/>
               </w:rPr>
-              <w:t>http://sandbox.dexpi.org/rdl/FileNameAssignmentClass</w:t>
+              <w:t>http://sandbox.dexpi.org/rdl/DrawingSubTitleAssignmentClass</w:t>
             </w:r>
           </w:p>
         </w:tc>
@@ -9634,7 +9652,7 @@
                 <w:szCs w:val="22"/>
                 <w:lang w:eastAsia="en-GB"/>
               </w:rPr>
-              <w:t>PID.001</w:t>
+              <w:t>TEST P&amp;ID</w:t>
             </w:r>
           </w:p>
         </w:tc>
@@ -9656,22 +9674,6 @@
                 <w:lang w:eastAsia="en-GB"/>
               </w:rPr>
             </w:pPr>
-            <w:proofErr w:type="spellStart"/>
-            <w:r>
-              <w:rPr>
-                <w:szCs w:val="22"/>
-                <w:lang w:eastAsia="en-GB"/>
-              </w:rPr>
-              <w:t>TitleBlock</w:t>
-            </w:r>
-            <w:proofErr w:type="spellEnd"/>
-            <w:r>
-              <w:rPr>
-                <w:szCs w:val="22"/>
-                <w:lang w:eastAsia="en-GB"/>
-              </w:rPr>
-              <w:t>: File Name</w:t>
-            </w:r>
           </w:p>
         </w:tc>
       </w:tr>
@@ -9703,7 +9705,7 @@
                 <w:szCs w:val="22"/>
                 <w:lang w:eastAsia="en-GB"/>
               </w:rPr>
-              <w:t>ProcessPlantIdentificationCode</w:t>
+              <w:t>DrawingNumber</w:t>
             </w:r>
             <w:proofErr w:type="spellEnd"/>
           </w:p>
@@ -9731,7 +9733,7 @@
                 <w:szCs w:val="22"/>
                 <w:lang w:eastAsia="en-GB"/>
               </w:rPr>
-              <w:t>http://sandbox.dexpi.org/rdl/ProcessPlantIdentificationCodeAssignmentClass</w:t>
+              <w:t>http://sandbox.dexpi.org/rdl/DrawingNumberAssignmentClass</w:t>
             </w:r>
           </w:p>
         </w:tc>
@@ -9758,7 +9760,7 @@
                 <w:szCs w:val="22"/>
                 <w:lang w:eastAsia="en-GB"/>
               </w:rPr>
-              <w:t>D</w:t>
+              <w:t>PID.001</w:t>
             </w:r>
           </w:p>
         </w:tc>
@@ -9811,7 +9813,7 @@
                 <w:szCs w:val="22"/>
                 <w:lang w:eastAsia="en-GB"/>
               </w:rPr>
-              <w:t>ProcessPlantName</w:t>
+              <w:t>ProcessPlantIdentificationCode</w:t>
             </w:r>
             <w:proofErr w:type="spellEnd"/>
           </w:p>
@@ -9839,7 +9841,7 @@
                 <w:szCs w:val="22"/>
                 <w:lang w:eastAsia="en-GB"/>
               </w:rPr>
-              <w:t>http://sandbox.dexpi.org/rdl/ProcessPlantNameAssignmentClass</w:t>
+              <w:t>http://sandbox.dexpi.org/rdl/ProcessPlantIdentificationCodeAssignmentClass</w:t>
             </w:r>
           </w:p>
         </w:tc>
@@ -9866,7 +9868,7 @@
                 <w:szCs w:val="22"/>
                 <w:lang w:eastAsia="en-GB"/>
               </w:rPr>
-              <w:t>KRAFLA</w:t>
+              <w:t>D</w:t>
             </w:r>
           </w:p>
         </w:tc>
@@ -9888,22 +9890,6 @@
                 <w:lang w:eastAsia="en-GB"/>
               </w:rPr>
             </w:pPr>
-            <w:proofErr w:type="spellStart"/>
-            <w:r>
-              <w:rPr>
-                <w:szCs w:val="22"/>
-                <w:lang w:eastAsia="en-GB"/>
-              </w:rPr>
-              <w:t>TitleBlock</w:t>
-            </w:r>
-            <w:proofErr w:type="spellEnd"/>
-            <w:r>
-              <w:rPr>
-                <w:szCs w:val="22"/>
-                <w:lang w:eastAsia="en-GB"/>
-              </w:rPr>
-              <w:t>: Plant</w:t>
-            </w:r>
           </w:p>
         </w:tc>
       </w:tr>
@@ -9935,7 +9921,7 @@
                 <w:szCs w:val="22"/>
                 <w:lang w:eastAsia="en-GB"/>
               </w:rPr>
-              <w:t>PlantSystemIdentificationCode</w:t>
+              <w:t>ProcessPlantName</w:t>
             </w:r>
             <w:proofErr w:type="spellEnd"/>
           </w:p>
@@ -9963,7 +9949,7 @@
                 <w:szCs w:val="22"/>
                 <w:lang w:eastAsia="en-GB"/>
               </w:rPr>
-              <w:t>http://sandbox.dexpi.org/rdl/PlantSystemIdentificationCodeAssignmentClass</w:t>
+              <w:t>http://sandbox.dexpi.org/rdl/ProcessPlantNameAssignmentClass</w:t>
             </w:r>
           </w:p>
         </w:tc>
@@ -9990,7 +9976,7 @@
                 <w:szCs w:val="22"/>
                 <w:lang w:eastAsia="en-GB"/>
               </w:rPr>
-              <w:t>20</w:t>
+              <w:t>KRAFLA</w:t>
             </w:r>
           </w:p>
         </w:tc>
@@ -10012,36 +9998,6 @@
                 <w:lang w:eastAsia="en-GB"/>
               </w:rPr>
             </w:pPr>
-            <w:proofErr w:type="spellStart"/>
-            <w:r>
-              <w:rPr>
-                <w:szCs w:val="22"/>
-                <w:lang w:eastAsia="en-GB"/>
-              </w:rPr>
-              <w:t>TitleBlock</w:t>
-            </w:r>
-            <w:proofErr w:type="spellEnd"/>
-            <w:r>
-              <w:rPr>
-                <w:szCs w:val="22"/>
-                <w:lang w:eastAsia="en-GB"/>
-              </w:rPr>
-              <w:t>:</w:t>
-            </w:r>
-            <w:r>
-              <w:rPr>
-                <w:szCs w:val="22"/>
-                <w:lang w:eastAsia="en-GB"/>
-              </w:rPr>
-              <w:t xml:space="preserve"> </w:t>
-            </w:r>
-            <w:r>
-              <w:rPr>
-                <w:szCs w:val="22"/>
-                <w:lang w:eastAsia="en-GB"/>
-              </w:rPr>
-              <w:t>System</w:t>
-            </w:r>
           </w:p>
         </w:tc>
       </w:tr>
@@ -10073,7 +10029,7 @@
                 <w:szCs w:val="22"/>
                 <w:lang w:eastAsia="en-GB"/>
               </w:rPr>
-              <w:t>PlantAreaName</w:t>
+              <w:t>PlantSystemIdentificationCode</w:t>
             </w:r>
             <w:proofErr w:type="spellEnd"/>
           </w:p>
@@ -10101,7 +10057,7 @@
                 <w:szCs w:val="22"/>
                 <w:lang w:eastAsia="en-GB"/>
               </w:rPr>
-              <w:t>http://sandbox.dexpi.org/rdl/AreaIsa95NameAssignmentClass</w:t>
+              <w:t>http://sandbox.dexpi.org/rdl/PlantSystemIdentificationCodeAssignmentClass</w:t>
             </w:r>
           </w:p>
         </w:tc>
@@ -10123,6 +10079,13 @@
                 <w:lang w:eastAsia="en-GB"/>
               </w:rPr>
             </w:pPr>
+            <w:r>
+              <w:rPr>
+                <w:szCs w:val="22"/>
+                <w:lang w:eastAsia="en-GB"/>
+              </w:rPr>
+              <w:t>20</w:t>
+            </w:r>
           </w:p>
         </w:tc>
         <w:tc>
@@ -10143,22 +10106,6 @@
                 <w:lang w:eastAsia="en-GB"/>
               </w:rPr>
             </w:pPr>
-            <w:proofErr w:type="spellStart"/>
-            <w:r>
-              <w:rPr>
-                <w:szCs w:val="22"/>
-                <w:lang w:eastAsia="en-GB"/>
-              </w:rPr>
-              <w:t>TitleBlock</w:t>
-            </w:r>
-            <w:proofErr w:type="spellEnd"/>
-            <w:r>
-              <w:rPr>
-                <w:szCs w:val="22"/>
-                <w:lang w:eastAsia="en-GB"/>
-              </w:rPr>
-              <w:t>: Area</w:t>
-            </w:r>
           </w:p>
         </w:tc>
       </w:tr>
@@ -10190,7 +10137,7 @@
                 <w:szCs w:val="22"/>
                 <w:lang w:eastAsia="en-GB"/>
               </w:rPr>
-              <w:t>ProjectName</w:t>
+              <w:t>PlantAreaName</w:t>
             </w:r>
             <w:proofErr w:type="spellEnd"/>
           </w:p>
@@ -10218,7 +10165,7 @@
                 <w:szCs w:val="22"/>
                 <w:lang w:eastAsia="en-GB"/>
               </w:rPr>
-              <w:t>http://sandbox.dexpi.org/rdl/ProjectNameAssignmentClass</w:t>
+              <w:t>http://sandbox.dexpi.org/rdl/AreaIsa95NameAssignmentClass</w:t>
             </w:r>
           </w:p>
         </w:tc>
@@ -10570,22 +10517,6 @@
                 <w:lang w:eastAsia="en-GB"/>
               </w:rPr>
             </w:pPr>
-            <w:proofErr w:type="spellStart"/>
-            <w:r>
-              <w:rPr>
-                <w:szCs w:val="22"/>
-                <w:lang w:eastAsia="en-GB"/>
-              </w:rPr>
-              <w:t>TitleBlock</w:t>
-            </w:r>
-            <w:proofErr w:type="spellEnd"/>
-            <w:r>
-              <w:rPr>
-                <w:szCs w:val="22"/>
-                <w:lang w:eastAsia="en-GB"/>
-              </w:rPr>
-              <w:t>: Revision</w:t>
-            </w:r>
           </w:p>
         </w:tc>
       </w:tr>
@@ -10694,22 +10625,410 @@
                 <w:lang w:eastAsia="en-GB"/>
               </w:rPr>
             </w:pPr>
+          </w:p>
+        </w:tc>
+      </w:tr>
+      <w:tr>
+        <w:trPr>
+          <w:trHeight w:val="180"/>
+        </w:trPr>
+        <w:tc>
+          <w:tcPr>
+            <w:tcW w:w="3071" w:type="dxa"/>
+            <w:tcBorders>
+              <w:top w:val="single" w:sz="6" w:space="0" w:color="CCCCCC"/>
+              <w:left w:val="single" w:sz="6" w:space="0" w:color="CCCCCC"/>
+              <w:bottom w:val="single" w:sz="6" w:space="0" w:color="CCCCCC"/>
+              <w:right w:val="single" w:sz="6" w:space="0" w:color="CCCCCC"/>
+            </w:tcBorders>
+            <w:shd w:val="clear" w:color="auto" w:fill="auto"/>
+          </w:tcPr>
+          <w:p>
+            <w:pPr>
+              <w:rPr>
+                <w:szCs w:val="22"/>
+                <w:lang w:eastAsia="en-GB"/>
+              </w:rPr>
+            </w:pPr>
             <w:proofErr w:type="spellStart"/>
             <w:r>
               <w:rPr>
                 <w:szCs w:val="22"/>
                 <w:lang w:eastAsia="en-GB"/>
               </w:rPr>
-              <w:t>TitleBlock</w:t>
+              <w:t>ApprovalDescription</w:t>
             </w:r>
             <w:proofErr w:type="spellEnd"/>
-            <w:r>
-              <w:rPr>
-                <w:szCs w:val="22"/>
-                <w:lang w:eastAsia="en-GB"/>
-              </w:rPr>
-              <w:t>: Scale / Size</w:t>
-            </w:r>
+          </w:p>
+        </w:tc>
+        <w:tc>
+          <w:tcPr>
+            <w:tcW w:w="6986" w:type="dxa"/>
+            <w:tcBorders>
+              <w:top w:val="single" w:sz="6" w:space="0" w:color="CCCCCC"/>
+              <w:left w:val="single" w:sz="6" w:space="0" w:color="CCCCCC"/>
+              <w:bottom w:val="single" w:sz="6" w:space="0" w:color="CCCCCC"/>
+              <w:right w:val="single" w:sz="6" w:space="0" w:color="CCCCCC"/>
+            </w:tcBorders>
+            <w:shd w:val="clear" w:color="auto" w:fill="auto"/>
+          </w:tcPr>
+          <w:p>
+            <w:pPr>
+              <w:rPr>
+                <w:szCs w:val="22"/>
+                <w:lang w:eastAsia="en-GB"/>
+              </w:rPr>
+            </w:pPr>
+            <w:r>
+              <w:rPr>
+                <w:szCs w:val="22"/>
+                <w:lang w:eastAsia="en-GB"/>
+              </w:rPr>
+              <w:t>http://sandbox.dexpi.org/rdl/ApprovalDescriptionAssignmentClass</w:t>
+            </w:r>
+          </w:p>
+        </w:tc>
+        <w:tc>
+          <w:tcPr>
+            <w:tcW w:w="2785" w:type="dxa"/>
+            <w:tcBorders>
+              <w:top w:val="single" w:sz="6" w:space="0" w:color="CCCCCC"/>
+              <w:left w:val="single" w:sz="6" w:space="0" w:color="CCCCCC"/>
+              <w:bottom w:val="single" w:sz="6" w:space="0" w:color="CCCCCC"/>
+              <w:right w:val="single" w:sz="6" w:space="0" w:color="CCCCCC"/>
+            </w:tcBorders>
+            <w:shd w:val="clear" w:color="auto" w:fill="auto"/>
+          </w:tcPr>
+          <w:p>
+            <w:pPr>
+              <w:rPr>
+                <w:szCs w:val="22"/>
+                <w:lang w:eastAsia="en-GB"/>
+              </w:rPr>
+            </w:pPr>
+          </w:p>
+        </w:tc>
+        <w:tc>
+          <w:tcPr>
+            <w:tcW w:w="2935" w:type="dxa"/>
+            <w:tcBorders>
+              <w:top w:val="single" w:sz="6" w:space="0" w:color="CCCCCC"/>
+              <w:left w:val="single" w:sz="6" w:space="0" w:color="CCCCCC"/>
+              <w:bottom w:val="single" w:sz="6" w:space="0" w:color="CCCCCC"/>
+              <w:right w:val="single" w:sz="6" w:space="0" w:color="CCCCCC"/>
+            </w:tcBorders>
+            <w:shd w:val="clear" w:color="auto" w:fill="auto"/>
+          </w:tcPr>
+          <w:p>
+            <w:pPr>
+              <w:rPr>
+                <w:szCs w:val="22"/>
+                <w:lang w:eastAsia="en-GB"/>
+              </w:rPr>
+            </w:pPr>
+          </w:p>
+        </w:tc>
+      </w:tr>
+      <w:tr>
+        <w:trPr>
+          <w:trHeight w:val="180"/>
+        </w:trPr>
+        <w:tc>
+          <w:tcPr>
+            <w:tcW w:w="3071" w:type="dxa"/>
+            <w:tcBorders>
+              <w:top w:val="single" w:sz="6" w:space="0" w:color="CCCCCC"/>
+              <w:left w:val="single" w:sz="6" w:space="0" w:color="CCCCCC"/>
+              <w:bottom w:val="single" w:sz="6" w:space="0" w:color="CCCCCC"/>
+              <w:right w:val="single" w:sz="6" w:space="0" w:color="CCCCCC"/>
+            </w:tcBorders>
+            <w:shd w:val="clear" w:color="auto" w:fill="auto"/>
+          </w:tcPr>
+          <w:p>
+            <w:pPr>
+              <w:rPr>
+                <w:szCs w:val="22"/>
+                <w:lang w:eastAsia="en-GB"/>
+              </w:rPr>
+            </w:pPr>
+            <w:proofErr w:type="spellStart"/>
+            <w:r>
+              <w:rPr>
+                <w:szCs w:val="22"/>
+                <w:lang w:eastAsia="en-GB"/>
+              </w:rPr>
+              <w:t>CreatorName</w:t>
+            </w:r>
+            <w:proofErr w:type="spellEnd"/>
+          </w:p>
+        </w:tc>
+        <w:tc>
+          <w:tcPr>
+            <w:tcW w:w="6986" w:type="dxa"/>
+            <w:tcBorders>
+              <w:top w:val="single" w:sz="6" w:space="0" w:color="CCCCCC"/>
+              <w:left w:val="single" w:sz="6" w:space="0" w:color="CCCCCC"/>
+              <w:bottom w:val="single" w:sz="6" w:space="0" w:color="CCCCCC"/>
+              <w:right w:val="single" w:sz="6" w:space="0" w:color="CCCCCC"/>
+            </w:tcBorders>
+            <w:shd w:val="clear" w:color="auto" w:fill="auto"/>
+          </w:tcPr>
+          <w:p>
+            <w:pPr>
+              <w:rPr>
+                <w:szCs w:val="22"/>
+                <w:lang w:eastAsia="en-GB"/>
+              </w:rPr>
+            </w:pPr>
+            <w:r>
+              <w:rPr>
+                <w:szCs w:val="22"/>
+                <w:lang w:eastAsia="en-GB"/>
+              </w:rPr>
+              <w:t>http://sandbox.dexpi.org/rdl/CreatorNameAssignmentClass</w:t>
+            </w:r>
+          </w:p>
+        </w:tc>
+        <w:tc>
+          <w:tcPr>
+            <w:tcW w:w="2785" w:type="dxa"/>
+            <w:tcBorders>
+              <w:top w:val="single" w:sz="6" w:space="0" w:color="CCCCCC"/>
+              <w:left w:val="single" w:sz="6" w:space="0" w:color="CCCCCC"/>
+              <w:bottom w:val="single" w:sz="6" w:space="0" w:color="CCCCCC"/>
+              <w:right w:val="single" w:sz="6" w:space="0" w:color="CCCCCC"/>
+            </w:tcBorders>
+            <w:shd w:val="clear" w:color="auto" w:fill="auto"/>
+          </w:tcPr>
+          <w:p>
+            <w:pPr>
+              <w:rPr>
+                <w:szCs w:val="22"/>
+                <w:lang w:eastAsia="en-GB"/>
+              </w:rPr>
+            </w:pPr>
+          </w:p>
+        </w:tc>
+        <w:tc>
+          <w:tcPr>
+            <w:tcW w:w="2935" w:type="dxa"/>
+            <w:tcBorders>
+              <w:top w:val="single" w:sz="6" w:space="0" w:color="CCCCCC"/>
+              <w:left w:val="single" w:sz="6" w:space="0" w:color="CCCCCC"/>
+              <w:bottom w:val="single" w:sz="6" w:space="0" w:color="CCCCCC"/>
+              <w:right w:val="single" w:sz="6" w:space="0" w:color="CCCCCC"/>
+            </w:tcBorders>
+            <w:shd w:val="clear" w:color="auto" w:fill="auto"/>
+          </w:tcPr>
+          <w:p>
+            <w:pPr>
+              <w:rPr>
+                <w:szCs w:val="22"/>
+                <w:lang w:eastAsia="en-GB"/>
+              </w:rPr>
+            </w:pPr>
+          </w:p>
+        </w:tc>
+      </w:tr>
+      <w:tr>
+        <w:trPr>
+          <w:trHeight w:val="180"/>
+        </w:trPr>
+        <w:tc>
+          <w:tcPr>
+            <w:tcW w:w="3071" w:type="dxa"/>
+            <w:tcBorders>
+              <w:top w:val="single" w:sz="6" w:space="0" w:color="CCCCCC"/>
+              <w:left w:val="single" w:sz="6" w:space="0" w:color="CCCCCC"/>
+              <w:bottom w:val="single" w:sz="6" w:space="0" w:color="CCCCCC"/>
+              <w:right w:val="single" w:sz="6" w:space="0" w:color="CCCCCC"/>
+            </w:tcBorders>
+            <w:shd w:val="clear" w:color="auto" w:fill="auto"/>
+          </w:tcPr>
+          <w:p>
+            <w:pPr>
+              <w:rPr>
+                <w:szCs w:val="22"/>
+                <w:lang w:eastAsia="en-GB"/>
+              </w:rPr>
+            </w:pPr>
+            <w:proofErr w:type="spellStart"/>
+            <w:r>
+              <w:rPr>
+                <w:szCs w:val="22"/>
+                <w:lang w:eastAsia="en-GB"/>
+              </w:rPr>
+              <w:t>CheckerName</w:t>
+            </w:r>
+            <w:proofErr w:type="spellEnd"/>
+          </w:p>
+        </w:tc>
+        <w:tc>
+          <w:tcPr>
+            <w:tcW w:w="6986" w:type="dxa"/>
+            <w:tcBorders>
+              <w:top w:val="single" w:sz="6" w:space="0" w:color="CCCCCC"/>
+              <w:left w:val="single" w:sz="6" w:space="0" w:color="CCCCCC"/>
+              <w:bottom w:val="single" w:sz="6" w:space="0" w:color="CCCCCC"/>
+              <w:right w:val="single" w:sz="6" w:space="0" w:color="CCCCCC"/>
+            </w:tcBorders>
+            <w:shd w:val="clear" w:color="auto" w:fill="auto"/>
+          </w:tcPr>
+          <w:p>
+            <w:pPr>
+              <w:rPr>
+                <w:szCs w:val="22"/>
+                <w:lang w:eastAsia="en-GB"/>
+              </w:rPr>
+            </w:pPr>
+            <w:r>
+              <w:rPr>
+                <w:szCs w:val="22"/>
+                <w:lang w:eastAsia="en-GB"/>
+              </w:rPr>
+              <w:t>http://sandbox.dexpi.org/rdl/CheckerNameAssignmentClass</w:t>
+            </w:r>
+          </w:p>
+        </w:tc>
+        <w:tc>
+          <w:tcPr>
+            <w:tcW w:w="2785" w:type="dxa"/>
+            <w:tcBorders>
+              <w:top w:val="single" w:sz="6" w:space="0" w:color="CCCCCC"/>
+              <w:left w:val="single" w:sz="6" w:space="0" w:color="CCCCCC"/>
+              <w:bottom w:val="single" w:sz="6" w:space="0" w:color="CCCCCC"/>
+              <w:right w:val="single" w:sz="6" w:space="0" w:color="CCCCCC"/>
+            </w:tcBorders>
+            <w:shd w:val="clear" w:color="auto" w:fill="auto"/>
+          </w:tcPr>
+          <w:p>
+            <w:pPr>
+              <w:rPr>
+                <w:szCs w:val="22"/>
+                <w:lang w:eastAsia="en-GB"/>
+              </w:rPr>
+            </w:pPr>
+          </w:p>
+        </w:tc>
+        <w:tc>
+          <w:tcPr>
+            <w:tcW w:w="2935" w:type="dxa"/>
+            <w:tcBorders>
+              <w:top w:val="single" w:sz="6" w:space="0" w:color="CCCCCC"/>
+              <w:left w:val="single" w:sz="6" w:space="0" w:color="CCCCCC"/>
+              <w:bottom w:val="single" w:sz="6" w:space="0" w:color="CCCCCC"/>
+              <w:right w:val="single" w:sz="6" w:space="0" w:color="CCCCCC"/>
+            </w:tcBorders>
+            <w:shd w:val="clear" w:color="auto" w:fill="auto"/>
+          </w:tcPr>
+          <w:p>
+            <w:pPr>
+              <w:rPr>
+                <w:szCs w:val="22"/>
+                <w:lang w:eastAsia="en-GB"/>
+              </w:rPr>
+            </w:pPr>
+          </w:p>
+        </w:tc>
+      </w:tr>
+      <w:tr>
+        <w:trPr>
+          <w:trHeight w:val="180"/>
+        </w:trPr>
+        <w:tc>
+          <w:tcPr>
+            <w:tcW w:w="3071" w:type="dxa"/>
+            <w:tcBorders>
+              <w:top w:val="single" w:sz="6" w:space="0" w:color="CCCCCC"/>
+              <w:left w:val="single" w:sz="6" w:space="0" w:color="CCCCCC"/>
+              <w:bottom w:val="single" w:sz="6" w:space="0" w:color="CCCCCC"/>
+              <w:right w:val="single" w:sz="6" w:space="0" w:color="CCCCCC"/>
+            </w:tcBorders>
+            <w:shd w:val="clear" w:color="auto" w:fill="auto"/>
+          </w:tcPr>
+          <w:p>
+            <w:pPr>
+              <w:rPr>
+                <w:szCs w:val="22"/>
+                <w:lang w:eastAsia="en-GB"/>
+              </w:rPr>
+            </w:pPr>
+            <w:proofErr w:type="spellStart"/>
+            <w:r>
+              <w:rPr>
+                <w:szCs w:val="22"/>
+                <w:lang w:eastAsia="en-GB"/>
+              </w:rPr>
+              <w:t>ApproverName</w:t>
+            </w:r>
+            <w:proofErr w:type="spellEnd"/>
+          </w:p>
+        </w:tc>
+        <w:tc>
+          <w:tcPr>
+            <w:tcW w:w="6986" w:type="dxa"/>
+            <w:tcBorders>
+              <w:top w:val="single" w:sz="6" w:space="0" w:color="CCCCCC"/>
+              <w:left w:val="single" w:sz="6" w:space="0" w:color="CCCCCC"/>
+              <w:bottom w:val="single" w:sz="6" w:space="0" w:color="CCCCCC"/>
+              <w:right w:val="single" w:sz="6" w:space="0" w:color="CCCCCC"/>
+            </w:tcBorders>
+            <w:shd w:val="clear" w:color="auto" w:fill="auto"/>
+          </w:tcPr>
+          <w:p>
+            <w:pPr>
+              <w:rPr>
+                <w:szCs w:val="22"/>
+                <w:lang w:eastAsia="en-GB"/>
+              </w:rPr>
+            </w:pPr>
+            <w:r>
+              <w:rPr>
+                <w:szCs w:val="22"/>
+                <w:lang w:eastAsia="en-GB"/>
+              </w:rPr>
+              <w:t>http://sandbox.dexpi.org/rdl/ApproverNameAssignmentClass</w:t>
+            </w:r>
+          </w:p>
+        </w:tc>
+        <w:tc>
+          <w:tcPr>
+            <w:tcW w:w="2785" w:type="dxa"/>
+            <w:tcBorders>
+              <w:top w:val="single" w:sz="6" w:space="0" w:color="CCCCCC"/>
+              <w:left w:val="single" w:sz="6" w:space="0" w:color="CCCCCC"/>
+              <w:bottom w:val="single" w:sz="6" w:space="0" w:color="CCCCCC"/>
+              <w:right w:val="single" w:sz="6" w:space="0" w:color="CCCCCC"/>
+            </w:tcBorders>
+            <w:shd w:val="clear" w:color="auto" w:fill="auto"/>
+          </w:tcPr>
+          <w:p>
+            <w:pPr>
+              <w:rPr>
+                <w:szCs w:val="22"/>
+                <w:lang w:eastAsia="en-GB"/>
+              </w:rPr>
+            </w:pPr>
+          </w:p>
+        </w:tc>
+        <w:tc>
+          <w:tcPr>
+            <w:tcW w:w="2935" w:type="dxa"/>
+            <w:tcBorders>
+              <w:top w:val="single" w:sz="6" w:space="0" w:color="CCCCCC"/>
+              <w:left w:val="single" w:sz="6" w:space="0" w:color="CCCCCC"/>
+              <w:bottom w:val="single" w:sz="6" w:space="0" w:color="CCCCCC"/>
+              <w:right w:val="single" w:sz="6" w:space="0" w:color="CCCCCC"/>
+            </w:tcBorders>
+            <w:shd w:val="clear" w:color="auto" w:fill="auto"/>
+          </w:tcPr>
+          <w:p>
+            <w:pPr>
+              <w:rPr>
+                <w:szCs w:val="22"/>
+                <w:lang w:eastAsia="en-GB"/>
+              </w:rPr>
+            </w:pPr>
           </w:p>
         </w:tc>
       </w:tr>
@@ -10758,33 +11077,6 @@
       <w:r>
         <w:t xml:space="preserve"> Requirements</w:t>
       </w:r>
-    </w:p>
-    <w:p>
-      <w:pPr>
-        <w:rPr>
-          <w:lang w:eastAsia="en-GB"/>
-        </w:rPr>
-      </w:pPr>
-    </w:p>
-    <w:p>
-      <w:pPr>
-        <w:rPr>
-          <w:lang w:eastAsia="en-GB"/>
-        </w:rPr>
-      </w:pPr>
-    </w:p>
-    <w:p>
-      <w:pPr>
-        <w:pStyle w:val="Heading3"/>
-        <w:sectPr>
-          <w:pgSz w:w="16839" w:h="11907" w:orient="landscape" w:code="9"/>
-          <w:pgMar w:top="720" w:right="720" w:bottom="720" w:left="720" w:header="431" w:footer="794" w:gutter="0"/>
-          <w:paperSrc w:first="15" w:other="15"/>
-          <w:cols w:space="720"/>
-          <w:titlePg/>
-          <w:docGrid w:linePitch="360"/>
-        </w:sectPr>
-      </w:pPr>
     </w:p>
     <w:p>
       <w:pPr>
@@ -26033,7 +26325,7 @@
           <v:shape id="_x0000_i1025" type="#_x0000_t75" style="width:77.2pt;height:50.1pt" o:ole="">
             <v:imagedata r:id="rId70" o:title=""/>
           </v:shape>
-          <o:OLEObject Type="Embed" ProgID="Package" ShapeID="_x0000_i1025" DrawAspect="Icon" ObjectID="_1700631641" r:id="rId71"/>
+          <o:OLEObject Type="Embed" ProgID="Package" ShapeID="_x0000_i1025" DrawAspect="Icon" ObjectID="_1701000313" r:id="rId71"/>
         </w:object>
       </w:r>
     </w:p>
@@ -38518,8 +38810,8 @@
       </w:pPr>
       <w:bookmarkStart w:id="64" w:name="_Ref85621413"/>
       <w:bookmarkStart w:id="65" w:name="_Ref86066725"/>
-      <w:bookmarkStart w:id="66" w:name="_Ref85618345"/>
-      <w:bookmarkStart w:id="67" w:name="_Toc90018868"/>
+      <w:bookmarkStart w:id="66" w:name="_Toc90018868"/>
+      <w:bookmarkStart w:id="67" w:name="_Ref85618345"/>
       <w:bookmarkEnd w:id="0"/>
       <w:bookmarkEnd w:id="1"/>
       <w:r>
@@ -38528,7 +38820,7 @@
       </w:r>
       <w:bookmarkEnd w:id="64"/>
       <w:bookmarkEnd w:id="65"/>
-      <w:bookmarkEnd w:id="67"/>
+      <w:bookmarkEnd w:id="66"/>
     </w:p>
     <w:p>
       <w:r>
@@ -42104,7 +42396,7 @@
       <w:r>
         <w:t xml:space="preserve"> </w:t>
       </w:r>
-      <w:bookmarkEnd w:id="66"/>
+      <w:bookmarkEnd w:id="67"/>
       <w:bookmarkEnd w:id="77"/>
     </w:p>
     <w:p>
@@ -42340,6 +42632,13 @@
           <w:lang w:val="en-US"/>
         </w:rPr>
         <w:instrText xml:space="preserve"> REF _Ref169944247 \r \h </w:instrText>
+      </w:r>
+      <w:r>
+        <w:rPr>
+          <w:sz w:val="24"/>
+          <w:szCs w:val="24"/>
+          <w:lang w:val="en-US"/>
+        </w:rPr>
       </w:r>
       <w:r>
         <w:rPr>
@@ -55663,6 +55962,10 @@
 </file>
 
 <file path=customXml/item2.xml><?xml version="1.0" encoding="utf-8"?>
+<b:Sources xmlns:b="http://schemas.openxmlformats.org/officeDocument/2006/bibliography" xmlns="http://schemas.openxmlformats.org/officeDocument/2006/bibliography" SelectedStyle="\APA.XSL" StyleName="APA"/>
+</file>
+
+<file path=customXml/item3.xml><?xml version="1.0" encoding="utf-8"?>
 <?mso-contentType ?>
 <FormTemplates xmlns="http://schemas.microsoft.com/sharepoint/v3/contenttype/forms">
   <Display>DocumentLibraryForm</Display>
@@ -55671,7 +55974,7 @@
 </FormTemplates>
 </file>
 
-<file path=customXml/item3.xml><?xml version="1.0" encoding="utf-8"?>
+<file path=customXml/item4.xml><?xml version="1.0" encoding="utf-8"?>
 <ct:contentTypeSchema xmlns:ct="http://schemas.microsoft.com/office/2006/metadata/contentType" xmlns:ma="http://schemas.microsoft.com/office/2006/metadata/properties/metaAttributes" ct:_="" ma:_="" ma:contentTypeName="Document" ma:contentTypeID="0x010100B120A57844719F4E8D3B231BB569FBC1" ma:contentTypeVersion="11" ma:contentTypeDescription="Create a new document." ma:contentTypeScope="" ma:versionID="0d7e10361cbf35574c6c4289882fa7cc">
   <xsd:schema xmlns:xsd="http://www.w3.org/2001/XMLSchema" xmlns:xs="http://www.w3.org/2001/XMLSchema" xmlns:p="http://schemas.microsoft.com/office/2006/metadata/properties" xmlns:ns1="http://schemas.microsoft.com/sharepoint/v3" xmlns:ns2="8ef53de8-cc6e-4563-8a06-dfe201490014" xmlns:ns3="3ff7fd59-d076-49f0-b547-8e4904caf708" targetNamespace="http://schemas.microsoft.com/office/2006/metadata/properties" ma:root="true" ma:fieldsID="c049f0b0fb335eb72932540c7931f243" ns1:_="" ns2:_="" ns3:_="">
     <xsd:import namespace="http://schemas.microsoft.com/sharepoint/v3"/>
@@ -55887,10 +56190,6 @@
 </ct:contentTypeSchema>
 </file>
 
-<file path=customXml/item4.xml><?xml version="1.0" encoding="utf-8"?>
-<b:Sources xmlns:b="http://schemas.openxmlformats.org/officeDocument/2006/bibliography" xmlns="http://schemas.openxmlformats.org/officeDocument/2006/bibliography" SelectedStyle="\APA.XSL" StyleName="APA"/>
-</file>
-
 <file path=customXml/itemProps1.xml><?xml version="1.0" encoding="utf-8"?>
 <ds:datastoreItem xmlns:ds="http://schemas.openxmlformats.org/officeDocument/2006/customXml" ds:itemID="{69B2DF7C-23B4-429C-A4C0-96B79A4EE4F5}">
   <ds:schemaRefs>
@@ -55902,6 +56201,14 @@
 </file>
 
 <file path=customXml/itemProps2.xml><?xml version="1.0" encoding="utf-8"?>
+<ds:datastoreItem xmlns:ds="http://schemas.openxmlformats.org/officeDocument/2006/customXml" ds:itemID="{0F19D998-EEE0-4BDC-81E0-DAD46B6BCEE7}">
+  <ds:schemaRefs>
+    <ds:schemaRef ds:uri="http://schemas.openxmlformats.org/officeDocument/2006/bibliography"/>
+  </ds:schemaRefs>
+</ds:datastoreItem>
+</file>
+
+<file path=customXml/itemProps3.xml><?xml version="1.0" encoding="utf-8"?>
 <ds:datastoreItem xmlns:ds="http://schemas.openxmlformats.org/officeDocument/2006/customXml" ds:itemID="{3D3567C3-7EF5-4AA2-A0C7-67990F193C7A}">
   <ds:schemaRefs>
     <ds:schemaRef ds:uri="http://schemas.microsoft.com/sharepoint/v3/contenttype/forms"/>
@@ -55909,7 +56216,7 @@
 </ds:datastoreItem>
 </file>
 
-<file path=customXml/itemProps3.xml><?xml version="1.0" encoding="utf-8"?>
+<file path=customXml/itemProps4.xml><?xml version="1.0" encoding="utf-8"?>
 <ds:datastoreItem xmlns:ds="http://schemas.openxmlformats.org/officeDocument/2006/customXml" ds:itemID="{F75D6BF5-B165-4039-A9B5-4C9CDB2BA413}">
   <ds:schemaRefs>
     <ds:schemaRef ds:uri="http://schemas.microsoft.com/office/2006/metadata/contentType"/>
@@ -55927,12 +56234,4 @@
     <ds:schemaRef ds:uri="http://schemas.microsoft.com/internal/obd"/>
   </ds:schemaRefs>
 </ds:datastoreItem>
-</file>
-
-<file path=customXml/itemProps4.xml><?xml version="1.0" encoding="utf-8"?>
-<ds:datastoreItem xmlns:ds="http://schemas.openxmlformats.org/officeDocument/2006/customXml" ds:itemID="{0F19D998-EEE0-4BDC-81E0-DAD46B6BCEE7}">
-  <ds:schemaRefs>
-    <ds:schemaRef ds:uri="http://schemas.openxmlformats.org/officeDocument/2006/bibliography"/>
-  </ds:schemaRefs>
-</ds:datastoreItem>
 </file>
</xml_diff>

<commit_message>
Update mapping for piping components
</commit_message>
<xml_diff>
--- a/NOAKA DEXPI Pilot Transfer Requirements.docx
+++ b/NOAKA DEXPI Pilot Transfer Requirements.docx
@@ -6451,11 +6451,6 @@
               <w:rPr>
                 <w:szCs w:val="22"/>
               </w:rPr>
-            </w:r>
-            <w:r>
-              <w:rPr>
-                <w:szCs w:val="22"/>
-              </w:rPr>
               <w:fldChar w:fldCharType="separate"/>
             </w:r>
             <w:r>
@@ -6717,9 +6712,9 @@
       <w:pPr>
         <w:pStyle w:val="Heading2"/>
       </w:pPr>
-      <w:bookmarkStart w:id="37" w:name="_Ref316469521"/>
-      <w:bookmarkStart w:id="38" w:name="_Ref316469525"/>
-      <w:bookmarkStart w:id="39" w:name="_Toc94113066"/>
+      <w:bookmarkStart w:id="37" w:name="_Toc94113066"/>
+      <w:bookmarkStart w:id="38" w:name="_Ref316469521"/>
+      <w:bookmarkStart w:id="39" w:name="_Ref316469525"/>
       <w:r>
         <w:lastRenderedPageBreak/>
         <w:t>Constraints</w:t>
@@ -6727,10 +6722,10 @@
       <w:r>
         <w:t>/Assumptions</w:t>
       </w:r>
-      <w:bookmarkEnd w:id="39"/>
+      <w:bookmarkEnd w:id="37"/>
     </w:p>
-    <w:bookmarkEnd w:id="37"/>
     <w:bookmarkEnd w:id="38"/>
+    <w:bookmarkEnd w:id="39"/>
     <w:p>
       <w:pPr>
         <w:tabs>
@@ -7670,9 +7665,9 @@
           <w:bCs w:val="0"/>
         </w:rPr>
       </w:pPr>
-      <w:bookmarkStart w:id="41" w:name="OLE_LINK1"/>
-      <w:bookmarkStart w:id="42" w:name="OLE_LINK2"/>
-      <w:bookmarkStart w:id="43" w:name="_Toc94113068"/>
+      <w:bookmarkStart w:id="41" w:name="_Toc94113068"/>
+      <w:bookmarkStart w:id="42" w:name="OLE_LINK1"/>
+      <w:bookmarkStart w:id="43" w:name="OLE_LINK2"/>
       <w:r>
         <w:rPr>
           <w:rStyle w:val="Strong"/>
@@ -7681,10 +7676,10 @@
         </w:rPr>
         <w:t>Overview</w:t>
       </w:r>
-      <w:bookmarkEnd w:id="43"/>
+      <w:bookmarkEnd w:id="41"/>
     </w:p>
-    <w:bookmarkEnd w:id="41"/>
     <w:bookmarkEnd w:id="42"/>
+    <w:bookmarkEnd w:id="43"/>
     <w:p>
       <w:pPr>
         <w:rPr>
@@ -31499,7 +31494,7 @@
           <v:shape id="_x0000_i1025" type="#_x0000_t75" style="width:79.2pt;height:50.4pt" o:ole="">
             <v:imagedata r:id="rId54" o:title=""/>
           </v:shape>
-          <o:OLEObject Type="Embed" ProgID="Package" ShapeID="_x0000_i1025" DrawAspect="Icon" ObjectID="_1704725825" r:id="rId55"/>
+          <o:OLEObject Type="Embed" ProgID="Package" ShapeID="_x0000_i1025" DrawAspect="Icon" ObjectID="_1704779814" r:id="rId55"/>
         </w:object>
       </w:r>
     </w:p>
@@ -40636,10 +40631,25 @@
       <w:bookmarkEnd w:id="68"/>
       <w:bookmarkEnd w:id="69"/>
       <w:bookmarkEnd w:id="71"/>
+      <w:r>
+        <w:t xml:space="preserve"> - Non Graphical Elements</w:t>
+      </w:r>
     </w:p>
     <w:p>
       <w:r>
-        <w:t xml:space="preserve">The following section details the custom class definitions that </w:t>
+        <w:t xml:space="preserve">The following section details the </w:t>
+      </w:r>
+      <w:r>
+        <w:t xml:space="preserve">special </w:t>
+      </w:r>
+      <w:r>
+        <w:t>custom class definitions</w:t>
+      </w:r>
+      <w:r>
+        <w:t xml:space="preserve"> without graphics</w:t>
+      </w:r>
+      <w:r>
+        <w:t xml:space="preserve"> that </w:t>
       </w:r>
       <w:r>
         <w:t>shall be available within the NOAKA DEXPI profile for verification within the project.</w:t>
@@ -40647,28 +40657,34 @@
     </w:p>
     <w:p>
       <w:r>
-        <w:t xml:space="preserve">DEXPI type definitions for each custom class type can be found in </w:t>
+        <w:t xml:space="preserve">Additional custom class definitions for graphically represented objects can be found in the Symbol legend Ref: </w:t>
       </w:r>
       <w:r>
         <w:fldChar w:fldCharType="begin"/>
       </w:r>
       <w:r>
-        <w:instrText xml:space="preserve"> REF _Ref85786473 \h </w:instrText>
+        <w:instrText xml:space="preserve"> REF R7 \h </w:instrText>
       </w:r>
       <w:r>
         <w:fldChar w:fldCharType="separate"/>
       </w:r>
       <w:r>
-        <w:t xml:space="preserve">Table </w:t>
-      </w:r>
-      <w:r>
-        <w:rPr>
-          <w:noProof/>
-        </w:rPr>
-        <w:t>1</w:t>
-      </w:r>
-      <w:r>
-        <w:t>: NOAKA DEXPI Custom Class</w:t>
+        <w:rPr>
+          <w:szCs w:val="22"/>
+        </w:rPr>
+        <w:t>[</w:t>
+      </w:r>
+      <w:r>
+        <w:rPr>
+          <w:szCs w:val="22"/>
+        </w:rPr>
+        <w:t>7</w:t>
+      </w:r>
+      <w:r>
+        <w:rPr>
+          <w:szCs w:val="22"/>
+        </w:rPr>
+        <w:t>]</w:t>
       </w:r>
       <w:r>
         <w:fldChar w:fldCharType="end"/>
@@ -40678,247 +40694,190 @@
       <w:pPr>
         <w:pStyle w:val="Heading2"/>
       </w:pPr>
-      <w:bookmarkStart w:id="72" w:name="_Ref85788010"/>
-      <w:bookmarkStart w:id="73" w:name="_Toc94113086"/>
-      <w:r>
-        <w:t>Drain</w:t>
-      </w:r>
-      <w:r>
-        <w:t xml:space="preserve"> b</w:t>
-      </w:r>
-      <w:r>
-        <w:t>ox</w:t>
+      <w:bookmarkStart w:id="72" w:name="_Ref85788137"/>
+      <w:bookmarkStart w:id="73" w:name="_Toc94113087"/>
+      <w:r>
+        <w:t>Virtual Piping Connector</w:t>
       </w:r>
       <w:bookmarkEnd w:id="72"/>
       <w:bookmarkEnd w:id="73"/>
     </w:p>
     <w:p>
+      <w:pPr>
+        <w:rPr>
+          <w:lang w:eastAsia="en-GB"/>
+        </w:rPr>
+      </w:pPr>
       <w:proofErr w:type="spellStart"/>
       <w:r>
-        <w:t>DrainBox</w:t>
+        <w:rPr>
+          <w:lang w:eastAsia="en-GB"/>
+        </w:rPr>
+        <w:t>VirtualPipingConnector</w:t>
       </w:r>
       <w:proofErr w:type="spellEnd"/>
       <w:r>
-        <w:t xml:space="preserve"> type is defined within TR0052 as part of the ‘Atmospheric storage tanks and containment functions’ grouping.</w:t>
+        <w:rPr>
+          <w:lang w:eastAsia="en-GB"/>
+        </w:rPr>
+        <w:t xml:space="preserve"> type is defined as</w:t>
+      </w:r>
+      <w:r>
+        <w:rPr>
+          <w:lang w:eastAsia="en-GB"/>
+        </w:rPr>
+        <w:t xml:space="preserve"> a special piping connector type</w:t>
+      </w:r>
+      <w:r>
+        <w:rPr>
+          <w:lang w:eastAsia="en-GB"/>
+        </w:rPr>
+        <w:t>. This connector</w:t>
+      </w:r>
+      <w:r>
+        <w:rPr>
+          <w:lang w:eastAsia="en-GB"/>
+        </w:rPr>
+        <w:t xml:space="preserve"> type </w:t>
+      </w:r>
+      <w:r>
+        <w:rPr>
+          <w:lang w:eastAsia="en-GB"/>
+        </w:rPr>
+        <w:t xml:space="preserve">is </w:t>
+      </w:r>
+      <w:r>
+        <w:rPr>
+          <w:lang w:eastAsia="en-GB"/>
+        </w:rPr>
+        <w:t xml:space="preserve">required in the case where the P&amp;ID shows two pipes </w:t>
+      </w:r>
+      <w:r>
+        <w:rPr>
+          <w:lang w:eastAsia="en-GB"/>
+        </w:rPr>
+        <w:t>connecting directly with each</w:t>
+      </w:r>
+      <w:r>
+        <w:rPr>
+          <w:lang w:eastAsia="en-GB"/>
+        </w:rPr>
+        <w:t xml:space="preserve"> other </w:t>
+      </w:r>
+      <w:r>
+        <w:rPr>
+          <w:lang w:eastAsia="en-GB"/>
+        </w:rPr>
+        <w:t>i.e.,</w:t>
+      </w:r>
+      <w:r>
+        <w:rPr>
+          <w:lang w:eastAsia="en-GB"/>
+        </w:rPr>
+        <w:t xml:space="preserve"> there is no graphical </w:t>
+      </w:r>
+      <w:r>
+        <w:rPr>
+          <w:lang w:eastAsia="en-GB"/>
+        </w:rPr>
+        <w:t xml:space="preserve">representation of a connecting </w:t>
+      </w:r>
+      <w:r>
+        <w:rPr>
+          <w:lang w:eastAsia="en-GB"/>
+        </w:rPr>
+        <w:t xml:space="preserve">piping </w:t>
+      </w:r>
+      <w:proofErr w:type="spellStart"/>
+      <w:r>
+        <w:rPr>
+          <w:lang w:eastAsia="en-GB"/>
+        </w:rPr>
+        <w:t>compontent</w:t>
+      </w:r>
+      <w:proofErr w:type="spellEnd"/>
+      <w:r>
+        <w:rPr>
+          <w:lang w:eastAsia="en-GB"/>
+        </w:rPr>
+        <w:t xml:space="preserve"> </w:t>
+      </w:r>
+      <w:r>
+        <w:rPr>
+          <w:lang w:eastAsia="en-GB"/>
+        </w:rPr>
+        <w:t>between the two pipes shown on the P&amp;ID.</w:t>
       </w:r>
     </w:p>
     <w:p>
-      <w:r>
-        <w:t xml:space="preserve">The Drain </w:t>
-      </w:r>
-      <w:r>
-        <w:t>box</w:t>
-      </w:r>
-      <w:r>
-        <w:t xml:space="preserve"> </w:t>
-      </w:r>
-      <w:r>
-        <w:t>are defined as having</w:t>
-      </w:r>
-      <w:r>
-        <w:t xml:space="preserve"> only one</w:t>
-      </w:r>
-      <w:r>
-        <w:t xml:space="preserve"> piping connection </w:t>
-      </w:r>
-      <w:r>
-        <w:t>point,</w:t>
-      </w:r>
-      <w:r>
-        <w:t xml:space="preserve"> typically at the base of the symbol</w:t>
-      </w:r>
-      <w:r>
-        <w:t xml:space="preserve"> for ongoing pipe connections and no connection point at the top.</w:t>
+      <w:pPr>
+        <w:rPr>
+          <w:lang w:eastAsia="en-GB"/>
+        </w:rPr>
+      </w:pPr>
+      <w:r>
+        <w:rPr>
+          <w:lang w:eastAsia="en-GB"/>
+        </w:rPr>
+        <w:t xml:space="preserve">This type </w:t>
+      </w:r>
+      <w:r>
+        <w:rPr>
+          <w:lang w:eastAsia="en-GB"/>
+        </w:rPr>
+        <w:t>has a Supertype ‘</w:t>
+      </w:r>
+      <w:proofErr w:type="spellStart"/>
+      <w:r>
+        <w:rPr>
+          <w:lang w:eastAsia="en-GB"/>
+        </w:rPr>
+        <w:t>PipingNodeOwner</w:t>
+      </w:r>
+      <w:proofErr w:type="spellEnd"/>
+      <w:r>
+        <w:rPr>
+          <w:lang w:eastAsia="en-GB"/>
+        </w:rPr>
+        <w:t>’</w:t>
+      </w:r>
+      <w:r>
+        <w:rPr>
+          <w:lang w:eastAsia="en-GB"/>
+        </w:rPr>
+        <w:t xml:space="preserve"> and thus provides the necessary </w:t>
+      </w:r>
+      <w:proofErr w:type="spellStart"/>
+      <w:r>
+        <w:rPr>
+          <w:lang w:eastAsia="en-GB"/>
+        </w:rPr>
+        <w:t>PipingNode</w:t>
+      </w:r>
+      <w:proofErr w:type="spellEnd"/>
+      <w:r>
+        <w:rPr>
+          <w:lang w:eastAsia="en-GB"/>
+        </w:rPr>
+        <w:t xml:space="preserve"> connection points between </w:t>
+      </w:r>
+      <w:proofErr w:type="spellStart"/>
+      <w:r>
+        <w:rPr>
+          <w:lang w:eastAsia="en-GB"/>
+        </w:rPr>
+        <w:t>PipingNetworkSegments</w:t>
+      </w:r>
+      <w:proofErr w:type="spellEnd"/>
+      <w:r>
+        <w:rPr>
+          <w:lang w:eastAsia="en-GB"/>
+        </w:rPr>
+        <w:t>.</w:t>
       </w:r>
     </w:p>
     <w:p>
       <w:pPr>
-        <w:pStyle w:val="Heading2"/>
-      </w:pPr>
-      <w:bookmarkStart w:id="74" w:name="_Ref85788137"/>
-      <w:bookmarkStart w:id="75" w:name="_Toc94113087"/>
-      <w:r>
-        <w:t>Virtual Piping Connector</w:t>
-      </w:r>
-      <w:bookmarkEnd w:id="74"/>
-      <w:bookmarkEnd w:id="75"/>
-    </w:p>
-    <w:p>
-      <w:pPr>
-        <w:rPr>
-          <w:lang w:eastAsia="en-GB"/>
-        </w:rPr>
-      </w:pPr>
-      <w:proofErr w:type="spellStart"/>
-      <w:r>
-        <w:rPr>
-          <w:lang w:eastAsia="en-GB"/>
-        </w:rPr>
-        <w:t>VirtualPipingConnector</w:t>
-      </w:r>
-      <w:proofErr w:type="spellEnd"/>
-      <w:r>
-        <w:rPr>
-          <w:lang w:eastAsia="en-GB"/>
-        </w:rPr>
-        <w:t xml:space="preserve"> type is defined as</w:t>
-      </w:r>
-      <w:r>
-        <w:rPr>
-          <w:lang w:eastAsia="en-GB"/>
-        </w:rPr>
-        <w:t xml:space="preserve"> a special piping connector type</w:t>
-      </w:r>
-      <w:r>
-        <w:rPr>
-          <w:lang w:eastAsia="en-GB"/>
-        </w:rPr>
-        <w:t>. This connector</w:t>
-      </w:r>
-      <w:r>
-        <w:rPr>
-          <w:lang w:eastAsia="en-GB"/>
-        </w:rPr>
-        <w:t xml:space="preserve"> type </w:t>
-      </w:r>
-      <w:r>
-        <w:rPr>
-          <w:lang w:eastAsia="en-GB"/>
-        </w:rPr>
-        <w:t xml:space="preserve">is </w:t>
-      </w:r>
-      <w:r>
-        <w:rPr>
-          <w:lang w:eastAsia="en-GB"/>
-        </w:rPr>
-        <w:t xml:space="preserve">required in the case where the P&amp;ID shows two pipes </w:t>
-      </w:r>
-      <w:r>
-        <w:rPr>
-          <w:lang w:eastAsia="en-GB"/>
-        </w:rPr>
-        <w:t>connecting directly with each</w:t>
-      </w:r>
-      <w:r>
-        <w:rPr>
-          <w:lang w:eastAsia="en-GB"/>
-        </w:rPr>
-        <w:t xml:space="preserve"> other </w:t>
-      </w:r>
-      <w:r>
-        <w:rPr>
-          <w:lang w:eastAsia="en-GB"/>
-        </w:rPr>
-        <w:t>i.e.,</w:t>
-      </w:r>
-      <w:r>
-        <w:rPr>
-          <w:lang w:eastAsia="en-GB"/>
-        </w:rPr>
-        <w:t xml:space="preserve"> there is no graphical </w:t>
-      </w:r>
-      <w:r>
-        <w:rPr>
-          <w:lang w:eastAsia="en-GB"/>
-        </w:rPr>
-        <w:t xml:space="preserve">representation of a connecting </w:t>
-      </w:r>
-      <w:r>
-        <w:rPr>
-          <w:lang w:eastAsia="en-GB"/>
-        </w:rPr>
-        <w:t xml:space="preserve">piping </w:t>
-      </w:r>
-      <w:proofErr w:type="spellStart"/>
-      <w:r>
-        <w:rPr>
-          <w:lang w:eastAsia="en-GB"/>
-        </w:rPr>
-        <w:t>compontent</w:t>
-      </w:r>
-      <w:proofErr w:type="spellEnd"/>
-      <w:r>
-        <w:rPr>
-          <w:lang w:eastAsia="en-GB"/>
-        </w:rPr>
-        <w:t xml:space="preserve"> </w:t>
-      </w:r>
-      <w:r>
-        <w:rPr>
-          <w:lang w:eastAsia="en-GB"/>
-        </w:rPr>
-        <w:t>between the two pipes shown on the P&amp;ID.</w:t>
-      </w:r>
-    </w:p>
-    <w:p>
-      <w:pPr>
-        <w:rPr>
-          <w:lang w:eastAsia="en-GB"/>
-        </w:rPr>
-      </w:pPr>
-      <w:r>
-        <w:rPr>
-          <w:lang w:eastAsia="en-GB"/>
-        </w:rPr>
-        <w:t xml:space="preserve">This type </w:t>
-      </w:r>
-      <w:r>
-        <w:rPr>
-          <w:lang w:eastAsia="en-GB"/>
-        </w:rPr>
-        <w:t>has a Supertype ‘</w:t>
-      </w:r>
-      <w:proofErr w:type="spellStart"/>
-      <w:r>
-        <w:rPr>
-          <w:lang w:eastAsia="en-GB"/>
-        </w:rPr>
-        <w:t>PipingNodeOwner</w:t>
-      </w:r>
-      <w:proofErr w:type="spellEnd"/>
-      <w:r>
-        <w:rPr>
-          <w:lang w:eastAsia="en-GB"/>
-        </w:rPr>
-        <w:t>’</w:t>
-      </w:r>
-      <w:r>
-        <w:rPr>
-          <w:lang w:eastAsia="en-GB"/>
-        </w:rPr>
-        <w:t xml:space="preserve"> and thus provides the necessary </w:t>
-      </w:r>
-      <w:proofErr w:type="spellStart"/>
-      <w:r>
-        <w:rPr>
-          <w:lang w:eastAsia="en-GB"/>
-        </w:rPr>
-        <w:t>PipingNode</w:t>
-      </w:r>
-      <w:proofErr w:type="spellEnd"/>
-      <w:r>
-        <w:rPr>
-          <w:lang w:eastAsia="en-GB"/>
-        </w:rPr>
-        <w:t xml:space="preserve"> connection points between </w:t>
-      </w:r>
-      <w:proofErr w:type="spellStart"/>
-      <w:r>
-        <w:rPr>
-          <w:lang w:eastAsia="en-GB"/>
-        </w:rPr>
-        <w:t>PipingNetworkSegments</w:t>
-      </w:r>
-      <w:proofErr w:type="spellEnd"/>
-      <w:r>
-        <w:rPr>
-          <w:lang w:eastAsia="en-GB"/>
-        </w:rPr>
-        <w:t>.</w:t>
-      </w:r>
-    </w:p>
-    <w:p>
-      <w:pPr>
         <w:rPr>
           <w:lang w:eastAsia="en-GB"/>
         </w:rPr>
@@ -40929,308 +40888,6 @@
         </w:rPr>
         <w:t>This type has no graphical representation.</w:t>
       </w:r>
-    </w:p>
-    <w:p>
-      <w:pPr>
-        <w:pStyle w:val="Heading2"/>
-      </w:pPr>
-      <w:bookmarkStart w:id="76" w:name="_Toc94113088"/>
-      <w:r>
-        <w:t xml:space="preserve">Custom Class </w:t>
-      </w:r>
-      <w:r>
-        <w:t>Type Details</w:t>
-      </w:r>
-      <w:bookmarkEnd w:id="76"/>
-      <w:r>
-        <w:t xml:space="preserve"> </w:t>
-      </w:r>
-    </w:p>
-    <w:tbl>
-      <w:tblPr>
-        <w:tblStyle w:val="TableGrid"/>
-        <w:tblW w:w="0" w:type="auto"/>
-        <w:tblLayout w:type="fixed"/>
-        <w:tblLook w:val="04A0" w:firstRow="1" w:lastRow="0" w:firstColumn="1" w:lastColumn="0" w:noHBand="0" w:noVBand="1"/>
-      </w:tblPr>
-      <w:tblGrid>
-        <w:gridCol w:w="1555"/>
-        <w:gridCol w:w="2693"/>
-        <w:gridCol w:w="4536"/>
-        <w:gridCol w:w="2410"/>
-        <w:gridCol w:w="4143"/>
-      </w:tblGrid>
-      <w:tr>
-        <w:tc>
-          <w:tcPr>
-            <w:tcW w:w="1555" w:type="dxa"/>
-            <w:shd w:val="clear" w:color="auto" w:fill="D9D9D9" w:themeFill="background1" w:themeFillShade="D9"/>
-          </w:tcPr>
-          <w:p>
-            <w:r>
-              <w:t>Tag Type</w:t>
-            </w:r>
-          </w:p>
-        </w:tc>
-        <w:tc>
-          <w:tcPr>
-            <w:tcW w:w="2693" w:type="dxa"/>
-            <w:shd w:val="clear" w:color="auto" w:fill="D9D9D9" w:themeFill="background1" w:themeFillShade="D9"/>
-          </w:tcPr>
-          <w:p>
-            <w:r>
-              <w:t>DEXPI class</w:t>
-            </w:r>
-          </w:p>
-        </w:tc>
-        <w:tc>
-          <w:tcPr>
-            <w:tcW w:w="4536" w:type="dxa"/>
-            <w:shd w:val="clear" w:color="auto" w:fill="D9D9D9" w:themeFill="background1" w:themeFillShade="D9"/>
-          </w:tcPr>
-          <w:p>
-            <w:r>
-              <w:t>URI</w:t>
-            </w:r>
-          </w:p>
-        </w:tc>
-        <w:tc>
-          <w:tcPr>
-            <w:tcW w:w="2410" w:type="dxa"/>
-            <w:shd w:val="clear" w:color="auto" w:fill="D9D9D9" w:themeFill="background1" w:themeFillShade="D9"/>
-          </w:tcPr>
-          <w:p>
-            <w:r>
-              <w:t>TypeName</w:t>
-            </w:r>
-          </w:p>
-        </w:tc>
-        <w:tc>
-          <w:tcPr>
-            <w:tcW w:w="4143" w:type="dxa"/>
-            <w:shd w:val="clear" w:color="auto" w:fill="D9D9D9" w:themeFill="background1" w:themeFillShade="D9"/>
-          </w:tcPr>
-          <w:p>
-            <w:pPr>
-              <w:tabs>
-                <w:tab w:val="clear" w:pos="360"/>
-              </w:tabs>
-              <w:ind w:left="317" w:hanging="317"/>
-            </w:pPr>
-            <w:proofErr w:type="spellStart"/>
-            <w:r>
-              <w:t>TypeURI</w:t>
-            </w:r>
-            <w:proofErr w:type="spellEnd"/>
-          </w:p>
-        </w:tc>
-      </w:tr>
-      <w:tr>
-        <w:tc>
-          <w:tcPr>
-            <w:tcW w:w="1555" w:type="dxa"/>
-          </w:tcPr>
-          <w:p>
-            <w:r>
-              <w:fldChar w:fldCharType="begin"/>
-            </w:r>
-            <w:r>
-              <w:instrText xml:space="preserve"> REF _Ref85788010 \h </w:instrText>
-            </w:r>
-            <w:r>
-              <w:fldChar w:fldCharType="separate"/>
-            </w:r>
-            <w:r>
-              <w:t>Drain</w:t>
-            </w:r>
-            <w:r>
-              <w:t xml:space="preserve"> b</w:t>
-            </w:r>
-            <w:r>
-              <w:t>ox</w:t>
-            </w:r>
-            <w:r>
-              <w:fldChar w:fldCharType="end"/>
-            </w:r>
-          </w:p>
-        </w:tc>
-        <w:tc>
-          <w:tcPr>
-            <w:tcW w:w="2693" w:type="dxa"/>
-          </w:tcPr>
-          <w:p>
-            <w:proofErr w:type="spellStart"/>
-            <w:r>
-              <w:t>CustomEquipment</w:t>
-            </w:r>
-            <w:proofErr w:type="spellEnd"/>
-          </w:p>
-        </w:tc>
-        <w:tc>
-          <w:tcPr>
-            <w:tcW w:w="4536" w:type="dxa"/>
-          </w:tcPr>
-          <w:p>
-            <w:r>
-              <w:t>http://sandbox.dexpi.org/rdl/CustomEquipment</w:t>
-            </w:r>
-          </w:p>
-        </w:tc>
-        <w:tc>
-          <w:tcPr>
-            <w:tcW w:w="2410" w:type="dxa"/>
-          </w:tcPr>
-          <w:p>
-            <w:proofErr w:type="spellStart"/>
-            <w:r>
-              <w:t>DrainBox</w:t>
-            </w:r>
-            <w:proofErr w:type="spellEnd"/>
-          </w:p>
-        </w:tc>
-        <w:tc>
-          <w:tcPr>
-            <w:tcW w:w="4143" w:type="dxa"/>
-          </w:tcPr>
-          <w:p>
-            <w:pPr>
-              <w:tabs>
-                <w:tab w:val="clear" w:pos="360"/>
-              </w:tabs>
-              <w:ind w:left="317" w:hanging="317"/>
-            </w:pPr>
-            <w:r>
-              <w:t>http://data.posccaesar.org/rdl/RDS298844</w:t>
-            </w:r>
-          </w:p>
-        </w:tc>
-      </w:tr>
-      <w:tr>
-        <w:tc>
-          <w:tcPr>
-            <w:tcW w:w="1555" w:type="dxa"/>
-          </w:tcPr>
-          <w:p>
-            <w:r>
-              <w:fldChar w:fldCharType="begin"/>
-            </w:r>
-            <w:r>
-              <w:instrText xml:space="preserve"> REF _Ref85788137 \h </w:instrText>
-            </w:r>
-            <w:r>
-              <w:fldChar w:fldCharType="separate"/>
-            </w:r>
-            <w:r>
-              <w:t>Virtual Piping Connector</w:t>
-            </w:r>
-            <w:r>
-              <w:fldChar w:fldCharType="end"/>
-            </w:r>
-          </w:p>
-        </w:tc>
-        <w:tc>
-          <w:tcPr>
-            <w:tcW w:w="2693" w:type="dxa"/>
-          </w:tcPr>
-          <w:p>
-            <w:proofErr w:type="spellStart"/>
-            <w:r>
-              <w:t>CustomPipingComponent</w:t>
-            </w:r>
-            <w:proofErr w:type="spellEnd"/>
-          </w:p>
-        </w:tc>
-        <w:tc>
-          <w:tcPr>
-            <w:tcW w:w="4536" w:type="dxa"/>
-          </w:tcPr>
-          <w:p>
-            <w:r>
-              <w:t>http://sandbox.dexpi.org/rdl/</w:t>
-            </w:r>
-          </w:p>
-          <w:p>
-            <w:proofErr w:type="spellStart"/>
-            <w:r>
-              <w:t>CustomPipingComponent</w:t>
-            </w:r>
-            <w:proofErr w:type="spellEnd"/>
-          </w:p>
-        </w:tc>
-        <w:tc>
-          <w:tcPr>
-            <w:tcW w:w="2410" w:type="dxa"/>
-          </w:tcPr>
-          <w:p>
-            <w:proofErr w:type="spellStart"/>
-            <w:r>
-              <w:t>VirtualPipingConnector</w:t>
-            </w:r>
-            <w:proofErr w:type="spellEnd"/>
-          </w:p>
-        </w:tc>
-        <w:tc>
-          <w:tcPr>
-            <w:tcW w:w="4143" w:type="dxa"/>
-          </w:tcPr>
-          <w:p>
-            <w:pPr>
-              <w:tabs>
-                <w:tab w:val="clear" w:pos="360"/>
-              </w:tabs>
-              <w:ind w:left="317" w:hanging="317"/>
-            </w:pPr>
-            <w:r>
-              <w:t>http://sandbox.dexpi.org/rdl/</w:t>
-            </w:r>
-          </w:p>
-          <w:p>
-            <w:pPr>
-              <w:keepNext/>
-              <w:tabs>
-                <w:tab w:val="clear" w:pos="360"/>
-              </w:tabs>
-              <w:ind w:left="317" w:hanging="317"/>
-            </w:pPr>
-            <w:proofErr w:type="spellStart"/>
-            <w:r>
-              <w:t>VirtualPipingConnector</w:t>
-            </w:r>
-            <w:proofErr w:type="spellEnd"/>
-          </w:p>
-        </w:tc>
-      </w:tr>
-    </w:tbl>
-    <w:p>
-      <w:pPr>
-        <w:pStyle w:val="Caption"/>
-      </w:pPr>
-      <w:bookmarkStart w:id="77" w:name="_Ref85786473"/>
-      <w:r>
-        <w:t xml:space="preserve">Table </w:t>
-      </w:r>
-      <w:r>
-        <w:fldChar w:fldCharType="begin"/>
-      </w:r>
-      <w:r>
-        <w:instrText xml:space="preserve"> SEQ Table \* ARABIC </w:instrText>
-      </w:r>
-      <w:r>
-        <w:fldChar w:fldCharType="separate"/>
-      </w:r>
-      <w:r>
-        <w:rPr>
-          <w:noProof/>
-        </w:rPr>
-        <w:t>1</w:t>
-      </w:r>
-      <w:r>
-        <w:fldChar w:fldCharType="end"/>
-      </w:r>
-      <w:r>
-        <w:t>: NOAKA DEXPI Custom Class</w:t>
-      </w:r>
-      <w:bookmarkEnd w:id="77"/>
     </w:p>
     <w:p>
       <w:pPr>
@@ -41253,8 +40910,8 @@
         </w:numPr>
         <w:ind w:left="567" w:hanging="567"/>
       </w:pPr>
-      <w:bookmarkStart w:id="78" w:name="_Ref86066728"/>
-      <w:bookmarkStart w:id="79" w:name="_Toc94113089"/>
+      <w:bookmarkStart w:id="74" w:name="_Ref86066728"/>
+      <w:bookmarkStart w:id="75" w:name="_Toc94113089"/>
       <w:r>
         <w:lastRenderedPageBreak/>
         <w:t>ANNEX</w:t>
@@ -41266,74 +40923,21 @@
       <w:r>
         <w:t>defintions</w:t>
       </w:r>
-      <w:bookmarkEnd w:id="78"/>
-      <w:bookmarkEnd w:id="79"/>
+      <w:bookmarkEnd w:id="74"/>
+      <w:bookmarkEnd w:id="75"/>
       <w:proofErr w:type="spellEnd"/>
     </w:p>
     <w:p>
-      <w:pPr>
+      <w:r>
+        <w:t xml:space="preserve">Refer to NOAKA DEXPI Symbol legend file Ref: </w:t>
+      </w:r>
+      <w:r>
         <w:rPr>
           <w:lang w:val="nb-NO"/>
         </w:rPr>
-      </w:pPr>
-      <w:proofErr w:type="spellStart"/>
-      <w:r>
-        <w:rPr>
-          <w:lang w:val="nb-NO"/>
-        </w:rPr>
-        <w:t>Refer</w:t>
-      </w:r>
-      <w:proofErr w:type="spellEnd"/>
-      <w:r>
-        <w:rPr>
-          <w:lang w:val="nb-NO"/>
-        </w:rPr>
-        <w:t xml:space="preserve"> to NOAKA DEXPI Symbol </w:t>
-      </w:r>
-      <w:proofErr w:type="spellStart"/>
-      <w:r>
-        <w:rPr>
-          <w:lang w:val="nb-NO"/>
-        </w:rPr>
-        <w:t>lege</w:t>
-      </w:r>
-      <w:r>
-        <w:rPr>
-          <w:lang w:val="nb-NO"/>
-        </w:rPr>
-        <w:t>nd</w:t>
-      </w:r>
-      <w:proofErr w:type="spellEnd"/>
-      <w:r>
-        <w:rPr>
-          <w:lang w:val="nb-NO"/>
-        </w:rPr>
-        <w:t xml:space="preserve"> file </w:t>
-      </w:r>
-      <w:proofErr w:type="spellStart"/>
-      <w:r>
-        <w:rPr>
-          <w:lang w:val="nb-NO"/>
-        </w:rPr>
-        <w:t>Ref</w:t>
-      </w:r>
-      <w:proofErr w:type="spellEnd"/>
-      <w:r>
-        <w:rPr>
-          <w:lang w:val="nb-NO"/>
-        </w:rPr>
-        <w:t xml:space="preserve">: </w:t>
-      </w:r>
-      <w:r>
-        <w:rPr>
-          <w:lang w:val="nb-NO"/>
-        </w:rPr>
         <w:fldChar w:fldCharType="begin"/>
       </w:r>
       <w:r>
-        <w:rPr>
-          <w:lang w:val="nb-NO"/>
-        </w:rPr>
         <w:instrText xml:space="preserve"> REF R7 \h </w:instrText>
       </w:r>
       <w:r>
@@ -41389,8 +40993,8 @@
       </w:pPr>
     </w:p>
     <w:p>
-      <w:bookmarkStart w:id="80" w:name="_Ref85716898"/>
-      <w:bookmarkStart w:id="81" w:name="_Ref85645863"/>
+      <w:bookmarkStart w:id="76" w:name="_Ref85716898"/>
+      <w:bookmarkStart w:id="77" w:name="_Ref85645863"/>
     </w:p>
     <w:p>
       <w:pPr>
@@ -41440,9 +41044,9 @@
           <w:numId w:val="0"/>
         </w:numPr>
       </w:pPr>
-      <w:bookmarkStart w:id="82" w:name="_Ref86309537"/>
-      <w:bookmarkStart w:id="83" w:name="_Ref94094813"/>
-      <w:bookmarkStart w:id="84" w:name="_Toc94113090"/>
+      <w:bookmarkStart w:id="78" w:name="_Ref86309537"/>
+      <w:bookmarkStart w:id="79" w:name="_Ref94094813"/>
+      <w:bookmarkStart w:id="80" w:name="_Toc94113090"/>
       <w:r>
         <w:lastRenderedPageBreak/>
         <w:t>ANNEX C: Draft update ‘</w:t>
@@ -41453,15 +41057,15 @@
       <w:r>
         <w:t>’</w:t>
       </w:r>
+      <w:bookmarkEnd w:id="76"/>
+      <w:bookmarkEnd w:id="78"/>
+      <w:bookmarkEnd w:id="79"/>
       <w:bookmarkEnd w:id="80"/>
-      <w:bookmarkEnd w:id="82"/>
-      <w:bookmarkEnd w:id="83"/>
-      <w:bookmarkEnd w:id="84"/>
       <w:r>
         <w:t xml:space="preserve"> </w:t>
       </w:r>
       <w:bookmarkEnd w:id="70"/>
-      <w:bookmarkEnd w:id="81"/>
+      <w:bookmarkEnd w:id="77"/>
     </w:p>
     <w:p>
       <w:pPr>
@@ -41678,6 +41282,13 @@
           <w:lang w:val="en-US"/>
         </w:rPr>
         <w:instrText xml:space="preserve"> REF _Ref169944247 \r \h </w:instrText>
+      </w:r>
+      <w:r>
+        <w:rPr>
+          <w:sz w:val="24"/>
+          <w:szCs w:val="24"/>
+          <w:lang w:val="en-US"/>
+        </w:rPr>
       </w:r>
       <w:r>
         <w:rPr>
@@ -43948,8 +43559,8 @@
           <w:numId w:val="0"/>
         </w:numPr>
       </w:pPr>
-      <w:bookmarkStart w:id="85" w:name="_Ref89261123"/>
-      <w:bookmarkStart w:id="86" w:name="_Toc94113091"/>
+      <w:bookmarkStart w:id="81" w:name="_Ref89261123"/>
+      <w:bookmarkStart w:id="82" w:name="_Toc94113091"/>
       <w:r>
         <w:lastRenderedPageBreak/>
         <w:t xml:space="preserve">ANNEX D: </w:t>
@@ -43957,8 +43568,8 @@
       <w:r>
         <w:t>Symbol Rotation and mirroring example</w:t>
       </w:r>
-      <w:bookmarkEnd w:id="85"/>
-      <w:bookmarkEnd w:id="86"/>
+      <w:bookmarkEnd w:id="81"/>
+      <w:bookmarkEnd w:id="82"/>
       <w:r>
         <w:t xml:space="preserve"> </w:t>
       </w:r>
@@ -55227,6 +54838,19 @@
 </file>
 
 <file path=customXml/item1.xml><?xml version="1.0" encoding="utf-8"?>
+<?mso-contentType ?>
+<FormTemplates xmlns="http://schemas.microsoft.com/sharepoint/v3/contenttype/forms">
+  <Display>DocumentLibraryForm</Display>
+  <Edit>DocumentLibraryForm</Edit>
+  <New>DocumentLibraryForm</New>
+</FormTemplates>
+</file>
+
+<file path=customXml/item2.xml><?xml version="1.0" encoding="utf-8"?>
+<b:Sources xmlns:b="http://schemas.openxmlformats.org/officeDocument/2006/bibliography" xmlns="http://schemas.openxmlformats.org/officeDocument/2006/bibliography" SelectedStyle="\APA.XSL" StyleName="APA"/>
+</file>
+
+<file path=customXml/item3.xml><?xml version="1.0" encoding="utf-8"?>
 <ct:contentTypeSchema xmlns:ct="http://schemas.microsoft.com/office/2006/metadata/contentType" xmlns:ma="http://schemas.microsoft.com/office/2006/metadata/properties/metaAttributes" ct:_="" ma:_="" ma:contentTypeName="Document" ma:contentTypeID="0x010100B120A57844719F4E8D3B231BB569FBC1" ma:contentTypeVersion="11" ma:contentTypeDescription="Create a new document." ma:contentTypeScope="" ma:versionID="0d7e10361cbf35574c6c4289882fa7cc">
   <xsd:schema xmlns:xsd="http://www.w3.org/2001/XMLSchema" xmlns:xs="http://www.w3.org/2001/XMLSchema" xmlns:p="http://schemas.microsoft.com/office/2006/metadata/properties" xmlns:ns1="http://schemas.microsoft.com/sharepoint/v3" xmlns:ns2="8ef53de8-cc6e-4563-8a06-dfe201490014" xmlns:ns3="3ff7fd59-d076-49f0-b547-8e4904caf708" targetNamespace="http://schemas.microsoft.com/office/2006/metadata/properties" ma:root="true" ma:fieldsID="c049f0b0fb335eb72932540c7931f243" ns1:_="" ns2:_="" ns3:_="">
     <xsd:import namespace="http://schemas.microsoft.com/sharepoint/v3"/>
@@ -55442,19 +55066,6 @@
 </ct:contentTypeSchema>
 </file>
 
-<file path=customXml/item2.xml><?xml version="1.0" encoding="utf-8"?>
-<?mso-contentType ?>
-<FormTemplates xmlns="http://schemas.microsoft.com/sharepoint/v3/contenttype/forms">
-  <Display>DocumentLibraryForm</Display>
-  <Edit>DocumentLibraryForm</Edit>
-  <New>DocumentLibraryForm</New>
-</FormTemplates>
-</file>
-
-<file path=customXml/item3.xml><?xml version="1.0" encoding="utf-8"?>
-<b:Sources xmlns:b="http://schemas.openxmlformats.org/officeDocument/2006/bibliography" xmlns="http://schemas.openxmlformats.org/officeDocument/2006/bibliography" SelectedStyle="\APA.XSL" StyleName="APA"/>
-</file>
-
 <file path=customXml/item4.xml><?xml version="1.0" encoding="utf-8"?>
 <p:properties xmlns:p="http://schemas.microsoft.com/office/2006/metadata/properties" xmlns:xsi="http://www.w3.org/2001/XMLSchema-instance" xmlns:pc="http://schemas.microsoft.com/office/infopath/2007/PartnerControls">
   <documentManagement>
@@ -55465,6 +55076,22 @@
 </file>
 
 <file path=customXml/itemProps1.xml><?xml version="1.0" encoding="utf-8"?>
+<ds:datastoreItem xmlns:ds="http://schemas.openxmlformats.org/officeDocument/2006/customXml" ds:itemID="{3D3567C3-7EF5-4AA2-A0C7-67990F193C7A}">
+  <ds:schemaRefs>
+    <ds:schemaRef ds:uri="http://schemas.microsoft.com/sharepoint/v3/contenttype/forms"/>
+  </ds:schemaRefs>
+</ds:datastoreItem>
+</file>
+
+<file path=customXml/itemProps2.xml><?xml version="1.0" encoding="utf-8"?>
+<ds:datastoreItem xmlns:ds="http://schemas.openxmlformats.org/officeDocument/2006/customXml" ds:itemID="{0F19D998-EEE0-4BDC-81E0-DAD46B6BCEE7}">
+  <ds:schemaRefs>
+    <ds:schemaRef ds:uri="http://schemas.openxmlformats.org/officeDocument/2006/bibliography"/>
+  </ds:schemaRefs>
+</ds:datastoreItem>
+</file>
+
+<file path=customXml/itemProps3.xml><?xml version="1.0" encoding="utf-8"?>
 <ds:datastoreItem xmlns:ds="http://schemas.openxmlformats.org/officeDocument/2006/customXml" ds:itemID="{F75D6BF5-B165-4039-A9B5-4C9CDB2BA413}">
   <ds:schemaRefs>
     <ds:schemaRef ds:uri="http://schemas.microsoft.com/office/2006/metadata/contentType"/>
@@ -55484,22 +55111,6 @@
 </ds:datastoreItem>
 </file>
 
-<file path=customXml/itemProps2.xml><?xml version="1.0" encoding="utf-8"?>
-<ds:datastoreItem xmlns:ds="http://schemas.openxmlformats.org/officeDocument/2006/customXml" ds:itemID="{3D3567C3-7EF5-4AA2-A0C7-67990F193C7A}">
-  <ds:schemaRefs>
-    <ds:schemaRef ds:uri="http://schemas.microsoft.com/sharepoint/v3/contenttype/forms"/>
-  </ds:schemaRefs>
-</ds:datastoreItem>
-</file>
-
-<file path=customXml/itemProps3.xml><?xml version="1.0" encoding="utf-8"?>
-<ds:datastoreItem xmlns:ds="http://schemas.openxmlformats.org/officeDocument/2006/customXml" ds:itemID="{0F19D998-EEE0-4BDC-81E0-DAD46B6BCEE7}">
-  <ds:schemaRefs>
-    <ds:schemaRef ds:uri="http://schemas.openxmlformats.org/officeDocument/2006/bibliography"/>
-  </ds:schemaRefs>
-</ds:datastoreItem>
-</file>
-
 <file path=customXml/itemProps4.xml><?xml version="1.0" encoding="utf-8"?>
 <ds:datastoreItem xmlns:ds="http://schemas.openxmlformats.org/officeDocument/2006/customXml" ds:itemID="{69B2DF7C-23B4-429C-A4C0-96B79A4EE4F5}">
   <ds:schemaRefs>

</xml_diff>

<commit_message>
add extra shut-down to example
</commit_message>
<xml_diff>
--- a/NOAKA DEXPI Pilot Transfer Requirements.docx
+++ b/NOAKA DEXPI Pilot Transfer Requirements.docx
@@ -466,7 +466,7 @@
                 <w:szCs w:val="22"/>
                 <w:lang w:eastAsia="nb-NO"/>
               </w:rPr>
-              <w:t>62</w:t>
+              <w:t>67</w:t>
             </w:r>
             <w:r>
               <w:rPr>
@@ -557,7 +557,7 @@
         </w:rPr>
         <w:fldChar w:fldCharType="separate"/>
       </w:r>
-      <w:bookmarkStart w:id="3" w:name="_Toc97811832"/>
+      <w:bookmarkStart w:id="3" w:name="_Toc99441825"/>
       <w:r>
         <w:rPr>
           <w:szCs w:val="22"/>
@@ -725,7 +725,7 @@
       <w:bookmarkStart w:id="21" w:name="_Toc368041915"/>
       <w:bookmarkStart w:id="22" w:name="_Toc368411433"/>
       <w:bookmarkStart w:id="23" w:name="_Toc377124069"/>
-      <w:bookmarkStart w:id="24" w:name="_Toc97811833"/>
+      <w:bookmarkStart w:id="24" w:name="_Toc99441826"/>
       <w:r>
         <w:rPr>
           <w:b/>
@@ -2159,6 +2159,14 @@
               </w:rPr>
               <w:t>3.3</w:t>
             </w:r>
+            <w:r>
+              <w:rPr>
+                <w:rFonts w:ascii="Times New Roman" w:hAnsi="Times New Roman" w:cs="Times New Roman"/>
+                <w:sz w:val="22"/>
+                <w:szCs w:val="22"/>
+              </w:rPr>
+              <w:t>.1</w:t>
+            </w:r>
           </w:p>
         </w:tc>
         <w:tc>
@@ -2182,7 +2190,15 @@
                 <w:sz w:val="22"/>
                 <w:szCs w:val="22"/>
               </w:rPr>
-              <w:t>09.03.2022</w:t>
+              <w:t>2</w:t>
+            </w:r>
+            <w:r>
+              <w:rPr>
+                <w:rFonts w:ascii="Times New Roman" w:hAnsi="Times New Roman" w:cs="Times New Roman"/>
+                <w:sz w:val="22"/>
+                <w:szCs w:val="22"/>
+              </w:rPr>
+              <w:t>9.03.2022</w:t>
             </w:r>
           </w:p>
         </w:tc>
@@ -2243,6 +2259,14 @@
                 <w:szCs w:val="22"/>
               </w:rPr>
               <w:t>. Proteus definition for rotation/mirroring.</w:t>
+            </w:r>
+            <w:r>
+              <w:rPr>
+                <w:rFonts w:ascii="Times New Roman" w:hAnsi="Times New Roman" w:cs="Times New Roman"/>
+                <w:sz w:val="22"/>
+                <w:szCs w:val="22"/>
+              </w:rPr>
+              <w:t xml:space="preserve"> Add extra shut-down to example. </w:t>
             </w:r>
           </w:p>
         </w:tc>
@@ -2751,6 +2775,7 @@
               <w:rPr>
                 <w:szCs w:val="22"/>
               </w:rPr>
+              <w:lastRenderedPageBreak/>
               <w:t xml:space="preserve">Manfred </w:t>
             </w:r>
             <w:proofErr w:type="spellStart"/>
@@ -2819,7 +2844,7 @@
         </w:rPr>
         <w:br w:type="page"/>
       </w:r>
-      <w:bookmarkStart w:id="25" w:name="_Toc97811834"/>
+      <w:bookmarkStart w:id="25" w:name="_Toc99441827"/>
       <w:r>
         <w:rPr>
           <w:b/>
@@ -2861,7 +2886,7 @@
         </w:rPr>
         <w:fldChar w:fldCharType="separate"/>
       </w:r>
-      <w:hyperlink w:anchor="_Toc97811832" w:history="1">
+      <w:hyperlink w:anchor="_Toc99441825" w:history="1">
         <w:r>
           <w:rPr>
             <w:rStyle w:val="Hyperlink"/>
@@ -2888,7 +2913,7 @@
             <w:noProof/>
             <w:webHidden/>
           </w:rPr>
-          <w:instrText xml:space="preserve"> PAGEREF _Toc97811832 \h </w:instrText>
+          <w:instrText xml:space="preserve"> PAGEREF _Toc99441825 \h </w:instrText>
         </w:r>
         <w:r>
           <w:rPr>
@@ -2930,7 +2955,7 @@
           <w:lang w:eastAsia="en-GB"/>
         </w:rPr>
       </w:pPr>
-      <w:hyperlink w:anchor="_Toc97811833" w:history="1">
+      <w:hyperlink w:anchor="_Toc99441826" w:history="1">
         <w:r>
           <w:rPr>
             <w:rStyle w:val="Hyperlink"/>
@@ -2957,7 +2982,7 @@
             <w:noProof/>
             <w:webHidden/>
           </w:rPr>
-          <w:instrText xml:space="preserve"> PAGEREF _Toc97811833 \h </w:instrText>
+          <w:instrText xml:space="preserve"> PAGEREF _Toc99441826 \h </w:instrText>
         </w:r>
         <w:r>
           <w:rPr>
@@ -2999,7 +3024,7 @@
           <w:lang w:eastAsia="en-GB"/>
         </w:rPr>
       </w:pPr>
-      <w:hyperlink w:anchor="_Toc97811834" w:history="1">
+      <w:hyperlink w:anchor="_Toc99441827" w:history="1">
         <w:r>
           <w:rPr>
             <w:rStyle w:val="Hyperlink"/>
@@ -3027,7 +3052,7 @@
             <w:noProof/>
             <w:webHidden/>
           </w:rPr>
-          <w:instrText xml:space="preserve"> PAGEREF _Toc97811834 \h </w:instrText>
+          <w:instrText xml:space="preserve"> PAGEREF _Toc99441827 \h </w:instrText>
         </w:r>
         <w:r>
           <w:rPr>
@@ -3069,7 +3094,7 @@
           <w:lang w:eastAsia="en-GB"/>
         </w:rPr>
       </w:pPr>
-      <w:hyperlink w:anchor="_Toc97811835" w:history="1">
+      <w:hyperlink w:anchor="_Toc99441828" w:history="1">
         <w:r>
           <w:rPr>
             <w:rStyle w:val="Hyperlink"/>
@@ -3096,7 +3121,7 @@
             <w:noProof/>
             <w:webHidden/>
           </w:rPr>
-          <w:instrText xml:space="preserve"> PAGEREF _Toc97811835 \h </w:instrText>
+          <w:instrText xml:space="preserve"> PAGEREF _Toc99441828 \h </w:instrText>
         </w:r>
         <w:r>
           <w:rPr>
@@ -3138,7 +3163,7 @@
           <w:lang w:eastAsia="en-GB"/>
         </w:rPr>
       </w:pPr>
-      <w:hyperlink w:anchor="_Toc97811836" w:history="1">
+      <w:hyperlink w:anchor="_Toc99441829" w:history="1">
         <w:r>
           <w:rPr>
             <w:rStyle w:val="Hyperlink"/>
@@ -3165,7 +3190,7 @@
             <w:noProof/>
             <w:webHidden/>
           </w:rPr>
-          <w:instrText xml:space="preserve"> PAGEREF _Toc97811836 \h </w:instrText>
+          <w:instrText xml:space="preserve"> PAGEREF _Toc99441829 \h </w:instrText>
         </w:r>
         <w:r>
           <w:rPr>
@@ -3207,7 +3232,7 @@
           <w:lang w:eastAsia="en-GB"/>
         </w:rPr>
       </w:pPr>
-      <w:hyperlink w:anchor="_Toc97811837" w:history="1">
+      <w:hyperlink w:anchor="_Toc99441830" w:history="1">
         <w:r>
           <w:rPr>
             <w:rStyle w:val="Hyperlink"/>
@@ -3234,7 +3259,7 @@
             <w:noProof/>
             <w:webHidden/>
           </w:rPr>
-          <w:instrText xml:space="preserve"> PAGEREF _Toc97811837 \h </w:instrText>
+          <w:instrText xml:space="preserve"> PAGEREF _Toc99441830 \h </w:instrText>
         </w:r>
         <w:r>
           <w:rPr>
@@ -3276,7 +3301,7 @@
           <w:lang w:eastAsia="en-GB"/>
         </w:rPr>
       </w:pPr>
-      <w:hyperlink w:anchor="_Toc97811838" w:history="1">
+      <w:hyperlink w:anchor="_Toc99441831" w:history="1">
         <w:r>
           <w:rPr>
             <w:rStyle w:val="Hyperlink"/>
@@ -3303,7 +3328,7 @@
             <w:noProof/>
             <w:webHidden/>
           </w:rPr>
-          <w:instrText xml:space="preserve"> PAGEREF _Toc97811838 \h </w:instrText>
+          <w:instrText xml:space="preserve"> PAGEREF _Toc99441831 \h </w:instrText>
         </w:r>
         <w:r>
           <w:rPr>
@@ -3345,7 +3370,7 @@
           <w:lang w:eastAsia="en-GB"/>
         </w:rPr>
       </w:pPr>
-      <w:hyperlink w:anchor="_Toc97811839" w:history="1">
+      <w:hyperlink w:anchor="_Toc99441832" w:history="1">
         <w:r>
           <w:rPr>
             <w:rStyle w:val="Hyperlink"/>
@@ -3372,7 +3397,7 @@
             <w:noProof/>
             <w:webHidden/>
           </w:rPr>
-          <w:instrText xml:space="preserve"> PAGEREF _Toc97811839 \h </w:instrText>
+          <w:instrText xml:space="preserve"> PAGEREF _Toc99441832 \h </w:instrText>
         </w:r>
         <w:r>
           <w:rPr>
@@ -3414,7 +3439,7 @@
           <w:lang w:eastAsia="en-GB"/>
         </w:rPr>
       </w:pPr>
-      <w:hyperlink w:anchor="_Toc97811840" w:history="1">
+      <w:hyperlink w:anchor="_Toc99441833" w:history="1">
         <w:r>
           <w:rPr>
             <w:rStyle w:val="Hyperlink"/>
@@ -3441,7 +3466,7 @@
             <w:noProof/>
             <w:webHidden/>
           </w:rPr>
-          <w:instrText xml:space="preserve"> PAGEREF _Toc97811840 \h </w:instrText>
+          <w:instrText xml:space="preserve"> PAGEREF _Toc99441833 \h </w:instrText>
         </w:r>
         <w:r>
           <w:rPr>
@@ -3483,7 +3508,7 @@
           <w:lang w:eastAsia="en-GB"/>
         </w:rPr>
       </w:pPr>
-      <w:hyperlink w:anchor="_Toc97811841" w:history="1">
+      <w:hyperlink w:anchor="_Toc99441834" w:history="1">
         <w:r>
           <w:rPr>
             <w:rStyle w:val="Hyperlink"/>
@@ -3510,7 +3535,7 @@
             <w:noProof/>
             <w:webHidden/>
           </w:rPr>
-          <w:instrText xml:space="preserve"> PAGEREF _Toc97811841 \h </w:instrText>
+          <w:instrText xml:space="preserve"> PAGEREF _Toc99441834 \h </w:instrText>
         </w:r>
         <w:r>
           <w:rPr>
@@ -3552,7 +3577,7 @@
           <w:lang w:eastAsia="en-GB"/>
         </w:rPr>
       </w:pPr>
-      <w:hyperlink w:anchor="_Toc97811842" w:history="1">
+      <w:hyperlink w:anchor="_Toc99441835" w:history="1">
         <w:r>
           <w:rPr>
             <w:rStyle w:val="Hyperlink"/>
@@ -3579,7 +3604,7 @@
             <w:noProof/>
             <w:webHidden/>
           </w:rPr>
-          <w:instrText xml:space="preserve"> PAGEREF _Toc97811842 \h </w:instrText>
+          <w:instrText xml:space="preserve"> PAGEREF _Toc99441835 \h </w:instrText>
         </w:r>
         <w:r>
           <w:rPr>
@@ -3621,7 +3646,7 @@
           <w:lang w:eastAsia="en-GB"/>
         </w:rPr>
       </w:pPr>
-      <w:hyperlink w:anchor="_Toc97811843" w:history="1">
+      <w:hyperlink w:anchor="_Toc99441836" w:history="1">
         <w:r>
           <w:rPr>
             <w:rStyle w:val="Hyperlink"/>
@@ -3649,7 +3674,7 @@
             <w:noProof/>
             <w:webHidden/>
           </w:rPr>
-          <w:instrText xml:space="preserve"> PAGEREF _Toc97811843 \h </w:instrText>
+          <w:instrText xml:space="preserve"> PAGEREF _Toc99441836 \h </w:instrText>
         </w:r>
         <w:r>
           <w:rPr>
@@ -3691,7 +3716,7 @@
           <w:lang w:eastAsia="en-GB"/>
         </w:rPr>
       </w:pPr>
-      <w:hyperlink w:anchor="_Toc97811844" w:history="1">
+      <w:hyperlink w:anchor="_Toc99441837" w:history="1">
         <w:r>
           <w:rPr>
             <w:rStyle w:val="Hyperlink"/>
@@ -3718,7 +3743,7 @@
             <w:noProof/>
             <w:webHidden/>
           </w:rPr>
-          <w:instrText xml:space="preserve"> PAGEREF _Toc97811844 \h </w:instrText>
+          <w:instrText xml:space="preserve"> PAGEREF _Toc99441837 \h </w:instrText>
         </w:r>
         <w:r>
           <w:rPr>
@@ -3760,7 +3785,7 @@
           <w:lang w:eastAsia="en-GB"/>
         </w:rPr>
       </w:pPr>
-      <w:hyperlink w:anchor="_Toc97811845" w:history="1">
+      <w:hyperlink w:anchor="_Toc99441838" w:history="1">
         <w:r>
           <w:rPr>
             <w:rStyle w:val="Hyperlink"/>
@@ -3787,7 +3812,7 @@
             <w:noProof/>
             <w:webHidden/>
           </w:rPr>
-          <w:instrText xml:space="preserve"> PAGEREF _Toc97811845 \h </w:instrText>
+          <w:instrText xml:space="preserve"> PAGEREF _Toc99441838 \h </w:instrText>
         </w:r>
         <w:r>
           <w:rPr>
@@ -3829,7 +3854,7 @@
           <w:lang w:eastAsia="en-GB"/>
         </w:rPr>
       </w:pPr>
-      <w:hyperlink w:anchor="_Toc97811846" w:history="1">
+      <w:hyperlink w:anchor="_Toc99441839" w:history="1">
         <w:r>
           <w:rPr>
             <w:rStyle w:val="Hyperlink"/>
@@ -3856,7 +3881,7 @@
             <w:noProof/>
             <w:webHidden/>
           </w:rPr>
-          <w:instrText xml:space="preserve"> PAGEREF _Toc97811846 \h </w:instrText>
+          <w:instrText xml:space="preserve"> PAGEREF _Toc99441839 \h </w:instrText>
         </w:r>
         <w:r>
           <w:rPr>
@@ -3898,7 +3923,7 @@
           <w:lang w:eastAsia="en-GB"/>
         </w:rPr>
       </w:pPr>
-      <w:hyperlink w:anchor="_Toc97811847" w:history="1">
+      <w:hyperlink w:anchor="_Toc99441840" w:history="1">
         <w:r>
           <w:rPr>
             <w:rStyle w:val="Hyperlink"/>
@@ -3925,7 +3950,7 @@
             <w:noProof/>
             <w:webHidden/>
           </w:rPr>
-          <w:instrText xml:space="preserve"> PAGEREF _Toc97811847 \h </w:instrText>
+          <w:instrText xml:space="preserve"> PAGEREF _Toc99441840 \h </w:instrText>
         </w:r>
         <w:r>
           <w:rPr>
@@ -3967,7 +3992,7 @@
           <w:lang w:eastAsia="en-GB"/>
         </w:rPr>
       </w:pPr>
-      <w:hyperlink w:anchor="_Toc97811848" w:history="1">
+      <w:hyperlink w:anchor="_Toc99441841" w:history="1">
         <w:r>
           <w:rPr>
             <w:rStyle w:val="Hyperlink"/>
@@ -3994,7 +4019,7 @@
             <w:noProof/>
             <w:webHidden/>
           </w:rPr>
-          <w:instrText xml:space="preserve"> PAGEREF _Toc97811848 \h </w:instrText>
+          <w:instrText xml:space="preserve"> PAGEREF _Toc99441841 \h </w:instrText>
         </w:r>
         <w:r>
           <w:rPr>
@@ -4036,7 +4061,7 @@
           <w:lang w:eastAsia="en-GB"/>
         </w:rPr>
       </w:pPr>
-      <w:hyperlink w:anchor="_Toc97811849" w:history="1">
+      <w:hyperlink w:anchor="_Toc99441842" w:history="1">
         <w:r>
           <w:rPr>
             <w:rStyle w:val="Hyperlink"/>
@@ -4063,7 +4088,7 @@
             <w:noProof/>
             <w:webHidden/>
           </w:rPr>
-          <w:instrText xml:space="preserve"> PAGEREF _Toc97811849 \h </w:instrText>
+          <w:instrText xml:space="preserve"> PAGEREF _Toc99441842 \h </w:instrText>
         </w:r>
         <w:r>
           <w:rPr>
@@ -4105,7 +4130,7 @@
           <w:lang w:eastAsia="en-GB"/>
         </w:rPr>
       </w:pPr>
-      <w:hyperlink w:anchor="_Toc97811850" w:history="1">
+      <w:hyperlink w:anchor="_Toc99441843" w:history="1">
         <w:r>
           <w:rPr>
             <w:rStyle w:val="Hyperlink"/>
@@ -4132,7 +4157,7 @@
             <w:noProof/>
             <w:webHidden/>
           </w:rPr>
-          <w:instrText xml:space="preserve"> PAGEREF _Toc97811850 \h </w:instrText>
+          <w:instrText xml:space="preserve"> PAGEREF _Toc99441843 \h </w:instrText>
         </w:r>
         <w:r>
           <w:rPr>
@@ -4174,7 +4199,7 @@
           <w:lang w:eastAsia="en-GB"/>
         </w:rPr>
       </w:pPr>
-      <w:hyperlink w:anchor="_Toc97811851" w:history="1">
+      <w:hyperlink w:anchor="_Toc99441844" w:history="1">
         <w:r>
           <w:rPr>
             <w:rStyle w:val="Hyperlink"/>
@@ -4201,7 +4226,7 @@
             <w:noProof/>
             <w:webHidden/>
           </w:rPr>
-          <w:instrText xml:space="preserve"> PAGEREF _Toc97811851 \h </w:instrText>
+          <w:instrText xml:space="preserve"> PAGEREF _Toc99441844 \h </w:instrText>
         </w:r>
         <w:r>
           <w:rPr>
@@ -4243,7 +4268,7 @@
           <w:lang w:eastAsia="en-GB"/>
         </w:rPr>
       </w:pPr>
-      <w:hyperlink w:anchor="_Toc97811852" w:history="1">
+      <w:hyperlink w:anchor="_Toc99441845" w:history="1">
         <w:r>
           <w:rPr>
             <w:rStyle w:val="Hyperlink"/>
@@ -4270,7 +4295,7 @@
             <w:noProof/>
             <w:webHidden/>
           </w:rPr>
-          <w:instrText xml:space="preserve"> PAGEREF _Toc97811852 \h </w:instrText>
+          <w:instrText xml:space="preserve"> PAGEREF _Toc99441845 \h </w:instrText>
         </w:r>
         <w:r>
           <w:rPr>
@@ -4312,7 +4337,7 @@
           <w:lang w:eastAsia="en-GB"/>
         </w:rPr>
       </w:pPr>
-      <w:hyperlink w:anchor="_Toc97811853" w:history="1">
+      <w:hyperlink w:anchor="_Toc99441846" w:history="1">
         <w:r>
           <w:rPr>
             <w:rStyle w:val="Hyperlink"/>
@@ -4339,7 +4364,7 @@
             <w:noProof/>
             <w:webHidden/>
           </w:rPr>
-          <w:instrText xml:space="preserve"> PAGEREF _Toc97811853 \h </w:instrText>
+          <w:instrText xml:space="preserve"> PAGEREF _Toc99441846 \h </w:instrText>
         </w:r>
         <w:r>
           <w:rPr>
@@ -4381,7 +4406,7 @@
           <w:lang w:eastAsia="en-GB"/>
         </w:rPr>
       </w:pPr>
-      <w:hyperlink w:anchor="_Toc97811854" w:history="1">
+      <w:hyperlink w:anchor="_Toc99441847" w:history="1">
         <w:r>
           <w:rPr>
             <w:rStyle w:val="Hyperlink"/>
@@ -4408,7 +4433,7 @@
             <w:noProof/>
             <w:webHidden/>
           </w:rPr>
-          <w:instrText xml:space="preserve"> PAGEREF _Toc97811854 \h </w:instrText>
+          <w:instrText xml:space="preserve"> PAGEREF _Toc99441847 \h </w:instrText>
         </w:r>
         <w:r>
           <w:rPr>
@@ -4450,7 +4475,7 @@
           <w:lang w:eastAsia="en-GB"/>
         </w:rPr>
       </w:pPr>
-      <w:hyperlink w:anchor="_Toc97811855" w:history="1">
+      <w:hyperlink w:anchor="_Toc99441848" w:history="1">
         <w:r>
           <w:rPr>
             <w:rStyle w:val="Hyperlink"/>
@@ -4477,7 +4502,7 @@
             <w:noProof/>
             <w:webHidden/>
           </w:rPr>
-          <w:instrText xml:space="preserve"> PAGEREF _Toc97811855 \h </w:instrText>
+          <w:instrText xml:space="preserve"> PAGEREF _Toc99441848 \h </w:instrText>
         </w:r>
         <w:r>
           <w:rPr>
@@ -4519,7 +4544,7 @@
           <w:lang w:eastAsia="en-GB"/>
         </w:rPr>
       </w:pPr>
-      <w:hyperlink w:anchor="_Toc97811856" w:history="1">
+      <w:hyperlink w:anchor="_Toc99441849" w:history="1">
         <w:r>
           <w:rPr>
             <w:rStyle w:val="Hyperlink"/>
@@ -4546,7 +4571,7 @@
             <w:noProof/>
             <w:webHidden/>
           </w:rPr>
-          <w:instrText xml:space="preserve"> PAGEREF _Toc97811856 \h </w:instrText>
+          <w:instrText xml:space="preserve"> PAGEREF _Toc99441849 \h </w:instrText>
         </w:r>
         <w:r>
           <w:rPr>
@@ -4588,7 +4613,7 @@
           <w:lang w:eastAsia="en-GB"/>
         </w:rPr>
       </w:pPr>
-      <w:hyperlink w:anchor="_Toc97811857" w:history="1">
+      <w:hyperlink w:anchor="_Toc99441850" w:history="1">
         <w:r>
           <w:rPr>
             <w:rStyle w:val="Hyperlink"/>
@@ -4615,7 +4640,7 @@
             <w:noProof/>
             <w:webHidden/>
           </w:rPr>
-          <w:instrText xml:space="preserve"> PAGEREF _Toc97811857 \h </w:instrText>
+          <w:instrText xml:space="preserve"> PAGEREF _Toc99441850 \h </w:instrText>
         </w:r>
         <w:r>
           <w:rPr>
@@ -4657,7 +4682,7 @@
           <w:lang w:eastAsia="en-GB"/>
         </w:rPr>
       </w:pPr>
-      <w:hyperlink w:anchor="_Toc97811858" w:history="1">
+      <w:hyperlink w:anchor="_Toc99441851" w:history="1">
         <w:r>
           <w:rPr>
             <w:rStyle w:val="Hyperlink"/>
@@ -4684,7 +4709,7 @@
             <w:noProof/>
             <w:webHidden/>
           </w:rPr>
-          <w:instrText xml:space="preserve"> PAGEREF _Toc97811858 \h </w:instrText>
+          <w:instrText xml:space="preserve"> PAGEREF _Toc99441851 \h </w:instrText>
         </w:r>
         <w:r>
           <w:rPr>
@@ -4726,7 +4751,7 @@
           <w:lang w:eastAsia="en-GB"/>
         </w:rPr>
       </w:pPr>
-      <w:hyperlink w:anchor="_Toc97811859" w:history="1">
+      <w:hyperlink w:anchor="_Toc99441852" w:history="1">
         <w:r>
           <w:rPr>
             <w:rStyle w:val="Hyperlink"/>
@@ -4753,7 +4778,7 @@
             <w:noProof/>
             <w:webHidden/>
           </w:rPr>
-          <w:instrText xml:space="preserve"> PAGEREF _Toc97811859 \h </w:instrText>
+          <w:instrText xml:space="preserve"> PAGEREF _Toc99441852 \h </w:instrText>
         </w:r>
         <w:r>
           <w:rPr>
@@ -4795,7 +4820,7 @@
           <w:lang w:eastAsia="en-GB"/>
         </w:rPr>
       </w:pPr>
-      <w:hyperlink w:anchor="_Toc97811860" w:history="1">
+      <w:hyperlink w:anchor="_Toc99441853" w:history="1">
         <w:r>
           <w:rPr>
             <w:rStyle w:val="Hyperlink"/>
@@ -4822,7 +4847,7 @@
             <w:noProof/>
             <w:webHidden/>
           </w:rPr>
-          <w:instrText xml:space="preserve"> PAGEREF _Toc97811860 \h </w:instrText>
+          <w:instrText xml:space="preserve"> PAGEREF _Toc99441853 \h </w:instrText>
         </w:r>
         <w:r>
           <w:rPr>
@@ -4864,7 +4889,7 @@
           <w:lang w:eastAsia="en-GB"/>
         </w:rPr>
       </w:pPr>
-      <w:hyperlink w:anchor="_Toc97811861" w:history="1">
+      <w:hyperlink w:anchor="_Toc99441854" w:history="1">
         <w:r>
           <w:rPr>
             <w:rStyle w:val="Hyperlink"/>
@@ -4891,7 +4916,7 @@
             <w:noProof/>
             <w:webHidden/>
           </w:rPr>
-          <w:instrText xml:space="preserve"> PAGEREF _Toc97811861 \h </w:instrText>
+          <w:instrText xml:space="preserve"> PAGEREF _Toc99441854 \h </w:instrText>
         </w:r>
         <w:r>
           <w:rPr>
@@ -4933,7 +4958,7 @@
           <w:lang w:eastAsia="en-GB"/>
         </w:rPr>
       </w:pPr>
-      <w:hyperlink w:anchor="_Toc97811862" w:history="1">
+      <w:hyperlink w:anchor="_Toc99441855" w:history="1">
         <w:r>
           <w:rPr>
             <w:rStyle w:val="Hyperlink"/>
@@ -4960,7 +4985,7 @@
             <w:noProof/>
             <w:webHidden/>
           </w:rPr>
-          <w:instrText xml:space="preserve"> PAGEREF _Toc97811862 \h </w:instrText>
+          <w:instrText xml:space="preserve"> PAGEREF _Toc99441855 \h </w:instrText>
         </w:r>
         <w:r>
           <w:rPr>
@@ -5002,7 +5027,7 @@
           <w:lang w:eastAsia="en-GB"/>
         </w:rPr>
       </w:pPr>
-      <w:hyperlink w:anchor="_Toc97811863" w:history="1">
+      <w:hyperlink w:anchor="_Toc99441856" w:history="1">
         <w:r>
           <w:rPr>
             <w:rStyle w:val="Hyperlink"/>
@@ -5029,7 +5054,7 @@
             <w:noProof/>
             <w:webHidden/>
           </w:rPr>
-          <w:instrText xml:space="preserve"> PAGEREF _Toc97811863 \h </w:instrText>
+          <w:instrText xml:space="preserve"> PAGEREF _Toc99441856 \h </w:instrText>
         </w:r>
         <w:r>
           <w:rPr>
@@ -5071,7 +5096,7 @@
           <w:lang w:eastAsia="en-GB"/>
         </w:rPr>
       </w:pPr>
-      <w:hyperlink w:anchor="_Toc97811864" w:history="1">
+      <w:hyperlink w:anchor="_Toc99441857" w:history="1">
         <w:r>
           <w:rPr>
             <w:rStyle w:val="Hyperlink"/>
@@ -5099,7 +5124,7 @@
             <w:noProof/>
             <w:webHidden/>
           </w:rPr>
-          <w:instrText xml:space="preserve"> PAGEREF _Toc97811864 \h </w:instrText>
+          <w:instrText xml:space="preserve"> PAGEREF _Toc99441857 \h </w:instrText>
         </w:r>
         <w:r>
           <w:rPr>
@@ -5141,7 +5166,7 @@
           <w:lang w:eastAsia="en-GB"/>
         </w:rPr>
       </w:pPr>
-      <w:hyperlink w:anchor="_Toc97811865" w:history="1">
+      <w:hyperlink w:anchor="_Toc99441858" w:history="1">
         <w:r>
           <w:rPr>
             <w:rStyle w:val="Hyperlink"/>
@@ -5169,7 +5194,7 @@
             <w:noProof/>
             <w:webHidden/>
           </w:rPr>
-          <w:instrText xml:space="preserve"> PAGEREF _Toc97811865 \h </w:instrText>
+          <w:instrText xml:space="preserve"> PAGEREF _Toc99441858 \h </w:instrText>
         </w:r>
         <w:r>
           <w:rPr>
@@ -5211,7 +5236,7 @@
           <w:lang w:eastAsia="en-GB"/>
         </w:rPr>
       </w:pPr>
-      <w:hyperlink w:anchor="_Toc97811866" w:history="1">
+      <w:hyperlink w:anchor="_Toc99441859" w:history="1">
         <w:r>
           <w:rPr>
             <w:rStyle w:val="Hyperlink"/>
@@ -5238,7 +5263,7 @@
             <w:noProof/>
             <w:webHidden/>
           </w:rPr>
-          <w:instrText xml:space="preserve"> PAGEREF _Toc97811866 \h </w:instrText>
+          <w:instrText xml:space="preserve"> PAGEREF _Toc99441859 \h </w:instrText>
         </w:r>
         <w:r>
           <w:rPr>
@@ -5280,7 +5305,7 @@
           <w:lang w:eastAsia="en-GB"/>
         </w:rPr>
       </w:pPr>
-      <w:hyperlink w:anchor="_Toc97811867" w:history="1">
+      <w:hyperlink w:anchor="_Toc99441860" w:history="1">
         <w:r>
           <w:rPr>
             <w:rStyle w:val="Hyperlink"/>
@@ -5307,7 +5332,7 @@
             <w:noProof/>
             <w:webHidden/>
           </w:rPr>
-          <w:instrText xml:space="preserve"> PAGEREF _Toc97811867 \h </w:instrText>
+          <w:instrText xml:space="preserve"> PAGEREF _Toc99441860 \h </w:instrText>
         </w:r>
         <w:r>
           <w:rPr>
@@ -5349,7 +5374,7 @@
           <w:lang w:eastAsia="en-GB"/>
         </w:rPr>
       </w:pPr>
-      <w:hyperlink w:anchor="_Toc97811868" w:history="1">
+      <w:hyperlink w:anchor="_Toc99441861" w:history="1">
         <w:r>
           <w:rPr>
             <w:rStyle w:val="Hyperlink"/>
@@ -5376,7 +5401,7 @@
             <w:noProof/>
             <w:webHidden/>
           </w:rPr>
-          <w:instrText xml:space="preserve"> PAGEREF _Toc97811868 \h </w:instrText>
+          <w:instrText xml:space="preserve"> PAGEREF _Toc99441861 \h </w:instrText>
         </w:r>
         <w:r>
           <w:rPr>
@@ -5441,7 +5466,7 @@
       <w:pPr>
         <w:pStyle w:val="Heading1"/>
       </w:pPr>
-      <w:bookmarkStart w:id="27" w:name="_Toc97811835"/>
+      <w:bookmarkStart w:id="27" w:name="_Toc99441828"/>
       <w:r>
         <w:lastRenderedPageBreak/>
         <w:t>Overview</w:t>
@@ -5452,7 +5477,7 @@
       <w:pPr>
         <w:pStyle w:val="Heading2"/>
       </w:pPr>
-      <w:bookmarkStart w:id="28" w:name="_Toc97811836"/>
+      <w:bookmarkStart w:id="28" w:name="_Toc99441829"/>
       <w:r>
         <w:t>Purpose</w:t>
       </w:r>
@@ -5476,7 +5501,7 @@
       <w:pPr>
         <w:pStyle w:val="Heading2"/>
       </w:pPr>
-      <w:bookmarkStart w:id="29" w:name="_Toc97811837"/>
+      <w:bookmarkStart w:id="29" w:name="_Toc99441830"/>
       <w:r>
         <w:t>Abbreviations</w:t>
       </w:r>
@@ -6091,7 +6116,7 @@
       <w:pPr>
         <w:pStyle w:val="Heading2"/>
       </w:pPr>
-      <w:bookmarkStart w:id="30" w:name="_Toc97811838"/>
+      <w:bookmarkStart w:id="30" w:name="_Toc99441831"/>
       <w:r>
         <w:t>References</w:t>
       </w:r>
@@ -6927,6 +6952,11 @@
               <w:rPr>
                 <w:szCs w:val="22"/>
               </w:rPr>
+            </w:r>
+            <w:r>
+              <w:rPr>
+                <w:szCs w:val="22"/>
+              </w:rPr>
               <w:fldChar w:fldCharType="separate"/>
             </w:r>
             <w:r>
@@ -7122,7 +7152,7 @@
       </w:pPr>
       <w:bookmarkStart w:id="40" w:name="_Ref316469521"/>
       <w:bookmarkStart w:id="41" w:name="_Ref316469525"/>
-      <w:bookmarkStart w:id="42" w:name="_Toc97811839"/>
+      <w:bookmarkStart w:id="42" w:name="_Toc99441832"/>
       <w:r>
         <w:lastRenderedPageBreak/>
         <w:t>Constraints</w:t>
@@ -8021,7 +8051,7 @@
       <w:pPr>
         <w:pStyle w:val="Heading1"/>
       </w:pPr>
-      <w:bookmarkStart w:id="43" w:name="_Toc97811840"/>
+      <w:bookmarkStart w:id="43" w:name="_Toc99441833"/>
       <w:r>
         <w:lastRenderedPageBreak/>
         <w:t>Process and Instrumentation Diagram Transfer</w:t>
@@ -8039,7 +8069,7 @@
       </w:pPr>
       <w:bookmarkStart w:id="44" w:name="OLE_LINK1"/>
       <w:bookmarkStart w:id="45" w:name="OLE_LINK2"/>
-      <w:bookmarkStart w:id="46" w:name="_Toc97811841"/>
+      <w:bookmarkStart w:id="46" w:name="_Toc99441834"/>
       <w:r>
         <w:rPr>
           <w:rStyle w:val="Strong"/>
@@ -8120,7 +8150,7 @@
         </w:rPr>
       </w:pPr>
       <w:bookmarkStart w:id="47" w:name="_Ref85533449"/>
-      <w:bookmarkStart w:id="48" w:name="_Toc97811842"/>
+      <w:bookmarkStart w:id="48" w:name="_Toc99441835"/>
       <w:r>
         <w:rPr>
           <w:rStyle w:val="Strong"/>
@@ -8251,7 +8281,7 @@
           <w:b/>
         </w:rPr>
       </w:pPr>
-      <w:bookmarkStart w:id="49" w:name="_Toc97811843"/>
+      <w:bookmarkStart w:id="49" w:name="_Toc99441836"/>
       <w:r>
         <w:rPr>
           <w:rStyle w:val="Strong"/>
@@ -8519,7 +8549,7 @@
           <w:bCs w:val="0"/>
         </w:rPr>
       </w:pPr>
-      <w:bookmarkStart w:id="50" w:name="_Toc97811844"/>
+      <w:bookmarkStart w:id="50" w:name="_Toc99441837"/>
       <w:r>
         <w:rPr>
           <w:rStyle w:val="Strong"/>
@@ -8706,7 +8736,7 @@
       <w:pPr>
         <w:pStyle w:val="Heading3"/>
       </w:pPr>
-      <w:bookmarkStart w:id="51" w:name="_Toc97811845"/>
+      <w:bookmarkStart w:id="51" w:name="_Toc99441838"/>
       <w:r>
         <w:t>Analysis</w:t>
       </w:r>
@@ -8964,7 +8994,7 @@
           </mc:Fallback>
         </mc:AlternateContent>
       </w:r>
-      <w:bookmarkStart w:id="52" w:name="_Toc97811846"/>
+      <w:bookmarkStart w:id="52" w:name="_Toc99441839"/>
       <w:r>
         <w:t>Proteus Schema</w:t>
       </w:r>
@@ -9032,7 +9062,7 @@
       <w:pPr>
         <w:pStyle w:val="Heading3"/>
       </w:pPr>
-      <w:bookmarkStart w:id="53" w:name="_Toc97811847"/>
+      <w:bookmarkStart w:id="53" w:name="_Toc99441840"/>
       <w:r>
         <w:t>Analysis</w:t>
       </w:r>
@@ -9159,7 +9189,7 @@
       <w:pPr>
         <w:pStyle w:val="Heading2"/>
       </w:pPr>
-      <w:bookmarkStart w:id="54" w:name="_Toc97811848"/>
+      <w:bookmarkStart w:id="54" w:name="_Toc99441841"/>
       <w:r>
         <w:lastRenderedPageBreak/>
         <w:t>Transfer Requirements</w:t>
@@ -9555,7 +9585,7 @@
       <w:pPr>
         <w:pStyle w:val="Heading3"/>
       </w:pPr>
-      <w:bookmarkStart w:id="55" w:name="_Toc97811849"/>
+      <w:bookmarkStart w:id="55" w:name="_Toc99441842"/>
       <w:r>
         <w:lastRenderedPageBreak/>
         <w:t>Symbols</w:t>
@@ -13008,7 +13038,7 @@
       <w:pPr>
         <w:pStyle w:val="Heading3"/>
       </w:pPr>
-      <w:bookmarkStart w:id="58" w:name="_Toc97811850"/>
+      <w:bookmarkStart w:id="58" w:name="_Toc99441843"/>
       <w:r>
         <w:lastRenderedPageBreak/>
         <w:t>File</w:t>
@@ -15034,7 +15064,7 @@
       <w:pPr>
         <w:pStyle w:val="Heading3"/>
       </w:pPr>
-      <w:bookmarkStart w:id="59" w:name="_Toc97811851"/>
+      <w:bookmarkStart w:id="59" w:name="_Toc99441844"/>
       <w:r>
         <w:lastRenderedPageBreak/>
         <w:t>Functional System</w:t>
@@ -15950,7 +15980,7 @@
       <w:pPr>
         <w:pStyle w:val="Heading3"/>
       </w:pPr>
-      <w:bookmarkStart w:id="60" w:name="_Toc97811852"/>
+      <w:bookmarkStart w:id="60" w:name="_Toc99441845"/>
       <w:r>
         <w:lastRenderedPageBreak/>
         <w:t>Equipment</w:t>
@@ -17433,7 +17463,7 @@
       <w:r>
         <w:br w:type="page"/>
       </w:r>
-      <w:bookmarkStart w:id="63" w:name="_Toc97811853"/>
+      <w:bookmarkStart w:id="63" w:name="_Toc99441846"/>
       <w:r>
         <w:lastRenderedPageBreak/>
         <w:t>Piping</w:t>
@@ -17498,6 +17528,9 @@
         <w:ind w:left="227"/>
       </w:pPr>
       <w:r>
+        <w:rPr>
+          <w:noProof/>
+        </w:rPr>
         <w:drawing>
           <wp:inline distT="0" distB="0" distL="0" distR="0" wp14:anchorId="52D6E340" wp14:editId="040BCED0">
             <wp:extent cx="6263763" cy="4563429"/>
@@ -18941,13 +18974,7 @@
         <w:rPr>
           <w:lang w:val="en-US" w:eastAsia="ja-JP"/>
         </w:rPr>
-        <w:t>PipingNetwork</w:t>
-      </w:r>
-      <w:r>
-        <w:rPr>
-          <w:lang w:val="en-US" w:eastAsia="ja-JP"/>
-        </w:rPr>
-        <w:t>Segment</w:t>
+        <w:t>PipingNetworkSegment</w:t>
       </w:r>
       <w:proofErr w:type="spellEnd"/>
       <w:r>
@@ -23445,7 +23472,7 @@
       <w:pPr>
         <w:pStyle w:val="Heading3"/>
       </w:pPr>
-      <w:bookmarkStart w:id="64" w:name="_Toc97811854"/>
+      <w:bookmarkStart w:id="64" w:name="_Toc99441847"/>
       <w:r>
         <w:lastRenderedPageBreak/>
         <w:t>Instrumentation</w:t>
@@ -26548,12 +26575,13 @@
       <w:r>
         <w:rPr>
           <w:noProof/>
+          <w:lang w:val="fr-FR"/>
         </w:rPr>
         <w:drawing>
-          <wp:inline distT="0" distB="0" distL="0" distR="0" wp14:anchorId="7C215F8B" wp14:editId="0402AD2D">
-            <wp:extent cx="5260873" cy="3040232"/>
-            <wp:effectExtent l="19050" t="19050" r="16510" b="27305"/>
-            <wp:docPr id="51" name="Picture 51" descr="Diagram&#10;&#10;Description automatically generated"/>
+          <wp:inline distT="0" distB="0" distL="0" distR="0" wp14:anchorId="77BEFC62" wp14:editId="753E58EC">
+            <wp:extent cx="5376672" cy="3133337"/>
+            <wp:effectExtent l="0" t="0" r="0" b="0"/>
+            <wp:docPr id="34" name="Picture 34" descr="Graphical user interface, application, Word&#10;&#10;Description automatically generated"/>
             <wp:cNvGraphicFramePr>
               <a:graphicFrameLocks xmlns:a="http://schemas.openxmlformats.org/drawingml/2006/main" noChangeAspect="1"/>
             </wp:cNvGraphicFramePr>
@@ -26561,7 +26589,7 @@
               <a:graphicData uri="http://schemas.openxmlformats.org/drawingml/2006/picture">
                 <pic:pic xmlns:pic="http://schemas.openxmlformats.org/drawingml/2006/picture">
                   <pic:nvPicPr>
-                    <pic:cNvPr id="51" name="Picture 51" descr="Diagram&#10;&#10;Description automatically generated"/>
+                    <pic:cNvPr id="34" name="Picture 34" descr="Graphical user interface, application, Word&#10;&#10;Description automatically generated"/>
                     <pic:cNvPicPr/>
                   </pic:nvPicPr>
                   <pic:blipFill>
@@ -26573,16 +26601,11 @@
                   <pic:spPr>
                     <a:xfrm>
                       <a:off x="0" y="0"/>
-                      <a:ext cx="5386290" cy="3112710"/>
+                      <a:ext cx="5403153" cy="3148769"/>
                     </a:xfrm>
                     <a:prstGeom prst="rect">
                       <a:avLst/>
                     </a:prstGeom>
-                    <a:ln>
-                      <a:solidFill>
-                        <a:schemeClr val="tx1"/>
-                      </a:solidFill>
-                    </a:ln>
                   </pic:spPr>
                 </pic:pic>
               </a:graphicData>
@@ -29351,6 +29374,9 @@
         <w:keepNext/>
       </w:pPr>
       <w:r>
+        <w:rPr>
+          <w:noProof/>
+        </w:rPr>
         <w:drawing>
           <wp:inline distT="0" distB="0" distL="0" distR="0" wp14:anchorId="11F6C5B0" wp14:editId="10BBCBF1">
             <wp:extent cx="5570589" cy="4677593"/>
@@ -30552,10 +30578,10 @@
             <v:path o:extrusionok="f" gradientshapeok="t" o:connecttype="rect"/>
             <o:lock v:ext="edit" aspectratio="t"/>
           </v:shapetype>
-          <v:shape id="_x0000_i1025" type="#_x0000_t75" style="width:79.5pt;height:50.5pt" o:ole="">
+          <v:shape id="_x0000_i1025" type="#_x0000_t75" style="width:79.5pt;height:50.7pt" o:ole="">
             <v:imagedata r:id="rId62" o:title=""/>
           </v:shape>
-          <o:OLEObject Type="Embed" ProgID="Package" ShapeID="_x0000_i1025" DrawAspect="Icon" ObjectID="_1708424583" r:id="rId63"/>
+          <o:OLEObject Type="Embed" ProgID="Package" ShapeID="_x0000_i1025" DrawAspect="Icon" ObjectID="_1710054643" r:id="rId63"/>
         </w:object>
       </w:r>
     </w:p>
@@ -31327,7 +31353,7 @@
           <w:numId w:val="0"/>
         </w:numPr>
       </w:pPr>
-      <w:bookmarkStart w:id="68" w:name="_Toc97811855"/>
+      <w:bookmarkStart w:id="68" w:name="_Toc99441848"/>
       <w:r>
         <w:lastRenderedPageBreak/>
         <w:t>Equipment Box</w:t>
@@ -32074,7 +32100,7 @@
           <w:numId w:val="0"/>
         </w:numPr>
       </w:pPr>
-      <w:bookmarkStart w:id="69" w:name="_Toc97811856"/>
+      <w:bookmarkStart w:id="69" w:name="_Toc99441849"/>
       <w:r>
         <w:lastRenderedPageBreak/>
         <w:t>Equipment Internals</w:t>
@@ -32153,7 +32179,7 @@
       <w:pPr>
         <w:pStyle w:val="Heading3"/>
       </w:pPr>
-      <w:bookmarkStart w:id="70" w:name="_Toc97811857"/>
+      <w:bookmarkStart w:id="70" w:name="_Toc99441850"/>
       <w:r>
         <w:lastRenderedPageBreak/>
         <w:t>Annotations</w:t>
@@ -33405,7 +33431,7 @@
       <w:pPr>
         <w:pStyle w:val="Heading3"/>
       </w:pPr>
-      <w:bookmarkStart w:id="71" w:name="_Toc97811858"/>
+      <w:bookmarkStart w:id="71" w:name="_Toc99441851"/>
       <w:r>
         <w:lastRenderedPageBreak/>
         <w:t>Miscellaneous Graphics</w:t>
@@ -34746,11 +34772,10 @@
         <w:pStyle w:val="Heading5"/>
         <w:ind w:firstLine="0"/>
       </w:pPr>
+      <w:bookmarkStart w:id="72" w:name="_Ref98503388"/>
+      <w:bookmarkStart w:id="73" w:name="_Hlk98503812"/>
       <w:r>
         <w:lastRenderedPageBreak/>
-        <w:t xml:space="preserve">TBD: </w:t>
-      </w:r>
-      <w:r>
         <w:t xml:space="preserve">Piping </w:t>
       </w:r>
       <w:r>
@@ -34768,6 +34793,7 @@
       <w:r>
         <w:t>Connector (Out)</w:t>
       </w:r>
+      <w:bookmarkEnd w:id="72"/>
     </w:p>
     <w:p>
       <w:pPr>
@@ -34815,9 +34841,9 @@
           <w:noProof/>
         </w:rPr>
         <w:drawing>
-          <wp:inline distT="0" distB="0" distL="0" distR="0" wp14:anchorId="186334B2" wp14:editId="19EE54CE">
-            <wp:extent cx="3269840" cy="1884699"/>
-            <wp:effectExtent l="19050" t="19050" r="26035" b="20320"/>
+          <wp:inline distT="0" distB="0" distL="0" distR="0" wp14:anchorId="186334B2" wp14:editId="57810F8B">
+            <wp:extent cx="3141116" cy="1810505"/>
+            <wp:effectExtent l="19050" t="19050" r="21590" b="18415"/>
             <wp:docPr id="33" name="Picture 33" descr="Diagram&#10;&#10;Description automatically generated"/>
             <wp:cNvGraphicFramePr>
               <a:graphicFrameLocks xmlns:a="http://schemas.openxmlformats.org/drawingml/2006/main" noChangeAspect="1"/>
@@ -34838,7 +34864,7 @@
                   <pic:spPr>
                     <a:xfrm>
                       <a:off x="0" y="0"/>
-                      <a:ext cx="3318121" cy="1912528"/>
+                      <a:ext cx="3191607" cy="1839607"/>
                     </a:xfrm>
                     <a:prstGeom prst="rect">
                       <a:avLst/>
@@ -34919,13 +34945,37 @@
         <w:rPr>
           <w:lang w:val="en-US" w:eastAsia="ja-JP"/>
         </w:rPr>
-        <w:t>The piping off page connector (Flow Out) shall use the correct symbol to indicate flow direction out</w:t>
+        <w:t xml:space="preserve">The piping off page connector (Flow Out) shall use the correct symbol to indicate flow direction </w:t>
       </w:r>
       <w:r>
         <w:rPr>
           <w:lang w:val="en-US" w:eastAsia="ja-JP"/>
         </w:rPr>
+        <w:t>‘</w:t>
+      </w:r>
+      <w:r>
+        <w:rPr>
+          <w:lang w:val="en-US" w:eastAsia="ja-JP"/>
+        </w:rPr>
+        <w:t>out</w:t>
+      </w:r>
+      <w:r>
+        <w:rPr>
+          <w:lang w:val="en-US" w:eastAsia="ja-JP"/>
+        </w:rPr>
+        <w:t>’</w:t>
+      </w:r>
+      <w:r>
+        <w:rPr>
+          <w:lang w:val="en-US" w:eastAsia="ja-JP"/>
+        </w:rPr>
         <w:t xml:space="preserve"> </w:t>
+      </w:r>
+      <w:r>
+        <w:rPr>
+          <w:lang w:val="en-US" w:eastAsia="ja-JP"/>
+        </w:rPr>
+        <w:t xml:space="preserve">to the side </w:t>
       </w:r>
       <w:proofErr w:type="spellStart"/>
       <w:r>
@@ -35487,11 +35537,9 @@
         <w:pStyle w:val="Heading5"/>
         <w:ind w:firstLine="0"/>
       </w:pPr>
+      <w:bookmarkStart w:id="74" w:name="_Ref98503394"/>
       <w:r>
         <w:lastRenderedPageBreak/>
-        <w:t xml:space="preserve">TBD: </w:t>
-      </w:r>
-      <w:r>
         <w:t xml:space="preserve">Piping </w:t>
       </w:r>
       <w:r>
@@ -35509,6 +35557,7 @@
       <w:r>
         <w:t>Connector (In)</w:t>
       </w:r>
+      <w:bookmarkEnd w:id="74"/>
     </w:p>
     <w:p>
       <w:pPr>
@@ -35532,9 +35581,9 @@
           <w:noProof/>
         </w:rPr>
         <w:drawing>
-          <wp:inline distT="0" distB="0" distL="0" distR="0" wp14:anchorId="474C8E67" wp14:editId="11297D14">
-            <wp:extent cx="3196098" cy="1891633"/>
-            <wp:effectExtent l="19050" t="19050" r="23495" b="13970"/>
+          <wp:inline distT="0" distB="0" distL="0" distR="0" wp14:anchorId="474C8E67" wp14:editId="7B241DB1">
+            <wp:extent cx="3082594" cy="1824454"/>
+            <wp:effectExtent l="19050" t="19050" r="22860" b="23495"/>
             <wp:docPr id="35" name="Picture 35" descr="Diagram&#10;&#10;Description automatically generated"/>
             <wp:cNvGraphicFramePr>
               <a:graphicFrameLocks xmlns:a="http://schemas.openxmlformats.org/drawingml/2006/main" noChangeAspect="1"/>
@@ -35555,7 +35604,7 @@
                   <pic:spPr>
                     <a:xfrm>
                       <a:off x="0" y="0"/>
-                      <a:ext cx="3239087" cy="1917076"/>
+                      <a:ext cx="3128621" cy="1851695"/>
                     </a:xfrm>
                     <a:prstGeom prst="rect">
                       <a:avLst/>
@@ -35663,13 +35712,31 @@
         <w:rPr>
           <w:lang w:val="en-US" w:eastAsia="ja-JP"/>
         </w:rPr>
+        <w:t>‘</w:t>
+      </w:r>
+      <w:r>
+        <w:rPr>
+          <w:lang w:val="en-US" w:eastAsia="ja-JP"/>
+        </w:rPr>
         <w:t>in</w:t>
       </w:r>
       <w:r>
         <w:rPr>
           <w:lang w:val="en-US" w:eastAsia="ja-JP"/>
         </w:rPr>
+        <w:t>’</w:t>
+      </w:r>
+      <w:r>
+        <w:rPr>
+          <w:lang w:val="en-US" w:eastAsia="ja-JP"/>
+        </w:rPr>
         <w:t xml:space="preserve"> </w:t>
+      </w:r>
+      <w:r>
+        <w:rPr>
+          <w:lang w:val="en-US" w:eastAsia="ja-JP"/>
+        </w:rPr>
+        <w:t xml:space="preserve">from the side </w:t>
       </w:r>
       <w:proofErr w:type="spellStart"/>
       <w:r>
@@ -36267,7 +36334,113 @@
         <w:pStyle w:val="Heading5"/>
         <w:ind w:firstLine="0"/>
       </w:pPr>
-    </w:p>
+      <w:r>
+        <w:lastRenderedPageBreak/>
+        <w:t>Piping Off Page Connector where flow is bi-directional or unknown</w:t>
+      </w:r>
+    </w:p>
+    <w:p>
+      <w:pPr>
+        <w:rPr>
+          <w:lang w:eastAsia="en-GB"/>
+        </w:rPr>
+      </w:pPr>
+      <w:r>
+        <w:rPr>
+          <w:lang w:eastAsia="en-GB"/>
+        </w:rPr>
+        <w:t xml:space="preserve">Where the flow is bi-directional or unknown the export tool shall manage the paired connectors for the pipe such that one connector is defined as ‘Flow Out’ and the other connector is defined as ‘Flow In’ as per the definitions above (Ref: </w:t>
+      </w:r>
+      <w:r>
+        <w:rPr>
+          <w:lang w:eastAsia="en-GB"/>
+        </w:rPr>
+        <w:fldChar w:fldCharType="begin"/>
+      </w:r>
+      <w:r>
+        <w:rPr>
+          <w:lang w:eastAsia="en-GB"/>
+        </w:rPr>
+        <w:instrText xml:space="preserve"> REF _Ref98503388 \h </w:instrText>
+      </w:r>
+      <w:r>
+        <w:rPr>
+          <w:lang w:eastAsia="en-GB"/>
+        </w:rPr>
+      </w:r>
+      <w:r>
+        <w:rPr>
+          <w:lang w:eastAsia="en-GB"/>
+        </w:rPr>
+        <w:fldChar w:fldCharType="separate"/>
+      </w:r>
+      <w:r>
+        <w:t>Piping Off Page Connector (Out)</w:t>
+      </w:r>
+      <w:r>
+        <w:rPr>
+          <w:lang w:eastAsia="en-GB"/>
+        </w:rPr>
+        <w:fldChar w:fldCharType="end"/>
+      </w:r>
+      <w:r>
+        <w:rPr>
+          <w:lang w:eastAsia="en-GB"/>
+        </w:rPr>
+        <w:t xml:space="preserve"> and </w:t>
+      </w:r>
+      <w:r>
+        <w:rPr>
+          <w:lang w:eastAsia="en-GB"/>
+        </w:rPr>
+        <w:fldChar w:fldCharType="begin"/>
+      </w:r>
+      <w:r>
+        <w:rPr>
+          <w:lang w:eastAsia="en-GB"/>
+        </w:rPr>
+        <w:instrText xml:space="preserve"> REF _Ref98503394 \h </w:instrText>
+      </w:r>
+      <w:r>
+        <w:rPr>
+          <w:lang w:eastAsia="en-GB"/>
+        </w:rPr>
+      </w:r>
+      <w:r>
+        <w:rPr>
+          <w:lang w:eastAsia="en-GB"/>
+        </w:rPr>
+        <w:fldChar w:fldCharType="separate"/>
+      </w:r>
+      <w:r>
+        <w:t>Piping Off Page Connector (In)</w:t>
+      </w:r>
+      <w:r>
+        <w:rPr>
+          <w:lang w:eastAsia="en-GB"/>
+        </w:rPr>
+        <w:fldChar w:fldCharType="end"/>
+      </w:r>
+      <w:r>
+        <w:rPr>
+          <w:lang w:eastAsia="en-GB"/>
+        </w:rPr>
+        <w:t>)</w:t>
+      </w:r>
+      <w:r>
+        <w:rPr>
+          <w:lang w:eastAsia="en-GB"/>
+        </w:rPr>
+        <w:t xml:space="preserve">.  The symbol used to show the connector in this case </w:t>
+      </w:r>
+      <w:r>
+        <w:rPr>
+          <w:lang w:eastAsia="en-GB"/>
+        </w:rPr>
+        <w:t>is not related to flow direction.</w:t>
+      </w:r>
+    </w:p>
+    <w:bookmarkEnd w:id="73"/>
     <w:p>
       <w:pPr>
         <w:rPr>
@@ -38559,9 +38732,9 @@
       <w:pPr>
         <w:spacing w:before="0"/>
       </w:pPr>
-      <w:bookmarkStart w:id="72" w:name="_Ref85621413"/>
-      <w:bookmarkStart w:id="73" w:name="_Ref86066725"/>
-      <w:bookmarkStart w:id="74" w:name="_Ref85618345"/>
+      <w:bookmarkStart w:id="75" w:name="_Ref85621413"/>
+      <w:bookmarkStart w:id="76" w:name="_Ref86066725"/>
+      <w:bookmarkStart w:id="77" w:name="_Ref85618345"/>
       <w:bookmarkEnd w:id="0"/>
       <w:bookmarkEnd w:id="1"/>
     </w:p>
@@ -38585,17 +38758,17 @@
       <w:pPr>
         <w:pStyle w:val="Heading1"/>
       </w:pPr>
-      <w:bookmarkStart w:id="75" w:name="_Toc97811859"/>
+      <w:bookmarkStart w:id="78" w:name="_Toc99441852"/>
       <w:r>
         <w:lastRenderedPageBreak/>
         <w:t>ANNEX A: Custom class definitions</w:t>
       </w:r>
-      <w:bookmarkEnd w:id="72"/>
-      <w:bookmarkEnd w:id="73"/>
+      <w:bookmarkEnd w:id="75"/>
+      <w:bookmarkEnd w:id="76"/>
       <w:r>
         <w:t xml:space="preserve"> - Non Graphical Elements</w:t>
       </w:r>
-      <w:bookmarkEnd w:id="75"/>
+      <w:bookmarkEnd w:id="78"/>
     </w:p>
     <w:p>
       <w:r>
@@ -38656,13 +38829,13 @@
       <w:pPr>
         <w:pStyle w:val="Heading2"/>
       </w:pPr>
-      <w:bookmarkStart w:id="76" w:name="_Ref85788137"/>
-      <w:bookmarkStart w:id="77" w:name="_Toc97811860"/>
+      <w:bookmarkStart w:id="79" w:name="_Ref85788137"/>
+      <w:bookmarkStart w:id="80" w:name="_Toc99441853"/>
       <w:r>
         <w:t>Virtual Piping Connector</w:t>
       </w:r>
-      <w:bookmarkEnd w:id="76"/>
-      <w:bookmarkEnd w:id="77"/>
+      <w:bookmarkEnd w:id="79"/>
+      <w:bookmarkEnd w:id="80"/>
     </w:p>
     <w:p>
       <w:pPr>
@@ -38867,8 +39040,8 @@
       <w:pPr>
         <w:pStyle w:val="Heading1"/>
       </w:pPr>
-      <w:bookmarkStart w:id="78" w:name="_Ref86066728"/>
-      <w:bookmarkStart w:id="79" w:name="_Toc97811861"/>
+      <w:bookmarkStart w:id="81" w:name="_Ref86066728"/>
+      <w:bookmarkStart w:id="82" w:name="_Toc99441854"/>
       <w:r>
         <w:lastRenderedPageBreak/>
         <w:t>ANNEX</w:t>
@@ -38880,8 +39053,8 @@
       <w:r>
         <w:t>defintions</w:t>
       </w:r>
-      <w:bookmarkEnd w:id="78"/>
-      <w:bookmarkEnd w:id="79"/>
+      <w:bookmarkEnd w:id="81"/>
+      <w:bookmarkEnd w:id="82"/>
       <w:proofErr w:type="spellEnd"/>
     </w:p>
     <w:p>
@@ -38950,8 +39123,8 @@
       </w:pPr>
     </w:p>
     <w:p>
-      <w:bookmarkStart w:id="80" w:name="_Ref85716898"/>
-      <w:bookmarkStart w:id="81" w:name="_Ref85645863"/>
+      <w:bookmarkStart w:id="83" w:name="_Ref85716898"/>
+      <w:bookmarkStart w:id="84" w:name="_Ref85645863"/>
     </w:p>
     <w:p>
       <w:pPr>
@@ -38965,9 +39138,9 @@
       <w:pPr>
         <w:pStyle w:val="Heading1"/>
       </w:pPr>
-      <w:bookmarkStart w:id="82" w:name="_Ref86309537"/>
-      <w:bookmarkStart w:id="83" w:name="_Ref94094813"/>
-      <w:bookmarkStart w:id="84" w:name="_Toc97811862"/>
+      <w:bookmarkStart w:id="85" w:name="_Ref86309537"/>
+      <w:bookmarkStart w:id="86" w:name="_Ref94094813"/>
+      <w:bookmarkStart w:id="87" w:name="_Toc99441855"/>
       <w:r>
         <w:lastRenderedPageBreak/>
         <w:t>ANNEX C: Draft update ‘</w:t>
@@ -38978,15 +39151,15 @@
       <w:r>
         <w:t>’</w:t>
       </w:r>
-      <w:bookmarkEnd w:id="80"/>
-      <w:bookmarkEnd w:id="82"/>
       <w:bookmarkEnd w:id="83"/>
+      <w:bookmarkEnd w:id="85"/>
+      <w:bookmarkEnd w:id="86"/>
+      <w:bookmarkEnd w:id="87"/>
+      <w:r>
+        <w:t xml:space="preserve"> </w:t>
+      </w:r>
+      <w:bookmarkEnd w:id="77"/>
       <w:bookmarkEnd w:id="84"/>
-      <w:r>
-        <w:t xml:space="preserve"> </w:t>
-      </w:r>
-      <w:bookmarkEnd w:id="74"/>
-      <w:bookmarkEnd w:id="81"/>
     </w:p>
     <w:p>
       <w:pPr>
@@ -39171,13 +39344,6 @@
           <w:lang w:val="en-US"/>
         </w:rPr>
         <w:instrText xml:space="preserve"> REF _Ref169944247 \r \h </w:instrText>
-      </w:r>
-      <w:r>
-        <w:rPr>
-          <w:sz w:val="24"/>
-          <w:szCs w:val="24"/>
-          <w:lang w:val="en-US"/>
-        </w:rPr>
       </w:r>
       <w:r>
         <w:rPr>
@@ -41060,8 +41226,8 @@
       <w:pPr>
         <w:pStyle w:val="Heading1"/>
       </w:pPr>
-      <w:bookmarkStart w:id="85" w:name="_Ref89261123"/>
-      <w:bookmarkStart w:id="86" w:name="_Toc97811863"/>
+      <w:bookmarkStart w:id="88" w:name="_Ref89261123"/>
+      <w:bookmarkStart w:id="89" w:name="_Toc99441856"/>
       <w:r>
         <w:lastRenderedPageBreak/>
         <w:t xml:space="preserve">ANNEX D: </w:t>
@@ -41069,8 +41235,8 @@
       <w:r>
         <w:t>Symbol Rotation and mirroring example</w:t>
       </w:r>
-      <w:bookmarkEnd w:id="85"/>
-      <w:bookmarkEnd w:id="86"/>
+      <w:bookmarkEnd w:id="88"/>
+      <w:bookmarkEnd w:id="89"/>
       <w:r>
         <w:t xml:space="preserve"> </w:t>
       </w:r>
@@ -41127,6 +41293,9 @@
         <w:keepNext/>
       </w:pPr>
       <w:r>
+        <w:rPr>
+          <w:noProof/>
+        </w:rPr>
         <w:drawing>
           <wp:inline distT="0" distB="0" distL="0" distR="0" wp14:anchorId="1B41BE15" wp14:editId="53FF0B85">
             <wp:extent cx="7192370" cy="4807859"/>
@@ -41200,7 +41369,7 @@
           <w:lang w:val="en-US"/>
         </w:rPr>
       </w:pPr>
-      <w:bookmarkStart w:id="87" w:name="_Toc97811864"/>
+      <w:bookmarkStart w:id="90" w:name="_Toc99441857"/>
       <w:r>
         <w:rPr>
           <w:lang w:val="en-US"/>
@@ -41208,7 +41377,7 @@
         <w:lastRenderedPageBreak/>
         <w:t>Rotation and Mirroring in DEXPI and Proteus</w:t>
       </w:r>
-      <w:bookmarkEnd w:id="87"/>
+      <w:bookmarkEnd w:id="90"/>
     </w:p>
     <w:p>
       <w:pPr>
@@ -41217,14 +41386,14 @@
           <w:lang w:val="en-US"/>
         </w:rPr>
       </w:pPr>
-      <w:bookmarkStart w:id="88" w:name="_Toc97811865"/>
+      <w:bookmarkStart w:id="91" w:name="_Toc99441858"/>
       <w:r>
         <w:rPr>
           <w:lang w:val="en-US"/>
         </w:rPr>
         <w:t>DEXPI</w:t>
       </w:r>
-      <w:bookmarkEnd w:id="88"/>
+      <w:bookmarkEnd w:id="91"/>
     </w:p>
     <w:p>
       <w:pPr>
@@ -41565,11 +41734,11 @@
           <w:lang w:val="de-DE"/>
         </w:rPr>
       </w:pPr>
-      <w:bookmarkStart w:id="89" w:name="_Toc97811866"/>
+      <w:bookmarkStart w:id="92" w:name="_Toc99441859"/>
       <w:r>
         <w:t>Proteus</w:t>
       </w:r>
-      <w:bookmarkEnd w:id="89"/>
+      <w:bookmarkEnd w:id="92"/>
     </w:p>
     <w:p>
       <w:pPr>
@@ -41997,12 +42166,12 @@
       <w:pPr>
         <w:pStyle w:val="Heading1"/>
       </w:pPr>
-      <w:bookmarkStart w:id="90" w:name="_Toc97811867"/>
+      <w:bookmarkStart w:id="93" w:name="_Toc99441860"/>
       <w:r>
         <w:lastRenderedPageBreak/>
         <w:t>ANNEX E: Signal conveying Line Types</w:t>
       </w:r>
-      <w:bookmarkEnd w:id="90"/>
+      <w:bookmarkEnd w:id="93"/>
     </w:p>
     <w:p>
       <w:r>
@@ -42065,14 +42234,14 @@
       <w:pPr>
         <w:pStyle w:val="Heading1"/>
       </w:pPr>
-      <w:bookmarkStart w:id="91" w:name="_Ref96344346"/>
-      <w:bookmarkStart w:id="92" w:name="_Toc97811868"/>
+      <w:bookmarkStart w:id="94" w:name="_Ref96344346"/>
+      <w:bookmarkStart w:id="95" w:name="_Toc99441861"/>
       <w:r>
         <w:lastRenderedPageBreak/>
         <w:t>ANNEX F: Valve Label Details</w:t>
       </w:r>
-      <w:bookmarkEnd w:id="91"/>
-      <w:bookmarkEnd w:id="92"/>
+      <w:bookmarkEnd w:id="94"/>
+      <w:bookmarkEnd w:id="95"/>
     </w:p>
     <w:p/>
     <w:p>
@@ -42481,7 +42650,7 @@
         </w:rPr>
         <w:lastRenderedPageBreak/>
         <w:drawing>
-          <wp:inline distT="0" distB="0" distL="0" distR="0" wp14:anchorId="051A6404" wp14:editId="5319B44F">
+          <wp:inline distT="0" distB="0" distL="0" distR="0" wp14:anchorId="051A6404" wp14:editId="2BB3EF22">
             <wp:extent cx="3289110" cy="2513759"/>
             <wp:effectExtent l="0" t="0" r="6985" b="1270"/>
             <wp:docPr id="69" name="Picture 69" descr="Table&#10;&#10;Description automatically generated"/>
@@ -42498,7 +42667,7 @@
                     </pic:cNvPicPr>
                   </pic:nvPicPr>
                   <pic:blipFill>
-                    <a:blip r:embed="rId78" r:link="rId79">
+                    <a:blip r:link="rId78">
                       <a:extLst>
                         <a:ext uri="{28A0092B-C50C-407E-A947-70E740481C1C}">
                           <a14:useLocalDpi xmlns:a14="http://schemas.microsoft.com/office/drawing/2010/main" val="0"/>
@@ -48210,15 +48379,6 @@
   </w:num>
   <w:num w:numId="45">
     <w:abstractNumId w:val="8"/>
-    <w:lvlOverride w:ilvl="0"/>
-    <w:lvlOverride w:ilvl="1"/>
-    <w:lvlOverride w:ilvl="2"/>
-    <w:lvlOverride w:ilvl="3"/>
-    <w:lvlOverride w:ilvl="4"/>
-    <w:lvlOverride w:ilvl="5"/>
-    <w:lvlOverride w:ilvl="6"/>
-    <w:lvlOverride w:ilvl="7"/>
-    <w:lvlOverride w:ilvl="8"/>
   </w:num>
   <w:numIdMacAtCleanup w:val="14"/>
 </w:numbering>
@@ -48849,6 +49009,7 @@
   <w:style w:type="character" w:default="1" w:styleId="DefaultParagraphFont">
     <w:name w:val="Default Paragraph Font"/>
     <w:uiPriority w:val="1"/>
+    <w:semiHidden/>
     <w:unhideWhenUsed/>
   </w:style>
   <w:style w:type="table" w:default="1" w:styleId="TableNormal">
@@ -52314,10 +52475,24 @@
 </file>
 
 <file path=customXml/item1.xml><?xml version="1.0" encoding="utf-8"?>
-<b:Sources xmlns:b="http://schemas.openxmlformats.org/officeDocument/2006/bibliography" xmlns="http://schemas.openxmlformats.org/officeDocument/2006/bibliography" SelectedStyle="\APA.XSL" StyleName="APA"/>
+<p:properties xmlns:p="http://schemas.microsoft.com/office/2006/metadata/properties" xmlns:xsi="http://www.w3.org/2001/XMLSchema-instance" xmlns:pc="http://schemas.microsoft.com/office/infopath/2007/PartnerControls">
+  <documentManagement>
+    <_ip_UnifiedCompliancePolicyUIAction xmlns="http://schemas.microsoft.com/sharepoint/v3" xsi:nil="true"/>
+    <_ip_UnifiedCompliancePolicyProperties xmlns="http://schemas.microsoft.com/sharepoint/v3" xsi:nil="true"/>
+  </documentManagement>
+</p:properties>
 </file>
 
 <file path=customXml/item2.xml><?xml version="1.0" encoding="utf-8"?>
+<?mso-contentType ?>
+<FormTemplates xmlns="http://schemas.microsoft.com/sharepoint/v3/contenttype/forms">
+  <Display>DocumentLibraryForm</Display>
+  <Edit>DocumentLibraryForm</Edit>
+  <New>DocumentLibraryForm</New>
+</FormTemplates>
+</file>
+
+<file path=customXml/item3.xml><?xml version="1.0" encoding="utf-8"?>
 <ct:contentTypeSchema xmlns:ct="http://schemas.microsoft.com/office/2006/metadata/contentType" xmlns:ma="http://schemas.microsoft.com/office/2006/metadata/properties/metaAttributes" ct:_="" ma:_="" ma:contentTypeName="Document" ma:contentTypeID="0x010100B120A57844719F4E8D3B231BB569FBC1" ma:contentTypeVersion="11" ma:contentTypeDescription="Create a new document." ma:contentTypeScope="" ma:versionID="0d7e10361cbf35574c6c4289882fa7cc">
   <xsd:schema xmlns:xsd="http://www.w3.org/2001/XMLSchema" xmlns:xs="http://www.w3.org/2001/XMLSchema" xmlns:p="http://schemas.microsoft.com/office/2006/metadata/properties" xmlns:ns1="http://schemas.microsoft.com/sharepoint/v3" xmlns:ns2="8ef53de8-cc6e-4563-8a06-dfe201490014" xmlns:ns3="3ff7fd59-d076-49f0-b547-8e4904caf708" targetNamespace="http://schemas.microsoft.com/office/2006/metadata/properties" ma:root="true" ma:fieldsID="c049f0b0fb335eb72932540c7931f243" ns1:_="" ns2:_="" ns3:_="">
     <xsd:import namespace="http://schemas.microsoft.com/sharepoint/v3"/>
@@ -52533,33 +52708,29 @@
 </ct:contentTypeSchema>
 </file>
 
-<file path=customXml/item3.xml><?xml version="1.0" encoding="utf-8"?>
-<?mso-contentType ?>
-<FormTemplates xmlns="http://schemas.microsoft.com/sharepoint/v3/contenttype/forms">
-  <Display>DocumentLibraryForm</Display>
-  <Edit>DocumentLibraryForm</Edit>
-  <New>DocumentLibraryForm</New>
-</FormTemplates>
-</file>
-
 <file path=customXml/item4.xml><?xml version="1.0" encoding="utf-8"?>
-<p:properties xmlns:p="http://schemas.microsoft.com/office/2006/metadata/properties" xmlns:xsi="http://www.w3.org/2001/XMLSchema-instance" xmlns:pc="http://schemas.microsoft.com/office/infopath/2007/PartnerControls">
-  <documentManagement>
-    <_ip_UnifiedCompliancePolicyUIAction xmlns="http://schemas.microsoft.com/sharepoint/v3" xsi:nil="true"/>
-    <_ip_UnifiedCompliancePolicyProperties xmlns="http://schemas.microsoft.com/sharepoint/v3" xsi:nil="true"/>
-  </documentManagement>
-</p:properties>
+<b:Sources xmlns:b="http://schemas.openxmlformats.org/officeDocument/2006/bibliography" xmlns="http://schemas.openxmlformats.org/officeDocument/2006/bibliography" SelectedStyle="\APA.XSL" StyleName="APA"/>
 </file>
 
 <file path=customXml/itemProps1.xml><?xml version="1.0" encoding="utf-8"?>
-<ds:datastoreItem xmlns:ds="http://schemas.openxmlformats.org/officeDocument/2006/customXml" ds:itemID="{0F19D998-EEE0-4BDC-81E0-DAD46B6BCEE7}">
+<ds:datastoreItem xmlns:ds="http://schemas.openxmlformats.org/officeDocument/2006/customXml" ds:itemID="{69B2DF7C-23B4-429C-A4C0-96B79A4EE4F5}">
   <ds:schemaRefs>
-    <ds:schemaRef ds:uri="http://schemas.openxmlformats.org/officeDocument/2006/bibliography"/>
+    <ds:schemaRef ds:uri="http://schemas.microsoft.com/office/2006/metadata/properties"/>
+    <ds:schemaRef ds:uri="http://schemas.microsoft.com/office/infopath/2007/PartnerControls"/>
+    <ds:schemaRef ds:uri="http://schemas.microsoft.com/sharepoint/v3"/>
   </ds:schemaRefs>
 </ds:datastoreItem>
 </file>
 
 <file path=customXml/itemProps2.xml><?xml version="1.0" encoding="utf-8"?>
+<ds:datastoreItem xmlns:ds="http://schemas.openxmlformats.org/officeDocument/2006/customXml" ds:itemID="{3D3567C3-7EF5-4AA2-A0C7-67990F193C7A}">
+  <ds:schemaRefs>
+    <ds:schemaRef ds:uri="http://schemas.microsoft.com/sharepoint/v3/contenttype/forms"/>
+  </ds:schemaRefs>
+</ds:datastoreItem>
+</file>
+
+<file path=customXml/itemProps3.xml><?xml version="1.0" encoding="utf-8"?>
 <ds:datastoreItem xmlns:ds="http://schemas.openxmlformats.org/officeDocument/2006/customXml" ds:itemID="{F75D6BF5-B165-4039-A9B5-4C9CDB2BA413}">
   <ds:schemaRefs>
     <ds:schemaRef ds:uri="http://schemas.microsoft.com/office/2006/metadata/contentType"/>
@@ -52579,20 +52750,10 @@
 </ds:datastoreItem>
 </file>
 
-<file path=customXml/itemProps3.xml><?xml version="1.0" encoding="utf-8"?>
-<ds:datastoreItem xmlns:ds="http://schemas.openxmlformats.org/officeDocument/2006/customXml" ds:itemID="{3D3567C3-7EF5-4AA2-A0C7-67990F193C7A}">
+<file path=customXml/itemProps4.xml><?xml version="1.0" encoding="utf-8"?>
+<ds:datastoreItem xmlns:ds="http://schemas.openxmlformats.org/officeDocument/2006/customXml" ds:itemID="{0F19D998-EEE0-4BDC-81E0-DAD46B6BCEE7}">
   <ds:schemaRefs>
-    <ds:schemaRef ds:uri="http://schemas.microsoft.com/sharepoint/v3/contenttype/forms"/>
-  </ds:schemaRefs>
-</ds:datastoreItem>
-</file>
-
-<file path=customXml/itemProps4.xml><?xml version="1.0" encoding="utf-8"?>
-<ds:datastoreItem xmlns:ds="http://schemas.openxmlformats.org/officeDocument/2006/customXml" ds:itemID="{69B2DF7C-23B4-429C-A4C0-96B79A4EE4F5}">
-  <ds:schemaRefs>
-    <ds:schemaRef ds:uri="http://schemas.microsoft.com/office/2006/metadata/properties"/>
-    <ds:schemaRef ds:uri="http://schemas.microsoft.com/office/infopath/2007/PartnerControls"/>
-    <ds:schemaRef ds:uri="http://schemas.microsoft.com/sharepoint/v3"/>
+    <ds:schemaRef ds:uri="http://schemas.openxmlformats.org/officeDocument/2006/bibliography"/>
   </ds:schemaRefs>
 </ds:datastoreItem>
 </file>
</xml_diff>

<commit_message>
Update with new example for label symbolref & proteus attribute names
also fix for some transfer attribute names.
</commit_message>
<xml_diff>
--- a/NOAKA DEXPI Pilot Transfer Requirements.docx
+++ b/NOAKA DEXPI Pilot Transfer Requirements.docx
@@ -2165,7 +2165,15 @@
                 <w:sz w:val="22"/>
                 <w:szCs w:val="22"/>
               </w:rPr>
-              <w:t>.1</w:t>
+              <w:t>.</w:t>
+            </w:r>
+            <w:r>
+              <w:rPr>
+                <w:rFonts w:ascii="Times New Roman" w:hAnsi="Times New Roman" w:cs="Times New Roman"/>
+                <w:sz w:val="22"/>
+                <w:szCs w:val="22"/>
+              </w:rPr>
+              <w:t>2</w:t>
             </w:r>
           </w:p>
         </w:tc>
@@ -2267,6 +2275,32 @@
                 <w:szCs w:val="22"/>
               </w:rPr>
               <w:t xml:space="preserve"> Add extra shut-down to example. </w:t>
+            </w:r>
+            <w:r>
+              <w:rPr>
+                <w:rFonts w:ascii="Times New Roman" w:hAnsi="Times New Roman" w:cs="Times New Roman"/>
+                <w:sz w:val="22"/>
+                <w:szCs w:val="22"/>
+              </w:rPr>
+              <w:t xml:space="preserve">Fix attribute names. Added Proteus example for label </w:t>
+            </w:r>
+            <w:proofErr w:type="spellStart"/>
+            <w:r>
+              <w:rPr>
+                <w:rFonts w:ascii="Times New Roman" w:hAnsi="Times New Roman" w:cs="Times New Roman"/>
+                <w:sz w:val="22"/>
+                <w:szCs w:val="22"/>
+              </w:rPr>
+              <w:t>symbolreference</w:t>
+            </w:r>
+            <w:proofErr w:type="spellEnd"/>
+            <w:r>
+              <w:rPr>
+                <w:rFonts w:ascii="Times New Roman" w:hAnsi="Times New Roman" w:cs="Times New Roman"/>
+                <w:sz w:val="22"/>
+                <w:szCs w:val="22"/>
+              </w:rPr>
+              <w:t>.</w:t>
             </w:r>
           </w:p>
         </w:tc>
@@ -6952,11 +6986,6 @@
               <w:rPr>
                 <w:szCs w:val="22"/>
               </w:rPr>
-            </w:r>
-            <w:r>
-              <w:rPr>
-                <w:szCs w:val="22"/>
-              </w:rPr>
               <w:fldChar w:fldCharType="separate"/>
             </w:r>
             <w:r>
@@ -7150,9 +7179,9 @@
       <w:pPr>
         <w:pStyle w:val="Heading2"/>
       </w:pPr>
-      <w:bookmarkStart w:id="40" w:name="_Ref316469521"/>
-      <w:bookmarkStart w:id="41" w:name="_Ref316469525"/>
-      <w:bookmarkStart w:id="42" w:name="_Toc99441832"/>
+      <w:bookmarkStart w:id="40" w:name="_Toc99441832"/>
+      <w:bookmarkStart w:id="41" w:name="_Ref316469521"/>
+      <w:bookmarkStart w:id="42" w:name="_Ref316469525"/>
       <w:r>
         <w:lastRenderedPageBreak/>
         <w:t>Constraints</w:t>
@@ -7160,10 +7189,10 @@
       <w:r>
         <w:t>/Assumptions</w:t>
       </w:r>
-      <w:bookmarkEnd w:id="42"/>
-    </w:p>
-    <w:bookmarkEnd w:id="40"/>
+      <w:bookmarkEnd w:id="40"/>
+    </w:p>
     <w:bookmarkEnd w:id="41"/>
+    <w:bookmarkEnd w:id="42"/>
     <w:p>
       <w:pPr>
         <w:tabs>
@@ -8067,9 +8096,9 @@
           <w:bCs w:val="0"/>
         </w:rPr>
       </w:pPr>
-      <w:bookmarkStart w:id="44" w:name="OLE_LINK1"/>
-      <w:bookmarkStart w:id="45" w:name="OLE_LINK2"/>
-      <w:bookmarkStart w:id="46" w:name="_Toc99441834"/>
+      <w:bookmarkStart w:id="44" w:name="_Toc99441834"/>
+      <w:bookmarkStart w:id="45" w:name="OLE_LINK1"/>
+      <w:bookmarkStart w:id="46" w:name="OLE_LINK2"/>
       <w:r>
         <w:rPr>
           <w:rStyle w:val="Strong"/>
@@ -8078,10 +8107,10 @@
         </w:rPr>
         <w:t>Overview</w:t>
       </w:r>
-      <w:bookmarkEnd w:id="46"/>
-    </w:p>
-    <w:bookmarkEnd w:id="44"/>
+      <w:bookmarkEnd w:id="44"/>
+    </w:p>
     <w:bookmarkEnd w:id="45"/>
+    <w:bookmarkEnd w:id="46"/>
     <w:p>
       <w:pPr>
         <w:rPr>
@@ -9556,6 +9585,98 @@
           <w:lang w:eastAsia="en-GB"/>
         </w:rPr>
         <w:fldChar w:fldCharType="end"/>
+      </w:r>
+    </w:p>
+    <w:p>
+      <w:pPr>
+        <w:pStyle w:val="ListParagraph"/>
+        <w:numPr>
+          <w:ilvl w:val="0"/>
+          <w:numId w:val="25"/>
+        </w:numPr>
+        <w:spacing w:before="100" w:beforeAutospacing="1" w:after="100" w:afterAutospacing="1"/>
+        <w:rPr>
+          <w:szCs w:val="22"/>
+          <w:lang w:eastAsia="en-GB"/>
+        </w:rPr>
+      </w:pPr>
+      <w:r>
+        <w:rPr>
+          <w:szCs w:val="22"/>
+          <w:lang w:eastAsia="en-GB"/>
+        </w:rPr>
+        <w:t xml:space="preserve">All </w:t>
+      </w:r>
+      <w:proofErr w:type="spellStart"/>
+      <w:r>
+        <w:rPr>
+          <w:szCs w:val="22"/>
+          <w:lang w:eastAsia="en-GB"/>
+        </w:rPr>
+        <w:t>Dexpi</w:t>
+      </w:r>
+      <w:proofErr w:type="spellEnd"/>
+      <w:r>
+        <w:rPr>
+          <w:szCs w:val="22"/>
+          <w:lang w:eastAsia="en-GB"/>
+        </w:rPr>
+        <w:t xml:space="preserve"> custom class definitions </w:t>
+      </w:r>
+      <w:r>
+        <w:rPr>
+          <w:szCs w:val="22"/>
+          <w:lang w:eastAsia="en-GB"/>
+        </w:rPr>
+        <w:t xml:space="preserve">(DEXPI </w:t>
+      </w:r>
+      <w:proofErr w:type="spellStart"/>
+      <w:r>
+        <w:rPr>
+          <w:szCs w:val="22"/>
+          <w:lang w:eastAsia="en-GB"/>
+        </w:rPr>
+        <w:t>CustomObject</w:t>
+      </w:r>
+      <w:proofErr w:type="spellEnd"/>
+      <w:r>
+        <w:rPr>
+          <w:szCs w:val="22"/>
+          <w:lang w:eastAsia="en-GB"/>
+        </w:rPr>
+        <w:t xml:space="preserve"> subtypes) must use the DEXPI TypeName and </w:t>
+      </w:r>
+      <w:proofErr w:type="spellStart"/>
+      <w:r>
+        <w:rPr>
+          <w:szCs w:val="22"/>
+          <w:lang w:eastAsia="en-GB"/>
+        </w:rPr>
+        <w:t>TypeURI</w:t>
+      </w:r>
+      <w:proofErr w:type="spellEnd"/>
+      <w:r>
+        <w:rPr>
+          <w:szCs w:val="22"/>
+          <w:lang w:eastAsia="en-GB"/>
+        </w:rPr>
+        <w:t xml:space="preserve"> attributes as part of the class element transfer to provide the type details for the object. TypeName &amp; </w:t>
+      </w:r>
+      <w:proofErr w:type="spellStart"/>
+      <w:r>
+        <w:rPr>
+          <w:szCs w:val="22"/>
+          <w:lang w:eastAsia="en-GB"/>
+        </w:rPr>
+        <w:t>TypeURI</w:t>
+      </w:r>
+      <w:proofErr w:type="spellEnd"/>
+      <w:r>
+        <w:rPr>
+          <w:szCs w:val="22"/>
+          <w:lang w:eastAsia="en-GB"/>
+        </w:rPr>
+        <w:t xml:space="preserve"> are provided in the symbol legend mapping.</w:t>
       </w:r>
     </w:p>
     <w:p>
@@ -12916,6 +13037,316 @@
         <w:t>Shape with label symbol</w:t>
       </w:r>
     </w:p>
+    <w:tbl>
+      <w:tblPr>
+        <w:tblStyle w:val="TableGrid"/>
+        <w:tblW w:w="0" w:type="auto"/>
+        <w:tblBorders>
+          <w:top w:val="none" w:sz="0" w:space="0" w:color="auto"/>
+          <w:left w:val="none" w:sz="0" w:space="0" w:color="auto"/>
+          <w:bottom w:val="none" w:sz="0" w:space="0" w:color="auto"/>
+          <w:right w:val="none" w:sz="0" w:space="0" w:color="auto"/>
+          <w:insideH w:val="none" w:sz="0" w:space="0" w:color="auto"/>
+          <w:insideV w:val="single" w:sz="4" w:space="0" w:color="auto"/>
+        </w:tblBorders>
+        <w:tblCellMar>
+          <w:top w:w="85" w:type="dxa"/>
+          <w:bottom w:w="85" w:type="dxa"/>
+        </w:tblCellMar>
+        <w:tblLook w:val="04A0" w:firstRow="1" w:lastRow="0" w:firstColumn="1" w:lastColumn="0" w:noHBand="0" w:noVBand="1"/>
+      </w:tblPr>
+      <w:tblGrid>
+        <w:gridCol w:w="8404"/>
+        <w:gridCol w:w="222"/>
+        <w:gridCol w:w="6773"/>
+      </w:tblGrid>
+      <w:tr>
+        <w:trPr>
+          <w:trHeight w:val="370"/>
+        </w:trPr>
+        <w:tc>
+          <w:tcPr>
+            <w:tcW w:w="5954" w:type="dxa"/>
+            <w:tcBorders>
+              <w:bottom w:val="single" w:sz="4" w:space="0" w:color="auto"/>
+            </w:tcBorders>
+          </w:tcPr>
+          <w:p>
+            <w:pPr>
+              <w:keepNext/>
+              <w:spacing w:before="100" w:beforeAutospacing="1" w:after="100" w:afterAutospacing="1"/>
+              <w:rPr>
+                <w:noProof/>
+                <w:sz w:val="24"/>
+                <w:szCs w:val="22"/>
+                <w:u w:val="single"/>
+              </w:rPr>
+            </w:pPr>
+            <w:r>
+              <w:rPr>
+                <w:noProof/>
+                <w:sz w:val="24"/>
+                <w:szCs w:val="22"/>
+                <w:u w:val="single"/>
+              </w:rPr>
+              <w:t>DEXPI definition</w:t>
+            </w:r>
+          </w:p>
+        </w:tc>
+        <w:tc>
+          <w:tcPr>
+            <w:tcW w:w="992" w:type="dxa"/>
+            <w:tcBorders>
+              <w:bottom w:val="single" w:sz="4" w:space="0" w:color="auto"/>
+              <w:right w:val="nil"/>
+            </w:tcBorders>
+          </w:tcPr>
+          <w:p>
+            <w:pPr>
+              <w:spacing w:before="100" w:beforeAutospacing="1" w:after="100" w:afterAutospacing="1"/>
+              <w:rPr>
+                <w:noProof/>
+                <w:sz w:val="24"/>
+                <w:szCs w:val="22"/>
+                <w:u w:val="single"/>
+              </w:rPr>
+            </w:pPr>
+          </w:p>
+        </w:tc>
+        <w:tc>
+          <w:tcPr>
+            <w:tcW w:w="8453" w:type="dxa"/>
+            <w:tcBorders>
+              <w:left w:val="nil"/>
+              <w:bottom w:val="single" w:sz="4" w:space="0" w:color="auto"/>
+            </w:tcBorders>
+          </w:tcPr>
+          <w:p>
+            <w:pPr>
+              <w:spacing w:before="100" w:beforeAutospacing="1" w:after="100" w:afterAutospacing="1"/>
+              <w:rPr>
+                <w:noProof/>
+                <w:sz w:val="24"/>
+                <w:szCs w:val="22"/>
+                <w:u w:val="single"/>
+              </w:rPr>
+            </w:pPr>
+            <w:r>
+              <w:rPr>
+                <w:noProof/>
+                <w:sz w:val="24"/>
+                <w:szCs w:val="22"/>
+                <w:u w:val="single"/>
+              </w:rPr>
+              <w:t>Proteus Implementation</w:t>
+            </w:r>
+          </w:p>
+        </w:tc>
+      </w:tr>
+      <w:tr>
+        <w:tc>
+          <w:tcPr>
+            <w:tcW w:w="5954" w:type="dxa"/>
+            <w:tcBorders>
+              <w:top w:val="single" w:sz="4" w:space="0" w:color="auto"/>
+            </w:tcBorders>
+          </w:tcPr>
+          <w:p>
+            <w:pPr>
+              <w:keepNext/>
+              <w:spacing w:before="100" w:beforeAutospacing="1" w:after="100" w:afterAutospacing="1"/>
+            </w:pPr>
+            <w:r>
+              <w:drawing>
+                <wp:inline distT="0" distB="0" distL="0" distR="0" wp14:anchorId="08D112EF" wp14:editId="02524CDB">
+                  <wp:extent cx="5218930" cy="3258379"/>
+                  <wp:effectExtent l="19050" t="19050" r="20320" b="18415"/>
+                  <wp:docPr id="41" name="Picture 41" descr="Diagram&#10;&#10;Description automatically generated"/>
+                  <wp:cNvGraphicFramePr>
+                    <a:graphicFrameLocks xmlns:a="http://schemas.openxmlformats.org/drawingml/2006/main" noChangeAspect="1"/>
+                  </wp:cNvGraphicFramePr>
+                  <a:graphic xmlns:a="http://schemas.openxmlformats.org/drawingml/2006/main">
+                    <a:graphicData uri="http://schemas.openxmlformats.org/drawingml/2006/picture">
+                      <pic:pic xmlns:pic="http://schemas.openxmlformats.org/drawingml/2006/picture">
+                        <pic:nvPicPr>
+                          <pic:cNvPr id="41" name="Picture 41" descr="Diagram&#10;&#10;Description automatically generated"/>
+                          <pic:cNvPicPr/>
+                        </pic:nvPicPr>
+                        <pic:blipFill>
+                          <a:blip r:embed="rId42"/>
+                          <a:stretch>
+                            <a:fillRect/>
+                          </a:stretch>
+                        </pic:blipFill>
+                        <pic:spPr>
+                          <a:xfrm>
+                            <a:off x="0" y="0"/>
+                            <a:ext cx="5232401" cy="3266790"/>
+                          </a:xfrm>
+                          <a:prstGeom prst="rect">
+                            <a:avLst/>
+                          </a:prstGeom>
+                          <a:ln>
+                            <a:solidFill>
+                              <a:schemeClr val="tx1"/>
+                            </a:solidFill>
+                          </a:ln>
+                        </pic:spPr>
+                      </pic:pic>
+                    </a:graphicData>
+                  </a:graphic>
+                </wp:inline>
+              </w:drawing>
+            </w:r>
+          </w:p>
+          <w:p>
+            <w:pPr>
+              <w:pStyle w:val="Caption"/>
+            </w:pPr>
+            <w:r>
+              <w:t xml:space="preserve">Figure </w:t>
+            </w:r>
+            <w:r>
+              <w:fldChar w:fldCharType="begin"/>
+            </w:r>
+            <w:r>
+              <w:instrText xml:space="preserve"> SEQ Figure \* ARABIC </w:instrText>
+            </w:r>
+            <w:r>
+              <w:fldChar w:fldCharType="separate"/>
+            </w:r>
+            <w:r>
+              <w:rPr>
+                <w:noProof/>
+              </w:rPr>
+              <w:t>5</w:t>
+            </w:r>
+            <w:r>
+              <w:fldChar w:fldCharType="end"/>
+            </w:r>
+            <w:r>
+              <w:t>: DEXPI model example Safety Valve Label Symbol Reference</w:t>
+            </w:r>
+          </w:p>
+          <w:p>
+            <w:pPr>
+              <w:pStyle w:val="Caption"/>
+            </w:pPr>
+          </w:p>
+        </w:tc>
+        <w:tc>
+          <w:tcPr>
+            <w:tcW w:w="992" w:type="dxa"/>
+            <w:tcBorders>
+              <w:top w:val="single" w:sz="4" w:space="0" w:color="auto"/>
+              <w:right w:val="nil"/>
+            </w:tcBorders>
+          </w:tcPr>
+          <w:p>
+            <w:pPr>
+              <w:keepNext/>
+              <w:spacing w:before="100" w:beforeAutospacing="1" w:after="100" w:afterAutospacing="1"/>
+              <w:rPr>
+                <w:noProof/>
+              </w:rPr>
+            </w:pPr>
+          </w:p>
+        </w:tc>
+        <w:tc>
+          <w:tcPr>
+            <w:tcW w:w="8453" w:type="dxa"/>
+            <w:tcBorders>
+              <w:top w:val="single" w:sz="4" w:space="0" w:color="auto"/>
+              <w:left w:val="nil"/>
+            </w:tcBorders>
+          </w:tcPr>
+          <w:p>
+            <w:pPr>
+              <w:keepNext/>
+              <w:spacing w:before="100" w:beforeAutospacing="1" w:after="100" w:afterAutospacing="1"/>
+            </w:pPr>
+            <w:r>
+              <w:drawing>
+                <wp:inline distT="0" distB="0" distL="0" distR="0" wp14:anchorId="13C595DE" wp14:editId="3C3299C4">
+                  <wp:extent cx="4206186" cy="3298183"/>
+                  <wp:effectExtent l="0" t="0" r="4445" b="0"/>
+                  <wp:docPr id="60" name="Picture 60"/>
+                  <wp:cNvGraphicFramePr>
+                    <a:graphicFrameLocks xmlns:a="http://schemas.openxmlformats.org/drawingml/2006/main" noChangeAspect="1"/>
+                  </wp:cNvGraphicFramePr>
+                  <a:graphic xmlns:a="http://schemas.openxmlformats.org/drawingml/2006/main">
+                    <a:graphicData uri="http://schemas.openxmlformats.org/drawingml/2006/picture">
+                      <pic:pic xmlns:pic="http://schemas.openxmlformats.org/drawingml/2006/picture">
+                        <pic:nvPicPr>
+                          <pic:cNvPr id="1" name=""/>
+                          <pic:cNvPicPr/>
+                        </pic:nvPicPr>
+                        <pic:blipFill>
+                          <a:blip r:embed="rId43"/>
+                          <a:stretch>
+                            <a:fillRect/>
+                          </a:stretch>
+                        </pic:blipFill>
+                        <pic:spPr>
+                          <a:xfrm>
+                            <a:off x="0" y="0"/>
+                            <a:ext cx="4236203" cy="3321720"/>
+                          </a:xfrm>
+                          <a:prstGeom prst="rect">
+                            <a:avLst/>
+                          </a:prstGeom>
+                        </pic:spPr>
+                      </pic:pic>
+                    </a:graphicData>
+                  </a:graphic>
+                </wp:inline>
+              </w:drawing>
+            </w:r>
+          </w:p>
+          <w:p>
+            <w:pPr>
+              <w:pStyle w:val="Caption"/>
+              <w:rPr>
+                <w:szCs w:val="22"/>
+                <w:lang w:eastAsia="en-GB"/>
+              </w:rPr>
+            </w:pPr>
+            <w:r>
+              <w:t xml:space="preserve">Figure </w:t>
+            </w:r>
+            <w:r>
+              <w:fldChar w:fldCharType="begin"/>
+            </w:r>
+            <w:r>
+              <w:instrText xml:space="preserve"> SEQ Figure \* ARABIC </w:instrText>
+            </w:r>
+            <w:r>
+              <w:fldChar w:fldCharType="separate"/>
+            </w:r>
+            <w:r>
+              <w:rPr>
+                <w:noProof/>
+              </w:rPr>
+              <w:t>6</w:t>
+            </w:r>
+            <w:r>
+              <w:fldChar w:fldCharType="end"/>
+            </w:r>
+            <w:r>
+              <w:t xml:space="preserve">: Proteus Implementation </w:t>
+            </w:r>
+            <w:proofErr w:type="spellStart"/>
+            <w:r>
+              <w:t>SymbolRegistrationNumberAssignmentClass</w:t>
+            </w:r>
+            <w:proofErr w:type="spellEnd"/>
+            <w:r>
+              <w:t xml:space="preserve"> for label</w:t>
+            </w:r>
+          </w:p>
+        </w:tc>
+      </w:tr>
+    </w:tbl>
     <w:p>
       <w:pPr>
         <w:spacing w:before="0"/>
@@ -12937,84 +13368,6 @@
         <w:spacing w:before="0"/>
         <w:ind w:left="227"/>
       </w:pPr>
-      <w:r>
-        <w:rPr>
-          <w:noProof/>
-        </w:rPr>
-        <w:drawing>
-          <wp:inline distT="0" distB="0" distL="0" distR="0" wp14:anchorId="324B9240" wp14:editId="542399D8">
-            <wp:extent cx="7539388" cy="4576804"/>
-            <wp:effectExtent l="19050" t="19050" r="23495" b="14605"/>
-            <wp:docPr id="54" name="Picture 54" descr="Graphical user interface&#10;&#10;Description automatically generated"/>
-            <wp:cNvGraphicFramePr>
-              <a:graphicFrameLocks xmlns:a="http://schemas.openxmlformats.org/drawingml/2006/main" noChangeAspect="1"/>
-            </wp:cNvGraphicFramePr>
-            <a:graphic xmlns:a="http://schemas.openxmlformats.org/drawingml/2006/main">
-              <a:graphicData uri="http://schemas.openxmlformats.org/drawingml/2006/picture">
-                <pic:pic xmlns:pic="http://schemas.openxmlformats.org/drawingml/2006/picture">
-                  <pic:nvPicPr>
-                    <pic:cNvPr id="54" name="Picture 54" descr="Graphical user interface&#10;&#10;Description automatically generated"/>
-                    <pic:cNvPicPr/>
-                  </pic:nvPicPr>
-                  <pic:blipFill>
-                    <a:blip r:embed="rId42"/>
-                    <a:stretch>
-                      <a:fillRect/>
-                    </a:stretch>
-                  </pic:blipFill>
-                  <pic:spPr>
-                    <a:xfrm>
-                      <a:off x="0" y="0"/>
-                      <a:ext cx="7568745" cy="4594625"/>
-                    </a:xfrm>
-                    <a:prstGeom prst="rect">
-                      <a:avLst/>
-                    </a:prstGeom>
-                    <a:ln>
-                      <a:solidFill>
-                        <a:schemeClr val="tx1"/>
-                      </a:solidFill>
-                    </a:ln>
-                  </pic:spPr>
-                </pic:pic>
-              </a:graphicData>
-            </a:graphic>
-          </wp:inline>
-        </w:drawing>
-      </w:r>
-    </w:p>
-    <w:p>
-      <w:pPr>
-        <w:pStyle w:val="Caption"/>
-      </w:pPr>
-      <w:bookmarkStart w:id="56" w:name="_Ref85645497"/>
-      <w:bookmarkStart w:id="57" w:name="_Ref85889719"/>
-      <w:r>
-        <w:t xml:space="preserve">Figure </w:t>
-      </w:r>
-      <w:r>
-        <w:fldChar w:fldCharType="begin"/>
-      </w:r>
-      <w:r>
-        <w:instrText xml:space="preserve"> SEQ Figure \* ARABIC </w:instrText>
-      </w:r>
-      <w:r>
-        <w:fldChar w:fldCharType="separate"/>
-      </w:r>
-      <w:r>
-        <w:rPr>
-          <w:noProof/>
-        </w:rPr>
-        <w:t>5</w:t>
-      </w:r>
-      <w:r>
-        <w:fldChar w:fldCharType="end"/>
-      </w:r>
-      <w:bookmarkEnd w:id="56"/>
-      <w:r>
-        <w:t>: DEXPI model example Safety Valve Label Symbol Reference</w:t>
-      </w:r>
-      <w:bookmarkEnd w:id="57"/>
     </w:p>
     <w:p>
       <w:pPr>
@@ -13038,7 +13391,7 @@
       <w:pPr>
         <w:pStyle w:val="Heading3"/>
       </w:pPr>
-      <w:bookmarkStart w:id="58" w:name="_Toc99441843"/>
+      <w:bookmarkStart w:id="56" w:name="_Toc99441843"/>
       <w:r>
         <w:lastRenderedPageBreak/>
         <w:t>File</w:t>
@@ -13046,7 +13399,7 @@
       <w:r>
         <w:t xml:space="preserve"> Metadata</w:t>
       </w:r>
-      <w:bookmarkEnd w:id="58"/>
+      <w:bookmarkEnd w:id="56"/>
     </w:p>
     <w:p>
       <w:pPr>
@@ -13087,7 +13440,7 @@
                     <pic:cNvPicPr/>
                   </pic:nvPicPr>
                   <pic:blipFill>
-                    <a:blip r:embed="rId43"/>
+                    <a:blip r:embed="rId44"/>
                     <a:stretch>
                       <a:fillRect/>
                     </a:stretch>
@@ -15064,7 +15417,7 @@
       <w:pPr>
         <w:pStyle w:val="Heading3"/>
       </w:pPr>
-      <w:bookmarkStart w:id="59" w:name="_Toc99441844"/>
+      <w:bookmarkStart w:id="57" w:name="_Toc99441844"/>
       <w:r>
         <w:lastRenderedPageBreak/>
         <w:t>Functional System</w:t>
@@ -15072,7 +15425,7 @@
       <w:r>
         <w:t xml:space="preserve"> &amp; Plant Area</w:t>
       </w:r>
-      <w:bookmarkEnd w:id="59"/>
+      <w:bookmarkEnd w:id="57"/>
     </w:p>
     <w:p>
       <w:pPr>
@@ -15170,7 +15523,7 @@
                     <pic:cNvPicPr/>
                   </pic:nvPicPr>
                   <pic:blipFill>
-                    <a:blip r:embed="rId44"/>
+                    <a:blip r:embed="rId45"/>
                     <a:stretch>
                       <a:fillRect/>
                     </a:stretch>
@@ -15980,12 +16333,12 @@
       <w:pPr>
         <w:pStyle w:val="Heading3"/>
       </w:pPr>
-      <w:bookmarkStart w:id="60" w:name="_Toc99441845"/>
+      <w:bookmarkStart w:id="58" w:name="_Toc99441845"/>
       <w:r>
         <w:lastRenderedPageBreak/>
         <w:t>Equipment</w:t>
       </w:r>
-      <w:bookmarkEnd w:id="60"/>
+      <w:bookmarkEnd w:id="58"/>
     </w:p>
     <w:p>
       <w:pPr>
@@ -16063,7 +16416,7 @@
                     <pic:cNvPicPr/>
                   </pic:nvPicPr>
                   <pic:blipFill>
-                    <a:blip r:embed="rId45"/>
+                    <a:blip r:embed="rId46"/>
                     <a:stretch>
                       <a:fillRect/>
                     </a:stretch>
@@ -17453,8 +17806,8 @@
           <w:lang w:val="en-US" w:eastAsia="ja-JP"/>
         </w:rPr>
       </w:pPr>
-      <w:bookmarkStart w:id="61" w:name="_Ref85634252"/>
-      <w:bookmarkStart w:id="62" w:name="_Ref85717103"/>
+      <w:bookmarkStart w:id="59" w:name="_Ref85634252"/>
+      <w:bookmarkStart w:id="60" w:name="_Ref85717103"/>
     </w:p>
     <w:p>
       <w:pPr>
@@ -17463,14 +17816,14 @@
       <w:r>
         <w:br w:type="page"/>
       </w:r>
-      <w:bookmarkStart w:id="63" w:name="_Toc99441846"/>
+      <w:bookmarkStart w:id="61" w:name="_Toc99441846"/>
       <w:r>
         <w:lastRenderedPageBreak/>
         <w:t>Piping</w:t>
       </w:r>
+      <w:bookmarkEnd w:id="59"/>
+      <w:bookmarkEnd w:id="60"/>
       <w:bookmarkEnd w:id="61"/>
-      <w:bookmarkEnd w:id="62"/>
-      <w:bookmarkEnd w:id="63"/>
     </w:p>
     <w:p>
       <w:pPr>
@@ -17547,7 +17900,7 @@
                     <pic:cNvPicPr/>
                   </pic:nvPicPr>
                   <pic:blipFill>
-                    <a:blip r:embed="rId46"/>
+                    <a:blip r:embed="rId47"/>
                     <a:stretch>
                       <a:fillRect/>
                     </a:stretch>
@@ -19564,6 +19917,7 @@
                 <w:lang w:eastAsia="en-GB"/>
               </w:rPr>
             </w:pPr>
+            <w:bookmarkStart w:id="62" w:name="_Hlk99629239"/>
             <w:proofErr w:type="spellStart"/>
             <w:r>
               <w:rPr>
@@ -19571,7 +19925,23 @@
                 <w:color w:val="000000"/>
                 <w:sz w:val="20"/>
               </w:rPr>
-              <w:t>NominalDiameterNumericValueRepresentation</w:t>
+              <w:t>NominalDiameterNumeric</w:t>
+            </w:r>
+            <w:r>
+              <w:rPr>
+                <w:rFonts w:ascii="Calibri" w:hAnsi="Calibri" w:cs="Calibri"/>
+                <w:color w:val="000000"/>
+                <w:sz w:val="20"/>
+              </w:rPr>
+              <w:t>al</w:t>
+            </w:r>
+            <w:r>
+              <w:rPr>
+                <w:rFonts w:ascii="Calibri" w:hAnsi="Calibri" w:cs="Calibri"/>
+                <w:color w:val="000000"/>
+                <w:sz w:val="20"/>
+              </w:rPr>
+              <w:t>ValueRepresentation</w:t>
             </w:r>
             <w:proofErr w:type="spellEnd"/>
           </w:p>
@@ -19666,6 +20036,7 @@
           </w:p>
         </w:tc>
       </w:tr>
+      <w:bookmarkEnd w:id="62"/>
     </w:tbl>
     <w:p>
       <w:pPr>
@@ -20913,6 +21284,7 @@
                 <w:lang w:eastAsia="en-GB"/>
               </w:rPr>
             </w:pPr>
+            <w:bookmarkStart w:id="63" w:name="_Hlk99629217"/>
             <w:proofErr w:type="spellStart"/>
             <w:r>
               <w:rPr>
@@ -20948,7 +21320,23 @@
                 <w:color w:val="000000"/>
                 <w:sz w:val="20"/>
               </w:rPr>
-              <w:t>http://noaka.org/rdl/TypeCodeAssignmentClass</w:t>
+              <w:t>http://noaka.org/rdl/</w:t>
+            </w:r>
+            <w:r>
+              <w:rPr>
+                <w:rFonts w:ascii="Calibri" w:hAnsi="Calibri" w:cs="Calibri"/>
+                <w:color w:val="000000"/>
+                <w:sz w:val="20"/>
+              </w:rPr>
+              <w:t>TagType</w:t>
+            </w:r>
+            <w:r>
+              <w:rPr>
+                <w:rFonts w:ascii="Calibri" w:hAnsi="Calibri" w:cs="Calibri"/>
+                <w:color w:val="000000"/>
+                <w:sz w:val="20"/>
+              </w:rPr>
+              <w:t>AssignmentClass</w:t>
             </w:r>
           </w:p>
         </w:tc>
@@ -21008,6 +21396,7 @@
           </w:p>
         </w:tc>
       </w:tr>
+      <w:bookmarkEnd w:id="63"/>
     </w:tbl>
     <w:p>
       <w:pPr>
@@ -21474,7 +21863,7 @@
                 <w:sz w:val="20"/>
               </w:rPr>
             </w:pPr>
-            <w:hyperlink r:id="rId47" w:history="1">
+            <w:hyperlink r:id="rId48" w:history="1">
               <w:r>
                 <w:rPr>
                   <w:rStyle w:val="Hyperlink"/>
@@ -21596,7 +21985,7 @@
                 <w:sz w:val="20"/>
               </w:rPr>
             </w:pPr>
-            <w:hyperlink r:id="rId48" w:history="1">
+            <w:hyperlink r:id="rId49" w:history="1">
               <w:r>
                 <w:rPr>
                   <w:rStyle w:val="Hyperlink"/>
@@ -21718,7 +22107,7 @@
                 <w:sz w:val="20"/>
               </w:rPr>
             </w:pPr>
-            <w:hyperlink r:id="rId49" w:history="1">
+            <w:hyperlink r:id="rId50" w:history="1">
               <w:r>
                 <w:rPr>
                   <w:rStyle w:val="Hyperlink"/>
@@ -21840,7 +22229,7 @@
                 <w:sz w:val="20"/>
               </w:rPr>
             </w:pPr>
-            <w:hyperlink r:id="rId50" w:history="1">
+            <w:hyperlink r:id="rId51" w:history="1">
               <w:r>
                 <w:rPr>
                   <w:rStyle w:val="Hyperlink"/>
@@ -22188,6 +22577,7 @@
                 <w:sz w:val="20"/>
               </w:rPr>
             </w:pPr>
+            <w:bookmarkStart w:id="64" w:name="_Hlk99629188"/>
             <w:proofErr w:type="spellStart"/>
             <w:r>
               <w:rPr>
@@ -22195,7 +22585,15 @@
                 <w:color w:val="000000"/>
                 <w:sz w:val="20"/>
               </w:rPr>
-              <w:t>TypicalInformation</w:t>
+              <w:t>Typical</w:t>
+            </w:r>
+            <w:r>
+              <w:rPr>
+                <w:rFonts w:ascii="Calibri" w:hAnsi="Calibri" w:cs="Calibri"/>
+                <w:color w:val="000000"/>
+                <w:sz w:val="20"/>
+              </w:rPr>
+              <w:t>Reference</w:t>
             </w:r>
             <w:proofErr w:type="spellEnd"/>
           </w:p>
@@ -22223,7 +22621,23 @@
                 <w:color w:val="000000"/>
                 <w:sz w:val="20"/>
               </w:rPr>
-              <w:t>http://sandbox.dexpi.org/rdl/TypicalInformationAssignmentClass</w:t>
+              <w:t>http://sandbox.dexpi.org/rdl/Typical</w:t>
+            </w:r>
+            <w:r>
+              <w:rPr>
+                <w:rFonts w:ascii="Calibri" w:hAnsi="Calibri" w:cs="Calibri"/>
+                <w:color w:val="000000"/>
+                <w:sz w:val="20"/>
+              </w:rPr>
+              <w:t>Reference</w:t>
+            </w:r>
+            <w:r>
+              <w:rPr>
+                <w:rFonts w:ascii="Calibri" w:hAnsi="Calibri" w:cs="Calibri"/>
+                <w:color w:val="000000"/>
+                <w:sz w:val="20"/>
+              </w:rPr>
+              <w:t>AssignmentClass</w:t>
             </w:r>
           </w:p>
         </w:tc>
@@ -22274,6 +22688,7 @@
           </w:p>
         </w:tc>
       </w:tr>
+      <w:bookmarkEnd w:id="64"/>
     </w:tbl>
     <w:p>
       <w:pPr>
@@ -22982,6 +23397,7 @@
                 <w:lang w:eastAsia="en-GB"/>
               </w:rPr>
             </w:pPr>
+            <w:bookmarkStart w:id="65" w:name="_Hlk99629768"/>
             <w:proofErr w:type="spellStart"/>
             <w:r>
               <w:rPr>
@@ -23017,7 +23433,23 @@
                 <w:color w:val="000000"/>
                 <w:sz w:val="20"/>
               </w:rPr>
-              <w:t>http://noaka.org/rdl/TypeCodeAssignmentClass</w:t>
+              <w:t>http://noaka.org/rdl/</w:t>
+            </w:r>
+            <w:r>
+              <w:rPr>
+                <w:rFonts w:ascii="Calibri" w:hAnsi="Calibri" w:cs="Calibri"/>
+                <w:color w:val="000000"/>
+                <w:sz w:val="20"/>
+              </w:rPr>
+              <w:t>TagType</w:t>
+            </w:r>
+            <w:r>
+              <w:rPr>
+                <w:rFonts w:ascii="Calibri" w:hAnsi="Calibri" w:cs="Calibri"/>
+                <w:color w:val="000000"/>
+                <w:sz w:val="20"/>
+              </w:rPr>
+              <w:t>AssignmentClass</w:t>
             </w:r>
           </w:p>
         </w:tc>
@@ -23072,11 +23504,28 @@
                 <w:color w:val="000000"/>
                 <w:sz w:val="20"/>
               </w:rPr>
-              <w:t>Letter code indicating the function of the item.</w:t>
+              <w:t xml:space="preserve">Letter code indicating the </w:t>
+            </w:r>
+            <w:r>
+              <w:rPr>
+                <w:rFonts w:ascii="Calibri" w:hAnsi="Calibri" w:cs="Calibri"/>
+                <w:color w:val="000000"/>
+                <w:sz w:val="20"/>
+              </w:rPr>
+              <w:t>function</w:t>
+            </w:r>
+            <w:r>
+              <w:rPr>
+                <w:rFonts w:ascii="Calibri" w:hAnsi="Calibri" w:cs="Calibri"/>
+                <w:color w:val="000000"/>
+                <w:sz w:val="20"/>
+              </w:rPr>
+              <w:t xml:space="preserve"> of the item.</w:t>
             </w:r>
           </w:p>
         </w:tc>
       </w:tr>
+      <w:bookmarkEnd w:id="65"/>
     </w:tbl>
     <w:p>
       <w:pPr>
@@ -23472,12 +23921,12 @@
       <w:pPr>
         <w:pStyle w:val="Heading3"/>
       </w:pPr>
-      <w:bookmarkStart w:id="64" w:name="_Toc99441847"/>
+      <w:bookmarkStart w:id="66" w:name="_Toc99441847"/>
       <w:r>
         <w:lastRenderedPageBreak/>
         <w:t>Instrumentation</w:t>
       </w:r>
-      <w:bookmarkEnd w:id="64"/>
+      <w:bookmarkEnd w:id="66"/>
     </w:p>
     <w:p>
       <w:pPr>
@@ -23546,7 +23995,7 @@
       <w:pPr>
         <w:pStyle w:val="Heading4"/>
       </w:pPr>
-      <w:bookmarkStart w:id="65" w:name="_Ref90648182"/>
+      <w:bookmarkStart w:id="67" w:name="_Ref90648182"/>
       <w:r>
         <w:t>Instrumentation (</w:t>
       </w:r>
@@ -23556,7 +24005,7 @@
       <w:r>
         <w:t>)</w:t>
       </w:r>
-      <w:bookmarkEnd w:id="65"/>
+      <w:bookmarkEnd w:id="67"/>
     </w:p>
     <w:p>
       <w:pPr>
@@ -23582,7 +24031,7 @@
                     <pic:cNvPicPr/>
                   </pic:nvPicPr>
                   <pic:blipFill>
-                    <a:blip r:embed="rId51"/>
+                    <a:blip r:embed="rId52"/>
                     <a:stretch>
                       <a:fillRect/>
                     </a:stretch>
@@ -23615,7 +24064,7 @@
           <w:shd w:val="clear" w:color="auto" w:fill="FFFFFF"/>
         </w:rPr>
       </w:pPr>
-      <w:bookmarkStart w:id="66" w:name="_Ref90647927"/>
+      <w:bookmarkStart w:id="68" w:name="_Ref90647927"/>
       <w:r>
         <w:t xml:space="preserve">Figure </w:t>
       </w:r>
@@ -23640,7 +24089,7 @@
       <w:r>
         <w:t>:DEXPI Instrumentation model example</w:t>
       </w:r>
-      <w:bookmarkEnd w:id="66"/>
+      <w:bookmarkEnd w:id="68"/>
     </w:p>
     <w:p>
       <w:pPr>
@@ -26388,7 +26837,7 @@
                     <pic:cNvPicPr/>
                   </pic:nvPicPr>
                   <pic:blipFill>
-                    <a:blip r:embed="rId52"/>
+                    <a:blip r:embed="rId53"/>
                     <a:stretch>
                       <a:fillRect/>
                     </a:stretch>
@@ -26433,7 +26882,7 @@
                     <pic:cNvPicPr/>
                   </pic:nvPicPr>
                   <pic:blipFill>
-                    <a:blip r:embed="rId53"/>
+                    <a:blip r:embed="rId54"/>
                     <a:stretch>
                       <a:fillRect/>
                     </a:stretch>
@@ -26593,7 +27042,7 @@
                     <pic:cNvPicPr/>
                   </pic:nvPicPr>
                   <pic:blipFill>
-                    <a:blip r:embed="rId54"/>
+                    <a:blip r:embed="rId55"/>
                     <a:stretch>
                       <a:fillRect/>
                     </a:stretch>
@@ -27181,7 +27630,7 @@
                     <pic:cNvPicPr/>
                   </pic:nvPicPr>
                   <pic:blipFill>
-                    <a:blip r:embed="rId55"/>
+                    <a:blip r:embed="rId56"/>
                     <a:stretch>
                       <a:fillRect/>
                     </a:stretch>
@@ -27363,7 +27812,7 @@
         </w:rPr>
         <w:t xml:space="preserve">Note: Open DEVOPS task: </w:t>
       </w:r>
-      <w:hyperlink r:id="rId56" w:history="1">
+      <w:hyperlink r:id="rId57" w:history="1">
         <w:r>
           <w:rPr>
             <w:rStyle w:val="Hyperlink"/>
@@ -27515,7 +27964,7 @@
                     <pic:cNvPicPr/>
                   </pic:nvPicPr>
                   <pic:blipFill>
-                    <a:blip r:embed="rId57"/>
+                    <a:blip r:embed="rId58"/>
                     <a:stretch>
                       <a:fillRect/>
                     </a:stretch>
@@ -27892,7 +28341,7 @@
                     <pic:cNvPicPr/>
                   </pic:nvPicPr>
                   <pic:blipFill>
-                    <a:blip r:embed="rId58"/>
+                    <a:blip r:embed="rId59"/>
                     <a:stretch>
                       <a:fillRect/>
                     </a:stretch>
@@ -28761,6 +29210,7 @@
                 <w:lang w:eastAsia="en-GB"/>
               </w:rPr>
             </w:pPr>
+            <w:bookmarkStart w:id="69" w:name="_Hlk99629294"/>
             <w:proofErr w:type="spellStart"/>
             <w:r>
               <w:rPr>
@@ -28797,7 +29247,23 @@
                 <w:color w:val="000000"/>
                 <w:sz w:val="20"/>
               </w:rPr>
-              <w:t>http://noaka.org/rdl/TypeCodeAssignmentClass</w:t>
+              <w:t>http://noaka.org/rdl/</w:t>
+            </w:r>
+            <w:r>
+              <w:rPr>
+                <w:rFonts w:ascii="Calibri" w:hAnsi="Calibri" w:cs="Calibri"/>
+                <w:color w:val="000000"/>
+                <w:sz w:val="20"/>
+              </w:rPr>
+              <w:t>TagType</w:t>
+            </w:r>
+            <w:r>
+              <w:rPr>
+                <w:rFonts w:ascii="Calibri" w:hAnsi="Calibri" w:cs="Calibri"/>
+                <w:color w:val="000000"/>
+                <w:sz w:val="20"/>
+              </w:rPr>
+              <w:t>AssignmentClass</w:t>
             </w:r>
           </w:p>
         </w:tc>
@@ -28858,6 +29324,7 @@
           </w:p>
         </w:tc>
       </w:tr>
+      <w:bookmarkEnd w:id="69"/>
     </w:tbl>
     <w:p/>
     <w:p>
@@ -29393,7 +29860,7 @@
                     <pic:cNvPicPr/>
                   </pic:nvPicPr>
                   <pic:blipFill>
-                    <a:blip r:embed="rId59"/>
+                    <a:blip r:embed="rId60"/>
                     <a:stretch>
                       <a:fillRect/>
                     </a:stretch>
@@ -30041,6 +30508,7 @@
                 <w:lang w:eastAsia="en-GB"/>
               </w:rPr>
             </w:pPr>
+            <w:bookmarkStart w:id="70" w:name="_Hlk99629320"/>
             <w:proofErr w:type="spellStart"/>
             <w:r>
               <w:rPr>
@@ -30076,7 +30544,23 @@
                 <w:color w:val="000000"/>
                 <w:sz w:val="20"/>
               </w:rPr>
-              <w:t>http://noaka.org/rdl/TypeCodeAssignmentClass</w:t>
+              <w:t>http://noaka.org/rdl/</w:t>
+            </w:r>
+            <w:r>
+              <w:rPr>
+                <w:rFonts w:ascii="Calibri" w:hAnsi="Calibri" w:cs="Calibri"/>
+                <w:color w:val="000000"/>
+                <w:sz w:val="20"/>
+              </w:rPr>
+              <w:t>TagType</w:t>
+            </w:r>
+            <w:r>
+              <w:rPr>
+                <w:rFonts w:ascii="Calibri" w:hAnsi="Calibri" w:cs="Calibri"/>
+                <w:color w:val="000000"/>
+                <w:sz w:val="20"/>
+              </w:rPr>
+              <w:t>AssignmentClass</w:t>
             </w:r>
           </w:p>
         </w:tc>
@@ -30136,6 +30620,7 @@
           </w:p>
         </w:tc>
       </w:tr>
+      <w:bookmarkEnd w:id="70"/>
       <w:tr>
         <w:trPr>
           <w:trHeight w:val="408"/>
@@ -30438,7 +30923,7 @@
                     <pic:cNvPicPr/>
                   </pic:nvPicPr>
                   <pic:blipFill>
-                    <a:blip r:embed="rId60"/>
+                    <a:blip r:embed="rId61"/>
                     <a:stretch>
                       <a:fillRect/>
                     </a:stretch>
@@ -30477,7 +30962,7 @@
           <w:lang w:eastAsia="en-GB"/>
         </w:rPr>
       </w:pPr>
-      <w:bookmarkStart w:id="67" w:name="_Ref85802433"/>
+      <w:bookmarkStart w:id="71" w:name="_Ref85802433"/>
       <w:r>
         <w:t xml:space="preserve">Figure </w:t>
       </w:r>
@@ -30502,7 +30987,7 @@
       <w:r>
         <w:t>: DEXPI Actuated Valve model example</w:t>
       </w:r>
-      <w:bookmarkEnd w:id="67"/>
+      <w:bookmarkEnd w:id="71"/>
     </w:p>
     <w:p>
       <w:pPr>
@@ -30529,7 +31014,7 @@
                     <pic:cNvPicPr/>
                   </pic:nvPicPr>
                   <pic:blipFill>
-                    <a:blip r:embed="rId61"/>
+                    <a:blip r:embed="rId62"/>
                     <a:stretch>
                       <a:fillRect/>
                     </a:stretch>
@@ -30578,10 +31063,10 @@
             <v:path o:extrusionok="f" gradientshapeok="t" o:connecttype="rect"/>
             <o:lock v:ext="edit" aspectratio="t"/>
           </v:shapetype>
-          <v:shape id="_x0000_i1025" type="#_x0000_t75" style="width:79.5pt;height:50.7pt" o:ole="">
-            <v:imagedata r:id="rId62" o:title=""/>
+          <v:shape id="_x0000_i1025" type="#_x0000_t75" style="width:79.5pt;height:50.75pt" o:ole="">
+            <v:imagedata r:id="rId63" o:title=""/>
           </v:shape>
-          <o:OLEObject Type="Embed" ProgID="Package" ShapeID="_x0000_i1025" DrawAspect="Icon" ObjectID="_1710054643" r:id="rId63"/>
+          <o:OLEObject Type="Embed" ProgID="Package" ShapeID="_x0000_i1025" DrawAspect="Icon" ObjectID="_1710246913" r:id="rId64"/>
         </w:object>
       </w:r>
     </w:p>
@@ -31229,6 +31714,7 @@
                 <w:lang w:eastAsia="en-GB"/>
               </w:rPr>
             </w:pPr>
+            <w:bookmarkStart w:id="72" w:name="_Hlk99629369"/>
             <w:proofErr w:type="spellStart"/>
             <w:r>
               <w:rPr>
@@ -31236,7 +31722,7 @@
                 <w:color w:val="000000"/>
                 <w:sz w:val="20"/>
               </w:rPr>
-              <w:t>TagType</w:t>
+              <w:t>TypeCode</w:t>
             </w:r>
             <w:proofErr w:type="spellEnd"/>
           </w:p>
@@ -31265,7 +31751,23 @@
                 <w:color w:val="000000"/>
                 <w:sz w:val="20"/>
               </w:rPr>
-              <w:t>http://noaka.org/rdl/TagTypeAssignmentClass </w:t>
+              <w:t>http://noaka.org/rdl/</w:t>
+            </w:r>
+            <w:r>
+              <w:rPr>
+                <w:rFonts w:ascii="Calibri" w:hAnsi="Calibri" w:cs="Calibri"/>
+                <w:color w:val="000000"/>
+                <w:sz w:val="20"/>
+              </w:rPr>
+              <w:t>TypeCode</w:t>
+            </w:r>
+            <w:r>
+              <w:rPr>
+                <w:rFonts w:ascii="Calibri" w:hAnsi="Calibri" w:cs="Calibri"/>
+                <w:color w:val="000000"/>
+                <w:sz w:val="20"/>
+              </w:rPr>
+              <w:t>AssignmentClass </w:t>
             </w:r>
           </w:p>
         </w:tc>
@@ -31320,11 +31822,12 @@
                 <w:color w:val="000000"/>
                 <w:sz w:val="20"/>
               </w:rPr>
-              <w:t>Letter code indicating the function of the item.</w:t>
+              <w:t>Text code to be displayed within the symbol. Ref: [7] ‘Label Attributes’</w:t>
             </w:r>
           </w:p>
         </w:tc>
       </w:tr>
+      <w:bookmarkEnd w:id="72"/>
     </w:tbl>
     <w:p>
       <w:pPr>
@@ -31353,12 +31856,12 @@
           <w:numId w:val="0"/>
         </w:numPr>
       </w:pPr>
-      <w:bookmarkStart w:id="68" w:name="_Toc99441848"/>
+      <w:bookmarkStart w:id="73" w:name="_Toc99441848"/>
       <w:r>
         <w:lastRenderedPageBreak/>
         <w:t>Equipment Box</w:t>
       </w:r>
-      <w:bookmarkEnd w:id="68"/>
+      <w:bookmarkEnd w:id="73"/>
     </w:p>
     <w:p>
       <w:pPr>
@@ -31546,7 +32049,7 @@
                     <pic:cNvPicPr/>
                   </pic:nvPicPr>
                   <pic:blipFill>
-                    <a:blip r:embed="rId64"/>
+                    <a:blip r:embed="rId65"/>
                     <a:stretch>
                       <a:fillRect/>
                     </a:stretch>
@@ -32006,7 +32509,7 @@
                 <w:lang w:eastAsia="en-GB"/>
               </w:rPr>
             </w:pPr>
-            <w:hyperlink r:id="rId65" w:tgtFrame="_top" w:history="1">
+            <w:hyperlink r:id="rId66" w:tgtFrame="_top" w:history="1">
               <w:r>
                 <w:rPr>
                   <w:szCs w:val="22"/>
@@ -32100,12 +32603,12 @@
           <w:numId w:val="0"/>
         </w:numPr>
       </w:pPr>
-      <w:bookmarkStart w:id="69" w:name="_Toc99441849"/>
+      <w:bookmarkStart w:id="74" w:name="_Toc99441849"/>
       <w:r>
         <w:lastRenderedPageBreak/>
         <w:t>Equipment Internals</w:t>
       </w:r>
-      <w:bookmarkEnd w:id="69"/>
+      <w:bookmarkEnd w:id="74"/>
     </w:p>
     <w:p>
       <w:pPr>
@@ -32179,12 +32682,12 @@
       <w:pPr>
         <w:pStyle w:val="Heading3"/>
       </w:pPr>
-      <w:bookmarkStart w:id="70" w:name="_Toc99441850"/>
+      <w:bookmarkStart w:id="75" w:name="_Toc99441850"/>
       <w:r>
         <w:lastRenderedPageBreak/>
         <w:t>Annotations</w:t>
       </w:r>
-      <w:bookmarkEnd w:id="70"/>
+      <w:bookmarkEnd w:id="75"/>
     </w:p>
     <w:p>
       <w:pPr>
@@ -32446,7 +32949,7 @@
                           <pic:cNvPicPr/>
                         </pic:nvPicPr>
                         <pic:blipFill>
-                          <a:blip r:embed="rId66"/>
+                          <a:blip r:embed="rId67"/>
                           <a:stretch>
                             <a:fillRect/>
                           </a:stretch>
@@ -32564,7 +33067,7 @@
                           <pic:cNvPicPr/>
                         </pic:nvPicPr>
                         <pic:blipFill>
-                          <a:blip r:embed="rId67"/>
+                          <a:blip r:embed="rId68"/>
                           <a:stretch>
                             <a:fillRect/>
                           </a:stretch>
@@ -33431,7 +33934,7 @@
       <w:pPr>
         <w:pStyle w:val="Heading3"/>
       </w:pPr>
-      <w:bookmarkStart w:id="71" w:name="_Toc99441851"/>
+      <w:bookmarkStart w:id="76" w:name="_Toc99441851"/>
       <w:r>
         <w:lastRenderedPageBreak/>
         <w:t>Miscellaneous Graphics</w:t>
@@ -33439,7 +33942,7 @@
       <w:r>
         <w:t xml:space="preserve"> with Symbol Reference</w:t>
       </w:r>
-      <w:bookmarkEnd w:id="71"/>
+      <w:bookmarkEnd w:id="76"/>
     </w:p>
     <w:p>
       <w:pPr>
@@ -33607,7 +34110,7 @@
                     <pic:cNvPicPr/>
                   </pic:nvPicPr>
                   <pic:blipFill>
-                    <a:blip r:embed="rId68"/>
+                    <a:blip r:embed="rId69"/>
                     <a:stretch>
                       <a:fillRect/>
                     </a:stretch>
@@ -33783,10 +34286,10 @@
         <w:tblLook w:val="04A0" w:firstRow="1" w:lastRow="0" w:firstColumn="1" w:lastColumn="0" w:noHBand="0" w:noVBand="1"/>
       </w:tblPr>
       <w:tblGrid>
-        <w:gridCol w:w="3452"/>
-        <w:gridCol w:w="6342"/>
-        <w:gridCol w:w="2340"/>
-        <w:gridCol w:w="4630"/>
+        <w:gridCol w:w="2969"/>
+        <w:gridCol w:w="6237"/>
+        <w:gridCol w:w="2896"/>
+        <w:gridCol w:w="4662"/>
       </w:tblGrid>
       <w:tr>
         <w:trPr>
@@ -33794,7 +34297,7 @@
         </w:trPr>
         <w:tc>
           <w:tcPr>
-            <w:tcW w:w="3610" w:type="dxa"/>
+            <w:tcW w:w="2969" w:type="dxa"/>
             <w:tcBorders>
               <w:top w:val="single" w:sz="6" w:space="0" w:color="CCCCCC"/>
               <w:left w:val="single" w:sz="6" w:space="0" w:color="CCCCCC"/>
@@ -33826,7 +34329,7 @@
         </w:tc>
         <w:tc>
           <w:tcPr>
-            <w:tcW w:w="6128" w:type="dxa"/>
+            <w:tcW w:w="6237" w:type="dxa"/>
             <w:tcBorders>
               <w:top w:val="single" w:sz="6" w:space="0" w:color="CCCCCC"/>
               <w:left w:val="single" w:sz="6" w:space="0" w:color="CCCCCC"/>
@@ -33867,7 +34370,7 @@
         </w:tc>
         <w:tc>
           <w:tcPr>
-            <w:tcW w:w="2364" w:type="dxa"/>
+            <w:tcW w:w="2896" w:type="dxa"/>
             <w:tcBorders>
               <w:top w:val="single" w:sz="6" w:space="0" w:color="CCCCCC"/>
               <w:left w:val="single" w:sz="6" w:space="0" w:color="CCCCCC"/>
@@ -33935,7 +34438,7 @@
         </w:trPr>
         <w:tc>
           <w:tcPr>
-            <w:tcW w:w="3610" w:type="dxa"/>
+            <w:tcW w:w="2969" w:type="dxa"/>
             <w:tcBorders>
               <w:top w:val="single" w:sz="6" w:space="0" w:color="CCCCCC"/>
               <w:left w:val="single" w:sz="6" w:space="0" w:color="CCCCCC"/>
@@ -33965,7 +34468,7 @@
         </w:tc>
         <w:tc>
           <w:tcPr>
-            <w:tcW w:w="6128" w:type="dxa"/>
+            <w:tcW w:w="6237" w:type="dxa"/>
             <w:tcBorders>
               <w:top w:val="single" w:sz="6" w:space="0" w:color="CCCCCC"/>
               <w:left w:val="single" w:sz="6" w:space="0" w:color="CCCCCC"/>
@@ -33987,13 +34490,13 @@
                 <w:color w:val="000000"/>
                 <w:sz w:val="20"/>
               </w:rPr>
-              <w:t>http://noaka.org/rdl/AreaBreakSpecializationAssignmentClass</w:t>
-            </w:r>
-          </w:p>
-        </w:tc>
-        <w:tc>
-          <w:tcPr>
-            <w:tcW w:w="2364" w:type="dxa"/>
+              <w:t>http://noaka.org/rdl/AreaBreakAssignmentClass</w:t>
+            </w:r>
+          </w:p>
+        </w:tc>
+        <w:tc>
+          <w:tcPr>
+            <w:tcW w:w="2896" w:type="dxa"/>
             <w:tcBorders>
               <w:top w:val="single" w:sz="6" w:space="0" w:color="CCCCCC"/>
               <w:left w:val="single" w:sz="6" w:space="0" w:color="CCCCCC"/>
@@ -34055,7 +34558,7 @@
         </w:trPr>
         <w:tc>
           <w:tcPr>
-            <w:tcW w:w="3610" w:type="dxa"/>
+            <w:tcW w:w="2969" w:type="dxa"/>
             <w:tcBorders>
               <w:top w:val="single" w:sz="6" w:space="0" w:color="CCCCCC"/>
               <w:left w:val="single" w:sz="6" w:space="0" w:color="CCCCCC"/>
@@ -34084,7 +34587,7 @@
         </w:tc>
         <w:tc>
           <w:tcPr>
-            <w:tcW w:w="6128" w:type="dxa"/>
+            <w:tcW w:w="6237" w:type="dxa"/>
             <w:tcBorders>
               <w:top w:val="single" w:sz="6" w:space="0" w:color="CCCCCC"/>
               <w:left w:val="single" w:sz="6" w:space="0" w:color="CCCCCC"/>
@@ -34105,13 +34608,13 @@
                 <w:color w:val="000000"/>
                 <w:sz w:val="20"/>
               </w:rPr>
-              <w:t>http://noaka.org/rdl/FloorModuleBreakSpecializationAssignmentClass</w:t>
-            </w:r>
-          </w:p>
-        </w:tc>
-        <w:tc>
-          <w:tcPr>
-            <w:tcW w:w="2364" w:type="dxa"/>
+              <w:t>http://noaka.org/rdl/FloorModuleBreakAssignmentClass</w:t>
+            </w:r>
+          </w:p>
+        </w:tc>
+        <w:tc>
+          <w:tcPr>
+            <w:tcW w:w="2896" w:type="dxa"/>
             <w:tcBorders>
               <w:top w:val="single" w:sz="6" w:space="0" w:color="CCCCCC"/>
               <w:left w:val="single" w:sz="6" w:space="0" w:color="CCCCCC"/>
@@ -34172,7 +34675,7 @@
         </w:trPr>
         <w:tc>
           <w:tcPr>
-            <w:tcW w:w="3610" w:type="dxa"/>
+            <w:tcW w:w="2969" w:type="dxa"/>
             <w:tcBorders>
               <w:top w:val="single" w:sz="6" w:space="0" w:color="CCCCCC"/>
               <w:left w:val="single" w:sz="6" w:space="0" w:color="CCCCCC"/>
@@ -34201,7 +34704,7 @@
         </w:tc>
         <w:tc>
           <w:tcPr>
-            <w:tcW w:w="6128" w:type="dxa"/>
+            <w:tcW w:w="6237" w:type="dxa"/>
             <w:tcBorders>
               <w:top w:val="single" w:sz="6" w:space="0" w:color="CCCCCC"/>
               <w:left w:val="single" w:sz="6" w:space="0" w:color="CCCCCC"/>
@@ -34222,13 +34725,13 @@
                 <w:color w:val="000000"/>
                 <w:sz w:val="20"/>
               </w:rPr>
-              <w:t>http://noaka.org/rdl/HeatTracingBreakSpecializationAssignmentClass</w:t>
-            </w:r>
-          </w:p>
-        </w:tc>
-        <w:tc>
-          <w:tcPr>
-            <w:tcW w:w="2364" w:type="dxa"/>
+              <w:t>http://noaka.org/rdl/HeatTracingBreakAssignmentClass</w:t>
+            </w:r>
+          </w:p>
+        </w:tc>
+        <w:tc>
+          <w:tcPr>
+            <w:tcW w:w="2896" w:type="dxa"/>
             <w:tcBorders>
               <w:top w:val="single" w:sz="6" w:space="0" w:color="CCCCCC"/>
               <w:left w:val="single" w:sz="6" w:space="0" w:color="CCCCCC"/>
@@ -34289,7 +34792,7 @@
         </w:trPr>
         <w:tc>
           <w:tcPr>
-            <w:tcW w:w="3610" w:type="dxa"/>
+            <w:tcW w:w="2969" w:type="dxa"/>
             <w:tcBorders>
               <w:top w:val="single" w:sz="6" w:space="0" w:color="CCCCCC"/>
               <w:left w:val="single" w:sz="6" w:space="0" w:color="CCCCCC"/>
@@ -34318,7 +34821,7 @@
         </w:tc>
         <w:tc>
           <w:tcPr>
-            <w:tcW w:w="6128" w:type="dxa"/>
+            <w:tcW w:w="6237" w:type="dxa"/>
             <w:tcBorders>
               <w:top w:val="single" w:sz="6" w:space="0" w:color="CCCCCC"/>
               <w:left w:val="single" w:sz="6" w:space="0" w:color="CCCCCC"/>
@@ -34338,13 +34841,13 @@
                 <w:color w:val="000000"/>
                 <w:sz w:val="20"/>
               </w:rPr>
-              <w:t>http://noaka.org/rdl/UnderAboveGroundBreakSpecializationAssignmentClass</w:t>
-            </w:r>
-          </w:p>
-        </w:tc>
-        <w:tc>
-          <w:tcPr>
-            <w:tcW w:w="2364" w:type="dxa"/>
+              <w:t>http://noaka.org/rdl/UnderAboveGroundBreakAssignmentClass</w:t>
+            </w:r>
+          </w:p>
+        </w:tc>
+        <w:tc>
+          <w:tcPr>
+            <w:tcW w:w="2896" w:type="dxa"/>
             <w:tcBorders>
               <w:top w:val="single" w:sz="6" w:space="0" w:color="CCCCCC"/>
               <w:left w:val="single" w:sz="6" w:space="0" w:color="CCCCCC"/>
@@ -34405,7 +34908,7 @@
         </w:trPr>
         <w:tc>
           <w:tcPr>
-            <w:tcW w:w="3610" w:type="dxa"/>
+            <w:tcW w:w="2969" w:type="dxa"/>
             <w:tcBorders>
               <w:top w:val="single" w:sz="6" w:space="0" w:color="CCCCCC"/>
               <w:left w:val="single" w:sz="6" w:space="0" w:color="CCCCCC"/>
@@ -34434,7 +34937,7 @@
         </w:tc>
         <w:tc>
           <w:tcPr>
-            <w:tcW w:w="6128" w:type="dxa"/>
+            <w:tcW w:w="6237" w:type="dxa"/>
             <w:tcBorders>
               <w:top w:val="single" w:sz="6" w:space="0" w:color="CCCCCC"/>
               <w:left w:val="single" w:sz="6" w:space="0" w:color="CCCCCC"/>
@@ -34460,7 +34963,7 @@
         </w:tc>
         <w:tc>
           <w:tcPr>
-            <w:tcW w:w="2364" w:type="dxa"/>
+            <w:tcW w:w="2896" w:type="dxa"/>
             <w:tcBorders>
               <w:top w:val="single" w:sz="6" w:space="0" w:color="CCCCCC"/>
               <w:left w:val="single" w:sz="6" w:space="0" w:color="CCCCCC"/>
@@ -34521,7 +35024,7 @@
         </w:trPr>
         <w:tc>
           <w:tcPr>
-            <w:tcW w:w="3610" w:type="dxa"/>
+            <w:tcW w:w="2969" w:type="dxa"/>
             <w:tcBorders>
               <w:top w:val="single" w:sz="6" w:space="0" w:color="CCCCCC"/>
               <w:left w:val="single" w:sz="6" w:space="0" w:color="CCCCCC"/>
@@ -34550,7 +35053,7 @@
         </w:tc>
         <w:tc>
           <w:tcPr>
-            <w:tcW w:w="6128" w:type="dxa"/>
+            <w:tcW w:w="6237" w:type="dxa"/>
             <w:tcBorders>
               <w:top w:val="single" w:sz="6" w:space="0" w:color="CCCCCC"/>
               <w:left w:val="single" w:sz="6" w:space="0" w:color="CCCCCC"/>
@@ -34577,7 +35080,7 @@
         </w:tc>
         <w:tc>
           <w:tcPr>
-            <w:tcW w:w="2364" w:type="dxa"/>
+            <w:tcW w:w="2896" w:type="dxa"/>
             <w:tcBorders>
               <w:top w:val="single" w:sz="6" w:space="0" w:color="CCCCCC"/>
               <w:left w:val="single" w:sz="6" w:space="0" w:color="CCCCCC"/>
@@ -34638,7 +35141,7 @@
         </w:trPr>
         <w:tc>
           <w:tcPr>
-            <w:tcW w:w="3610" w:type="dxa"/>
+            <w:tcW w:w="2969" w:type="dxa"/>
             <w:tcBorders>
               <w:top w:val="single" w:sz="6" w:space="0" w:color="CCCCCC"/>
               <w:left w:val="single" w:sz="6" w:space="0" w:color="CCCCCC"/>
@@ -34667,7 +35170,7 @@
         </w:tc>
         <w:tc>
           <w:tcPr>
-            <w:tcW w:w="6128" w:type="dxa"/>
+            <w:tcW w:w="6237" w:type="dxa"/>
             <w:tcBorders>
               <w:top w:val="single" w:sz="6" w:space="0" w:color="CCCCCC"/>
               <w:left w:val="single" w:sz="6" w:space="0" w:color="CCCCCC"/>
@@ -34694,7 +35197,7 @@
         </w:tc>
         <w:tc>
           <w:tcPr>
-            <w:tcW w:w="2364" w:type="dxa"/>
+            <w:tcW w:w="2896" w:type="dxa"/>
             <w:tcBorders>
               <w:top w:val="single" w:sz="6" w:space="0" w:color="CCCCCC"/>
               <w:left w:val="single" w:sz="6" w:space="0" w:color="CCCCCC"/>
@@ -34772,8 +35275,8 @@
         <w:pStyle w:val="Heading5"/>
         <w:ind w:firstLine="0"/>
       </w:pPr>
-      <w:bookmarkStart w:id="72" w:name="_Ref98503388"/>
-      <w:bookmarkStart w:id="73" w:name="_Hlk98503812"/>
+      <w:bookmarkStart w:id="77" w:name="_Ref98503388"/>
+      <w:bookmarkStart w:id="78" w:name="_Hlk98503812"/>
       <w:r>
         <w:lastRenderedPageBreak/>
         <w:t xml:space="preserve">Piping </w:t>
@@ -34793,7 +35296,7 @@
       <w:r>
         <w:t>Connector (Out)</w:t>
       </w:r>
-      <w:bookmarkEnd w:id="72"/>
+      <w:bookmarkEnd w:id="77"/>
     </w:p>
     <w:p>
       <w:pPr>
@@ -34856,7 +35359,7 @@
                     <pic:cNvPicPr/>
                   </pic:nvPicPr>
                   <pic:blipFill>
-                    <a:blip r:embed="rId69"/>
+                    <a:blip r:embed="rId70"/>
                     <a:stretch>
                       <a:fillRect/>
                     </a:stretch>
@@ -35537,7 +36040,7 @@
         <w:pStyle w:val="Heading5"/>
         <w:ind w:firstLine="0"/>
       </w:pPr>
-      <w:bookmarkStart w:id="74" w:name="_Ref98503394"/>
+      <w:bookmarkStart w:id="79" w:name="_Ref98503394"/>
       <w:r>
         <w:lastRenderedPageBreak/>
         <w:t xml:space="preserve">Piping </w:t>
@@ -35557,7 +36060,7 @@
       <w:r>
         <w:t>Connector (In)</w:t>
       </w:r>
-      <w:bookmarkEnd w:id="74"/>
+      <w:bookmarkEnd w:id="79"/>
     </w:p>
     <w:p>
       <w:pPr>
@@ -35596,7 +36099,7 @@
                     <pic:cNvPicPr/>
                   </pic:nvPicPr>
                   <pic:blipFill>
-                    <a:blip r:embed="rId70"/>
+                    <a:blip r:embed="rId71"/>
                     <a:stretch>
                       <a:fillRect/>
                     </a:stretch>
@@ -36440,7 +36943,7 @@
         <w:t>is not related to flow direction.</w:t>
       </w:r>
     </w:p>
-    <w:bookmarkEnd w:id="73"/>
+    <w:bookmarkEnd w:id="78"/>
     <w:p>
       <w:pPr>
         <w:rPr>
@@ -36507,7 +37010,7 @@
                     <pic:cNvPicPr/>
                   </pic:nvPicPr>
                   <pic:blipFill>
-                    <a:blip r:embed="rId71"/>
+                    <a:blip r:embed="rId72"/>
                     <a:stretch>
                       <a:fillRect/>
                     </a:stretch>
@@ -37173,7 +37676,7 @@
                     <pic:cNvPicPr/>
                   </pic:nvPicPr>
                   <pic:blipFill>
-                    <a:blip r:embed="rId72"/>
+                    <a:blip r:embed="rId73"/>
                     <a:stretch>
                       <a:fillRect/>
                     </a:stretch>
@@ -37797,7 +38300,7 @@
                     <pic:cNvPicPr/>
                   </pic:nvPicPr>
                   <pic:blipFill>
-                    <a:blip r:embed="rId73"/>
+                    <a:blip r:embed="rId74"/>
                     <a:stretch>
                       <a:fillRect/>
                     </a:stretch>
@@ -38026,7 +38529,7 @@
                     <pic:cNvPicPr/>
                   </pic:nvPicPr>
                   <pic:blipFill>
-                    <a:blip r:embed="rId74"/>
+                    <a:blip r:embed="rId75"/>
                     <a:stretch>
                       <a:fillRect/>
                     </a:stretch>
@@ -38436,7 +38939,7 @@
                     <pic:cNvPicPr/>
                   </pic:nvPicPr>
                   <pic:blipFill>
-                    <a:blip r:embed="rId75"/>
+                    <a:blip r:embed="rId76"/>
                     <a:stretch>
                       <a:fillRect/>
                     </a:stretch>
@@ -38635,7 +39138,7 @@
                     <pic:cNvPicPr/>
                   </pic:nvPicPr>
                   <pic:blipFill>
-                    <a:blip r:embed="rId76"/>
+                    <a:blip r:embed="rId77"/>
                     <a:stretch>
                       <a:fillRect/>
                     </a:stretch>
@@ -38732,9 +39235,9 @@
       <w:pPr>
         <w:spacing w:before="0"/>
       </w:pPr>
-      <w:bookmarkStart w:id="75" w:name="_Ref85621413"/>
-      <w:bookmarkStart w:id="76" w:name="_Ref86066725"/>
-      <w:bookmarkStart w:id="77" w:name="_Ref85618345"/>
+      <w:bookmarkStart w:id="80" w:name="_Ref85621413"/>
+      <w:bookmarkStart w:id="81" w:name="_Ref86066725"/>
+      <w:bookmarkStart w:id="82" w:name="_Ref85618345"/>
       <w:bookmarkEnd w:id="0"/>
       <w:bookmarkEnd w:id="1"/>
     </w:p>
@@ -38758,17 +39261,17 @@
       <w:pPr>
         <w:pStyle w:val="Heading1"/>
       </w:pPr>
-      <w:bookmarkStart w:id="78" w:name="_Toc99441852"/>
+      <w:bookmarkStart w:id="83" w:name="_Toc99441852"/>
       <w:r>
         <w:lastRenderedPageBreak/>
         <w:t>ANNEX A: Custom class definitions</w:t>
       </w:r>
-      <w:bookmarkEnd w:id="75"/>
-      <w:bookmarkEnd w:id="76"/>
+      <w:bookmarkEnd w:id="80"/>
+      <w:bookmarkEnd w:id="81"/>
       <w:r>
         <w:t xml:space="preserve"> - Non Graphical Elements</w:t>
       </w:r>
-      <w:bookmarkEnd w:id="78"/>
+      <w:bookmarkEnd w:id="83"/>
     </w:p>
     <w:p>
       <w:r>
@@ -38829,13 +39332,13 @@
       <w:pPr>
         <w:pStyle w:val="Heading2"/>
       </w:pPr>
-      <w:bookmarkStart w:id="79" w:name="_Ref85788137"/>
-      <w:bookmarkStart w:id="80" w:name="_Toc99441853"/>
+      <w:bookmarkStart w:id="84" w:name="_Ref85788137"/>
+      <w:bookmarkStart w:id="85" w:name="_Toc99441853"/>
       <w:r>
         <w:t>Virtual Piping Connector</w:t>
       </w:r>
-      <w:bookmarkEnd w:id="79"/>
-      <w:bookmarkEnd w:id="80"/>
+      <w:bookmarkEnd w:id="84"/>
+      <w:bookmarkEnd w:id="85"/>
     </w:p>
     <w:p>
       <w:pPr>
@@ -39040,8 +39543,8 @@
       <w:pPr>
         <w:pStyle w:val="Heading1"/>
       </w:pPr>
-      <w:bookmarkStart w:id="81" w:name="_Ref86066728"/>
-      <w:bookmarkStart w:id="82" w:name="_Toc99441854"/>
+      <w:bookmarkStart w:id="86" w:name="_Ref86066728"/>
+      <w:bookmarkStart w:id="87" w:name="_Toc99441854"/>
       <w:r>
         <w:lastRenderedPageBreak/>
         <w:t>ANNEX</w:t>
@@ -39053,8 +39556,8 @@
       <w:r>
         <w:t>defintions</w:t>
       </w:r>
-      <w:bookmarkEnd w:id="81"/>
-      <w:bookmarkEnd w:id="82"/>
+      <w:bookmarkEnd w:id="86"/>
+      <w:bookmarkEnd w:id="87"/>
       <w:proofErr w:type="spellEnd"/>
     </w:p>
     <w:p>
@@ -39123,8 +39626,8 @@
       </w:pPr>
     </w:p>
     <w:p>
-      <w:bookmarkStart w:id="83" w:name="_Ref85716898"/>
-      <w:bookmarkStart w:id="84" w:name="_Ref85645863"/>
+      <w:bookmarkStart w:id="88" w:name="_Ref85716898"/>
+      <w:bookmarkStart w:id="89" w:name="_Ref85645863"/>
     </w:p>
     <w:p>
       <w:pPr>
@@ -39138,9 +39641,9 @@
       <w:pPr>
         <w:pStyle w:val="Heading1"/>
       </w:pPr>
-      <w:bookmarkStart w:id="85" w:name="_Ref86309537"/>
-      <w:bookmarkStart w:id="86" w:name="_Ref94094813"/>
-      <w:bookmarkStart w:id="87" w:name="_Toc99441855"/>
+      <w:bookmarkStart w:id="90" w:name="_Ref86309537"/>
+      <w:bookmarkStart w:id="91" w:name="_Ref94094813"/>
+      <w:bookmarkStart w:id="92" w:name="_Toc99441855"/>
       <w:r>
         <w:lastRenderedPageBreak/>
         <w:t>ANNEX C: Draft update ‘</w:t>
@@ -39151,15 +39654,15 @@
       <w:r>
         <w:t>’</w:t>
       </w:r>
-      <w:bookmarkEnd w:id="83"/>
-      <w:bookmarkEnd w:id="85"/>
-      <w:bookmarkEnd w:id="86"/>
-      <w:bookmarkEnd w:id="87"/>
+      <w:bookmarkEnd w:id="88"/>
+      <w:bookmarkEnd w:id="90"/>
+      <w:bookmarkEnd w:id="91"/>
+      <w:bookmarkEnd w:id="92"/>
       <w:r>
         <w:t xml:space="preserve"> </w:t>
       </w:r>
-      <w:bookmarkEnd w:id="77"/>
-      <w:bookmarkEnd w:id="84"/>
+      <w:bookmarkEnd w:id="82"/>
+      <w:bookmarkEnd w:id="89"/>
     </w:p>
     <w:p>
       <w:pPr>
@@ -39344,6 +39847,13 @@
           <w:lang w:val="en-US"/>
         </w:rPr>
         <w:instrText xml:space="preserve"> REF _Ref169944247 \r \h </w:instrText>
+      </w:r>
+      <w:r>
+        <w:rPr>
+          <w:sz w:val="24"/>
+          <w:szCs w:val="24"/>
+          <w:lang w:val="en-US"/>
+        </w:rPr>
       </w:r>
       <w:r>
         <w:rPr>
@@ -41226,8 +41736,8 @@
       <w:pPr>
         <w:pStyle w:val="Heading1"/>
       </w:pPr>
-      <w:bookmarkStart w:id="88" w:name="_Ref89261123"/>
-      <w:bookmarkStart w:id="89" w:name="_Toc99441856"/>
+      <w:bookmarkStart w:id="93" w:name="_Ref89261123"/>
+      <w:bookmarkStart w:id="94" w:name="_Toc99441856"/>
       <w:r>
         <w:lastRenderedPageBreak/>
         <w:t xml:space="preserve">ANNEX D: </w:t>
@@ -41235,8 +41745,8 @@
       <w:r>
         <w:t>Symbol Rotation and mirroring example</w:t>
       </w:r>
-      <w:bookmarkEnd w:id="88"/>
-      <w:bookmarkEnd w:id="89"/>
+      <w:bookmarkEnd w:id="93"/>
+      <w:bookmarkEnd w:id="94"/>
       <w:r>
         <w:t xml:space="preserve"> </w:t>
       </w:r>
@@ -41312,7 +41822,7 @@
                     <pic:cNvPicPr/>
                   </pic:nvPicPr>
                   <pic:blipFill>
-                    <a:blip r:embed="rId77"/>
+                    <a:blip r:embed="rId78"/>
                     <a:stretch>
                       <a:fillRect/>
                     </a:stretch>
@@ -41369,7 +41879,7 @@
           <w:lang w:val="en-US"/>
         </w:rPr>
       </w:pPr>
-      <w:bookmarkStart w:id="90" w:name="_Toc99441857"/>
+      <w:bookmarkStart w:id="95" w:name="_Toc99441857"/>
       <w:r>
         <w:rPr>
           <w:lang w:val="en-US"/>
@@ -41377,7 +41887,7 @@
         <w:lastRenderedPageBreak/>
         <w:t>Rotation and Mirroring in DEXPI and Proteus</w:t>
       </w:r>
-      <w:bookmarkEnd w:id="90"/>
+      <w:bookmarkEnd w:id="95"/>
     </w:p>
     <w:p>
       <w:pPr>
@@ -41386,14 +41896,14 @@
           <w:lang w:val="en-US"/>
         </w:rPr>
       </w:pPr>
-      <w:bookmarkStart w:id="91" w:name="_Toc99441858"/>
+      <w:bookmarkStart w:id="96" w:name="_Toc99441858"/>
       <w:r>
         <w:rPr>
           <w:lang w:val="en-US"/>
         </w:rPr>
         <w:t>DEXPI</w:t>
       </w:r>
-      <w:bookmarkEnd w:id="91"/>
+      <w:bookmarkEnd w:id="96"/>
     </w:p>
     <w:p>
       <w:pPr>
@@ -41734,11 +42244,11 @@
           <w:lang w:val="de-DE"/>
         </w:rPr>
       </w:pPr>
-      <w:bookmarkStart w:id="92" w:name="_Toc99441859"/>
+      <w:bookmarkStart w:id="97" w:name="_Toc99441859"/>
       <w:r>
         <w:t>Proteus</w:t>
       </w:r>
-      <w:bookmarkEnd w:id="92"/>
+      <w:bookmarkEnd w:id="97"/>
     </w:p>
     <w:p>
       <w:pPr>
@@ -42166,12 +42676,12 @@
       <w:pPr>
         <w:pStyle w:val="Heading1"/>
       </w:pPr>
-      <w:bookmarkStart w:id="93" w:name="_Toc99441860"/>
+      <w:bookmarkStart w:id="98" w:name="_Toc99441860"/>
       <w:r>
         <w:lastRenderedPageBreak/>
         <w:t>ANNEX E: Signal conveying Line Types</w:t>
       </w:r>
-      <w:bookmarkEnd w:id="93"/>
+      <w:bookmarkEnd w:id="98"/>
     </w:p>
     <w:p>
       <w:r>
@@ -42234,14 +42744,14 @@
       <w:pPr>
         <w:pStyle w:val="Heading1"/>
       </w:pPr>
-      <w:bookmarkStart w:id="94" w:name="_Ref96344346"/>
-      <w:bookmarkStart w:id="95" w:name="_Toc99441861"/>
+      <w:bookmarkStart w:id="99" w:name="_Ref96344346"/>
+      <w:bookmarkStart w:id="100" w:name="_Toc99441861"/>
       <w:r>
         <w:lastRenderedPageBreak/>
         <w:t>ANNEX F: Valve Label Details</w:t>
       </w:r>
-      <w:bookmarkEnd w:id="94"/>
-      <w:bookmarkEnd w:id="95"/>
+      <w:bookmarkEnd w:id="99"/>
+      <w:bookmarkEnd w:id="100"/>
     </w:p>
     <w:p/>
     <w:p>
@@ -42667,7 +43177,7 @@
                     </pic:cNvPicPr>
                   </pic:nvPicPr>
                   <pic:blipFill>
-                    <a:blip r:link="rId78">
+                    <a:blip r:link="rId79">
                       <a:extLst>
                         <a:ext uri="{28A0092B-C50C-407E-A947-70E740481C1C}">
                           <a14:useLocalDpi xmlns:a14="http://schemas.microsoft.com/office/drawing/2010/main" val="0"/>
@@ -52475,24 +52985,10 @@
 </file>
 
 <file path=customXml/item1.xml><?xml version="1.0" encoding="utf-8"?>
-<p:properties xmlns:p="http://schemas.microsoft.com/office/2006/metadata/properties" xmlns:xsi="http://www.w3.org/2001/XMLSchema-instance" xmlns:pc="http://schemas.microsoft.com/office/infopath/2007/PartnerControls">
-  <documentManagement>
-    <_ip_UnifiedCompliancePolicyUIAction xmlns="http://schemas.microsoft.com/sharepoint/v3" xsi:nil="true"/>
-    <_ip_UnifiedCompliancePolicyProperties xmlns="http://schemas.microsoft.com/sharepoint/v3" xsi:nil="true"/>
-  </documentManagement>
-</p:properties>
+<b:Sources xmlns:b="http://schemas.openxmlformats.org/officeDocument/2006/bibliography" xmlns="http://schemas.openxmlformats.org/officeDocument/2006/bibliography" SelectedStyle="\APA.XSL" StyleName="APA"/>
 </file>
 
 <file path=customXml/item2.xml><?xml version="1.0" encoding="utf-8"?>
-<?mso-contentType ?>
-<FormTemplates xmlns="http://schemas.microsoft.com/sharepoint/v3/contenttype/forms">
-  <Display>DocumentLibraryForm</Display>
-  <Edit>DocumentLibraryForm</Edit>
-  <New>DocumentLibraryForm</New>
-</FormTemplates>
-</file>
-
-<file path=customXml/item3.xml><?xml version="1.0" encoding="utf-8"?>
 <ct:contentTypeSchema xmlns:ct="http://schemas.microsoft.com/office/2006/metadata/contentType" xmlns:ma="http://schemas.microsoft.com/office/2006/metadata/properties/metaAttributes" ct:_="" ma:_="" ma:contentTypeName="Document" ma:contentTypeID="0x010100B120A57844719F4E8D3B231BB569FBC1" ma:contentTypeVersion="11" ma:contentTypeDescription="Create a new document." ma:contentTypeScope="" ma:versionID="0d7e10361cbf35574c6c4289882fa7cc">
   <xsd:schema xmlns:xsd="http://www.w3.org/2001/XMLSchema" xmlns:xs="http://www.w3.org/2001/XMLSchema" xmlns:p="http://schemas.microsoft.com/office/2006/metadata/properties" xmlns:ns1="http://schemas.microsoft.com/sharepoint/v3" xmlns:ns2="8ef53de8-cc6e-4563-8a06-dfe201490014" xmlns:ns3="3ff7fd59-d076-49f0-b547-8e4904caf708" targetNamespace="http://schemas.microsoft.com/office/2006/metadata/properties" ma:root="true" ma:fieldsID="c049f0b0fb335eb72932540c7931f243" ns1:_="" ns2:_="" ns3:_="">
     <xsd:import namespace="http://schemas.microsoft.com/sharepoint/v3"/>
@@ -52708,29 +53204,33 @@
 </ct:contentTypeSchema>
 </file>
 
+<file path=customXml/item3.xml><?xml version="1.0" encoding="utf-8"?>
+<?mso-contentType ?>
+<FormTemplates xmlns="http://schemas.microsoft.com/sharepoint/v3/contenttype/forms">
+  <Display>DocumentLibraryForm</Display>
+  <Edit>DocumentLibraryForm</Edit>
+  <New>DocumentLibraryForm</New>
+</FormTemplates>
+</file>
+
 <file path=customXml/item4.xml><?xml version="1.0" encoding="utf-8"?>
-<b:Sources xmlns:b="http://schemas.openxmlformats.org/officeDocument/2006/bibliography" xmlns="http://schemas.openxmlformats.org/officeDocument/2006/bibliography" SelectedStyle="\APA.XSL" StyleName="APA"/>
+<p:properties xmlns:p="http://schemas.microsoft.com/office/2006/metadata/properties" xmlns:xsi="http://www.w3.org/2001/XMLSchema-instance" xmlns:pc="http://schemas.microsoft.com/office/infopath/2007/PartnerControls">
+  <documentManagement>
+    <_ip_UnifiedCompliancePolicyUIAction xmlns="http://schemas.microsoft.com/sharepoint/v3" xsi:nil="true"/>
+    <_ip_UnifiedCompliancePolicyProperties xmlns="http://schemas.microsoft.com/sharepoint/v3" xsi:nil="true"/>
+  </documentManagement>
+</p:properties>
 </file>
 
 <file path=customXml/itemProps1.xml><?xml version="1.0" encoding="utf-8"?>
-<ds:datastoreItem xmlns:ds="http://schemas.openxmlformats.org/officeDocument/2006/customXml" ds:itemID="{69B2DF7C-23B4-429C-A4C0-96B79A4EE4F5}">
+<ds:datastoreItem xmlns:ds="http://schemas.openxmlformats.org/officeDocument/2006/customXml" ds:itemID="{0F19D998-EEE0-4BDC-81E0-DAD46B6BCEE7}">
   <ds:schemaRefs>
-    <ds:schemaRef ds:uri="http://schemas.microsoft.com/office/2006/metadata/properties"/>
-    <ds:schemaRef ds:uri="http://schemas.microsoft.com/office/infopath/2007/PartnerControls"/>
-    <ds:schemaRef ds:uri="http://schemas.microsoft.com/sharepoint/v3"/>
+    <ds:schemaRef ds:uri="http://schemas.openxmlformats.org/officeDocument/2006/bibliography"/>
   </ds:schemaRefs>
 </ds:datastoreItem>
 </file>
 
 <file path=customXml/itemProps2.xml><?xml version="1.0" encoding="utf-8"?>
-<ds:datastoreItem xmlns:ds="http://schemas.openxmlformats.org/officeDocument/2006/customXml" ds:itemID="{3D3567C3-7EF5-4AA2-A0C7-67990F193C7A}">
-  <ds:schemaRefs>
-    <ds:schemaRef ds:uri="http://schemas.microsoft.com/sharepoint/v3/contenttype/forms"/>
-  </ds:schemaRefs>
-</ds:datastoreItem>
-</file>
-
-<file path=customXml/itemProps3.xml><?xml version="1.0" encoding="utf-8"?>
 <ds:datastoreItem xmlns:ds="http://schemas.openxmlformats.org/officeDocument/2006/customXml" ds:itemID="{F75D6BF5-B165-4039-A9B5-4C9CDB2BA413}">
   <ds:schemaRefs>
     <ds:schemaRef ds:uri="http://schemas.microsoft.com/office/2006/metadata/contentType"/>
@@ -52750,10 +53250,20 @@
 </ds:datastoreItem>
 </file>
 
+<file path=customXml/itemProps3.xml><?xml version="1.0" encoding="utf-8"?>
+<ds:datastoreItem xmlns:ds="http://schemas.openxmlformats.org/officeDocument/2006/customXml" ds:itemID="{3D3567C3-7EF5-4AA2-A0C7-67990F193C7A}">
+  <ds:schemaRefs>
+    <ds:schemaRef ds:uri="http://schemas.microsoft.com/sharepoint/v3/contenttype/forms"/>
+  </ds:schemaRefs>
+</ds:datastoreItem>
+</file>
+
 <file path=customXml/itemProps4.xml><?xml version="1.0" encoding="utf-8"?>
-<ds:datastoreItem xmlns:ds="http://schemas.openxmlformats.org/officeDocument/2006/customXml" ds:itemID="{0F19D998-EEE0-4BDC-81E0-DAD46B6BCEE7}">
+<ds:datastoreItem xmlns:ds="http://schemas.openxmlformats.org/officeDocument/2006/customXml" ds:itemID="{69B2DF7C-23B4-429C-A4C0-96B79A4EE4F5}">
   <ds:schemaRefs>
-    <ds:schemaRef ds:uri="http://schemas.openxmlformats.org/officeDocument/2006/bibliography"/>
+    <ds:schemaRef ds:uri="http://schemas.microsoft.com/office/2006/metadata/properties"/>
+    <ds:schemaRef ds:uri="http://schemas.microsoft.com/office/infopath/2007/PartnerControls"/>
+    <ds:schemaRef ds:uri="http://schemas.microsoft.com/sharepoint/v3"/>
   </ds:schemaRefs>
 </ds:datastoreItem>
 </file>
</xml_diff>

<commit_message>
update actuator, instrument loop & signal opc details
</commit_message>
<xml_diff>
--- a/NOAKA DEXPI Pilot Transfer Requirements.docx
+++ b/NOAKA DEXPI Pilot Transfer Requirements.docx
@@ -1824,21 +1824,23 @@
                 <w:szCs w:val="22"/>
               </w:rPr>
             </w:pPr>
+            <w:proofErr w:type="gramStart"/>
             <w:r>
               <w:rPr>
                 <w:rFonts w:ascii="Times New Roman" w:hAnsi="Times New Roman" w:cs="Times New Roman"/>
                 <w:sz w:val="22"/>
                 <w:szCs w:val="22"/>
               </w:rPr>
-              <w:t>A number of updates</w:t>
-            </w:r>
+              <w:t>A number of</w:t>
+            </w:r>
+            <w:proofErr w:type="gramEnd"/>
             <w:r>
               <w:rPr>
                 <w:rFonts w:ascii="Times New Roman" w:hAnsi="Times New Roman" w:cs="Times New Roman"/>
                 <w:sz w:val="22"/>
                 <w:szCs w:val="22"/>
               </w:rPr>
-              <w:t xml:space="preserve"> to </w:t>
+              <w:t xml:space="preserve"> updates</w:t>
             </w:r>
             <w:r>
               <w:rPr>
@@ -1846,7 +1848,7 @@
                 <w:sz w:val="22"/>
                 <w:szCs w:val="22"/>
               </w:rPr>
-              <w:t xml:space="preserve">be </w:t>
+              <w:t xml:space="preserve"> to </w:t>
             </w:r>
             <w:r>
               <w:rPr>
@@ -1854,7 +1856,7 @@
                 <w:sz w:val="22"/>
                 <w:szCs w:val="22"/>
               </w:rPr>
-              <w:t>in alignment with symbol legen</w:t>
+              <w:t xml:space="preserve">be </w:t>
             </w:r>
             <w:r>
               <w:rPr>
@@ -1862,7 +1864,7 @@
                 <w:sz w:val="22"/>
                 <w:szCs w:val="22"/>
               </w:rPr>
-              <w:t>d</w:t>
+              <w:t>in alignment with symbol legen</w:t>
             </w:r>
             <w:r>
               <w:rPr>
@@ -1870,6 +1872,14 @@
                 <w:sz w:val="22"/>
                 <w:szCs w:val="22"/>
               </w:rPr>
+              <w:t>d</w:t>
+            </w:r>
+            <w:r>
+              <w:rPr>
+                <w:rFonts w:ascii="Times New Roman" w:hAnsi="Times New Roman" w:cs="Times New Roman"/>
+                <w:sz w:val="22"/>
+                <w:szCs w:val="22"/>
+              </w:rPr>
               <w:t xml:space="preserve"> mapping to DEXPI</w:t>
             </w:r>
           </w:p>
@@ -2345,6 +2355,14 @@
                 <w:szCs w:val="22"/>
               </w:rPr>
             </w:pPr>
+            <w:r>
+              <w:rPr>
+                <w:rFonts w:ascii="Times New Roman" w:hAnsi="Times New Roman" w:cs="Times New Roman"/>
+                <w:sz w:val="22"/>
+                <w:szCs w:val="22"/>
+              </w:rPr>
+              <w:t>3.4</w:t>
+            </w:r>
           </w:p>
         </w:tc>
         <w:tc>
@@ -2362,6 +2380,14 @@
                 <w:szCs w:val="22"/>
               </w:rPr>
             </w:pPr>
+            <w:r>
+              <w:rPr>
+                <w:rFonts w:ascii="Times New Roman" w:hAnsi="Times New Roman" w:cs="Times New Roman"/>
+                <w:sz w:val="22"/>
+                <w:szCs w:val="22"/>
+              </w:rPr>
+              <w:t>07.04.2022</w:t>
+            </w:r>
           </w:p>
         </w:tc>
         <w:tc>
@@ -2378,6 +2404,50 @@
                 <w:szCs w:val="22"/>
               </w:rPr>
             </w:pPr>
+            <w:r>
+              <w:rPr>
+                <w:rFonts w:ascii="Times New Roman" w:hAnsi="Times New Roman" w:cs="Times New Roman"/>
+                <w:sz w:val="22"/>
+                <w:szCs w:val="22"/>
+              </w:rPr>
+              <w:t xml:space="preserve">Added </w:t>
+            </w:r>
+            <w:proofErr w:type="spellStart"/>
+            <w:r>
+              <w:rPr>
+                <w:rFonts w:ascii="Times New Roman" w:hAnsi="Times New Roman" w:cs="Times New Roman"/>
+                <w:sz w:val="22"/>
+                <w:szCs w:val="22"/>
+              </w:rPr>
+              <w:t>InstrumentLoopNumber</w:t>
+            </w:r>
+            <w:proofErr w:type="spellEnd"/>
+            <w:r>
+              <w:rPr>
+                <w:rFonts w:ascii="Times New Roman" w:hAnsi="Times New Roman" w:cs="Times New Roman"/>
+                <w:sz w:val="22"/>
+                <w:szCs w:val="22"/>
+              </w:rPr>
+              <w:t xml:space="preserve"> to </w:t>
+            </w:r>
+            <w:proofErr w:type="spellStart"/>
+            <w:r>
+              <w:rPr>
+                <w:rFonts w:ascii="Times New Roman" w:hAnsi="Times New Roman" w:cs="Times New Roman"/>
+                <w:sz w:val="22"/>
+                <w:szCs w:val="22"/>
+              </w:rPr>
+              <w:t>InLinePrimaryElement</w:t>
+            </w:r>
+            <w:proofErr w:type="spellEnd"/>
+            <w:r>
+              <w:rPr>
+                <w:rFonts w:ascii="Times New Roman" w:hAnsi="Times New Roman" w:cs="Times New Roman"/>
+                <w:sz w:val="22"/>
+                <w:szCs w:val="22"/>
+              </w:rPr>
+              <w:t xml:space="preserve"> class type and updated Signal Off Page Connection sections.</w:t>
+            </w:r>
           </w:p>
         </w:tc>
         <w:tc>
@@ -2394,6 +2464,14 @@
                 <w:szCs w:val="22"/>
               </w:rPr>
             </w:pPr>
+            <w:r>
+              <w:rPr>
+                <w:rFonts w:ascii="Times New Roman" w:hAnsi="Times New Roman" w:cs="Times New Roman"/>
+                <w:sz w:val="22"/>
+                <w:szCs w:val="22"/>
+              </w:rPr>
+              <w:t>TLP</w:t>
+            </w:r>
           </w:p>
         </w:tc>
       </w:tr>
@@ -2739,6 +2817,7 @@
                 <w:b/>
                 <w:szCs w:val="22"/>
               </w:rPr>
+              <w:lastRenderedPageBreak/>
               <w:t>Name</w:t>
             </w:r>
           </w:p>
@@ -2809,7 +2888,6 @@
               <w:rPr>
                 <w:szCs w:val="22"/>
               </w:rPr>
-              <w:lastRenderedPageBreak/>
               <w:t xml:space="preserve">Manfred </w:t>
             </w:r>
             <w:proofErr w:type="spellStart"/>
@@ -7705,7 +7783,23 @@
           <w:szCs w:val="22"/>
           <w:lang w:eastAsia="en-GB"/>
         </w:rPr>
-        <w:t xml:space="preserve">It is assumed that all main objects; pipelines, equipment, instruments and </w:t>
+        <w:t xml:space="preserve">It is assumed that all main objects; pipelines, equipment, </w:t>
+      </w:r>
+      <w:proofErr w:type="gramStart"/>
+      <w:r>
+        <w:rPr>
+          <w:szCs w:val="22"/>
+          <w:lang w:eastAsia="en-GB"/>
+        </w:rPr>
+        <w:t>instruments</w:t>
+      </w:r>
+      <w:proofErr w:type="gramEnd"/>
+      <w:r>
+        <w:rPr>
+          <w:szCs w:val="22"/>
+          <w:lang w:eastAsia="en-GB"/>
+        </w:rPr>
+        <w:t xml:space="preserve"> and </w:t>
       </w:r>
       <w:r>
         <w:rPr>
@@ -8422,7 +8516,21 @@
         <w:rPr>
           <w:lang w:eastAsia="en-GB"/>
         </w:rPr>
-        <w:t>All symbols shall be shown in the rotation, placement, naming and label placement as below.</w:t>
+        <w:t xml:space="preserve">All symbols shall be shown in the rotation, placement, </w:t>
+      </w:r>
+      <w:proofErr w:type="gramStart"/>
+      <w:r>
+        <w:rPr>
+          <w:lang w:eastAsia="en-GB"/>
+        </w:rPr>
+        <w:t>naming</w:t>
+      </w:r>
+      <w:proofErr w:type="gramEnd"/>
+      <w:r>
+        <w:rPr>
+          <w:lang w:eastAsia="en-GB"/>
+        </w:rPr>
+        <w:t xml:space="preserve"> and label placement as below.</w:t>
       </w:r>
     </w:p>
     <w:p>
@@ -9828,6 +9936,7 @@
         <w:t xml:space="preserve"> (</w:t>
       </w:r>
       <w:proofErr w:type="spellStart"/>
+      <w:proofErr w:type="gramStart"/>
       <w:r>
         <w:rPr>
           <w:szCs w:val="22"/>
@@ -9836,6 +9945,7 @@
         <w:t>x,y</w:t>
       </w:r>
       <w:proofErr w:type="spellEnd"/>
+      <w:proofErr w:type="gramEnd"/>
       <w:r>
         <w:rPr>
           <w:szCs w:val="22"/>
@@ -10003,15 +10113,24 @@
           <w:szCs w:val="22"/>
           <w:lang w:eastAsia="en-GB"/>
         </w:rPr>
-        <w:t xml:space="preserve"> to ensure ease of rotation on the pipeline and ease of substitution for intelligent attribute base</w:t>
-      </w:r>
+        <w:t xml:space="preserve"> to ensure ease of rotation on the pipeline and ease of substitution for intelligent </w:t>
+      </w:r>
+      <w:proofErr w:type="gramStart"/>
       <w:r>
         <w:rPr>
           <w:szCs w:val="22"/>
           <w:lang w:eastAsia="en-GB"/>
         </w:rPr>
+        <w:t>attribute base</w:t>
+      </w:r>
+      <w:r>
+        <w:rPr>
+          <w:szCs w:val="22"/>
+          <w:lang w:eastAsia="en-GB"/>
+        </w:rPr>
         <w:t>d</w:t>
       </w:r>
+      <w:proofErr w:type="gramEnd"/>
       <w:r>
         <w:rPr>
           <w:szCs w:val="22"/>
@@ -12345,8 +12464,13 @@
       <w:r>
         <w:t xml:space="preserve">symbol </w:t>
       </w:r>
-      <w:r>
-        <w:t xml:space="preserve">e.g. for </w:t>
+      <w:proofErr w:type="gramStart"/>
+      <w:r>
+        <w:t>e.g.</w:t>
+      </w:r>
+      <w:proofErr w:type="gramEnd"/>
+      <w:r>
+        <w:t xml:space="preserve"> for </w:t>
       </w:r>
       <w:proofErr w:type="spellStart"/>
       <w:r>
@@ -13157,6 +13281,9 @@
               <w:spacing w:before="100" w:beforeAutospacing="1" w:after="100" w:afterAutospacing="1"/>
             </w:pPr>
             <w:r>
+              <w:rPr>
+                <w:noProof/>
+              </w:rPr>
               <w:drawing>
                 <wp:inline distT="0" distB="0" distL="0" distR="0" wp14:anchorId="08D112EF" wp14:editId="02524CDB">
                   <wp:extent cx="5218930" cy="3258379"/>
@@ -13266,6 +13393,9 @@
               <w:spacing w:before="100" w:beforeAutospacing="1" w:after="100" w:afterAutospacing="1"/>
             </w:pPr>
             <w:r>
+              <w:rPr>
+                <w:noProof/>
+              </w:rPr>
               <w:drawing>
                 <wp:inline distT="0" distB="0" distL="0" distR="0" wp14:anchorId="13C595DE" wp14:editId="3C3299C4">
                   <wp:extent cx="4206186" cy="3298183"/>
@@ -16388,7 +16518,23 @@
           <w:szCs w:val="22"/>
           <w:lang w:eastAsia="en-GB"/>
         </w:rPr>
-        <w:t xml:space="preserve"> identified by a name and unique tag (Unique identifier that is assigned to a field device, skid or equipment).</w:t>
+        <w:t xml:space="preserve"> identified by a name and unique tag (Unique identifier that is assigned to a field device, </w:t>
+      </w:r>
+      <w:proofErr w:type="gramStart"/>
+      <w:r>
+        <w:rPr>
+          <w:szCs w:val="22"/>
+          <w:lang w:eastAsia="en-GB"/>
+        </w:rPr>
+        <w:t>skid</w:t>
+      </w:r>
+      <w:proofErr w:type="gramEnd"/>
+      <w:r>
+        <w:rPr>
+          <w:szCs w:val="22"/>
+          <w:lang w:eastAsia="en-GB"/>
+        </w:rPr>
+        <w:t xml:space="preserve"> or equipment).</w:t>
       </w:r>
     </w:p>
     <w:p>
@@ -16535,7 +16681,21 @@
         <w:rPr>
           <w:lang w:val="en-US" w:eastAsia="ja-JP"/>
         </w:rPr>
-        <w:t xml:space="preserve"> the secondary equipment (e.g. motor) unique ID </w:t>
+        <w:t xml:space="preserve"> the secondary equipment (</w:t>
+      </w:r>
+      <w:proofErr w:type="gramStart"/>
+      <w:r>
+        <w:rPr>
+          <w:lang w:val="en-US" w:eastAsia="ja-JP"/>
+        </w:rPr>
+        <w:t>e.g.</w:t>
+      </w:r>
+      <w:proofErr w:type="gramEnd"/>
+      <w:r>
+        <w:rPr>
+          <w:lang w:val="en-US" w:eastAsia="ja-JP"/>
+        </w:rPr>
+        <w:t xml:space="preserve"> motor) unique ID </w:t>
       </w:r>
       <w:r>
         <w:rPr>
@@ -17507,7 +17667,21 @@
         <w:rPr>
           <w:lang w:val="en-US" w:eastAsia="ja-JP"/>
         </w:rPr>
-        <w:t xml:space="preserve">represented by a symbol with an type code text component </w:t>
+        <w:t xml:space="preserve">represented by a symbol with an </w:t>
+      </w:r>
+      <w:proofErr w:type="gramStart"/>
+      <w:r>
+        <w:rPr>
+          <w:lang w:val="en-US" w:eastAsia="ja-JP"/>
+        </w:rPr>
+        <w:t>type</w:t>
+      </w:r>
+      <w:proofErr w:type="gramEnd"/>
+      <w:r>
+        <w:rPr>
+          <w:lang w:val="en-US" w:eastAsia="ja-JP"/>
+        </w:rPr>
+        <w:t xml:space="preserve"> code text component </w:t>
       </w:r>
       <w:r>
         <w:rPr>
@@ -18234,7 +18408,21 @@
         <w:rPr>
           <w:lang w:eastAsia="en-GB"/>
         </w:rPr>
-        <w:t xml:space="preserve">Where heat tracing is utilized this information shall be transferred via DEXPI using the </w:t>
+        <w:t xml:space="preserve">Where heat tracing is </w:t>
+      </w:r>
+      <w:proofErr w:type="gramStart"/>
+      <w:r>
+        <w:rPr>
+          <w:lang w:eastAsia="en-GB"/>
+        </w:rPr>
+        <w:t>utilized</w:t>
+      </w:r>
+      <w:proofErr w:type="gramEnd"/>
+      <w:r>
+        <w:rPr>
+          <w:lang w:eastAsia="en-GB"/>
+        </w:rPr>
+        <w:t xml:space="preserve"> this information shall be transferred via DEXPI using the </w:t>
       </w:r>
       <w:proofErr w:type="spellStart"/>
       <w:r>
@@ -21792,7 +21980,25 @@
                 <w:color w:val="000000"/>
                 <w:sz w:val="20"/>
               </w:rPr>
-              <w:t xml:space="preserve">Valve Normal Position: Used to define how the graphics for the valve shall be displayed (e.g. black/closed or white/open) </w:t>
+              <w:t>Valve Normal Position: Used to define how the graphics for the valve shall be displayed (</w:t>
+            </w:r>
+            <w:proofErr w:type="gramStart"/>
+            <w:r>
+              <w:rPr>
+                <w:rFonts w:asciiTheme="minorHAnsi" w:hAnsiTheme="minorHAnsi" w:cstheme="minorHAnsi"/>
+                <w:color w:val="000000"/>
+                <w:sz w:val="20"/>
+              </w:rPr>
+              <w:t>e.g.</w:t>
+            </w:r>
+            <w:proofErr w:type="gramEnd"/>
+            <w:r>
+              <w:rPr>
+                <w:rFonts w:asciiTheme="minorHAnsi" w:hAnsiTheme="minorHAnsi" w:cstheme="minorHAnsi"/>
+                <w:color w:val="000000"/>
+                <w:sz w:val="20"/>
+              </w:rPr>
+              <w:t xml:space="preserve"> black/closed or white/open) </w:t>
             </w:r>
           </w:p>
           <w:p>
@@ -22173,7 +22379,25 @@
                 <w:color w:val="000000"/>
                 <w:sz w:val="20"/>
               </w:rPr>
-              <w:t>Trim Type: e.g. Full Bore / Reduced Bore</w:t>
+              <w:t xml:space="preserve">Trim Type: </w:t>
+            </w:r>
+            <w:proofErr w:type="gramStart"/>
+            <w:r>
+              <w:rPr>
+                <w:rFonts w:asciiTheme="minorHAnsi" w:hAnsiTheme="minorHAnsi" w:cstheme="minorHAnsi"/>
+                <w:color w:val="000000"/>
+                <w:sz w:val="20"/>
+              </w:rPr>
+              <w:t>e.g.</w:t>
+            </w:r>
+            <w:proofErr w:type="gramEnd"/>
+            <w:r>
+              <w:rPr>
+                <w:rFonts w:asciiTheme="minorHAnsi" w:hAnsiTheme="minorHAnsi" w:cstheme="minorHAnsi"/>
+                <w:color w:val="000000"/>
+                <w:sz w:val="20"/>
+              </w:rPr>
+              <w:t xml:space="preserve"> Full Bore / Reduced Bore</w:t>
             </w:r>
           </w:p>
         </w:tc>
@@ -22409,7 +22633,23 @@
                 <w:rFonts w:asciiTheme="minorHAnsi" w:hAnsiTheme="minorHAnsi" w:cstheme="minorHAnsi"/>
                 <w:sz w:val="20"/>
               </w:rPr>
-              <w:t>Barrier Information e.g. DP</w:t>
+              <w:t xml:space="preserve">Barrier Information </w:t>
+            </w:r>
+            <w:proofErr w:type="gramStart"/>
+            <w:r>
+              <w:rPr>
+                <w:rFonts w:asciiTheme="minorHAnsi" w:hAnsiTheme="minorHAnsi" w:cstheme="minorHAnsi"/>
+                <w:sz w:val="20"/>
+              </w:rPr>
+              <w:t>e.g.</w:t>
+            </w:r>
+            <w:proofErr w:type="gramEnd"/>
+            <w:r>
+              <w:rPr>
+                <w:rFonts w:asciiTheme="minorHAnsi" w:hAnsiTheme="minorHAnsi" w:cstheme="minorHAnsi"/>
+                <w:sz w:val="20"/>
+              </w:rPr>
+              <w:t xml:space="preserve"> DP</w:t>
             </w:r>
             <w:r>
               <w:rPr>
@@ -22537,7 +22777,23 @@
                 <w:rFonts w:asciiTheme="minorHAnsi" w:hAnsiTheme="minorHAnsi" w:cstheme="minorHAnsi"/>
                 <w:sz w:val="20"/>
               </w:rPr>
-              <w:t>Barrier Information e.g. SR</w:t>
+              <w:t xml:space="preserve">Barrier Information </w:t>
+            </w:r>
+            <w:proofErr w:type="gramStart"/>
+            <w:r>
+              <w:rPr>
+                <w:rFonts w:asciiTheme="minorHAnsi" w:hAnsiTheme="minorHAnsi" w:cstheme="minorHAnsi"/>
+                <w:sz w:val="20"/>
+              </w:rPr>
+              <w:t>e.g.</w:t>
+            </w:r>
+            <w:proofErr w:type="gramEnd"/>
+            <w:r>
+              <w:rPr>
+                <w:rFonts w:asciiTheme="minorHAnsi" w:hAnsiTheme="minorHAnsi" w:cstheme="minorHAnsi"/>
+                <w:sz w:val="20"/>
+              </w:rPr>
+              <w:t xml:space="preserve"> SR</w:t>
             </w:r>
             <w:r>
               <w:rPr>
@@ -23858,13 +24114,23 @@
                 <w:lang w:eastAsia="en-GB"/>
               </w:rPr>
             </w:pPr>
+            <w:proofErr w:type="gramStart"/>
             <w:r>
               <w:rPr>
                 <w:rFonts w:ascii="Calibri" w:hAnsi="Calibri" w:cs="Calibri"/>
                 <w:color w:val="000000"/>
                 <w:sz w:val="20"/>
               </w:rPr>
-              <w:t xml:space="preserve">Text  for special item identification to be shown in </w:t>
+              <w:t>Text  for</w:t>
+            </w:r>
+            <w:proofErr w:type="gramEnd"/>
+            <w:r>
+              <w:rPr>
+                <w:rFonts w:ascii="Calibri" w:hAnsi="Calibri" w:cs="Calibri"/>
+                <w:color w:val="000000"/>
+                <w:sz w:val="20"/>
+              </w:rPr>
+              <w:t xml:space="preserve"> special item identification to be shown in </w:t>
             </w:r>
             <w:proofErr w:type="spellStart"/>
             <w:r>
@@ -23955,13 +24221,29 @@
           <w:szCs w:val="22"/>
           <w:lang w:eastAsia="en-GB"/>
         </w:rPr>
-        <w:t xml:space="preserve"> required to run, monitor and control a specific process</w:t>
-      </w:r>
+        <w:t xml:space="preserve"> required to run, </w:t>
+      </w:r>
+      <w:proofErr w:type="gramStart"/>
       <w:r>
         <w:rPr>
           <w:szCs w:val="22"/>
           <w:lang w:eastAsia="en-GB"/>
         </w:rPr>
+        <w:t>monitor</w:t>
+      </w:r>
+      <w:proofErr w:type="gramEnd"/>
+      <w:r>
+        <w:rPr>
+          <w:szCs w:val="22"/>
+          <w:lang w:eastAsia="en-GB"/>
+        </w:rPr>
+        <w:t xml:space="preserve"> and control a specific process</w:t>
+      </w:r>
+      <w:r>
+        <w:rPr>
+          <w:szCs w:val="22"/>
+          <w:lang w:eastAsia="en-GB"/>
+        </w:rPr>
         <w:t xml:space="preserve">. E.g. </w:t>
       </w:r>
       <w:r>
@@ -23969,7 +24251,23 @@
           <w:szCs w:val="22"/>
           <w:lang w:eastAsia="en-GB"/>
         </w:rPr>
-        <w:t>Indicators, Recorders, Controllers , including:</w:t>
+        <w:t xml:space="preserve">Indicators, Recorders, </w:t>
+      </w:r>
+      <w:proofErr w:type="gramStart"/>
+      <w:r>
+        <w:rPr>
+          <w:szCs w:val="22"/>
+          <w:lang w:eastAsia="en-GB"/>
+        </w:rPr>
+        <w:t>Controllers ,</w:t>
+      </w:r>
+      <w:proofErr w:type="gramEnd"/>
+      <w:r>
+        <w:rPr>
+          <w:szCs w:val="22"/>
+          <w:lang w:eastAsia="en-GB"/>
+        </w:rPr>
+        <w:t xml:space="preserve"> including:</w:t>
       </w:r>
       <w:r>
         <w:rPr>
@@ -24192,7 +24490,7 @@
           <w:szCs w:val="22"/>
           <w:lang w:eastAsia="en-GB"/>
         </w:rPr>
-        <w:t>ProcessInstrumentFunctions</w:t>
+        <w:t>ProcessInstrumentFunction</w:t>
       </w:r>
       <w:proofErr w:type="spellEnd"/>
       <w:r>
@@ -24200,7 +24498,65 @@
           <w:szCs w:val="22"/>
           <w:lang w:eastAsia="en-GB"/>
         </w:rPr>
-        <w:t xml:space="preserve"> (PIF) where the loop identifier for those PIF items is known.</w:t>
+        <w:t xml:space="preserve"> (PIF) </w:t>
+      </w:r>
+      <w:r>
+        <w:rPr>
+          <w:szCs w:val="22"/>
+          <w:lang w:eastAsia="en-GB"/>
+        </w:rPr>
+        <w:t xml:space="preserve">elements </w:t>
+      </w:r>
+      <w:r>
+        <w:rPr>
+          <w:szCs w:val="22"/>
+          <w:lang w:eastAsia="en-GB"/>
+        </w:rPr>
+        <w:t>where the loop identifier for those PIF items is known.</w:t>
+      </w:r>
+    </w:p>
+    <w:p>
+      <w:pPr>
+        <w:pStyle w:val="ListParagraph"/>
+        <w:numPr>
+          <w:ilvl w:val="0"/>
+          <w:numId w:val="23"/>
+        </w:numPr>
+        <w:rPr>
+          <w:lang w:val="en-US" w:eastAsia="ja-JP"/>
+        </w:rPr>
+      </w:pPr>
+      <w:proofErr w:type="spellStart"/>
+      <w:r>
+        <w:rPr>
+          <w:szCs w:val="22"/>
+          <w:lang w:val="en-US" w:eastAsia="en-GB"/>
+        </w:rPr>
+        <w:t>InstrumentationLoopFunction</w:t>
+      </w:r>
+      <w:proofErr w:type="spellEnd"/>
+      <w:r>
+        <w:rPr>
+          <w:szCs w:val="22"/>
+          <w:lang w:val="en-US" w:eastAsia="en-GB"/>
+        </w:rPr>
+        <w:t xml:space="preserve"> class shall only be created in the export if there is an associated </w:t>
+      </w:r>
+      <w:proofErr w:type="spellStart"/>
+      <w:r>
+        <w:rPr>
+          <w:szCs w:val="22"/>
+          <w:lang w:val="en-US" w:eastAsia="en-GB"/>
+        </w:rPr>
+        <w:t>ProcessInstrumentationFunction</w:t>
+      </w:r>
+      <w:proofErr w:type="spellEnd"/>
+      <w:r>
+        <w:rPr>
+          <w:szCs w:val="22"/>
+          <w:lang w:val="en-US" w:eastAsia="en-GB"/>
+        </w:rPr>
+        <w:t xml:space="preserve"> class.</w:t>
       </w:r>
     </w:p>
     <w:p>
@@ -26144,7 +26500,21 @@
         <w:rPr>
           <w:lang w:val="en-US" w:eastAsia="ja-JP"/>
         </w:rPr>
-        <w:t xml:space="preserve"> DEXPI transfer object represented by a symbol with an type code text component </w:t>
+        <w:t xml:space="preserve"> DEXPI transfer object represented by a symbol with an </w:t>
+      </w:r>
+      <w:proofErr w:type="gramStart"/>
+      <w:r>
+        <w:rPr>
+          <w:lang w:val="en-US" w:eastAsia="ja-JP"/>
+        </w:rPr>
+        <w:t>type</w:t>
+      </w:r>
+      <w:proofErr w:type="gramEnd"/>
+      <w:r>
+        <w:rPr>
+          <w:lang w:val="en-US" w:eastAsia="ja-JP"/>
+        </w:rPr>
+        <w:t xml:space="preserve"> code text component </w:t>
       </w:r>
       <w:r>
         <w:rPr>
@@ -27691,7 +28061,15 @@
         <w:t xml:space="preserve">: </w:t>
       </w:r>
       <w:r>
-        <w:t>DEXPI Instrumentation Shut-down ‘effect’ model with multiple signal lines</w:t>
+        <w:t xml:space="preserve">DEXPI Instrumentation </w:t>
+      </w:r>
+      <w:proofErr w:type="gramStart"/>
+      <w:r>
+        <w:t>Shut-down</w:t>
+      </w:r>
+      <w:proofErr w:type="gramEnd"/>
+      <w:r>
+        <w:t xml:space="preserve"> ‘effect’ model with multiple signal lines</w:t>
       </w:r>
     </w:p>
     <w:p>
@@ -27873,7 +28251,21 @@
         <w:rPr>
           <w:lang w:eastAsia="en-GB"/>
         </w:rPr>
-        <w:t xml:space="preserve">for electrical powered objects that </w:t>
+        <w:t xml:space="preserve">for </w:t>
+      </w:r>
+      <w:proofErr w:type="gramStart"/>
+      <w:r>
+        <w:rPr>
+          <w:lang w:eastAsia="en-GB"/>
+        </w:rPr>
+        <w:t>electrical</w:t>
+      </w:r>
+      <w:proofErr w:type="gramEnd"/>
+      <w:r>
+        <w:rPr>
+          <w:lang w:eastAsia="en-GB"/>
+        </w:rPr>
+        <w:t xml:space="preserve"> powered objects that </w:t>
       </w:r>
       <w:r>
         <w:rPr>
@@ -28038,16 +28430,24 @@
         </w:rPr>
         <w:t xml:space="preserve">DEXPI Instrumentation </w:t>
       </w:r>
+      <w:proofErr w:type="gramStart"/>
       <w:r>
         <w:rPr>
           <w:lang w:val="en-GB"/>
         </w:rPr>
-        <w:t>Electrical Powered</w:t>
-      </w:r>
+        <w:t>Electrical</w:t>
+      </w:r>
+      <w:proofErr w:type="gramEnd"/>
       <w:r>
         <w:rPr>
           <w:lang w:val="en-GB"/>
         </w:rPr>
+        <w:t xml:space="preserve"> Powered</w:t>
+      </w:r>
+      <w:r>
+        <w:rPr>
+          <w:lang w:val="en-GB"/>
+        </w:rPr>
         <w:t xml:space="preserve"> </w:t>
       </w:r>
       <w:proofErr w:type="spellStart"/>
@@ -28090,8 +28490,16 @@
         <w:rPr>
           <w:lang w:val="fr-FR"/>
         </w:rPr>
-        <w:t xml:space="preserve"> Details:</w:t>
-      </w:r>
+        <w:t xml:space="preserve"> </w:t>
+      </w:r>
+      <w:proofErr w:type="gramStart"/>
+      <w:r>
+        <w:rPr>
+          <w:lang w:val="fr-FR"/>
+        </w:rPr>
+        <w:t>Details:</w:t>
+      </w:r>
+      <w:proofErr w:type="gramEnd"/>
     </w:p>
     <w:p>
       <w:pPr>
@@ -28187,7 +28595,23 @@
           <w:szCs w:val="22"/>
           <w:lang w:eastAsia="en-GB"/>
         </w:rPr>
-        <w:t xml:space="preserve"> electrical powered equipment’ object</w:t>
+        <w:t xml:space="preserve"> </w:t>
+      </w:r>
+      <w:proofErr w:type="gramStart"/>
+      <w:r>
+        <w:rPr>
+          <w:szCs w:val="22"/>
+          <w:lang w:eastAsia="en-GB"/>
+        </w:rPr>
+        <w:t>electrical</w:t>
+      </w:r>
+      <w:proofErr w:type="gramEnd"/>
+      <w:r>
+        <w:rPr>
+          <w:szCs w:val="22"/>
+          <w:lang w:eastAsia="en-GB"/>
+        </w:rPr>
+        <w:t xml:space="preserve"> powered equipment’ object</w:t>
       </w:r>
       <w:r>
         <w:rPr>
@@ -28631,6 +29055,7 @@
         </w:rPr>
         <w:t xml:space="preserve">DEXPI </w:t>
       </w:r>
+      <w:bookmarkStart w:id="69" w:name="_Hlk100237131"/>
       <w:proofErr w:type="spellStart"/>
       <w:r>
         <w:rPr>
@@ -28651,6 +29076,7 @@
         </w:rPr>
         <w:t xml:space="preserve"> </w:t>
       </w:r>
+      <w:bookmarkEnd w:id="69"/>
       <w:r>
         <w:rPr>
           <w:lang w:val="en-US" w:eastAsia="ja-JP"/>
@@ -28699,7 +29125,7 @@
         </w:trPr>
         <w:tc>
           <w:tcPr>
-            <w:tcW w:w="4052" w:type="dxa"/>
+            <w:tcW w:w="3921" w:type="dxa"/>
             <w:tcBorders>
               <w:top w:val="single" w:sz="6" w:space="0" w:color="CCCCCC"/>
               <w:left w:val="single" w:sz="6" w:space="0" w:color="CCCCCC"/>
@@ -28731,7 +29157,7 @@
         </w:tc>
         <w:tc>
           <w:tcPr>
-            <w:tcW w:w="5490" w:type="dxa"/>
+            <w:tcW w:w="6324" w:type="dxa"/>
             <w:tcBorders>
               <w:top w:val="single" w:sz="6" w:space="0" w:color="CCCCCC"/>
               <w:left w:val="single" w:sz="6" w:space="0" w:color="CCCCCC"/>
@@ -28763,7 +29189,7 @@
         </w:tc>
         <w:tc>
           <w:tcPr>
-            <w:tcW w:w="2783" w:type="dxa"/>
+            <w:tcW w:w="2477" w:type="dxa"/>
             <w:tcBorders>
               <w:top w:val="single" w:sz="6" w:space="0" w:color="CCCCCC"/>
               <w:left w:val="single" w:sz="6" w:space="0" w:color="CCCCCC"/>
@@ -28804,7 +29230,7 @@
         </w:tc>
         <w:tc>
           <w:tcPr>
-            <w:tcW w:w="3452" w:type="dxa"/>
+            <w:tcW w:w="3055" w:type="dxa"/>
             <w:tcBorders>
               <w:top w:val="single" w:sz="6" w:space="0" w:color="CCCCCC"/>
               <w:left w:val="single" w:sz="6" w:space="0" w:color="CCCCCC"/>
@@ -28840,7 +29266,7 @@
         </w:trPr>
         <w:tc>
           <w:tcPr>
-            <w:tcW w:w="4052" w:type="dxa"/>
+            <w:tcW w:w="3921" w:type="dxa"/>
             <w:tcBorders>
               <w:top w:val="single" w:sz="6" w:space="0" w:color="CCCCCC"/>
               <w:left w:val="single" w:sz="6" w:space="0" w:color="CCCCCC"/>
@@ -28870,7 +29296,7 @@
         </w:tc>
         <w:tc>
           <w:tcPr>
-            <w:tcW w:w="5490" w:type="dxa"/>
+            <w:tcW w:w="6324" w:type="dxa"/>
             <w:tcBorders>
               <w:top w:val="single" w:sz="6" w:space="0" w:color="CCCCCC"/>
               <w:left w:val="single" w:sz="6" w:space="0" w:color="CCCCCC"/>
@@ -28898,7 +29324,7 @@
         </w:tc>
         <w:tc>
           <w:tcPr>
-            <w:tcW w:w="2783" w:type="dxa"/>
+            <w:tcW w:w="2477" w:type="dxa"/>
             <w:tcBorders>
               <w:top w:val="single" w:sz="6" w:space="0" w:color="CCCCCC"/>
               <w:left w:val="single" w:sz="6" w:space="0" w:color="CCCCCC"/>
@@ -28926,7 +29352,7 @@
         </w:tc>
         <w:tc>
           <w:tcPr>
-            <w:tcW w:w="3452" w:type="dxa"/>
+            <w:tcW w:w="3055" w:type="dxa"/>
             <w:tcBorders>
               <w:top w:val="single" w:sz="6" w:space="0" w:color="CCCCCC"/>
               <w:left w:val="single" w:sz="6" w:space="0" w:color="CCCCCC"/>
@@ -28958,7 +29384,7 @@
         </w:trPr>
         <w:tc>
           <w:tcPr>
-            <w:tcW w:w="4052" w:type="dxa"/>
+            <w:tcW w:w="3921" w:type="dxa"/>
             <w:tcBorders>
               <w:top w:val="single" w:sz="6" w:space="0" w:color="CCCCCC"/>
               <w:left w:val="single" w:sz="6" w:space="0" w:color="CCCCCC"/>
@@ -28987,7 +29413,7 @@
         </w:tc>
         <w:tc>
           <w:tcPr>
-            <w:tcW w:w="5490" w:type="dxa"/>
+            <w:tcW w:w="6324" w:type="dxa"/>
             <w:tcBorders>
               <w:top w:val="single" w:sz="6" w:space="0" w:color="CCCCCC"/>
               <w:left w:val="single" w:sz="6" w:space="0" w:color="CCCCCC"/>
@@ -29014,7 +29440,7 @@
         </w:tc>
         <w:tc>
           <w:tcPr>
-            <w:tcW w:w="2783" w:type="dxa"/>
+            <w:tcW w:w="2477" w:type="dxa"/>
             <w:tcBorders>
               <w:top w:val="single" w:sz="6" w:space="0" w:color="CCCCCC"/>
               <w:left w:val="single" w:sz="6" w:space="0" w:color="CCCCCC"/>
@@ -29042,7 +29468,7 @@
         </w:tc>
         <w:tc>
           <w:tcPr>
-            <w:tcW w:w="3452" w:type="dxa"/>
+            <w:tcW w:w="3055" w:type="dxa"/>
             <w:tcBorders>
               <w:top w:val="single" w:sz="6" w:space="0" w:color="CCCCCC"/>
               <w:left w:val="single" w:sz="6" w:space="0" w:color="CCCCCC"/>
@@ -29074,7 +29500,7 @@
         </w:trPr>
         <w:tc>
           <w:tcPr>
-            <w:tcW w:w="4052" w:type="dxa"/>
+            <w:tcW w:w="3921" w:type="dxa"/>
             <w:tcBorders>
               <w:top w:val="single" w:sz="6" w:space="0" w:color="CCCCCC"/>
               <w:left w:val="single" w:sz="6" w:space="0" w:color="CCCCCC"/>
@@ -29104,7 +29530,7 @@
         </w:tc>
         <w:tc>
           <w:tcPr>
-            <w:tcW w:w="5490" w:type="dxa"/>
+            <w:tcW w:w="6324" w:type="dxa"/>
             <w:tcBorders>
               <w:top w:val="single" w:sz="6" w:space="0" w:color="CCCCCC"/>
               <w:left w:val="single" w:sz="6" w:space="0" w:color="CCCCCC"/>
@@ -29132,7 +29558,7 @@
         </w:tc>
         <w:tc>
           <w:tcPr>
-            <w:tcW w:w="2783" w:type="dxa"/>
+            <w:tcW w:w="2477" w:type="dxa"/>
             <w:tcBorders>
               <w:top w:val="single" w:sz="6" w:space="0" w:color="CCCCCC"/>
               <w:left w:val="single" w:sz="6" w:space="0" w:color="CCCCCC"/>
@@ -29161,7 +29587,7 @@
         </w:tc>
         <w:tc>
           <w:tcPr>
-            <w:tcW w:w="3452" w:type="dxa"/>
+            <w:tcW w:w="3055" w:type="dxa"/>
             <w:tcBorders>
               <w:top w:val="single" w:sz="6" w:space="0" w:color="CCCCCC"/>
               <w:left w:val="single" w:sz="6" w:space="0" w:color="CCCCCC"/>
@@ -29194,7 +29620,7 @@
         </w:trPr>
         <w:tc>
           <w:tcPr>
-            <w:tcW w:w="4052" w:type="dxa"/>
+            <w:tcW w:w="3921" w:type="dxa"/>
             <w:tcBorders>
               <w:top w:val="single" w:sz="6" w:space="0" w:color="CCCCCC"/>
               <w:left w:val="single" w:sz="6" w:space="0" w:color="CCCCCC"/>
@@ -29210,7 +29636,7 @@
                 <w:lang w:eastAsia="en-GB"/>
               </w:rPr>
             </w:pPr>
-            <w:bookmarkStart w:id="69" w:name="_Hlk99629294"/>
+            <w:bookmarkStart w:id="70" w:name="_Hlk99629294"/>
             <w:proofErr w:type="spellStart"/>
             <w:r>
               <w:rPr>
@@ -29225,7 +29651,7 @@
         </w:tc>
         <w:tc>
           <w:tcPr>
-            <w:tcW w:w="5490" w:type="dxa"/>
+            <w:tcW w:w="6324" w:type="dxa"/>
             <w:tcBorders>
               <w:top w:val="single" w:sz="6" w:space="0" w:color="CCCCCC"/>
               <w:left w:val="single" w:sz="6" w:space="0" w:color="CCCCCC"/>
@@ -29269,7 +29695,7 @@
         </w:tc>
         <w:tc>
           <w:tcPr>
-            <w:tcW w:w="2783" w:type="dxa"/>
+            <w:tcW w:w="2477" w:type="dxa"/>
             <w:tcBorders>
               <w:top w:val="single" w:sz="6" w:space="0" w:color="CCCCCC"/>
               <w:left w:val="single" w:sz="6" w:space="0" w:color="CCCCCC"/>
@@ -29298,7 +29724,7 @@
         </w:tc>
         <w:tc>
           <w:tcPr>
-            <w:tcW w:w="3452" w:type="dxa"/>
+            <w:tcW w:w="3055" w:type="dxa"/>
             <w:tcBorders>
               <w:top w:val="single" w:sz="6" w:space="0" w:color="CCCCCC"/>
               <w:left w:val="single" w:sz="6" w:space="0" w:color="CCCCCC"/>
@@ -29324,7 +29750,130 @@
           </w:p>
         </w:tc>
       </w:tr>
-      <w:bookmarkEnd w:id="69"/>
+      <w:bookmarkEnd w:id="70"/>
+      <w:tr>
+        <w:trPr>
+          <w:trHeight w:val="180"/>
+        </w:trPr>
+        <w:tc>
+          <w:tcPr>
+            <w:tcW w:w="3921" w:type="dxa"/>
+            <w:tcBorders>
+              <w:top w:val="single" w:sz="6" w:space="0" w:color="CCCCCC"/>
+              <w:left w:val="single" w:sz="6" w:space="0" w:color="CCCCCC"/>
+              <w:bottom w:val="single" w:sz="6" w:space="0" w:color="CCCCCC"/>
+              <w:right w:val="single" w:sz="6" w:space="0" w:color="CCCCCC"/>
+            </w:tcBorders>
+            <w:shd w:val="clear" w:color="auto" w:fill="auto"/>
+          </w:tcPr>
+          <w:p>
+            <w:pPr>
+              <w:rPr>
+                <w:rFonts w:ascii="Calibri" w:hAnsi="Calibri" w:cs="Calibri"/>
+                <w:color w:val="000000"/>
+                <w:sz w:val="20"/>
+              </w:rPr>
+            </w:pPr>
+            <w:proofErr w:type="spellStart"/>
+            <w:r>
+              <w:rPr>
+                <w:rFonts w:ascii="Calibri" w:hAnsi="Calibri" w:cs="Calibri"/>
+                <w:color w:val="000000"/>
+                <w:sz w:val="20"/>
+              </w:rPr>
+              <w:t>InstrumentLoopNumber</w:t>
+            </w:r>
+            <w:proofErr w:type="spellEnd"/>
+          </w:p>
+        </w:tc>
+        <w:tc>
+          <w:tcPr>
+            <w:tcW w:w="6324" w:type="dxa"/>
+            <w:tcBorders>
+              <w:top w:val="single" w:sz="6" w:space="0" w:color="CCCCCC"/>
+              <w:left w:val="single" w:sz="6" w:space="0" w:color="CCCCCC"/>
+              <w:bottom w:val="single" w:sz="6" w:space="0" w:color="CCCCCC"/>
+              <w:right w:val="single" w:sz="6" w:space="0" w:color="CCCCCC"/>
+            </w:tcBorders>
+            <w:shd w:val="clear" w:color="auto" w:fill="auto"/>
+          </w:tcPr>
+          <w:p>
+            <w:pPr>
+              <w:rPr>
+                <w:rFonts w:ascii="Calibri" w:hAnsi="Calibri" w:cs="Calibri"/>
+                <w:color w:val="000000"/>
+                <w:sz w:val="20"/>
+              </w:rPr>
+            </w:pPr>
+            <w:r>
+              <w:rPr>
+                <w:rFonts w:ascii="Calibri" w:hAnsi="Calibri" w:cs="Calibri"/>
+                <w:color w:val="000000"/>
+                <w:sz w:val="20"/>
+              </w:rPr>
+              <w:t>http://noaka.org/rdl/InstrumentLoopNumberAssignmentClass</w:t>
+            </w:r>
+          </w:p>
+        </w:tc>
+        <w:tc>
+          <w:tcPr>
+            <w:tcW w:w="2477" w:type="dxa"/>
+            <w:tcBorders>
+              <w:top w:val="single" w:sz="6" w:space="0" w:color="CCCCCC"/>
+              <w:left w:val="single" w:sz="6" w:space="0" w:color="CCCCCC"/>
+              <w:bottom w:val="single" w:sz="6" w:space="0" w:color="CCCCCC"/>
+              <w:right w:val="single" w:sz="6" w:space="0" w:color="CCCCCC"/>
+            </w:tcBorders>
+            <w:shd w:val="clear" w:color="auto" w:fill="auto"/>
+          </w:tcPr>
+          <w:p>
+            <w:pPr>
+              <w:rPr>
+                <w:rFonts w:ascii="Calibri" w:hAnsi="Calibri" w:cs="Calibri"/>
+                <w:color w:val="000000"/>
+                <w:sz w:val="20"/>
+              </w:rPr>
+            </w:pPr>
+            <w:r>
+              <w:rPr>
+                <w:rFonts w:ascii="Calibri" w:hAnsi="Calibri" w:cs="Calibri"/>
+                <w:color w:val="000000"/>
+                <w:sz w:val="20"/>
+              </w:rPr>
+              <w:t>T0003</w:t>
+            </w:r>
+          </w:p>
+        </w:tc>
+        <w:tc>
+          <w:tcPr>
+            <w:tcW w:w="3055" w:type="dxa"/>
+            <w:tcBorders>
+              <w:top w:val="single" w:sz="6" w:space="0" w:color="CCCCCC"/>
+              <w:left w:val="single" w:sz="6" w:space="0" w:color="CCCCCC"/>
+              <w:bottom w:val="single" w:sz="6" w:space="0" w:color="CCCCCC"/>
+              <w:right w:val="single" w:sz="6" w:space="0" w:color="CCCCCC"/>
+            </w:tcBorders>
+            <w:shd w:val="clear" w:color="auto" w:fill="auto"/>
+          </w:tcPr>
+          <w:p>
+            <w:pPr>
+              <w:rPr>
+                <w:rFonts w:ascii="Calibri" w:hAnsi="Calibri" w:cs="Calibri"/>
+                <w:color w:val="000000"/>
+                <w:sz w:val="20"/>
+              </w:rPr>
+            </w:pPr>
+            <w:r>
+              <w:rPr>
+                <w:rFonts w:ascii="Calibri" w:hAnsi="Calibri" w:cs="Calibri"/>
+                <w:color w:val="000000"/>
+                <w:sz w:val="20"/>
+              </w:rPr>
+              <w:t>Loop number use to group associated instruments.</w:t>
+            </w:r>
+          </w:p>
+        </w:tc>
+      </w:tr>
     </w:tbl>
     <w:p/>
     <w:p>
@@ -29559,6 +30108,7 @@
                 <w:color w:val="000000"/>
                 <w:sz w:val="20"/>
               </w:rPr>
+              <w:lastRenderedPageBreak/>
               <w:t>SpecialItemNumber</w:t>
             </w:r>
             <w:proofErr w:type="spellEnd"/>
@@ -30046,6 +30596,7 @@
         </w:rPr>
         <w:t xml:space="preserve">DEXPI </w:t>
       </w:r>
+      <w:bookmarkStart w:id="71" w:name="_Hlk100237118"/>
       <w:proofErr w:type="spellStart"/>
       <w:r>
         <w:rPr>
@@ -30066,6 +30617,7 @@
         </w:rPr>
         <w:t xml:space="preserve"> </w:t>
       </w:r>
+      <w:bookmarkEnd w:id="71"/>
       <w:r>
         <w:rPr>
           <w:lang w:val="en-US" w:eastAsia="ja-JP"/>
@@ -30508,7 +31060,7 @@
                 <w:lang w:eastAsia="en-GB"/>
               </w:rPr>
             </w:pPr>
-            <w:bookmarkStart w:id="70" w:name="_Hlk99629320"/>
+            <w:bookmarkStart w:id="72" w:name="_Hlk99629320"/>
             <w:proofErr w:type="spellStart"/>
             <w:r>
               <w:rPr>
@@ -30620,7 +31172,7 @@
           </w:p>
         </w:tc>
       </w:tr>
-      <w:bookmarkEnd w:id="70"/>
+      <w:bookmarkEnd w:id="72"/>
       <w:tr>
         <w:trPr>
           <w:trHeight w:val="408"/>
@@ -30836,12 +31388,14 @@
         </w:rPr>
         <w:t xml:space="preserve">for actuated valves there are </w:t>
       </w:r>
+      <w:proofErr w:type="gramStart"/>
       <w:r>
         <w:rPr>
           <w:lang w:eastAsia="en-GB"/>
         </w:rPr>
         <w:t>a number of</w:t>
       </w:r>
+      <w:proofErr w:type="gramEnd"/>
       <w:r>
         <w:rPr>
           <w:lang w:eastAsia="en-GB"/>
@@ -30962,7 +31516,7 @@
           <w:lang w:eastAsia="en-GB"/>
         </w:rPr>
       </w:pPr>
-      <w:bookmarkStart w:id="71" w:name="_Ref85802433"/>
+      <w:bookmarkStart w:id="73" w:name="_Ref85802433"/>
       <w:r>
         <w:t xml:space="preserve">Figure </w:t>
       </w:r>
@@ -30987,7 +31541,7 @@
       <w:r>
         <w:t>: DEXPI Actuated Valve model example</w:t>
       </w:r>
-      <w:bookmarkEnd w:id="71"/>
+      <w:bookmarkEnd w:id="73"/>
     </w:p>
     <w:p>
       <w:pPr>
@@ -31063,10 +31617,10 @@
             <v:path o:extrusionok="f" gradientshapeok="t" o:connecttype="rect"/>
             <o:lock v:ext="edit" aspectratio="t"/>
           </v:shapetype>
-          <v:shape id="_x0000_i1025" type="#_x0000_t75" style="width:79.5pt;height:50.75pt" o:ole="">
+          <v:shape id="_x0000_i1025" type="#_x0000_t75" style="width:79.5pt;height:50.25pt" o:ole="">
             <v:imagedata r:id="rId63" o:title=""/>
           </v:shape>
-          <o:OLEObject Type="Embed" ProgID="Package" ShapeID="_x0000_i1025" DrawAspect="Icon" ObjectID="_1710246913" r:id="rId64"/>
+          <o:OLEObject Type="Embed" ProgID="Package" ShapeID="_x0000_i1025" DrawAspect="Icon" ObjectID="_1710917656" r:id="rId64"/>
         </w:object>
       </w:r>
     </w:p>
@@ -31519,7 +32073,21 @@
         <w:rPr>
           <w:lang w:val="en-US" w:eastAsia="ja-JP"/>
         </w:rPr>
-        <w:t xml:space="preserve">) DEXPI transfer object represented by a symbol with an type code text component </w:t>
+        <w:t xml:space="preserve">) DEXPI transfer object represented by a symbol with an </w:t>
+      </w:r>
+      <w:proofErr w:type="gramStart"/>
+      <w:r>
+        <w:rPr>
+          <w:lang w:val="en-US" w:eastAsia="ja-JP"/>
+        </w:rPr>
+        <w:t>type</w:t>
+      </w:r>
+      <w:proofErr w:type="gramEnd"/>
+      <w:r>
+        <w:rPr>
+          <w:lang w:val="en-US" w:eastAsia="ja-JP"/>
+        </w:rPr>
+        <w:t xml:space="preserve"> code text component </w:t>
       </w:r>
       <w:r>
         <w:rPr>
@@ -31714,7 +32282,7 @@
                 <w:lang w:eastAsia="en-GB"/>
               </w:rPr>
             </w:pPr>
-            <w:bookmarkStart w:id="72" w:name="_Hlk99629369"/>
+            <w:bookmarkStart w:id="74" w:name="_Hlk99629369"/>
             <w:proofErr w:type="spellStart"/>
             <w:r>
               <w:rPr>
@@ -31827,7 +32395,134 @@
           </w:p>
         </w:tc>
       </w:tr>
-      <w:bookmarkEnd w:id="72"/>
+      <w:tr>
+        <w:trPr>
+          <w:trHeight w:val="180"/>
+        </w:trPr>
+        <w:tc>
+          <w:tcPr>
+            <w:tcW w:w="3118" w:type="dxa"/>
+            <w:tcBorders>
+              <w:top w:val="single" w:sz="6" w:space="0" w:color="CCCCCC"/>
+              <w:left w:val="single" w:sz="6" w:space="0" w:color="CCCCCC"/>
+              <w:bottom w:val="single" w:sz="6" w:space="0" w:color="CCCCCC"/>
+              <w:right w:val="single" w:sz="6" w:space="0" w:color="CCCCCC"/>
+            </w:tcBorders>
+          </w:tcPr>
+          <w:p>
+            <w:pPr>
+              <w:rPr>
+                <w:rFonts w:ascii="Calibri" w:hAnsi="Calibri" w:cs="Calibri"/>
+                <w:color w:val="000000"/>
+                <w:sz w:val="20"/>
+              </w:rPr>
+            </w:pPr>
+            <w:proofErr w:type="spellStart"/>
+            <w:r>
+              <w:rPr>
+                <w:rFonts w:ascii="Calibri" w:hAnsi="Calibri" w:cs="Calibri"/>
+                <w:color w:val="000000"/>
+                <w:sz w:val="20"/>
+              </w:rPr>
+              <w:t>FailAction</w:t>
+            </w:r>
+            <w:proofErr w:type="spellEnd"/>
+          </w:p>
+        </w:tc>
+        <w:tc>
+          <w:tcPr>
+            <w:tcW w:w="5521" w:type="dxa"/>
+            <w:tcBorders>
+              <w:top w:val="single" w:sz="6" w:space="0" w:color="CCCCCC"/>
+              <w:left w:val="single" w:sz="6" w:space="0" w:color="CCCCCC"/>
+              <w:bottom w:val="single" w:sz="6" w:space="0" w:color="CCCCCC"/>
+              <w:right w:val="single" w:sz="6" w:space="0" w:color="CCCCCC"/>
+            </w:tcBorders>
+          </w:tcPr>
+          <w:p>
+            <w:pPr>
+              <w:rPr>
+                <w:rFonts w:ascii="Calibri" w:hAnsi="Calibri" w:cs="Calibri"/>
+                <w:color w:val="000000"/>
+                <w:sz w:val="20"/>
+              </w:rPr>
+            </w:pPr>
+            <w:r>
+              <w:rPr>
+                <w:rFonts w:ascii="Calibri" w:hAnsi="Calibri" w:cs="Calibri"/>
+                <w:color w:val="000000"/>
+                <w:sz w:val="20"/>
+              </w:rPr>
+              <w:t>http://sandbox.dexpi.org/rdl/FailActionSpecialization</w:t>
+            </w:r>
+          </w:p>
+        </w:tc>
+        <w:tc>
+          <w:tcPr>
+            <w:tcW w:w="2268" w:type="dxa"/>
+            <w:tcBorders>
+              <w:top w:val="single" w:sz="6" w:space="0" w:color="CCCCCC"/>
+              <w:left w:val="single" w:sz="6" w:space="0" w:color="CCCCCC"/>
+              <w:bottom w:val="single" w:sz="6" w:space="0" w:color="CCCCCC"/>
+              <w:right w:val="single" w:sz="6" w:space="0" w:color="CCCCCC"/>
+            </w:tcBorders>
+          </w:tcPr>
+          <w:p>
+            <w:pPr>
+              <w:rPr>
+                <w:rFonts w:ascii="Calibri" w:hAnsi="Calibri" w:cs="Calibri"/>
+                <w:color w:val="000000"/>
+                <w:sz w:val="20"/>
+              </w:rPr>
+            </w:pPr>
+            <w:r>
+              <w:rPr>
+                <w:rFonts w:ascii="Calibri" w:hAnsi="Calibri" w:cs="Calibri"/>
+                <w:color w:val="000000"/>
+                <w:sz w:val="20"/>
+              </w:rPr>
+              <w:t>FC</w:t>
+            </w:r>
+          </w:p>
+        </w:tc>
+        <w:tc>
+          <w:tcPr>
+            <w:tcW w:w="4870" w:type="dxa"/>
+            <w:tcBorders>
+              <w:top w:val="single" w:sz="6" w:space="0" w:color="CCCCCC"/>
+              <w:left w:val="single" w:sz="6" w:space="0" w:color="CCCCCC"/>
+              <w:bottom w:val="single" w:sz="6" w:space="0" w:color="CCCCCC"/>
+              <w:right w:val="single" w:sz="6" w:space="0" w:color="CCCCCC"/>
+            </w:tcBorders>
+          </w:tcPr>
+          <w:p>
+            <w:pPr>
+              <w:rPr>
+                <w:rFonts w:asciiTheme="minorHAnsi" w:hAnsiTheme="minorHAnsi" w:cstheme="minorHAnsi"/>
+                <w:color w:val="000000"/>
+                <w:sz w:val="20"/>
+              </w:rPr>
+            </w:pPr>
+            <w:r>
+              <w:rPr>
+                <w:rFonts w:asciiTheme="minorHAnsi" w:hAnsiTheme="minorHAnsi" w:cstheme="minorHAnsi"/>
+                <w:color w:val="000000"/>
+                <w:sz w:val="20"/>
+              </w:rPr>
+              <w:t>Fail Action code associated with the actuator.</w:t>
+            </w:r>
+            <w:r>
+              <w:rPr>
+                <w:rFonts w:asciiTheme="minorHAnsi" w:hAnsiTheme="minorHAnsi" w:cstheme="minorHAnsi"/>
+                <w:color w:val="000000"/>
+                <w:sz w:val="20"/>
+              </w:rPr>
+              <w:t xml:space="preserve"> </w:t>
+            </w:r>
+          </w:p>
+        </w:tc>
+      </w:tr>
+      <w:bookmarkEnd w:id="74"/>
     </w:tbl>
     <w:p>
       <w:pPr>
@@ -31856,12 +32551,12 @@
           <w:numId w:val="0"/>
         </w:numPr>
       </w:pPr>
-      <w:bookmarkStart w:id="73" w:name="_Toc99441848"/>
+      <w:bookmarkStart w:id="75" w:name="_Toc99441848"/>
       <w:r>
         <w:lastRenderedPageBreak/>
         <w:t>Equipment Box</w:t>
       </w:r>
-      <w:bookmarkEnd w:id="73"/>
+      <w:bookmarkEnd w:id="75"/>
     </w:p>
     <w:p>
       <w:pPr>
@@ -31900,7 +32595,23 @@
           <w:color w:val="FF0000"/>
           <w:lang w:eastAsia="en-GB"/>
         </w:rPr>
-        <w:t>This section has been left as a reference in the event that the project determines it is necessary to transfer equipment box information.</w:t>
+        <w:t xml:space="preserve">This section has been left as a reference </w:t>
+      </w:r>
+      <w:proofErr w:type="gramStart"/>
+      <w:r>
+        <w:rPr>
+          <w:color w:val="FF0000"/>
+          <w:lang w:eastAsia="en-GB"/>
+        </w:rPr>
+        <w:t>in the event that</w:t>
+      </w:r>
+      <w:proofErr w:type="gramEnd"/>
+      <w:r>
+        <w:rPr>
+          <w:color w:val="FF0000"/>
+          <w:lang w:eastAsia="en-GB"/>
+        </w:rPr>
+        <w:t xml:space="preserve"> the project determines it is necessary to transfer equipment box information.</w:t>
       </w:r>
     </w:p>
     <w:p>
@@ -32603,12 +33314,12 @@
           <w:numId w:val="0"/>
         </w:numPr>
       </w:pPr>
-      <w:bookmarkStart w:id="74" w:name="_Toc99441849"/>
+      <w:bookmarkStart w:id="76" w:name="_Toc99441849"/>
       <w:r>
         <w:lastRenderedPageBreak/>
         <w:t>Equipment Internals</w:t>
       </w:r>
-      <w:bookmarkEnd w:id="74"/>
+      <w:bookmarkEnd w:id="76"/>
     </w:p>
     <w:p>
       <w:pPr>
@@ -32682,12 +33393,12 @@
       <w:pPr>
         <w:pStyle w:val="Heading3"/>
       </w:pPr>
-      <w:bookmarkStart w:id="75" w:name="_Toc99441850"/>
+      <w:bookmarkStart w:id="77" w:name="_Toc99441850"/>
       <w:r>
         <w:lastRenderedPageBreak/>
         <w:t>Annotations</w:t>
       </w:r>
-      <w:bookmarkEnd w:id="75"/>
+      <w:bookmarkEnd w:id="77"/>
     </w:p>
     <w:p>
       <w:pPr>
@@ -32709,10 +33420,18 @@
         <w:t xml:space="preserve">, however, </w:t>
       </w:r>
       <w:r>
-        <w:t>the modelling described below will allow for annotation that are not connected.</w:t>
-      </w:r>
-      <w:r>
-        <w:t>. An item on the drawing can have more than one annotation.</w:t>
+        <w:t xml:space="preserve">the modelling described below will allow for annotation that are not </w:t>
+      </w:r>
+      <w:proofErr w:type="gramStart"/>
+      <w:r>
+        <w:t>connected.</w:t>
+      </w:r>
+      <w:r>
+        <w:t>.</w:t>
+      </w:r>
+      <w:proofErr w:type="gramEnd"/>
+      <w:r>
+        <w:t xml:space="preserve"> An item on the drawing can have more than one annotation.</w:t>
       </w:r>
     </w:p>
     <w:p>
@@ -32738,7 +33457,15 @@
         <w:t>with Name,</w:t>
       </w:r>
       <w:r>
-        <w:t xml:space="preserve"> Text </w:t>
+        <w:t xml:space="preserve"> </w:t>
+      </w:r>
+      <w:proofErr w:type="gramStart"/>
+      <w:r>
+        <w:t>Text</w:t>
+      </w:r>
+      <w:proofErr w:type="gramEnd"/>
+      <w:r>
+        <w:t xml:space="preserve"> </w:t>
       </w:r>
       <w:r>
         <w:t xml:space="preserve">and an arbitrary number of </w:t>
@@ -33331,7 +34058,21 @@
         <w:rPr>
           <w:lang w:eastAsia="en-GB"/>
         </w:rPr>
-        <w:t xml:space="preserve"> object e.g. they</w:t>
+        <w:t xml:space="preserve"> object </w:t>
+      </w:r>
+      <w:proofErr w:type="gramStart"/>
+      <w:r>
+        <w:rPr>
+          <w:lang w:eastAsia="en-GB"/>
+        </w:rPr>
+        <w:t>e.g.</w:t>
+      </w:r>
+      <w:proofErr w:type="gramEnd"/>
+      <w:r>
+        <w:rPr>
+          <w:lang w:eastAsia="en-GB"/>
+        </w:rPr>
+        <w:t xml:space="preserve"> they</w:t>
       </w:r>
       <w:r>
         <w:rPr>
@@ -33852,6 +34593,7 @@
               <w:t>PersistentIDs</w:t>
             </w:r>
             <w:proofErr w:type="spellEnd"/>
+            <w:proofErr w:type="gramStart"/>
             <w:r>
               <w:rPr>
                 <w:rFonts w:ascii="Calibri" w:hAnsi="Calibri" w:cs="Calibri"/>
@@ -33860,6 +34602,7 @@
               </w:rPr>
               <w:t>=[</w:t>
             </w:r>
+            <w:proofErr w:type="gramEnd"/>
             <w:r>
               <w:rPr>
                 <w:rFonts w:ascii="Calibri" w:hAnsi="Calibri" w:cs="Calibri"/>
@@ -33934,7 +34677,7 @@
       <w:pPr>
         <w:pStyle w:val="Heading3"/>
       </w:pPr>
-      <w:bookmarkStart w:id="76" w:name="_Toc99441851"/>
+      <w:bookmarkStart w:id="78" w:name="_Toc99441851"/>
       <w:r>
         <w:lastRenderedPageBreak/>
         <w:t>Miscellaneous Graphics</w:t>
@@ -33942,7 +34685,7 @@
       <w:r>
         <w:t xml:space="preserve"> with Symbol Reference</w:t>
       </w:r>
-      <w:bookmarkEnd w:id="76"/>
+      <w:bookmarkEnd w:id="78"/>
     </w:p>
     <w:p>
       <w:pPr>
@@ -34017,7 +34760,21 @@
         <w:rPr>
           <w:lang w:eastAsia="en-GB"/>
         </w:rPr>
-        <w:t xml:space="preserve">Property break graphic shall be used to represent the break of ‘one’ attribute only i.e. each break type shall be represented by a separate property break graphic. </w:t>
+        <w:t xml:space="preserve">Property break graphic shall be used to represent the break of ‘one’ attribute only </w:t>
+      </w:r>
+      <w:proofErr w:type="gramStart"/>
+      <w:r>
+        <w:rPr>
+          <w:lang w:eastAsia="en-GB"/>
+        </w:rPr>
+        <w:t>i.e.</w:t>
+      </w:r>
+      <w:proofErr w:type="gramEnd"/>
+      <w:r>
+        <w:rPr>
+          <w:lang w:eastAsia="en-GB"/>
+        </w:rPr>
+        <w:t xml:space="preserve"> each break type shall be represented by a separate property break graphic. </w:t>
       </w:r>
     </w:p>
     <w:p>
@@ -35275,8 +36032,8 @@
         <w:pStyle w:val="Heading5"/>
         <w:ind w:firstLine="0"/>
       </w:pPr>
-      <w:bookmarkStart w:id="77" w:name="_Ref98503388"/>
-      <w:bookmarkStart w:id="78" w:name="_Hlk98503812"/>
+      <w:bookmarkStart w:id="79" w:name="_Ref98503388"/>
+      <w:bookmarkStart w:id="80" w:name="_Hlk98503812"/>
       <w:r>
         <w:lastRenderedPageBreak/>
         <w:t xml:space="preserve">Piping </w:t>
@@ -35296,7 +36053,7 @@
       <w:r>
         <w:t>Connector (Out)</w:t>
       </w:r>
-      <w:bookmarkEnd w:id="77"/>
+      <w:bookmarkEnd w:id="79"/>
     </w:p>
     <w:p>
       <w:pPr>
@@ -36040,7 +36797,7 @@
         <w:pStyle w:val="Heading5"/>
         <w:ind w:firstLine="0"/>
       </w:pPr>
-      <w:bookmarkStart w:id="79" w:name="_Ref98503394"/>
+      <w:bookmarkStart w:id="81" w:name="_Ref98503394"/>
       <w:r>
         <w:lastRenderedPageBreak/>
         <w:t xml:space="preserve">Piping </w:t>
@@ -36060,7 +36817,7 @@
       <w:r>
         <w:t>Connector (In)</w:t>
       </w:r>
-      <w:bookmarkEnd w:id="79"/>
+      <w:bookmarkEnd w:id="81"/>
     </w:p>
     <w:p>
       <w:pPr>
@@ -36943,7 +37700,7 @@
         <w:t>is not related to flow direction.</w:t>
       </w:r>
     </w:p>
-    <w:bookmarkEnd w:id="78"/>
+    <w:bookmarkEnd w:id="80"/>
     <w:p>
       <w:pPr>
         <w:rPr>
@@ -36965,13 +37722,12 @@
         <w:pStyle w:val="Heading5"/>
         <w:ind w:firstLine="0"/>
       </w:pPr>
+      <w:bookmarkStart w:id="82" w:name="_Ref100304878"/>
       <w:r>
         <w:lastRenderedPageBreak/>
-        <w:t xml:space="preserve">TBD: </w:t>
-      </w:r>
-      <w:r>
         <w:t>Signal Off Page Connector (Out)</w:t>
       </w:r>
+      <w:bookmarkEnd w:id="82"/>
     </w:p>
     <w:p>
       <w:pPr>
@@ -36995,9 +37751,9 @@
           <w:noProof/>
         </w:rPr>
         <w:drawing>
-          <wp:inline distT="0" distB="0" distL="0" distR="0" wp14:anchorId="391DE324" wp14:editId="150995F6">
-            <wp:extent cx="4184240" cy="2287623"/>
-            <wp:effectExtent l="19050" t="19050" r="26035" b="17780"/>
+          <wp:inline distT="0" distB="0" distL="0" distR="0" wp14:anchorId="391DE324" wp14:editId="62F5BBA9">
+            <wp:extent cx="3543300" cy="1937207"/>
+            <wp:effectExtent l="19050" t="19050" r="19050" b="25400"/>
             <wp:docPr id="45" name="Picture 45" descr="Diagram&#10;&#10;Description automatically generated"/>
             <wp:cNvGraphicFramePr>
               <a:graphicFrameLocks xmlns:a="http://schemas.openxmlformats.org/drawingml/2006/main" noChangeAspect="1"/>
@@ -37018,7 +37774,7 @@
                   <pic:spPr>
                     <a:xfrm>
                       <a:off x="0" y="0"/>
-                      <a:ext cx="4227696" cy="2311382"/>
+                      <a:ext cx="3592034" cy="1963851"/>
                     </a:xfrm>
                     <a:prstGeom prst="rect">
                       <a:avLst/>
@@ -37132,6 +37888,70 @@
           <w:lang w:val="en-US" w:eastAsia="ja-JP"/>
         </w:rPr>
         <w:t xml:space="preserve"> on which side of the drawing the graphic is placed.</w:t>
+      </w:r>
+    </w:p>
+    <w:p>
+      <w:pPr>
+        <w:pStyle w:val="ListParagraph"/>
+        <w:numPr>
+          <w:ilvl w:val="0"/>
+          <w:numId w:val="23"/>
+        </w:numPr>
+        <w:rPr>
+          <w:lang w:val="en-US" w:eastAsia="ja-JP"/>
+        </w:rPr>
+      </w:pPr>
+      <w:r>
+        <w:rPr>
+          <w:lang w:val="en-US" w:eastAsia="ja-JP"/>
+        </w:rPr>
+        <w:t xml:space="preserve">Each </w:t>
+      </w:r>
+      <w:proofErr w:type="spellStart"/>
+      <w:r>
+        <w:rPr>
+          <w:lang w:val="en-US" w:eastAsia="ja-JP"/>
+        </w:rPr>
+        <w:t>FlowOutSignalOffPageConnector</w:t>
+      </w:r>
+      <w:proofErr w:type="spellEnd"/>
+      <w:r>
+        <w:rPr>
+          <w:lang w:val="en-US" w:eastAsia="ja-JP"/>
+        </w:rPr>
+        <w:t xml:space="preserve"> </w:t>
+      </w:r>
+      <w:r>
+        <w:rPr>
+          <w:lang w:val="en-US" w:eastAsia="ja-JP"/>
+        </w:rPr>
+        <w:t xml:space="preserve">shall be transferred with an associated </w:t>
+      </w:r>
+      <w:proofErr w:type="spellStart"/>
+      <w:r>
+        <w:rPr>
+          <w:lang w:val="en-US" w:eastAsia="ja-JP"/>
+        </w:rPr>
+        <w:t>SignalOffPageConnectorReferenceByNumber</w:t>
+      </w:r>
+      <w:proofErr w:type="spellEnd"/>
+      <w:r>
+        <w:rPr>
+          <w:lang w:val="en-US" w:eastAsia="ja-JP"/>
+        </w:rPr>
+        <w:t xml:space="preserve"> </w:t>
+      </w:r>
+      <w:r>
+        <w:rPr>
+          <w:lang w:val="en-US" w:eastAsia="ja-JP"/>
+        </w:rPr>
+        <w:t xml:space="preserve">DEXPI transfer </w:t>
+      </w:r>
+      <w:r>
+        <w:rPr>
+          <w:lang w:val="en-US" w:eastAsia="ja-JP"/>
+        </w:rPr>
+        <w:t>object as per the figure above.</w:t>
       </w:r>
     </w:p>
     <w:p>
@@ -37623,6 +38443,7 @@
         </w:rPr>
       </w:pPr>
       <w:r>
+        <w:lastRenderedPageBreak/>
         <w:br w:type="page"/>
       </w:r>
     </w:p>
@@ -37631,13 +38452,12 @@
         <w:pStyle w:val="Heading5"/>
         <w:ind w:firstLine="0"/>
       </w:pPr>
+      <w:bookmarkStart w:id="83" w:name="_Ref100304887"/>
       <w:r>
         <w:lastRenderedPageBreak/>
-        <w:t xml:space="preserve">TBD: </w:t>
-      </w:r>
-      <w:r>
         <w:t>Signal Off Page Connector (In)</w:t>
       </w:r>
+      <w:bookmarkEnd w:id="83"/>
     </w:p>
     <w:p>
       <w:pPr>
@@ -37661,9 +38481,9 @@
           <w:noProof/>
         </w:rPr>
         <w:drawing>
-          <wp:inline distT="0" distB="0" distL="0" distR="0" wp14:anchorId="196E8286" wp14:editId="425399AC">
-            <wp:extent cx="3859776" cy="2345230"/>
-            <wp:effectExtent l="19050" t="19050" r="26670" b="17145"/>
+          <wp:inline distT="0" distB="0" distL="0" distR="0" wp14:anchorId="196E8286" wp14:editId="7487C9CD">
+            <wp:extent cx="3228975" cy="1961950"/>
+            <wp:effectExtent l="19050" t="19050" r="9525" b="19685"/>
             <wp:docPr id="47" name="Picture 47" descr="Diagram&#10;&#10;Description automatically generated"/>
             <wp:cNvGraphicFramePr>
               <a:graphicFrameLocks xmlns:a="http://schemas.openxmlformats.org/drawingml/2006/main" noChangeAspect="1"/>
@@ -37684,7 +38504,7 @@
                   <pic:spPr>
                     <a:xfrm>
                       <a:off x="0" y="0"/>
-                      <a:ext cx="3888074" cy="2362424"/>
+                      <a:ext cx="3275081" cy="1989964"/>
                     </a:xfrm>
                     <a:prstGeom prst="rect">
                       <a:avLst/>
@@ -37780,6 +38600,76 @@
           <w:lang w:val="en-US" w:eastAsia="ja-JP"/>
         </w:rPr>
         <w:t xml:space="preserve"> on which side of the drawing the graphic is placed.</w:t>
+      </w:r>
+    </w:p>
+    <w:p>
+      <w:pPr>
+        <w:pStyle w:val="ListParagraph"/>
+        <w:numPr>
+          <w:ilvl w:val="0"/>
+          <w:numId w:val="23"/>
+        </w:numPr>
+        <w:rPr>
+          <w:lang w:val="en-US" w:eastAsia="ja-JP"/>
+        </w:rPr>
+      </w:pPr>
+      <w:r>
+        <w:rPr>
+          <w:lang w:val="en-US" w:eastAsia="ja-JP"/>
+        </w:rPr>
+        <w:t xml:space="preserve">Each </w:t>
+      </w:r>
+      <w:proofErr w:type="spellStart"/>
+      <w:r>
+        <w:rPr>
+          <w:lang w:val="en-US" w:eastAsia="ja-JP"/>
+        </w:rPr>
+        <w:t>Flow</w:t>
+      </w:r>
+      <w:r>
+        <w:rPr>
+          <w:lang w:val="en-US" w:eastAsia="ja-JP"/>
+        </w:rPr>
+        <w:t>In</w:t>
+      </w:r>
+      <w:r>
+        <w:rPr>
+          <w:lang w:val="en-US" w:eastAsia="ja-JP"/>
+        </w:rPr>
+        <w:t>SignalOffPageConnector</w:t>
+      </w:r>
+      <w:proofErr w:type="spellEnd"/>
+      <w:r>
+        <w:rPr>
+          <w:lang w:val="en-US" w:eastAsia="ja-JP"/>
+        </w:rPr>
+        <w:t xml:space="preserve"> shall be transferred with an associated </w:t>
+      </w:r>
+      <w:proofErr w:type="spellStart"/>
+      <w:r>
+        <w:rPr>
+          <w:lang w:val="en-US" w:eastAsia="ja-JP"/>
+        </w:rPr>
+        <w:t>SignalOffPageConnectorReferenceByNumber</w:t>
+      </w:r>
+      <w:proofErr w:type="spellEnd"/>
+      <w:r>
+        <w:rPr>
+          <w:lang w:val="en-US" w:eastAsia="ja-JP"/>
+        </w:rPr>
+        <w:t xml:space="preserve"> </w:t>
+      </w:r>
+      <w:r>
+        <w:rPr>
+          <w:lang w:val="en-US" w:eastAsia="ja-JP"/>
+        </w:rPr>
+        <w:t xml:space="preserve">DEXPI transfer </w:t>
+      </w:r>
+      <w:r>
+        <w:rPr>
+          <w:lang w:val="en-US" w:eastAsia="ja-JP"/>
+        </w:rPr>
+        <w:t>object as per the figure above.</w:t>
       </w:r>
     </w:p>
     <w:p>
@@ -38265,9 +39155,133 @@
       </w:pPr>
       <w:r>
         <w:lastRenderedPageBreak/>
-        <w:t xml:space="preserve">TBD: </w:t>
-      </w:r>
-      <w:r>
+        <w:t>Signal Off Page Connector unknown flow direction</w:t>
+      </w:r>
+    </w:p>
+    <w:p>
+      <w:pPr>
+        <w:rPr>
+          <w:lang w:eastAsia="en-GB"/>
+        </w:rPr>
+      </w:pPr>
+      <w:r>
+        <w:rPr>
+          <w:lang w:eastAsia="en-GB"/>
+        </w:rPr>
+        <w:t>Signal Off Page Connectors typically do not store a flow direction and for this reason the tool shall manage the paired connectors for the signal such that one connector is defined as ‘Flow Out’ and the other connector is defined as ‘Flow In’ as per the definitions above (Ref:</w:t>
+      </w:r>
+      <w:r>
+        <w:rPr>
+          <w:lang w:eastAsia="en-GB"/>
+        </w:rPr>
+        <w:t xml:space="preserve"> </w:t>
+      </w:r>
+      <w:r>
+        <w:rPr>
+          <w:lang w:eastAsia="en-GB"/>
+        </w:rPr>
+        <w:fldChar w:fldCharType="begin"/>
+      </w:r>
+      <w:r>
+        <w:rPr>
+          <w:lang w:eastAsia="en-GB"/>
+        </w:rPr>
+        <w:instrText xml:space="preserve"> REF _Ref100304878 \h </w:instrText>
+      </w:r>
+      <w:r>
+        <w:rPr>
+          <w:lang w:eastAsia="en-GB"/>
+        </w:rPr>
+      </w:r>
+      <w:r>
+        <w:rPr>
+          <w:lang w:eastAsia="en-GB"/>
+        </w:rPr>
+        <w:fldChar w:fldCharType="separate"/>
+      </w:r>
+      <w:r>
+        <w:t>Signal Off Page Connector (Out)</w:t>
+      </w:r>
+      <w:r>
+        <w:rPr>
+          <w:lang w:eastAsia="en-GB"/>
+        </w:rPr>
+        <w:fldChar w:fldCharType="end"/>
+      </w:r>
+      <w:r>
+        <w:rPr>
+          <w:lang w:eastAsia="en-GB"/>
+        </w:rPr>
+        <w:t xml:space="preserve"> and</w:t>
+      </w:r>
+      <w:r>
+        <w:rPr>
+          <w:lang w:eastAsia="en-GB"/>
+        </w:rPr>
+        <w:t xml:space="preserve"> </w:t>
+      </w:r>
+      <w:r>
+        <w:rPr>
+          <w:lang w:eastAsia="en-GB"/>
+        </w:rPr>
+        <w:fldChar w:fldCharType="begin"/>
+      </w:r>
+      <w:r>
+        <w:rPr>
+          <w:lang w:eastAsia="en-GB"/>
+        </w:rPr>
+        <w:instrText xml:space="preserve"> REF _Ref100304887 \h </w:instrText>
+      </w:r>
+      <w:r>
+        <w:rPr>
+          <w:lang w:eastAsia="en-GB"/>
+        </w:rPr>
+      </w:r>
+      <w:r>
+        <w:rPr>
+          <w:lang w:eastAsia="en-GB"/>
+        </w:rPr>
+        <w:fldChar w:fldCharType="separate"/>
+      </w:r>
+      <w:r>
+        <w:t>Signal Off Page Connector (In)</w:t>
+      </w:r>
+      <w:r>
+        <w:rPr>
+          <w:lang w:eastAsia="en-GB"/>
+        </w:rPr>
+        <w:fldChar w:fldCharType="end"/>
+      </w:r>
+      <w:r>
+        <w:rPr>
+          <w:lang w:eastAsia="en-GB"/>
+        </w:rPr>
+        <w:t>).  The symbol used to show the connector in this case is not related to flow direction.</w:t>
+      </w:r>
+    </w:p>
+    <w:p>
+      <w:pPr>
+        <w:rPr>
+          <w:rFonts w:ascii="Arial" w:hAnsi="Arial"/>
+          <w:b/>
+          <w:noProof/>
+          <w:color w:val="000080"/>
+          <w:sz w:val="24"/>
+          <w:szCs w:val="24"/>
+          <w:lang w:eastAsia="en-GB"/>
+        </w:rPr>
+      </w:pPr>
+      <w:r>
+        <w:br w:type="page"/>
+      </w:r>
+    </w:p>
+    <w:p>
+      <w:pPr>
+        <w:pStyle w:val="Heading5"/>
+        <w:ind w:firstLine="0"/>
+      </w:pPr>
+      <w:r>
+        <w:lastRenderedPageBreak/>
         <w:t>Slope</w:t>
       </w:r>
     </w:p>
@@ -39050,7 +40064,15 @@
       </w:r>
       <w:proofErr w:type="spellEnd"/>
       <w:r>
-        <w:t xml:space="preserve"> e.g. </w:t>
+        <w:t xml:space="preserve"> </w:t>
+      </w:r>
+      <w:proofErr w:type="gramStart"/>
+      <w:r>
+        <w:t>e.g.</w:t>
+      </w:r>
+      <w:proofErr w:type="gramEnd"/>
+      <w:r>
+        <w:t xml:space="preserve"> </w:t>
       </w:r>
       <w:proofErr w:type="spellStart"/>
       <w:r>
@@ -39104,7 +40126,21 @@
         <w:rPr>
           <w:lang w:eastAsia="en-GB"/>
         </w:rPr>
-        <w:t>Leader lines are represented in DEXPI as a polyline with an ordered set of points depicting the start, end and any intermediate points of the line.</w:t>
+        <w:t xml:space="preserve">Leader lines are represented in DEXPI as a polyline with an ordered set of points depicting the start, </w:t>
+      </w:r>
+      <w:proofErr w:type="gramStart"/>
+      <w:r>
+        <w:rPr>
+          <w:lang w:eastAsia="en-GB"/>
+        </w:rPr>
+        <w:t>end</w:t>
+      </w:r>
+      <w:proofErr w:type="gramEnd"/>
+      <w:r>
+        <w:rPr>
+          <w:lang w:eastAsia="en-GB"/>
+        </w:rPr>
+        <w:t xml:space="preserve"> and any intermediate points of the line.</w:t>
       </w:r>
     </w:p>
     <w:p>
@@ -39235,9 +40271,9 @@
       <w:pPr>
         <w:spacing w:before="0"/>
       </w:pPr>
-      <w:bookmarkStart w:id="80" w:name="_Ref85621413"/>
-      <w:bookmarkStart w:id="81" w:name="_Ref86066725"/>
-      <w:bookmarkStart w:id="82" w:name="_Ref85618345"/>
+      <w:bookmarkStart w:id="84" w:name="_Ref85621413"/>
+      <w:bookmarkStart w:id="85" w:name="_Ref86066725"/>
+      <w:bookmarkStart w:id="86" w:name="_Ref85618345"/>
       <w:bookmarkEnd w:id="0"/>
       <w:bookmarkEnd w:id="1"/>
     </w:p>
@@ -39261,84 +40297,92 @@
       <w:pPr>
         <w:pStyle w:val="Heading1"/>
       </w:pPr>
-      <w:bookmarkStart w:id="83" w:name="_Toc99441852"/>
+      <w:bookmarkStart w:id="87" w:name="_Toc99441852"/>
       <w:r>
         <w:lastRenderedPageBreak/>
         <w:t>ANNEX A: Custom class definitions</w:t>
       </w:r>
-      <w:bookmarkEnd w:id="80"/>
-      <w:bookmarkEnd w:id="81"/>
-      <w:r>
-        <w:t xml:space="preserve"> - Non Graphical Elements</w:t>
-      </w:r>
-      <w:bookmarkEnd w:id="83"/>
-    </w:p>
-    <w:p>
-      <w:r>
-        <w:t xml:space="preserve">The following section details the </w:t>
-      </w:r>
-      <w:r>
-        <w:t xml:space="preserve">special </w:t>
-      </w:r>
-      <w:r>
-        <w:t>custom class definitions</w:t>
-      </w:r>
-      <w:r>
-        <w:t xml:space="preserve"> without graphics</w:t>
-      </w:r>
-      <w:r>
-        <w:t xml:space="preserve"> that </w:t>
-      </w:r>
-      <w:r>
-        <w:t>shall be available within the NOAKA DEXPI profile for verification within the project.</w:t>
-      </w:r>
-    </w:p>
-    <w:p>
-      <w:r>
-        <w:t xml:space="preserve">Additional custom class definitions for graphically represented objects can be found in the Symbol legend Ref: </w:t>
-      </w:r>
-      <w:r>
-        <w:fldChar w:fldCharType="begin"/>
-      </w:r>
-      <w:r>
-        <w:instrText xml:space="preserve"> REF R7 \h </w:instrText>
-      </w:r>
-      <w:r>
-        <w:fldChar w:fldCharType="separate"/>
-      </w:r>
-      <w:r>
-        <w:rPr>
-          <w:szCs w:val="22"/>
-        </w:rPr>
-        <w:t>[</w:t>
-      </w:r>
-      <w:r>
-        <w:rPr>
-          <w:szCs w:val="22"/>
-        </w:rPr>
-        <w:t>7</w:t>
-      </w:r>
-      <w:r>
-        <w:rPr>
-          <w:szCs w:val="22"/>
-        </w:rPr>
-        <w:t>]</w:t>
-      </w:r>
-      <w:r>
-        <w:fldChar w:fldCharType="end"/>
-      </w:r>
-    </w:p>
-    <w:p>
-      <w:pPr>
-        <w:pStyle w:val="Heading2"/>
-      </w:pPr>
-      <w:bookmarkStart w:id="84" w:name="_Ref85788137"/>
-      <w:bookmarkStart w:id="85" w:name="_Toc99441853"/>
-      <w:r>
-        <w:t>Virtual Piping Connector</w:t>
-      </w:r>
       <w:bookmarkEnd w:id="84"/>
       <w:bookmarkEnd w:id="85"/>
+      <w:r>
+        <w:t xml:space="preserve"> - </w:t>
+      </w:r>
+      <w:proofErr w:type="gramStart"/>
+      <w:r>
+        <w:t>Non Graphical</w:t>
+      </w:r>
+      <w:proofErr w:type="gramEnd"/>
+      <w:r>
+        <w:t xml:space="preserve"> Elements</w:t>
+      </w:r>
+      <w:bookmarkEnd w:id="87"/>
+    </w:p>
+    <w:p>
+      <w:r>
+        <w:t xml:space="preserve">The following section details the </w:t>
+      </w:r>
+      <w:r>
+        <w:t xml:space="preserve">special </w:t>
+      </w:r>
+      <w:r>
+        <w:t>custom class definitions</w:t>
+      </w:r>
+      <w:r>
+        <w:t xml:space="preserve"> without graphics</w:t>
+      </w:r>
+      <w:r>
+        <w:t xml:space="preserve"> that </w:t>
+      </w:r>
+      <w:r>
+        <w:t>shall be available within the NOAKA DEXPI profile for verification within the project.</w:t>
+      </w:r>
+    </w:p>
+    <w:p>
+      <w:r>
+        <w:t xml:space="preserve">Additional custom class definitions for graphically represented objects can be found in the Symbol legend Ref: </w:t>
+      </w:r>
+      <w:r>
+        <w:fldChar w:fldCharType="begin"/>
+      </w:r>
+      <w:r>
+        <w:instrText xml:space="preserve"> REF R7 \h </w:instrText>
+      </w:r>
+      <w:r>
+        <w:fldChar w:fldCharType="separate"/>
+      </w:r>
+      <w:r>
+        <w:rPr>
+          <w:szCs w:val="22"/>
+        </w:rPr>
+        <w:t>[</w:t>
+      </w:r>
+      <w:r>
+        <w:rPr>
+          <w:szCs w:val="22"/>
+        </w:rPr>
+        <w:t>7</w:t>
+      </w:r>
+      <w:r>
+        <w:rPr>
+          <w:szCs w:val="22"/>
+        </w:rPr>
+        <w:t>]</w:t>
+      </w:r>
+      <w:r>
+        <w:fldChar w:fldCharType="end"/>
+      </w:r>
+    </w:p>
+    <w:p>
+      <w:pPr>
+        <w:pStyle w:val="Heading2"/>
+      </w:pPr>
+      <w:bookmarkStart w:id="88" w:name="_Ref85788137"/>
+      <w:bookmarkStart w:id="89" w:name="_Toc99441853"/>
+      <w:r>
+        <w:t>Virtual Piping Connector</w:t>
+      </w:r>
+      <w:bookmarkEnd w:id="88"/>
+      <w:bookmarkEnd w:id="89"/>
     </w:p>
     <w:p>
       <w:pPr>
@@ -39543,8 +40587,8 @@
       <w:pPr>
         <w:pStyle w:val="Heading1"/>
       </w:pPr>
-      <w:bookmarkStart w:id="86" w:name="_Ref86066728"/>
-      <w:bookmarkStart w:id="87" w:name="_Toc99441854"/>
+      <w:bookmarkStart w:id="90" w:name="_Ref86066728"/>
+      <w:bookmarkStart w:id="91" w:name="_Toc99441854"/>
       <w:r>
         <w:lastRenderedPageBreak/>
         <w:t>ANNEX</w:t>
@@ -39556,8 +40600,8 @@
       <w:r>
         <w:t>defintions</w:t>
       </w:r>
-      <w:bookmarkEnd w:id="86"/>
-      <w:bookmarkEnd w:id="87"/>
+      <w:bookmarkEnd w:id="90"/>
+      <w:bookmarkEnd w:id="91"/>
       <w:proofErr w:type="spellEnd"/>
     </w:p>
     <w:p>
@@ -39626,8 +40670,8 @@
       </w:pPr>
     </w:p>
     <w:p>
-      <w:bookmarkStart w:id="88" w:name="_Ref85716898"/>
-      <w:bookmarkStart w:id="89" w:name="_Ref85645863"/>
+      <w:bookmarkStart w:id="92" w:name="_Ref85716898"/>
+      <w:bookmarkStart w:id="93" w:name="_Ref85645863"/>
     </w:p>
     <w:p>
       <w:pPr>
@@ -39641,9 +40685,9 @@
       <w:pPr>
         <w:pStyle w:val="Heading1"/>
       </w:pPr>
-      <w:bookmarkStart w:id="90" w:name="_Ref86309537"/>
-      <w:bookmarkStart w:id="91" w:name="_Ref94094813"/>
-      <w:bookmarkStart w:id="92" w:name="_Toc99441855"/>
+      <w:bookmarkStart w:id="94" w:name="_Ref86309537"/>
+      <w:bookmarkStart w:id="95" w:name="_Ref94094813"/>
+      <w:bookmarkStart w:id="96" w:name="_Toc99441855"/>
       <w:r>
         <w:lastRenderedPageBreak/>
         <w:t>ANNEX C: Draft update ‘</w:t>
@@ -39654,15 +40698,15 @@
       <w:r>
         <w:t>’</w:t>
       </w:r>
-      <w:bookmarkEnd w:id="88"/>
-      <w:bookmarkEnd w:id="90"/>
-      <w:bookmarkEnd w:id="91"/>
       <w:bookmarkEnd w:id="92"/>
+      <w:bookmarkEnd w:id="94"/>
+      <w:bookmarkEnd w:id="95"/>
+      <w:bookmarkEnd w:id="96"/>
       <w:r>
         <w:t xml:space="preserve"> </w:t>
       </w:r>
-      <w:bookmarkEnd w:id="82"/>
-      <w:bookmarkEnd w:id="89"/>
+      <w:bookmarkEnd w:id="86"/>
+      <w:bookmarkEnd w:id="93"/>
     </w:p>
     <w:p>
       <w:pPr>
@@ -39812,7 +40856,25 @@
           <w:szCs w:val="24"/>
           <w:lang w:val="en-US"/>
         </w:rPr>
-        <w:t xml:space="preserve"> are considered to be implicitly connected, by their main flow in and flow out connections points, in the order that they are represented in the </w:t>
+        <w:t xml:space="preserve"> are considered to be implicitly connected, by their main flow in and flow out </w:t>
+      </w:r>
+      <w:proofErr w:type="gramStart"/>
+      <w:r>
+        <w:rPr>
+          <w:sz w:val="24"/>
+          <w:szCs w:val="24"/>
+          <w:lang w:val="en-US"/>
+        </w:rPr>
+        <w:t>connections</w:t>
+      </w:r>
+      <w:proofErr w:type="gramEnd"/>
+      <w:r>
+        <w:rPr>
+          <w:sz w:val="24"/>
+          <w:szCs w:val="24"/>
+          <w:lang w:val="en-US"/>
+        </w:rPr>
+        <w:t xml:space="preserve"> points, in the order that they are represented in the </w:t>
       </w:r>
       <w:proofErr w:type="spellStart"/>
       <w:r>
@@ -40105,7 +41167,25 @@
           <w:szCs w:val="24"/>
           <w:lang w:val="en-US"/>
         </w:rPr>
-        <w:t xml:space="preserve"> that it doesn’t contain or it will reference a </w:t>
+        <w:t xml:space="preserve"> that it doesn’t </w:t>
+      </w:r>
+      <w:proofErr w:type="gramStart"/>
+      <w:r>
+        <w:rPr>
+          <w:sz w:val="24"/>
+          <w:szCs w:val="24"/>
+          <w:lang w:val="en-US"/>
+        </w:rPr>
+        <w:t>contain</w:t>
+      </w:r>
+      <w:proofErr w:type="gramEnd"/>
+      <w:r>
+        <w:rPr>
+          <w:sz w:val="24"/>
+          <w:szCs w:val="24"/>
+          <w:lang w:val="en-US"/>
+        </w:rPr>
+        <w:t xml:space="preserve"> or it will reference a </w:t>
       </w:r>
       <w:proofErr w:type="spellStart"/>
       <w:r>
@@ -41715,7 +42795,25 @@
           <w:szCs w:val="24"/>
           <w:lang w:val="en-US"/>
         </w:rPr>
-        <w:t>, if applicable (i.e. the main flow out of the segment).</w:t>
+        <w:t>, if applicable (</w:t>
+      </w:r>
+      <w:proofErr w:type="gramStart"/>
+      <w:r>
+        <w:rPr>
+          <w:sz w:val="24"/>
+          <w:szCs w:val="24"/>
+          <w:lang w:val="en-US"/>
+        </w:rPr>
+        <w:t>i.e.</w:t>
+      </w:r>
+      <w:proofErr w:type="gramEnd"/>
+      <w:r>
+        <w:rPr>
+          <w:sz w:val="24"/>
+          <w:szCs w:val="24"/>
+          <w:lang w:val="en-US"/>
+        </w:rPr>
+        <w:t xml:space="preserve"> the main flow out of the segment).</w:t>
       </w:r>
     </w:p>
     <w:p>
@@ -41736,8 +42834,8 @@
       <w:pPr>
         <w:pStyle w:val="Heading1"/>
       </w:pPr>
-      <w:bookmarkStart w:id="93" w:name="_Ref89261123"/>
-      <w:bookmarkStart w:id="94" w:name="_Toc99441856"/>
+      <w:bookmarkStart w:id="97" w:name="_Ref89261123"/>
+      <w:bookmarkStart w:id="98" w:name="_Toc99441856"/>
       <w:r>
         <w:lastRenderedPageBreak/>
         <w:t xml:space="preserve">ANNEX D: </w:t>
@@ -41745,8 +42843,8 @@
       <w:r>
         <w:t>Symbol Rotation and mirroring example</w:t>
       </w:r>
-      <w:bookmarkEnd w:id="93"/>
-      <w:bookmarkEnd w:id="94"/>
+      <w:bookmarkEnd w:id="97"/>
+      <w:bookmarkEnd w:id="98"/>
       <w:r>
         <w:t xml:space="preserve"> </w:t>
       </w:r>
@@ -41879,7 +42977,7 @@
           <w:lang w:val="en-US"/>
         </w:rPr>
       </w:pPr>
-      <w:bookmarkStart w:id="95" w:name="_Toc99441857"/>
+      <w:bookmarkStart w:id="99" w:name="_Toc99441857"/>
       <w:r>
         <w:rPr>
           <w:lang w:val="en-US"/>
@@ -41887,7 +42985,7 @@
         <w:lastRenderedPageBreak/>
         <w:t>Rotation and Mirroring in DEXPI and Proteus</w:t>
       </w:r>
-      <w:bookmarkEnd w:id="95"/>
+      <w:bookmarkEnd w:id="99"/>
     </w:p>
     <w:p>
       <w:pPr>
@@ -41896,14 +42994,14 @@
           <w:lang w:val="en-US"/>
         </w:rPr>
       </w:pPr>
-      <w:bookmarkStart w:id="96" w:name="_Toc99441858"/>
+      <w:bookmarkStart w:id="100" w:name="_Toc99441858"/>
       <w:r>
         <w:rPr>
           <w:lang w:val="en-US"/>
         </w:rPr>
         <w:t>DEXPI</w:t>
       </w:r>
-      <w:bookmarkEnd w:id="96"/>
+      <w:bookmarkEnd w:id="100"/>
     </w:p>
     <w:p>
       <w:pPr>
@@ -42244,11 +43342,11 @@
           <w:lang w:val="de-DE"/>
         </w:rPr>
       </w:pPr>
-      <w:bookmarkStart w:id="97" w:name="_Toc99441859"/>
+      <w:bookmarkStart w:id="101" w:name="_Toc99441859"/>
       <w:r>
         <w:t>Proteus</w:t>
       </w:r>
-      <w:bookmarkEnd w:id="97"/>
+      <w:bookmarkEnd w:id="101"/>
     </w:p>
     <w:p>
       <w:pPr>
@@ -42267,7 +43365,21 @@
         <w:rPr>
           <w:lang w:val="en-US"/>
         </w:rPr>
-        <w:t>geometry unit: given in &lt;</w:t>
+        <w:t xml:space="preserve">geometry </w:t>
+      </w:r>
+      <w:proofErr w:type="gramStart"/>
+      <w:r>
+        <w:rPr>
+          <w:lang w:val="en-US"/>
+        </w:rPr>
+        <w:t>unit:</w:t>
+      </w:r>
+      <w:proofErr w:type="gramEnd"/>
+      <w:r>
+        <w:rPr>
+          <w:lang w:val="en-US"/>
+        </w:rPr>
+        <w:t xml:space="preserve"> given in &lt;</w:t>
       </w:r>
       <w:proofErr w:type="spellStart"/>
       <w:r>
@@ -42594,7 +43706,29 @@
           <w:szCs w:val="23"/>
           <w:lang w:val="en-US"/>
         </w:rPr>
-        <w:t xml:space="preserve">&lt;Reference X=”cos </w:t>
+        <w:t>&lt;Reference X</w:t>
+      </w:r>
+      <w:proofErr w:type="gramStart"/>
+      <w:r>
+        <w:rPr>
+          <w:rFonts w:ascii="Calibri" w:hAnsi="Calibri" w:cs="Calibri"/>
+          <w:color w:val="000000"/>
+          <w:sz w:val="23"/>
+          <w:szCs w:val="23"/>
+          <w:lang w:val="en-US"/>
+        </w:rPr>
+        <w:t>=”cos</w:t>
+      </w:r>
+      <w:proofErr w:type="gramEnd"/>
+      <w:r>
+        <w:rPr>
+          <w:rFonts w:ascii="Calibri" w:hAnsi="Calibri" w:cs="Calibri"/>
+          <w:color w:val="000000"/>
+          <w:sz w:val="23"/>
+          <w:szCs w:val="23"/>
+          <w:lang w:val="en-US"/>
+        </w:rPr>
+        <w:t xml:space="preserve"> </w:t>
       </w:r>
       <w:r>
         <w:rPr>
@@ -42676,12 +43810,12 @@
       <w:pPr>
         <w:pStyle w:val="Heading1"/>
       </w:pPr>
-      <w:bookmarkStart w:id="98" w:name="_Toc99441860"/>
+      <w:bookmarkStart w:id="102" w:name="_Toc99441860"/>
       <w:r>
         <w:lastRenderedPageBreak/>
         <w:t>ANNEX E: Signal conveying Line Types</w:t>
       </w:r>
-      <w:bookmarkEnd w:id="98"/>
+      <w:bookmarkEnd w:id="102"/>
     </w:p>
     <w:p>
       <w:r>
@@ -42744,14 +43878,14 @@
       <w:pPr>
         <w:pStyle w:val="Heading1"/>
       </w:pPr>
-      <w:bookmarkStart w:id="99" w:name="_Ref96344346"/>
-      <w:bookmarkStart w:id="100" w:name="_Toc99441861"/>
+      <w:bookmarkStart w:id="103" w:name="_Ref96344346"/>
+      <w:bookmarkStart w:id="104" w:name="_Toc99441861"/>
       <w:r>
         <w:lastRenderedPageBreak/>
         <w:t>ANNEX F: Valve Label Details</w:t>
       </w:r>
-      <w:bookmarkEnd w:id="99"/>
-      <w:bookmarkEnd w:id="100"/>
+      <w:bookmarkEnd w:id="103"/>
+      <w:bookmarkEnd w:id="104"/>
     </w:p>
     <w:p/>
     <w:p>
@@ -42797,7 +43931,21 @@
         <w:rPr>
           <w:lang w:val="en-US"/>
         </w:rPr>
-        <w:t>where the normal position cannot be shown by the symbol (i.e. black/closed or white/open valve)</w:t>
+        <w:t>where the normal position cannot be shown by the symbol (</w:t>
+      </w:r>
+      <w:proofErr w:type="gramStart"/>
+      <w:r>
+        <w:rPr>
+          <w:lang w:val="en-US"/>
+        </w:rPr>
+        <w:t>i.e.</w:t>
+      </w:r>
+      <w:proofErr w:type="gramEnd"/>
+      <w:r>
+        <w:rPr>
+          <w:lang w:val="en-US"/>
+        </w:rPr>
+        <w:t xml:space="preserve"> black/closed or white/open valve)</w:t>
       </w:r>
     </w:p>
     <w:p>
@@ -42964,7 +44112,21 @@
         <w:rPr>
           <w:lang w:val="en-US"/>
         </w:rPr>
-        <w:t>where the normal position can be shown by the symbol (i.e. black/closed or white/open valve)</w:t>
+        <w:t>where the normal position can be shown by the symbol (</w:t>
+      </w:r>
+      <w:proofErr w:type="gramStart"/>
+      <w:r>
+        <w:rPr>
+          <w:lang w:val="en-US"/>
+        </w:rPr>
+        <w:t>i.e.</w:t>
+      </w:r>
+      <w:proofErr w:type="gramEnd"/>
+      <w:r>
+        <w:rPr>
+          <w:lang w:val="en-US"/>
+        </w:rPr>
+        <w:t xml:space="preserve"> black/closed or white/open valve)</w:t>
       </w:r>
     </w:p>
     <w:p>
@@ -48443,94 +49605,94 @@
       </w:rPr>
     </w:lvl>
   </w:abstractNum>
-  <w:num w:numId="1">
+  <w:num w:numId="1" w16cid:durableId="374276247">
     <w:abstractNumId w:val="1"/>
   </w:num>
-  <w:num w:numId="2">
+  <w:num w:numId="2" w16cid:durableId="1258565308">
     <w:abstractNumId w:val="18"/>
   </w:num>
-  <w:num w:numId="3">
+  <w:num w:numId="3" w16cid:durableId="1162695404">
     <w:abstractNumId w:val="39"/>
   </w:num>
-  <w:num w:numId="4">
+  <w:num w:numId="4" w16cid:durableId="1637640356">
     <w:abstractNumId w:val="14"/>
   </w:num>
-  <w:num w:numId="5">
+  <w:num w:numId="5" w16cid:durableId="658189163">
     <w:abstractNumId w:val="2"/>
   </w:num>
-  <w:num w:numId="6">
+  <w:num w:numId="6" w16cid:durableId="1919753013">
     <w:abstractNumId w:val="23"/>
   </w:num>
-  <w:num w:numId="7">
+  <w:num w:numId="7" w16cid:durableId="1022515482">
     <w:abstractNumId w:val="35"/>
   </w:num>
-  <w:num w:numId="8">
+  <w:num w:numId="8" w16cid:durableId="1340544095">
     <w:abstractNumId w:val="22"/>
   </w:num>
-  <w:num w:numId="9">
+  <w:num w:numId="9" w16cid:durableId="1501627342">
     <w:abstractNumId w:val="33"/>
   </w:num>
-  <w:num w:numId="10">
+  <w:num w:numId="10" w16cid:durableId="151458852">
     <w:abstractNumId w:val="0"/>
   </w:num>
-  <w:num w:numId="11">
+  <w:num w:numId="11" w16cid:durableId="184027721">
     <w:abstractNumId w:val="25"/>
   </w:num>
-  <w:num w:numId="12">
+  <w:num w:numId="12" w16cid:durableId="1025253700">
     <w:abstractNumId w:val="15"/>
   </w:num>
-  <w:num w:numId="13">
+  <w:num w:numId="13" w16cid:durableId="430860142">
     <w:abstractNumId w:val="34"/>
   </w:num>
-  <w:num w:numId="14">
+  <w:num w:numId="14" w16cid:durableId="728959028">
     <w:abstractNumId w:val="29"/>
   </w:num>
-  <w:num w:numId="15">
+  <w:num w:numId="15" w16cid:durableId="1115754945">
     <w:abstractNumId w:val="37"/>
   </w:num>
-  <w:num w:numId="16">
+  <w:num w:numId="16" w16cid:durableId="1389181514">
     <w:abstractNumId w:val="26"/>
   </w:num>
-  <w:num w:numId="17">
+  <w:num w:numId="17" w16cid:durableId="468135661">
     <w:abstractNumId w:val="16"/>
   </w:num>
-  <w:num w:numId="18">
+  <w:num w:numId="18" w16cid:durableId="50274164">
     <w:abstractNumId w:val="21"/>
   </w:num>
-  <w:num w:numId="19">
+  <w:num w:numId="19" w16cid:durableId="630021599">
     <w:abstractNumId w:val="9"/>
   </w:num>
-  <w:num w:numId="20">
+  <w:num w:numId="20" w16cid:durableId="1726101931">
     <w:abstractNumId w:val="13"/>
   </w:num>
-  <w:num w:numId="21">
+  <w:num w:numId="21" w16cid:durableId="1935088743">
     <w:abstractNumId w:val="24"/>
   </w:num>
-  <w:num w:numId="22">
+  <w:num w:numId="22" w16cid:durableId="16659703">
     <w:abstractNumId w:val="11"/>
   </w:num>
-  <w:num w:numId="23">
+  <w:num w:numId="23" w16cid:durableId="412824316">
     <w:abstractNumId w:val="40"/>
   </w:num>
-  <w:num w:numId="24">
+  <w:num w:numId="24" w16cid:durableId="1580627248">
     <w:abstractNumId w:val="4"/>
   </w:num>
-  <w:num w:numId="25">
+  <w:num w:numId="25" w16cid:durableId="1879931873">
     <w:abstractNumId w:val="19"/>
   </w:num>
-  <w:num w:numId="26">
+  <w:num w:numId="26" w16cid:durableId="473068282">
     <w:abstractNumId w:val="10"/>
   </w:num>
-  <w:num w:numId="27">
+  <w:num w:numId="27" w16cid:durableId="1175993762">
     <w:abstractNumId w:val="36"/>
   </w:num>
-  <w:num w:numId="28">
+  <w:num w:numId="28" w16cid:durableId="715591098">
     <w:abstractNumId w:val="5"/>
   </w:num>
-  <w:num w:numId="29">
+  <w:num w:numId="29" w16cid:durableId="1814784767">
     <w:abstractNumId w:val="17"/>
   </w:num>
-  <w:num w:numId="30">
+  <w:num w:numId="30" w16cid:durableId="1108505632">
     <w:abstractNumId w:val="1"/>
     <w:lvlOverride w:ilvl="0">
       <w:lvl w:ilvl="0">
@@ -48662,7 +49824,7 @@
       </w:lvl>
     </w:lvlOverride>
   </w:num>
-  <w:num w:numId="31">
+  <w:num w:numId="31" w16cid:durableId="1174808664">
     <w:abstractNumId w:val="1"/>
     <w:lvlOverride w:ilvl="0">
       <w:lvl w:ilvl="0">
@@ -48794,10 +49956,10 @@
       </w:lvl>
     </w:lvlOverride>
   </w:num>
-  <w:num w:numId="32">
+  <w:num w:numId="32" w16cid:durableId="709651160">
     <w:abstractNumId w:val="12"/>
   </w:num>
-  <w:num w:numId="33">
+  <w:num w:numId="33" w16cid:durableId="1901864176">
     <w:abstractNumId w:val="12"/>
     <w:lvlOverride w:ilvl="0">
       <w:startOverride w:val="1"/>
@@ -48827,34 +49989,34 @@
       <w:startOverride w:val="1"/>
     </w:lvlOverride>
   </w:num>
-  <w:num w:numId="34">
+  <w:num w:numId="34" w16cid:durableId="2017607338">
     <w:abstractNumId w:val="27"/>
   </w:num>
-  <w:num w:numId="35">
+  <w:num w:numId="35" w16cid:durableId="1227034543">
     <w:abstractNumId w:val="7"/>
   </w:num>
-  <w:num w:numId="36">
+  <w:num w:numId="36" w16cid:durableId="919489597">
     <w:abstractNumId w:val="32"/>
   </w:num>
-  <w:num w:numId="37">
+  <w:num w:numId="37" w16cid:durableId="620965130">
     <w:abstractNumId w:val="3"/>
   </w:num>
-  <w:num w:numId="38">
+  <w:num w:numId="38" w16cid:durableId="1738822121">
     <w:abstractNumId w:val="28"/>
   </w:num>
-  <w:num w:numId="39">
+  <w:num w:numId="39" w16cid:durableId="1854294243">
     <w:abstractNumId w:val="38"/>
   </w:num>
-  <w:num w:numId="40">
+  <w:num w:numId="40" w16cid:durableId="2108190927">
     <w:abstractNumId w:val="6"/>
   </w:num>
-  <w:num w:numId="41">
+  <w:num w:numId="41" w16cid:durableId="741678429">
     <w:abstractNumId w:val="41"/>
   </w:num>
-  <w:num w:numId="42">
+  <w:num w:numId="42" w16cid:durableId="1901742257">
     <w:abstractNumId w:val="31"/>
   </w:num>
-  <w:num w:numId="43">
+  <w:num w:numId="43" w16cid:durableId="1717198198">
     <w:abstractNumId w:val="30"/>
     <w:lvlOverride w:ilvl="0">
       <w:startOverride w:val="1"/>
@@ -48884,10 +50046,10 @@
       <w:startOverride w:val="1"/>
     </w:lvlOverride>
   </w:num>
-  <w:num w:numId="44">
+  <w:num w:numId="44" w16cid:durableId="1760834814">
     <w:abstractNumId w:val="20"/>
   </w:num>
-  <w:num w:numId="45">
+  <w:num w:numId="45" w16cid:durableId="534661621">
     <w:abstractNumId w:val="8"/>
   </w:num>
   <w:numIdMacAtCleanup w:val="14"/>
@@ -52985,10 +54147,24 @@
 </file>
 
 <file path=customXml/item1.xml><?xml version="1.0" encoding="utf-8"?>
-<b:Sources xmlns:b="http://schemas.openxmlformats.org/officeDocument/2006/bibliography" xmlns="http://schemas.openxmlformats.org/officeDocument/2006/bibliography" SelectedStyle="\APA.XSL" StyleName="APA"/>
+<p:properties xmlns:p="http://schemas.microsoft.com/office/2006/metadata/properties" xmlns:xsi="http://www.w3.org/2001/XMLSchema-instance" xmlns:pc="http://schemas.microsoft.com/office/infopath/2007/PartnerControls">
+  <documentManagement>
+    <_ip_UnifiedCompliancePolicyUIAction xmlns="http://schemas.microsoft.com/sharepoint/v3" xsi:nil="true"/>
+    <_ip_UnifiedCompliancePolicyProperties xmlns="http://schemas.microsoft.com/sharepoint/v3" xsi:nil="true"/>
+  </documentManagement>
+</p:properties>
 </file>
 
 <file path=customXml/item2.xml><?xml version="1.0" encoding="utf-8"?>
+<?mso-contentType ?>
+<FormTemplates xmlns="http://schemas.microsoft.com/sharepoint/v3/contenttype/forms">
+  <Display>DocumentLibraryForm</Display>
+  <Edit>DocumentLibraryForm</Edit>
+  <New>DocumentLibraryForm</New>
+</FormTemplates>
+</file>
+
+<file path=customXml/item3.xml><?xml version="1.0" encoding="utf-8"?>
 <ct:contentTypeSchema xmlns:ct="http://schemas.microsoft.com/office/2006/metadata/contentType" xmlns:ma="http://schemas.microsoft.com/office/2006/metadata/properties/metaAttributes" ct:_="" ma:_="" ma:contentTypeName="Document" ma:contentTypeID="0x010100B120A57844719F4E8D3B231BB569FBC1" ma:contentTypeVersion="11" ma:contentTypeDescription="Create a new document." ma:contentTypeScope="" ma:versionID="0d7e10361cbf35574c6c4289882fa7cc">
   <xsd:schema xmlns:xsd="http://www.w3.org/2001/XMLSchema" xmlns:xs="http://www.w3.org/2001/XMLSchema" xmlns:p="http://schemas.microsoft.com/office/2006/metadata/properties" xmlns:ns1="http://schemas.microsoft.com/sharepoint/v3" xmlns:ns2="8ef53de8-cc6e-4563-8a06-dfe201490014" xmlns:ns3="3ff7fd59-d076-49f0-b547-8e4904caf708" targetNamespace="http://schemas.microsoft.com/office/2006/metadata/properties" ma:root="true" ma:fieldsID="c049f0b0fb335eb72932540c7931f243" ns1:_="" ns2:_="" ns3:_="">
     <xsd:import namespace="http://schemas.microsoft.com/sharepoint/v3"/>
@@ -53204,33 +54380,29 @@
 </ct:contentTypeSchema>
 </file>
 
-<file path=customXml/item3.xml><?xml version="1.0" encoding="utf-8"?>
-<?mso-contentType ?>
-<FormTemplates xmlns="http://schemas.microsoft.com/sharepoint/v3/contenttype/forms">
-  <Display>DocumentLibraryForm</Display>
-  <Edit>DocumentLibraryForm</Edit>
-  <New>DocumentLibraryForm</New>
-</FormTemplates>
-</file>
-
 <file path=customXml/item4.xml><?xml version="1.0" encoding="utf-8"?>
-<p:properties xmlns:p="http://schemas.microsoft.com/office/2006/metadata/properties" xmlns:xsi="http://www.w3.org/2001/XMLSchema-instance" xmlns:pc="http://schemas.microsoft.com/office/infopath/2007/PartnerControls">
-  <documentManagement>
-    <_ip_UnifiedCompliancePolicyUIAction xmlns="http://schemas.microsoft.com/sharepoint/v3" xsi:nil="true"/>
-    <_ip_UnifiedCompliancePolicyProperties xmlns="http://schemas.microsoft.com/sharepoint/v3" xsi:nil="true"/>
-  </documentManagement>
-</p:properties>
+<b:Sources xmlns:b="http://schemas.openxmlformats.org/officeDocument/2006/bibliography" xmlns="http://schemas.openxmlformats.org/officeDocument/2006/bibliography" SelectedStyle="\APA.XSL" StyleName="APA"/>
 </file>
 
 <file path=customXml/itemProps1.xml><?xml version="1.0" encoding="utf-8"?>
-<ds:datastoreItem xmlns:ds="http://schemas.openxmlformats.org/officeDocument/2006/customXml" ds:itemID="{0F19D998-EEE0-4BDC-81E0-DAD46B6BCEE7}">
+<ds:datastoreItem xmlns:ds="http://schemas.openxmlformats.org/officeDocument/2006/customXml" ds:itemID="{69B2DF7C-23B4-429C-A4C0-96B79A4EE4F5}">
   <ds:schemaRefs>
-    <ds:schemaRef ds:uri="http://schemas.openxmlformats.org/officeDocument/2006/bibliography"/>
+    <ds:schemaRef ds:uri="http://schemas.microsoft.com/office/2006/metadata/properties"/>
+    <ds:schemaRef ds:uri="http://schemas.microsoft.com/office/infopath/2007/PartnerControls"/>
+    <ds:schemaRef ds:uri="http://schemas.microsoft.com/sharepoint/v3"/>
   </ds:schemaRefs>
 </ds:datastoreItem>
 </file>
 
 <file path=customXml/itemProps2.xml><?xml version="1.0" encoding="utf-8"?>
+<ds:datastoreItem xmlns:ds="http://schemas.openxmlformats.org/officeDocument/2006/customXml" ds:itemID="{3D3567C3-7EF5-4AA2-A0C7-67990F193C7A}">
+  <ds:schemaRefs>
+    <ds:schemaRef ds:uri="http://schemas.microsoft.com/sharepoint/v3/contenttype/forms"/>
+  </ds:schemaRefs>
+</ds:datastoreItem>
+</file>
+
+<file path=customXml/itemProps3.xml><?xml version="1.0" encoding="utf-8"?>
 <ds:datastoreItem xmlns:ds="http://schemas.openxmlformats.org/officeDocument/2006/customXml" ds:itemID="{F75D6BF5-B165-4039-A9B5-4C9CDB2BA413}">
   <ds:schemaRefs>
     <ds:schemaRef ds:uri="http://schemas.microsoft.com/office/2006/metadata/contentType"/>
@@ -53250,20 +54422,10 @@
 </ds:datastoreItem>
 </file>
 
-<file path=customXml/itemProps3.xml><?xml version="1.0" encoding="utf-8"?>
-<ds:datastoreItem xmlns:ds="http://schemas.openxmlformats.org/officeDocument/2006/customXml" ds:itemID="{3D3567C3-7EF5-4AA2-A0C7-67990F193C7A}">
+<file path=customXml/itemProps4.xml><?xml version="1.0" encoding="utf-8"?>
+<ds:datastoreItem xmlns:ds="http://schemas.openxmlformats.org/officeDocument/2006/customXml" ds:itemID="{0F19D998-EEE0-4BDC-81E0-DAD46B6BCEE7}">
   <ds:schemaRefs>
-    <ds:schemaRef ds:uri="http://schemas.microsoft.com/sharepoint/v3/contenttype/forms"/>
-  </ds:schemaRefs>
-</ds:datastoreItem>
-</file>
-
-<file path=customXml/itemProps4.xml><?xml version="1.0" encoding="utf-8"?>
-<ds:datastoreItem xmlns:ds="http://schemas.openxmlformats.org/officeDocument/2006/customXml" ds:itemID="{69B2DF7C-23B4-429C-A4C0-96B79A4EE4F5}">
-  <ds:schemaRefs>
-    <ds:schemaRef ds:uri="http://schemas.microsoft.com/office/2006/metadata/properties"/>
-    <ds:schemaRef ds:uri="http://schemas.microsoft.com/office/infopath/2007/PartnerControls"/>
-    <ds:schemaRef ds:uri="http://schemas.microsoft.com/sharepoint/v3"/>
+    <ds:schemaRef ds:uri="http://schemas.openxmlformats.org/officeDocument/2006/bibliography"/>
   </ds:schemaRefs>
 </ds:datastoreItem>
 </file>
</xml_diff>

<commit_message>
Update to pipe reducer label attributes
</commit_message>
<xml_diff>
--- a/NOAKA DEXPI Pilot Transfer Requirements.docx
+++ b/NOAKA DEXPI Pilot Transfer Requirements.docx
@@ -392,6 +392,14 @@
               </w:rPr>
               <w:t>6</w:t>
             </w:r>
+            <w:r>
+              <w:rPr>
+                <w:b/>
+                <w:bCs/>
+                <w:szCs w:val="22"/>
+              </w:rPr>
+              <w:t>1</w:t>
+            </w:r>
           </w:p>
         </w:tc>
         <w:tc>
@@ -557,7 +565,7 @@
         </w:rPr>
         <w:fldChar w:fldCharType="separate"/>
       </w:r>
-      <w:bookmarkStart w:id="3" w:name="_Toc104287146"/>
+      <w:bookmarkStart w:id="3" w:name="_Toc104369764"/>
       <w:r>
         <w:rPr>
           <w:szCs w:val="22"/>
@@ -725,7 +733,7 @@
       <w:bookmarkStart w:id="21" w:name="_Toc368041915"/>
       <w:bookmarkStart w:id="22" w:name="_Toc368411433"/>
       <w:bookmarkStart w:id="23" w:name="_Toc377124069"/>
-      <w:bookmarkStart w:id="24" w:name="_Toc104287147"/>
+      <w:bookmarkStart w:id="24" w:name="_Toc104369765"/>
       <w:r>
         <w:rPr>
           <w:b/>
@@ -2797,6 +2805,14 @@
                 <w:szCs w:val="22"/>
               </w:rPr>
             </w:pPr>
+            <w:r>
+              <w:rPr>
+                <w:rFonts w:ascii="Times New Roman" w:hAnsi="Times New Roman" w:cs="Times New Roman"/>
+                <w:sz w:val="22"/>
+                <w:szCs w:val="22"/>
+              </w:rPr>
+              <w:t>3.61</w:t>
+            </w:r>
           </w:p>
         </w:tc>
         <w:tc>
@@ -2814,6 +2830,14 @@
                 <w:szCs w:val="22"/>
               </w:rPr>
             </w:pPr>
+            <w:r>
+              <w:rPr>
+                <w:rFonts w:ascii="Times New Roman" w:hAnsi="Times New Roman" w:cs="Times New Roman"/>
+                <w:sz w:val="22"/>
+                <w:szCs w:val="22"/>
+              </w:rPr>
+              <w:t>25.05.2022</w:t>
+            </w:r>
           </w:p>
         </w:tc>
         <w:tc>
@@ -2830,6 +2854,24 @@
                 <w:szCs w:val="22"/>
               </w:rPr>
             </w:pPr>
+            <w:r>
+              <w:rPr>
+                <w:rFonts w:ascii="Times New Roman" w:hAnsi="Times New Roman" w:cs="Times New Roman"/>
+                <w:sz w:val="22"/>
+                <w:szCs w:val="22"/>
+              </w:rPr>
+              <w:t xml:space="preserve">Update attribute details for </w:t>
+            </w:r>
+            <w:proofErr w:type="spellStart"/>
+            <w:r>
+              <w:rPr>
+                <w:rFonts w:ascii="Times New Roman" w:hAnsi="Times New Roman" w:cs="Times New Roman"/>
+                <w:sz w:val="22"/>
+                <w:szCs w:val="22"/>
+              </w:rPr>
+              <w:t>PipeReducer</w:t>
+            </w:r>
+            <w:proofErr w:type="spellEnd"/>
           </w:p>
         </w:tc>
         <w:tc>
@@ -2846,6 +2888,14 @@
                 <w:szCs w:val="22"/>
               </w:rPr>
             </w:pPr>
+            <w:r>
+              <w:rPr>
+                <w:rFonts w:ascii="Times New Roman" w:hAnsi="Times New Roman" w:cs="Times New Roman"/>
+                <w:sz w:val="22"/>
+                <w:szCs w:val="22"/>
+              </w:rPr>
+              <w:t>TLP</w:t>
+            </w:r>
           </w:p>
         </w:tc>
       </w:tr>
@@ -3347,7 +3397,7 @@
         </w:rPr>
         <w:br w:type="page"/>
       </w:r>
-      <w:bookmarkStart w:id="25" w:name="_Toc104287148"/>
+      <w:bookmarkStart w:id="25" w:name="_Toc104369766"/>
       <w:r>
         <w:rPr>
           <w:b/>
@@ -3389,7 +3439,7 @@
         </w:rPr>
         <w:fldChar w:fldCharType="separate"/>
       </w:r>
-      <w:hyperlink w:anchor="_Toc104287146" w:history="1">
+      <w:hyperlink w:anchor="_Toc104369764" w:history="1">
         <w:r>
           <w:rPr>
             <w:rStyle w:val="Hyperlink"/>
@@ -3416,7 +3466,7 @@
             <w:noProof/>
             <w:webHidden/>
           </w:rPr>
-          <w:instrText xml:space="preserve"> PAGEREF _Toc104287146 \h </w:instrText>
+          <w:instrText xml:space="preserve"> PAGEREF _Toc104369764 \h </w:instrText>
         </w:r>
         <w:r>
           <w:rPr>
@@ -3458,7 +3508,7 @@
           <w:lang w:val="nb-NO" w:eastAsia="nb-NO"/>
         </w:rPr>
       </w:pPr>
-      <w:hyperlink w:anchor="_Toc104287147" w:history="1">
+      <w:hyperlink w:anchor="_Toc104369765" w:history="1">
         <w:r>
           <w:rPr>
             <w:rStyle w:val="Hyperlink"/>
@@ -3485,7 +3535,7 @@
             <w:noProof/>
             <w:webHidden/>
           </w:rPr>
-          <w:instrText xml:space="preserve"> PAGEREF _Toc104287147 \h </w:instrText>
+          <w:instrText xml:space="preserve"> PAGEREF _Toc104369765 \h </w:instrText>
         </w:r>
         <w:r>
           <w:rPr>
@@ -3527,7 +3577,7 @@
           <w:lang w:val="nb-NO" w:eastAsia="nb-NO"/>
         </w:rPr>
       </w:pPr>
-      <w:hyperlink w:anchor="_Toc104287148" w:history="1">
+      <w:hyperlink w:anchor="_Toc104369766" w:history="1">
         <w:r>
           <w:rPr>
             <w:rStyle w:val="Hyperlink"/>
@@ -3555,7 +3605,7 @@
             <w:noProof/>
             <w:webHidden/>
           </w:rPr>
-          <w:instrText xml:space="preserve"> PAGEREF _Toc104287148 \h </w:instrText>
+          <w:instrText xml:space="preserve"> PAGEREF _Toc104369766 \h </w:instrText>
         </w:r>
         <w:r>
           <w:rPr>
@@ -3597,7 +3647,7 @@
           <w:lang w:val="nb-NO" w:eastAsia="nb-NO"/>
         </w:rPr>
       </w:pPr>
-      <w:hyperlink w:anchor="_Toc104287149" w:history="1">
+      <w:hyperlink w:anchor="_Toc104369767" w:history="1">
         <w:r>
           <w:rPr>
             <w:rStyle w:val="Hyperlink"/>
@@ -3624,7 +3674,7 @@
             <w:noProof/>
             <w:webHidden/>
           </w:rPr>
-          <w:instrText xml:space="preserve"> PAGEREF _Toc104287149 \h </w:instrText>
+          <w:instrText xml:space="preserve"> PAGEREF _Toc104369767 \h </w:instrText>
         </w:r>
         <w:r>
           <w:rPr>
@@ -3666,7 +3716,7 @@
           <w:lang w:val="nb-NO" w:eastAsia="nb-NO"/>
         </w:rPr>
       </w:pPr>
-      <w:hyperlink w:anchor="_Toc104287150" w:history="1">
+      <w:hyperlink w:anchor="_Toc104369768" w:history="1">
         <w:r>
           <w:rPr>
             <w:rStyle w:val="Hyperlink"/>
@@ -3693,7 +3743,7 @@
             <w:noProof/>
             <w:webHidden/>
           </w:rPr>
-          <w:instrText xml:space="preserve"> PAGEREF _Toc104287150 \h </w:instrText>
+          <w:instrText xml:space="preserve"> PAGEREF _Toc104369768 \h </w:instrText>
         </w:r>
         <w:r>
           <w:rPr>
@@ -3735,7 +3785,7 @@
           <w:lang w:val="nb-NO" w:eastAsia="nb-NO"/>
         </w:rPr>
       </w:pPr>
-      <w:hyperlink w:anchor="_Toc104287151" w:history="1">
+      <w:hyperlink w:anchor="_Toc104369769" w:history="1">
         <w:r>
           <w:rPr>
             <w:rStyle w:val="Hyperlink"/>
@@ -3762,7 +3812,7 @@
             <w:noProof/>
             <w:webHidden/>
           </w:rPr>
-          <w:instrText xml:space="preserve"> PAGEREF _Toc104287151 \h </w:instrText>
+          <w:instrText xml:space="preserve"> PAGEREF _Toc104369769 \h </w:instrText>
         </w:r>
         <w:r>
           <w:rPr>
@@ -3804,7 +3854,7 @@
           <w:lang w:val="nb-NO" w:eastAsia="nb-NO"/>
         </w:rPr>
       </w:pPr>
-      <w:hyperlink w:anchor="_Toc104287152" w:history="1">
+      <w:hyperlink w:anchor="_Toc104369770" w:history="1">
         <w:r>
           <w:rPr>
             <w:rStyle w:val="Hyperlink"/>
@@ -3831,7 +3881,7 @@
             <w:noProof/>
             <w:webHidden/>
           </w:rPr>
-          <w:instrText xml:space="preserve"> PAGEREF _Toc104287152 \h </w:instrText>
+          <w:instrText xml:space="preserve"> PAGEREF _Toc104369770 \h </w:instrText>
         </w:r>
         <w:r>
           <w:rPr>
@@ -3873,7 +3923,7 @@
           <w:lang w:val="nb-NO" w:eastAsia="nb-NO"/>
         </w:rPr>
       </w:pPr>
-      <w:hyperlink w:anchor="_Toc104287153" w:history="1">
+      <w:hyperlink w:anchor="_Toc104369771" w:history="1">
         <w:r>
           <w:rPr>
             <w:rStyle w:val="Hyperlink"/>
@@ -3900,7 +3950,7 @@
             <w:noProof/>
             <w:webHidden/>
           </w:rPr>
-          <w:instrText xml:space="preserve"> PAGEREF _Toc104287153 \h </w:instrText>
+          <w:instrText xml:space="preserve"> PAGEREF _Toc104369771 \h </w:instrText>
         </w:r>
         <w:r>
           <w:rPr>
@@ -3942,7 +3992,7 @@
           <w:lang w:val="nb-NO" w:eastAsia="nb-NO"/>
         </w:rPr>
       </w:pPr>
-      <w:hyperlink w:anchor="_Toc104287154" w:history="1">
+      <w:hyperlink w:anchor="_Toc104369772" w:history="1">
         <w:r>
           <w:rPr>
             <w:rStyle w:val="Hyperlink"/>
@@ -3969,7 +4019,7 @@
             <w:noProof/>
             <w:webHidden/>
           </w:rPr>
-          <w:instrText xml:space="preserve"> PAGEREF _Toc104287154 \h </w:instrText>
+          <w:instrText xml:space="preserve"> PAGEREF _Toc104369772 \h </w:instrText>
         </w:r>
         <w:r>
           <w:rPr>
@@ -4011,7 +4061,7 @@
           <w:lang w:val="nb-NO" w:eastAsia="nb-NO"/>
         </w:rPr>
       </w:pPr>
-      <w:hyperlink w:anchor="_Toc104287155" w:history="1">
+      <w:hyperlink w:anchor="_Toc104369773" w:history="1">
         <w:r>
           <w:rPr>
             <w:rStyle w:val="Hyperlink"/>
@@ -4038,7 +4088,7 @@
             <w:noProof/>
             <w:webHidden/>
           </w:rPr>
-          <w:instrText xml:space="preserve"> PAGEREF _Toc104287155 \h </w:instrText>
+          <w:instrText xml:space="preserve"> PAGEREF _Toc104369773 \h </w:instrText>
         </w:r>
         <w:r>
           <w:rPr>
@@ -4080,7 +4130,7 @@
           <w:lang w:val="nb-NO" w:eastAsia="nb-NO"/>
         </w:rPr>
       </w:pPr>
-      <w:hyperlink w:anchor="_Toc104287156" w:history="1">
+      <w:hyperlink w:anchor="_Toc104369774" w:history="1">
         <w:r>
           <w:rPr>
             <w:rStyle w:val="Hyperlink"/>
@@ -4107,7 +4157,7 @@
             <w:noProof/>
             <w:webHidden/>
           </w:rPr>
-          <w:instrText xml:space="preserve"> PAGEREF _Toc104287156 \h </w:instrText>
+          <w:instrText xml:space="preserve"> PAGEREF _Toc104369774 \h </w:instrText>
         </w:r>
         <w:r>
           <w:rPr>
@@ -4149,7 +4199,7 @@
           <w:lang w:val="nb-NO" w:eastAsia="nb-NO"/>
         </w:rPr>
       </w:pPr>
-      <w:hyperlink w:anchor="_Toc104287157" w:history="1">
+      <w:hyperlink w:anchor="_Toc104369775" w:history="1">
         <w:r>
           <w:rPr>
             <w:rStyle w:val="Hyperlink"/>
@@ -4177,7 +4227,7 @@
             <w:noProof/>
             <w:webHidden/>
           </w:rPr>
-          <w:instrText xml:space="preserve"> PAGEREF _Toc104287157 \h </w:instrText>
+          <w:instrText xml:space="preserve"> PAGEREF _Toc104369775 \h </w:instrText>
         </w:r>
         <w:r>
           <w:rPr>
@@ -4219,7 +4269,7 @@
           <w:lang w:val="nb-NO" w:eastAsia="nb-NO"/>
         </w:rPr>
       </w:pPr>
-      <w:hyperlink w:anchor="_Toc104287158" w:history="1">
+      <w:hyperlink w:anchor="_Toc104369776" w:history="1">
         <w:r>
           <w:rPr>
             <w:rStyle w:val="Hyperlink"/>
@@ -4246,7 +4296,7 @@
             <w:noProof/>
             <w:webHidden/>
           </w:rPr>
-          <w:instrText xml:space="preserve"> PAGEREF _Toc104287158 \h </w:instrText>
+          <w:instrText xml:space="preserve"> PAGEREF _Toc104369776 \h </w:instrText>
         </w:r>
         <w:r>
           <w:rPr>
@@ -4288,7 +4338,7 @@
           <w:lang w:val="nb-NO" w:eastAsia="nb-NO"/>
         </w:rPr>
       </w:pPr>
-      <w:hyperlink w:anchor="_Toc104287159" w:history="1">
+      <w:hyperlink w:anchor="_Toc104369777" w:history="1">
         <w:r>
           <w:rPr>
             <w:rStyle w:val="Hyperlink"/>
@@ -4315,7 +4365,7 @@
             <w:noProof/>
             <w:webHidden/>
           </w:rPr>
-          <w:instrText xml:space="preserve"> PAGEREF _Toc104287159 \h </w:instrText>
+          <w:instrText xml:space="preserve"> PAGEREF _Toc104369777 \h </w:instrText>
         </w:r>
         <w:r>
           <w:rPr>
@@ -4357,7 +4407,7 @@
           <w:lang w:val="nb-NO" w:eastAsia="nb-NO"/>
         </w:rPr>
       </w:pPr>
-      <w:hyperlink w:anchor="_Toc104287160" w:history="1">
+      <w:hyperlink w:anchor="_Toc104369778" w:history="1">
         <w:r>
           <w:rPr>
             <w:rStyle w:val="Hyperlink"/>
@@ -4384,7 +4434,7 @@
             <w:noProof/>
             <w:webHidden/>
           </w:rPr>
-          <w:instrText xml:space="preserve"> PAGEREF _Toc104287160 \h </w:instrText>
+          <w:instrText xml:space="preserve"> PAGEREF _Toc104369778 \h </w:instrText>
         </w:r>
         <w:r>
           <w:rPr>
@@ -4426,7 +4476,7 @@
           <w:lang w:val="nb-NO" w:eastAsia="nb-NO"/>
         </w:rPr>
       </w:pPr>
-      <w:hyperlink w:anchor="_Toc104287161" w:history="1">
+      <w:hyperlink w:anchor="_Toc104369779" w:history="1">
         <w:r>
           <w:rPr>
             <w:rStyle w:val="Hyperlink"/>
@@ -4453,7 +4503,7 @@
             <w:noProof/>
             <w:webHidden/>
           </w:rPr>
-          <w:instrText xml:space="preserve"> PAGEREF _Toc104287161 \h </w:instrText>
+          <w:instrText xml:space="preserve"> PAGEREF _Toc104369779 \h </w:instrText>
         </w:r>
         <w:r>
           <w:rPr>
@@ -4495,7 +4545,7 @@
           <w:lang w:val="nb-NO" w:eastAsia="nb-NO"/>
         </w:rPr>
       </w:pPr>
-      <w:hyperlink w:anchor="_Toc104287162" w:history="1">
+      <w:hyperlink w:anchor="_Toc104369780" w:history="1">
         <w:r>
           <w:rPr>
             <w:rStyle w:val="Hyperlink"/>
@@ -4522,7 +4572,7 @@
             <w:noProof/>
             <w:webHidden/>
           </w:rPr>
-          <w:instrText xml:space="preserve"> PAGEREF _Toc104287162 \h </w:instrText>
+          <w:instrText xml:space="preserve"> PAGEREF _Toc104369780 \h </w:instrText>
         </w:r>
         <w:r>
           <w:rPr>
@@ -4564,7 +4614,7 @@
           <w:lang w:val="nb-NO" w:eastAsia="nb-NO"/>
         </w:rPr>
       </w:pPr>
-      <w:hyperlink w:anchor="_Toc104287163" w:history="1">
+      <w:hyperlink w:anchor="_Toc104369781" w:history="1">
         <w:r>
           <w:rPr>
             <w:rStyle w:val="Hyperlink"/>
@@ -4591,7 +4641,7 @@
             <w:noProof/>
             <w:webHidden/>
           </w:rPr>
-          <w:instrText xml:space="preserve"> PAGEREF _Toc104287163 \h </w:instrText>
+          <w:instrText xml:space="preserve"> PAGEREF _Toc104369781 \h </w:instrText>
         </w:r>
         <w:r>
           <w:rPr>
@@ -4633,7 +4683,7 @@
           <w:lang w:val="nb-NO" w:eastAsia="nb-NO"/>
         </w:rPr>
       </w:pPr>
-      <w:hyperlink w:anchor="_Toc104287164" w:history="1">
+      <w:hyperlink w:anchor="_Toc104369782" w:history="1">
         <w:r>
           <w:rPr>
             <w:rStyle w:val="Hyperlink"/>
@@ -4660,7 +4710,7 @@
             <w:noProof/>
             <w:webHidden/>
           </w:rPr>
-          <w:instrText xml:space="preserve"> PAGEREF _Toc104287164 \h </w:instrText>
+          <w:instrText xml:space="preserve"> PAGEREF _Toc104369782 \h </w:instrText>
         </w:r>
         <w:r>
           <w:rPr>
@@ -4702,7 +4752,7 @@
           <w:lang w:val="nb-NO" w:eastAsia="nb-NO"/>
         </w:rPr>
       </w:pPr>
-      <w:hyperlink w:anchor="_Toc104287165" w:history="1">
+      <w:hyperlink w:anchor="_Toc104369783" w:history="1">
         <w:r>
           <w:rPr>
             <w:rStyle w:val="Hyperlink"/>
@@ -4729,7 +4779,7 @@
             <w:noProof/>
             <w:webHidden/>
           </w:rPr>
-          <w:instrText xml:space="preserve"> PAGEREF _Toc104287165 \h </w:instrText>
+          <w:instrText xml:space="preserve"> PAGEREF _Toc104369783 \h </w:instrText>
         </w:r>
         <w:r>
           <w:rPr>
@@ -4771,7 +4821,7 @@
           <w:lang w:val="nb-NO" w:eastAsia="nb-NO"/>
         </w:rPr>
       </w:pPr>
-      <w:hyperlink w:anchor="_Toc104287166" w:history="1">
+      <w:hyperlink w:anchor="_Toc104369784" w:history="1">
         <w:r>
           <w:rPr>
             <w:rStyle w:val="Hyperlink"/>
@@ -4798,7 +4848,7 @@
             <w:noProof/>
             <w:webHidden/>
           </w:rPr>
-          <w:instrText xml:space="preserve"> PAGEREF _Toc104287166 \h </w:instrText>
+          <w:instrText xml:space="preserve"> PAGEREF _Toc104369784 \h </w:instrText>
         </w:r>
         <w:r>
           <w:rPr>
@@ -4840,7 +4890,7 @@
           <w:lang w:val="nb-NO" w:eastAsia="nb-NO"/>
         </w:rPr>
       </w:pPr>
-      <w:hyperlink w:anchor="_Toc104287167" w:history="1">
+      <w:hyperlink w:anchor="_Toc104369785" w:history="1">
         <w:r>
           <w:rPr>
             <w:rStyle w:val="Hyperlink"/>
@@ -4867,7 +4917,7 @@
             <w:noProof/>
             <w:webHidden/>
           </w:rPr>
-          <w:instrText xml:space="preserve"> PAGEREF _Toc104287167 \h </w:instrText>
+          <w:instrText xml:space="preserve"> PAGEREF _Toc104369785 \h </w:instrText>
         </w:r>
         <w:r>
           <w:rPr>
@@ -4909,7 +4959,7 @@
           <w:lang w:val="nb-NO" w:eastAsia="nb-NO"/>
         </w:rPr>
       </w:pPr>
-      <w:hyperlink w:anchor="_Toc104287168" w:history="1">
+      <w:hyperlink w:anchor="_Toc104369786" w:history="1">
         <w:r>
           <w:rPr>
             <w:rStyle w:val="Hyperlink"/>
@@ -4936,7 +4986,7 @@
             <w:noProof/>
             <w:webHidden/>
           </w:rPr>
-          <w:instrText xml:space="preserve"> PAGEREF _Toc104287168 \h </w:instrText>
+          <w:instrText xml:space="preserve"> PAGEREF _Toc104369786 \h </w:instrText>
         </w:r>
         <w:r>
           <w:rPr>
@@ -4978,7 +5028,7 @@
           <w:lang w:val="nb-NO" w:eastAsia="nb-NO"/>
         </w:rPr>
       </w:pPr>
-      <w:hyperlink w:anchor="_Toc104287169" w:history="1">
+      <w:hyperlink w:anchor="_Toc104369787" w:history="1">
         <w:r>
           <w:rPr>
             <w:rStyle w:val="Hyperlink"/>
@@ -5005,7 +5055,7 @@
             <w:noProof/>
             <w:webHidden/>
           </w:rPr>
-          <w:instrText xml:space="preserve"> PAGEREF _Toc104287169 \h </w:instrText>
+          <w:instrText xml:space="preserve"> PAGEREF _Toc104369787 \h </w:instrText>
         </w:r>
         <w:r>
           <w:rPr>
@@ -5047,7 +5097,7 @@
           <w:lang w:val="nb-NO" w:eastAsia="nb-NO"/>
         </w:rPr>
       </w:pPr>
-      <w:hyperlink w:anchor="_Toc104287170" w:history="1">
+      <w:hyperlink w:anchor="_Toc104369788" w:history="1">
         <w:r>
           <w:rPr>
             <w:rStyle w:val="Hyperlink"/>
@@ -5074,7 +5124,7 @@
             <w:noProof/>
             <w:webHidden/>
           </w:rPr>
-          <w:instrText xml:space="preserve"> PAGEREF _Toc104287170 \h </w:instrText>
+          <w:instrText xml:space="preserve"> PAGEREF _Toc104369788 \h </w:instrText>
         </w:r>
         <w:r>
           <w:rPr>
@@ -5116,7 +5166,7 @@
           <w:lang w:val="nb-NO" w:eastAsia="nb-NO"/>
         </w:rPr>
       </w:pPr>
-      <w:hyperlink w:anchor="_Toc104287171" w:history="1">
+      <w:hyperlink w:anchor="_Toc104369789" w:history="1">
         <w:r>
           <w:rPr>
             <w:rStyle w:val="Hyperlink"/>
@@ -5143,7 +5193,7 @@
             <w:noProof/>
             <w:webHidden/>
           </w:rPr>
-          <w:instrText xml:space="preserve"> PAGEREF _Toc104287171 \h </w:instrText>
+          <w:instrText xml:space="preserve"> PAGEREF _Toc104369789 \h </w:instrText>
         </w:r>
         <w:r>
           <w:rPr>
@@ -5185,7 +5235,7 @@
           <w:lang w:val="nb-NO" w:eastAsia="nb-NO"/>
         </w:rPr>
       </w:pPr>
-      <w:hyperlink w:anchor="_Toc104287172" w:history="1">
+      <w:hyperlink w:anchor="_Toc104369790" w:history="1">
         <w:r>
           <w:rPr>
             <w:rStyle w:val="Hyperlink"/>
@@ -5212,7 +5262,7 @@
             <w:noProof/>
             <w:webHidden/>
           </w:rPr>
-          <w:instrText xml:space="preserve"> PAGEREF _Toc104287172 \h </w:instrText>
+          <w:instrText xml:space="preserve"> PAGEREF _Toc104369790 \h </w:instrText>
         </w:r>
         <w:r>
           <w:rPr>
@@ -5254,7 +5304,7 @@
           <w:lang w:val="nb-NO" w:eastAsia="nb-NO"/>
         </w:rPr>
       </w:pPr>
-      <w:hyperlink w:anchor="_Toc104287173" w:history="1">
+      <w:hyperlink w:anchor="_Toc104369791" w:history="1">
         <w:r>
           <w:rPr>
             <w:rStyle w:val="Hyperlink"/>
@@ -5281,7 +5331,7 @@
             <w:noProof/>
             <w:webHidden/>
           </w:rPr>
-          <w:instrText xml:space="preserve"> PAGEREF _Toc104287173 \h </w:instrText>
+          <w:instrText xml:space="preserve"> PAGEREF _Toc104369791 \h </w:instrText>
         </w:r>
         <w:r>
           <w:rPr>
@@ -5323,7 +5373,7 @@
           <w:lang w:val="nb-NO" w:eastAsia="nb-NO"/>
         </w:rPr>
       </w:pPr>
-      <w:hyperlink w:anchor="_Toc104287174" w:history="1">
+      <w:hyperlink w:anchor="_Toc104369792" w:history="1">
         <w:r>
           <w:rPr>
             <w:rStyle w:val="Hyperlink"/>
@@ -5350,7 +5400,7 @@
             <w:noProof/>
             <w:webHidden/>
           </w:rPr>
-          <w:instrText xml:space="preserve"> PAGEREF _Toc104287174 \h </w:instrText>
+          <w:instrText xml:space="preserve"> PAGEREF _Toc104369792 \h </w:instrText>
         </w:r>
         <w:r>
           <w:rPr>
@@ -5392,7 +5442,7 @@
           <w:lang w:val="nb-NO" w:eastAsia="nb-NO"/>
         </w:rPr>
       </w:pPr>
-      <w:hyperlink w:anchor="_Toc104287175" w:history="1">
+      <w:hyperlink w:anchor="_Toc104369793" w:history="1">
         <w:r>
           <w:rPr>
             <w:rStyle w:val="Hyperlink"/>
@@ -5419,7 +5469,7 @@
             <w:noProof/>
             <w:webHidden/>
           </w:rPr>
-          <w:instrText xml:space="preserve"> PAGEREF _Toc104287175 \h </w:instrText>
+          <w:instrText xml:space="preserve"> PAGEREF _Toc104369793 \h </w:instrText>
         </w:r>
         <w:r>
           <w:rPr>
@@ -5461,7 +5511,7 @@
           <w:lang w:val="nb-NO" w:eastAsia="nb-NO"/>
         </w:rPr>
       </w:pPr>
-      <w:hyperlink w:anchor="_Toc104287176" w:history="1">
+      <w:hyperlink w:anchor="_Toc104369794" w:history="1">
         <w:r>
           <w:rPr>
             <w:rStyle w:val="Hyperlink"/>
@@ -5488,7 +5538,7 @@
             <w:noProof/>
             <w:webHidden/>
           </w:rPr>
-          <w:instrText xml:space="preserve"> PAGEREF _Toc104287176 \h </w:instrText>
+          <w:instrText xml:space="preserve"> PAGEREF _Toc104369794 \h </w:instrText>
         </w:r>
         <w:r>
           <w:rPr>
@@ -5530,7 +5580,7 @@
           <w:lang w:val="nb-NO" w:eastAsia="nb-NO"/>
         </w:rPr>
       </w:pPr>
-      <w:hyperlink w:anchor="_Toc104287177" w:history="1">
+      <w:hyperlink w:anchor="_Toc104369795" w:history="1">
         <w:r>
           <w:rPr>
             <w:rStyle w:val="Hyperlink"/>
@@ -5557,7 +5607,7 @@
             <w:noProof/>
             <w:webHidden/>
           </w:rPr>
-          <w:instrText xml:space="preserve"> PAGEREF _Toc104287177 \h </w:instrText>
+          <w:instrText xml:space="preserve"> PAGEREF _Toc104369795 \h </w:instrText>
         </w:r>
         <w:r>
           <w:rPr>
@@ -5599,7 +5649,7 @@
           <w:lang w:val="nb-NO" w:eastAsia="nb-NO"/>
         </w:rPr>
       </w:pPr>
-      <w:hyperlink w:anchor="_Toc104287178" w:history="1">
+      <w:hyperlink w:anchor="_Toc104369796" w:history="1">
         <w:r>
           <w:rPr>
             <w:rStyle w:val="Hyperlink"/>
@@ -5626,7 +5676,7 @@
             <w:noProof/>
             <w:webHidden/>
           </w:rPr>
-          <w:instrText xml:space="preserve"> PAGEREF _Toc104287178 \h </w:instrText>
+          <w:instrText xml:space="preserve"> PAGEREF _Toc104369796 \h </w:instrText>
         </w:r>
         <w:r>
           <w:rPr>
@@ -5668,7 +5718,7 @@
           <w:lang w:val="nb-NO" w:eastAsia="nb-NO"/>
         </w:rPr>
       </w:pPr>
-      <w:hyperlink w:anchor="_Toc104287179" w:history="1">
+      <w:hyperlink w:anchor="_Toc104369797" w:history="1">
         <w:r>
           <w:rPr>
             <w:rStyle w:val="Hyperlink"/>
@@ -5695,7 +5745,7 @@
             <w:noProof/>
             <w:webHidden/>
           </w:rPr>
-          <w:instrText xml:space="preserve"> PAGEREF _Toc104287179 \h </w:instrText>
+          <w:instrText xml:space="preserve"> PAGEREF _Toc104369797 \h </w:instrText>
         </w:r>
         <w:r>
           <w:rPr>
@@ -5737,7 +5787,7 @@
           <w:lang w:val="nb-NO" w:eastAsia="nb-NO"/>
         </w:rPr>
       </w:pPr>
-      <w:hyperlink w:anchor="_Toc104287180" w:history="1">
+      <w:hyperlink w:anchor="_Toc104369798" w:history="1">
         <w:r>
           <w:rPr>
             <w:rStyle w:val="Hyperlink"/>
@@ -5765,7 +5815,7 @@
             <w:noProof/>
             <w:webHidden/>
           </w:rPr>
-          <w:instrText xml:space="preserve"> PAGEREF _Toc104287180 \h </w:instrText>
+          <w:instrText xml:space="preserve"> PAGEREF _Toc104369798 \h </w:instrText>
         </w:r>
         <w:r>
           <w:rPr>
@@ -5807,7 +5857,7 @@
           <w:lang w:val="nb-NO" w:eastAsia="nb-NO"/>
         </w:rPr>
       </w:pPr>
-      <w:hyperlink w:anchor="_Toc104287181" w:history="1">
+      <w:hyperlink w:anchor="_Toc104369799" w:history="1">
         <w:r>
           <w:rPr>
             <w:rStyle w:val="Hyperlink"/>
@@ -5835,7 +5885,7 @@
             <w:noProof/>
             <w:webHidden/>
           </w:rPr>
-          <w:instrText xml:space="preserve"> PAGEREF _Toc104287181 \h </w:instrText>
+          <w:instrText xml:space="preserve"> PAGEREF _Toc104369799 \h </w:instrText>
         </w:r>
         <w:r>
           <w:rPr>
@@ -5877,7 +5927,7 @@
           <w:lang w:val="nb-NO" w:eastAsia="nb-NO"/>
         </w:rPr>
       </w:pPr>
-      <w:hyperlink w:anchor="_Toc104287182" w:history="1">
+      <w:hyperlink w:anchor="_Toc104369800" w:history="1">
         <w:r>
           <w:rPr>
             <w:rStyle w:val="Hyperlink"/>
@@ -5904,7 +5954,7 @@
             <w:noProof/>
             <w:webHidden/>
           </w:rPr>
-          <w:instrText xml:space="preserve"> PAGEREF _Toc104287182 \h </w:instrText>
+          <w:instrText xml:space="preserve"> PAGEREF _Toc104369800 \h </w:instrText>
         </w:r>
         <w:r>
           <w:rPr>
@@ -5946,7 +5996,7 @@
           <w:lang w:val="nb-NO" w:eastAsia="nb-NO"/>
         </w:rPr>
       </w:pPr>
-      <w:hyperlink w:anchor="_Toc104287183" w:history="1">
+      <w:hyperlink w:anchor="_Toc104369801" w:history="1">
         <w:r>
           <w:rPr>
             <w:rStyle w:val="Hyperlink"/>
@@ -5973,7 +6023,7 @@
             <w:noProof/>
             <w:webHidden/>
           </w:rPr>
-          <w:instrText xml:space="preserve"> PAGEREF _Toc104287183 \h </w:instrText>
+          <w:instrText xml:space="preserve"> PAGEREF _Toc104369801 \h </w:instrText>
         </w:r>
         <w:r>
           <w:rPr>
@@ -6015,7 +6065,7 @@
           <w:lang w:val="nb-NO" w:eastAsia="nb-NO"/>
         </w:rPr>
       </w:pPr>
-      <w:hyperlink w:anchor="_Toc104287184" w:history="1">
+      <w:hyperlink w:anchor="_Toc104369802" w:history="1">
         <w:r>
           <w:rPr>
             <w:rStyle w:val="Hyperlink"/>
@@ -6042,7 +6092,7 @@
             <w:noProof/>
             <w:webHidden/>
           </w:rPr>
-          <w:instrText xml:space="preserve"> PAGEREF _Toc104287184 \h </w:instrText>
+          <w:instrText xml:space="preserve"> PAGEREF _Toc104369802 \h </w:instrText>
         </w:r>
         <w:r>
           <w:rPr>
@@ -6084,7 +6134,7 @@
           <w:lang w:val="nb-NO" w:eastAsia="nb-NO"/>
         </w:rPr>
       </w:pPr>
-      <w:hyperlink w:anchor="_Toc104287185" w:history="1">
+      <w:hyperlink w:anchor="_Toc104369803" w:history="1">
         <w:r>
           <w:rPr>
             <w:rStyle w:val="Hyperlink"/>
@@ -6111,7 +6161,7 @@
             <w:noProof/>
             <w:webHidden/>
           </w:rPr>
-          <w:instrText xml:space="preserve"> PAGEREF _Toc104287185 \h </w:instrText>
+          <w:instrText xml:space="preserve"> PAGEREF _Toc104369803 \h </w:instrText>
         </w:r>
         <w:r>
           <w:rPr>
@@ -6176,7 +6226,7 @@
       <w:pPr>
         <w:pStyle w:val="Heading1"/>
       </w:pPr>
-      <w:bookmarkStart w:id="27" w:name="_Toc104287149"/>
+      <w:bookmarkStart w:id="27" w:name="_Toc104369767"/>
       <w:r>
         <w:lastRenderedPageBreak/>
         <w:t>Overview</w:t>
@@ -6187,7 +6237,7 @@
       <w:pPr>
         <w:pStyle w:val="Heading2"/>
       </w:pPr>
-      <w:bookmarkStart w:id="28" w:name="_Toc104287150"/>
+      <w:bookmarkStart w:id="28" w:name="_Toc104369768"/>
       <w:r>
         <w:t>Purpose</w:t>
       </w:r>
@@ -6211,7 +6261,7 @@
       <w:pPr>
         <w:pStyle w:val="Heading2"/>
       </w:pPr>
-      <w:bookmarkStart w:id="29" w:name="_Toc104287151"/>
+      <w:bookmarkStart w:id="29" w:name="_Toc104369769"/>
       <w:r>
         <w:t>Abbreviations</w:t>
       </w:r>
@@ -6826,7 +6876,7 @@
       <w:pPr>
         <w:pStyle w:val="Heading2"/>
       </w:pPr>
-      <w:bookmarkStart w:id="30" w:name="_Toc104287152"/>
+      <w:bookmarkStart w:id="30" w:name="_Toc104369770"/>
       <w:r>
         <w:t>References</w:t>
       </w:r>
@@ -7662,6 +7712,11 @@
               <w:rPr>
                 <w:szCs w:val="22"/>
               </w:rPr>
+            </w:r>
+            <w:r>
+              <w:rPr>
+                <w:szCs w:val="22"/>
+              </w:rPr>
               <w:fldChar w:fldCharType="separate"/>
             </w:r>
             <w:r>
@@ -7855,9 +7910,9 @@
       <w:pPr>
         <w:pStyle w:val="Heading2"/>
       </w:pPr>
-      <w:bookmarkStart w:id="40" w:name="_Toc104287153"/>
-      <w:bookmarkStart w:id="41" w:name="_Ref316469521"/>
-      <w:bookmarkStart w:id="42" w:name="_Ref316469525"/>
+      <w:bookmarkStart w:id="40" w:name="_Ref316469521"/>
+      <w:bookmarkStart w:id="41" w:name="_Ref316469525"/>
+      <w:bookmarkStart w:id="42" w:name="_Toc104369771"/>
       <w:r>
         <w:lastRenderedPageBreak/>
         <w:t>Constraints</w:t>
@@ -7865,10 +7920,10 @@
       <w:r>
         <w:t>/Assumptions</w:t>
       </w:r>
-      <w:bookmarkEnd w:id="40"/>
-    </w:p>
+      <w:bookmarkEnd w:id="42"/>
+    </w:p>
+    <w:bookmarkEnd w:id="40"/>
     <w:bookmarkEnd w:id="41"/>
-    <w:bookmarkEnd w:id="42"/>
     <w:p>
       <w:pPr>
         <w:tabs>
@@ -8772,7 +8827,7 @@
       <w:pPr>
         <w:pStyle w:val="Heading1"/>
       </w:pPr>
-      <w:bookmarkStart w:id="43" w:name="_Toc104287154"/>
+      <w:bookmarkStart w:id="43" w:name="_Toc104369772"/>
       <w:r>
         <w:lastRenderedPageBreak/>
         <w:t>Process and Instrumentation Diagram Transfer</w:t>
@@ -8788,9 +8843,9 @@
           <w:bCs w:val="0"/>
         </w:rPr>
       </w:pPr>
-      <w:bookmarkStart w:id="44" w:name="_Toc104287155"/>
-      <w:bookmarkStart w:id="45" w:name="OLE_LINK1"/>
-      <w:bookmarkStart w:id="46" w:name="OLE_LINK2"/>
+      <w:bookmarkStart w:id="44" w:name="OLE_LINK1"/>
+      <w:bookmarkStart w:id="45" w:name="OLE_LINK2"/>
+      <w:bookmarkStart w:id="46" w:name="_Toc104369773"/>
       <w:r>
         <w:rPr>
           <w:rStyle w:val="Strong"/>
@@ -8799,10 +8854,10 @@
         </w:rPr>
         <w:t>Overview</w:t>
       </w:r>
-      <w:bookmarkEnd w:id="44"/>
-    </w:p>
+      <w:bookmarkEnd w:id="46"/>
+    </w:p>
+    <w:bookmarkEnd w:id="44"/>
     <w:bookmarkEnd w:id="45"/>
-    <w:bookmarkEnd w:id="46"/>
     <w:p>
       <w:pPr>
         <w:rPr>
@@ -8871,7 +8926,7 @@
         </w:rPr>
       </w:pPr>
       <w:bookmarkStart w:id="47" w:name="_Ref85533449"/>
-      <w:bookmarkStart w:id="48" w:name="_Toc104287156"/>
+      <w:bookmarkStart w:id="48" w:name="_Toc104369774"/>
       <w:r>
         <w:rPr>
           <w:rStyle w:val="Strong"/>
@@ -9002,7 +9057,7 @@
           <w:b/>
         </w:rPr>
       </w:pPr>
-      <w:bookmarkStart w:id="49" w:name="_Toc104287157"/>
+      <w:bookmarkStart w:id="49" w:name="_Toc104369775"/>
       <w:r>
         <w:rPr>
           <w:rStyle w:val="Strong"/>
@@ -9284,7 +9339,7 @@
           <w:bCs w:val="0"/>
         </w:rPr>
       </w:pPr>
-      <w:bookmarkStart w:id="50" w:name="_Toc104287158"/>
+      <w:bookmarkStart w:id="50" w:name="_Toc104369776"/>
       <w:r>
         <w:rPr>
           <w:rStyle w:val="Strong"/>
@@ -9471,7 +9526,7 @@
       <w:pPr>
         <w:pStyle w:val="Heading3"/>
       </w:pPr>
-      <w:bookmarkStart w:id="51" w:name="_Toc104287159"/>
+      <w:bookmarkStart w:id="51" w:name="_Toc104369777"/>
       <w:r>
         <w:t>Analysis</w:t>
       </w:r>
@@ -9729,7 +9784,7 @@
           </mc:Fallback>
         </mc:AlternateContent>
       </w:r>
-      <w:bookmarkStart w:id="52" w:name="_Toc104287160"/>
+      <w:bookmarkStart w:id="52" w:name="_Toc104369778"/>
       <w:r>
         <w:t>Proteus Schema</w:t>
       </w:r>
@@ -9797,7 +9852,7 @@
       <w:pPr>
         <w:pStyle w:val="Heading3"/>
       </w:pPr>
-      <w:bookmarkStart w:id="53" w:name="_Toc104287161"/>
+      <w:bookmarkStart w:id="53" w:name="_Toc104369779"/>
       <w:r>
         <w:t>Analysis</w:t>
       </w:r>
@@ -9924,7 +9979,7 @@
       <w:pPr>
         <w:pStyle w:val="Heading2"/>
       </w:pPr>
-      <w:bookmarkStart w:id="54" w:name="_Toc104287162"/>
+      <w:bookmarkStart w:id="54" w:name="_Toc104369780"/>
       <w:r>
         <w:lastRenderedPageBreak/>
         <w:t>Transfer Requirements</w:t>
@@ -10412,7 +10467,7 @@
       <w:pPr>
         <w:pStyle w:val="Heading3"/>
       </w:pPr>
-      <w:bookmarkStart w:id="55" w:name="_Toc104287163"/>
+      <w:bookmarkStart w:id="55" w:name="_Toc104369781"/>
       <w:r>
         <w:lastRenderedPageBreak/>
         <w:t>Symbols</w:t>
@@ -14125,7 +14180,7 @@
           <w:color w:val="FF0000"/>
         </w:rPr>
       </w:pPr>
-      <w:bookmarkStart w:id="57" w:name="_Toc104287164"/>
+      <w:bookmarkStart w:id="57" w:name="_Toc104369782"/>
       <w:r>
         <w:rPr>
           <w:color w:val="FF0000"/>
@@ -15264,7 +15319,7 @@
       <w:pPr>
         <w:pStyle w:val="Heading3"/>
       </w:pPr>
-      <w:bookmarkStart w:id="58" w:name="_Toc104287165"/>
+      <w:bookmarkStart w:id="58" w:name="_Toc104369783"/>
       <w:r>
         <w:lastRenderedPageBreak/>
         <w:t>File</w:t>
@@ -17290,7 +17345,7 @@
       <w:pPr>
         <w:pStyle w:val="Heading3"/>
       </w:pPr>
-      <w:bookmarkStart w:id="59" w:name="_Toc104287166"/>
+      <w:bookmarkStart w:id="59" w:name="_Toc104369784"/>
       <w:r>
         <w:lastRenderedPageBreak/>
         <w:t>Process Plant, Plant System</w:t>
@@ -18545,7 +18600,7 @@
       <w:pPr>
         <w:pStyle w:val="Heading3"/>
       </w:pPr>
-      <w:bookmarkStart w:id="60" w:name="_Toc104287167"/>
+      <w:bookmarkStart w:id="60" w:name="_Toc104369785"/>
       <w:r>
         <w:lastRenderedPageBreak/>
         <w:t>Equipment</w:t>
@@ -20137,7 +20192,7 @@
       <w:r>
         <w:br w:type="page"/>
       </w:r>
-      <w:bookmarkStart w:id="63" w:name="_Toc104287168"/>
+      <w:bookmarkStart w:id="63" w:name="_Toc104369786"/>
       <w:r>
         <w:lastRenderedPageBreak/>
         <w:t>Piping</w:t>
@@ -22581,6 +22636,24 @@
     </w:p>
     <w:p>
       <w:pPr>
+        <w:pStyle w:val="ListParagraph"/>
+        <w:numPr>
+          <w:ilvl w:val="0"/>
+          <w:numId w:val="15"/>
+        </w:numPr>
+        <w:rPr>
+          <w:lang w:eastAsia="en-GB"/>
+        </w:rPr>
+      </w:pPr>
+      <w:r>
+        <w:rPr>
+          <w:lang w:eastAsia="en-GB"/>
+        </w:rPr>
+        <w:t>Reducers</w:t>
+      </w:r>
+    </w:p>
+    <w:p>
+      <w:pPr>
         <w:rPr>
           <w:lang w:eastAsia="en-GB"/>
         </w:rPr>
@@ -23755,7 +23828,6 @@
         <w:rPr>
           <w:lang w:val="en-US" w:eastAsia="ja-JP"/>
         </w:rPr>
-        <w:lastRenderedPageBreak/>
         <w:t xml:space="preserve">For each </w:t>
       </w:r>
       <w:proofErr w:type="spellStart"/>
@@ -25207,6 +25279,7 @@
                 <w:szCs w:val="22"/>
                 <w:lang w:eastAsia="en-GB"/>
               </w:rPr>
+              <w:lastRenderedPageBreak/>
               <w:t>Attribute</w:t>
             </w:r>
           </w:p>
@@ -25344,7 +25417,6 @@
                 <w:color w:val="000000"/>
                 <w:sz w:val="20"/>
               </w:rPr>
-              <w:lastRenderedPageBreak/>
               <w:t>IsVirtual</w:t>
             </w:r>
             <w:proofErr w:type="spellEnd"/>
@@ -26303,9 +26375,475 @@
     </w:tbl>
     <w:p>
       <w:pPr>
+        <w:pStyle w:val="ListParagraph"/>
+        <w:numPr>
+          <w:ilvl w:val="0"/>
+          <w:numId w:val="41"/>
+        </w:numPr>
+        <w:rPr>
+          <w:lang w:val="en-US" w:eastAsia="ja-JP"/>
+        </w:rPr>
+      </w:pPr>
+      <w:r>
+        <w:rPr>
+          <w:lang w:val="en-US" w:eastAsia="ja-JP"/>
+        </w:rPr>
+        <w:t xml:space="preserve">For each </w:t>
+      </w:r>
+      <w:proofErr w:type="spellStart"/>
+      <w:r>
+        <w:rPr>
+          <w:lang w:val="en-US" w:eastAsia="ja-JP"/>
+        </w:rPr>
+        <w:t>PipeReducer</w:t>
+      </w:r>
+      <w:proofErr w:type="spellEnd"/>
+      <w:r>
+        <w:rPr>
+          <w:lang w:val="en-US" w:eastAsia="ja-JP"/>
+        </w:rPr>
+        <w:t xml:space="preserve"> DEXPI </w:t>
+      </w:r>
+      <w:r>
+        <w:rPr>
+          <w:lang w:val="en-US" w:eastAsia="ja-JP"/>
+        </w:rPr>
+        <w:t>transfer object shall include the following attributes</w:t>
+      </w:r>
+      <w:r>
+        <w:rPr>
+          <w:lang w:val="en-US" w:eastAsia="ja-JP"/>
+        </w:rPr>
+        <w:t xml:space="preserve"> when available/applicable</w:t>
+      </w:r>
+      <w:r>
+        <w:rPr>
+          <w:lang w:val="en-US" w:eastAsia="ja-JP"/>
+        </w:rPr>
+        <w:t>:</w:t>
+      </w:r>
+    </w:p>
+    <w:p>
+      <w:pPr>
         <w:ind w:left="360"/>
         <w:rPr>
+          <w:sz w:val="14"/>
+          <w:szCs w:val="12"/>
           <w:lang w:val="en-US" w:eastAsia="ja-JP"/>
+        </w:rPr>
+      </w:pPr>
+    </w:p>
+    <w:tbl>
+      <w:tblPr>
+        <w:tblW w:w="5128" w:type="pct"/>
+        <w:tblBorders>
+          <w:top w:val="single" w:sz="6" w:space="0" w:color="CCCCCC"/>
+          <w:left w:val="single" w:sz="6" w:space="0" w:color="CCCCCC"/>
+          <w:bottom w:val="single" w:sz="6" w:space="0" w:color="CCCCCC"/>
+          <w:right w:val="single" w:sz="6" w:space="0" w:color="CCCCCC"/>
+        </w:tblBorders>
+        <w:tblCellMar>
+          <w:top w:w="15" w:type="dxa"/>
+          <w:left w:w="15" w:type="dxa"/>
+          <w:bottom w:w="15" w:type="dxa"/>
+          <w:right w:w="15" w:type="dxa"/>
+        </w:tblCellMar>
+        <w:tblLook w:val="04A0" w:firstRow="1" w:lastRow="0" w:firstColumn="1" w:lastColumn="0" w:noHBand="0" w:noVBand="1"/>
+      </w:tblPr>
+      <w:tblGrid>
+        <w:gridCol w:w="3118"/>
+        <w:gridCol w:w="5521"/>
+        <w:gridCol w:w="2268"/>
+        <w:gridCol w:w="4870"/>
+      </w:tblGrid>
+      <w:tr>
+        <w:trPr>
+          <w:trHeight w:val="180"/>
+        </w:trPr>
+        <w:tc>
+          <w:tcPr>
+            <w:tcW w:w="3118" w:type="dxa"/>
+            <w:tcBorders>
+              <w:top w:val="single" w:sz="6" w:space="0" w:color="CCCCCC"/>
+              <w:left w:val="single" w:sz="6" w:space="0" w:color="CCCCCC"/>
+              <w:bottom w:val="single" w:sz="6" w:space="0" w:color="CCCCCC"/>
+              <w:right w:val="single" w:sz="6" w:space="0" w:color="CCCCCC"/>
+            </w:tcBorders>
+            <w:shd w:val="clear" w:color="auto" w:fill="F0F0F0"/>
+            <w:hideMark/>
+          </w:tcPr>
+          <w:p>
+            <w:pPr>
+              <w:rPr>
+                <w:b/>
+                <w:bCs/>
+                <w:szCs w:val="22"/>
+                <w:lang w:eastAsia="en-GB"/>
+              </w:rPr>
+            </w:pPr>
+            <w:r>
+              <w:rPr>
+                <w:b/>
+                <w:bCs/>
+                <w:szCs w:val="22"/>
+                <w:lang w:eastAsia="en-GB"/>
+              </w:rPr>
+              <w:t>Attribute</w:t>
+            </w:r>
+          </w:p>
+        </w:tc>
+        <w:tc>
+          <w:tcPr>
+            <w:tcW w:w="5521" w:type="dxa"/>
+            <w:tcBorders>
+              <w:top w:val="single" w:sz="6" w:space="0" w:color="CCCCCC"/>
+              <w:left w:val="single" w:sz="6" w:space="0" w:color="CCCCCC"/>
+              <w:bottom w:val="single" w:sz="6" w:space="0" w:color="CCCCCC"/>
+              <w:right w:val="single" w:sz="6" w:space="0" w:color="CCCCCC"/>
+            </w:tcBorders>
+            <w:shd w:val="clear" w:color="auto" w:fill="F0F0F0"/>
+            <w:hideMark/>
+          </w:tcPr>
+          <w:p>
+            <w:pPr>
+              <w:rPr>
+                <w:b/>
+                <w:bCs/>
+                <w:szCs w:val="22"/>
+                <w:lang w:eastAsia="en-GB"/>
+              </w:rPr>
+            </w:pPr>
+            <w:r>
+              <w:rPr>
+                <w:b/>
+                <w:bCs/>
+                <w:szCs w:val="22"/>
+                <w:lang w:eastAsia="en-GB"/>
+              </w:rPr>
+              <w:t>RDS</w:t>
+            </w:r>
+          </w:p>
+        </w:tc>
+        <w:tc>
+          <w:tcPr>
+            <w:tcW w:w="2268" w:type="dxa"/>
+            <w:tcBorders>
+              <w:top w:val="single" w:sz="6" w:space="0" w:color="CCCCCC"/>
+              <w:left w:val="single" w:sz="6" w:space="0" w:color="CCCCCC"/>
+              <w:bottom w:val="single" w:sz="6" w:space="0" w:color="CCCCCC"/>
+              <w:right w:val="single" w:sz="6" w:space="0" w:color="CCCCCC"/>
+            </w:tcBorders>
+            <w:shd w:val="clear" w:color="auto" w:fill="F0F0F0"/>
+            <w:hideMark/>
+          </w:tcPr>
+          <w:p>
+            <w:pPr>
+              <w:rPr>
+                <w:b/>
+                <w:bCs/>
+                <w:szCs w:val="22"/>
+                <w:lang w:eastAsia="en-GB"/>
+              </w:rPr>
+            </w:pPr>
+            <w:r>
+              <w:rPr>
+                <w:b/>
+                <w:bCs/>
+                <w:szCs w:val="22"/>
+                <w:lang w:eastAsia="en-GB"/>
+              </w:rPr>
+              <w:t>Value</w:t>
+            </w:r>
+            <w:r>
+              <w:rPr>
+                <w:b/>
+                <w:bCs/>
+                <w:szCs w:val="22"/>
+                <w:lang w:eastAsia="en-GB"/>
+              </w:rPr>
+              <w:t xml:space="preserve"> Example</w:t>
+            </w:r>
+          </w:p>
+        </w:tc>
+        <w:tc>
+          <w:tcPr>
+            <w:tcW w:w="4870" w:type="dxa"/>
+            <w:tcBorders>
+              <w:top w:val="single" w:sz="6" w:space="0" w:color="CCCCCC"/>
+              <w:left w:val="single" w:sz="6" w:space="0" w:color="CCCCCC"/>
+              <w:bottom w:val="single" w:sz="6" w:space="0" w:color="CCCCCC"/>
+              <w:right w:val="single" w:sz="6" w:space="0" w:color="CCCCCC"/>
+            </w:tcBorders>
+            <w:shd w:val="clear" w:color="auto" w:fill="F0F0F0"/>
+          </w:tcPr>
+          <w:p>
+            <w:pPr>
+              <w:rPr>
+                <w:b/>
+                <w:bCs/>
+                <w:szCs w:val="22"/>
+                <w:lang w:eastAsia="en-GB"/>
+              </w:rPr>
+            </w:pPr>
+            <w:r>
+              <w:rPr>
+                <w:b/>
+                <w:bCs/>
+                <w:szCs w:val="22"/>
+                <w:lang w:eastAsia="en-GB"/>
+              </w:rPr>
+              <w:t>Comment</w:t>
+            </w:r>
+          </w:p>
+        </w:tc>
+      </w:tr>
+      <w:tr>
+        <w:trPr>
+          <w:trHeight w:val="180"/>
+        </w:trPr>
+        <w:tc>
+          <w:tcPr>
+            <w:tcW w:w="3118" w:type="dxa"/>
+            <w:tcBorders>
+              <w:top w:val="single" w:sz="6" w:space="0" w:color="CCCCCC"/>
+              <w:left w:val="single" w:sz="6" w:space="0" w:color="CCCCCC"/>
+              <w:bottom w:val="single" w:sz="6" w:space="0" w:color="CCCCCC"/>
+              <w:right w:val="single" w:sz="6" w:space="0" w:color="CCCCCC"/>
+            </w:tcBorders>
+            <w:hideMark/>
+          </w:tcPr>
+          <w:p>
+            <w:pPr>
+              <w:rPr>
+                <w:rFonts w:asciiTheme="majorBidi" w:hAnsiTheme="majorBidi" w:cstheme="majorBidi"/>
+                <w:szCs w:val="22"/>
+                <w:lang w:eastAsia="en-GB"/>
+              </w:rPr>
+            </w:pPr>
+            <w:proofErr w:type="spellStart"/>
+            <w:r>
+              <w:rPr>
+                <w:rFonts w:ascii="Calibri" w:hAnsi="Calibri" w:cs="Calibri"/>
+                <w:color w:val="000000"/>
+                <w:sz w:val="20"/>
+              </w:rPr>
+              <w:t>NominalDiameterIn</w:t>
+            </w:r>
+            <w:proofErr w:type="spellEnd"/>
+          </w:p>
+        </w:tc>
+        <w:tc>
+          <w:tcPr>
+            <w:tcW w:w="5521" w:type="dxa"/>
+            <w:tcBorders>
+              <w:top w:val="single" w:sz="6" w:space="0" w:color="CCCCCC"/>
+              <w:left w:val="single" w:sz="6" w:space="0" w:color="CCCCCC"/>
+              <w:bottom w:val="single" w:sz="6" w:space="0" w:color="CCCCCC"/>
+              <w:right w:val="single" w:sz="6" w:space="0" w:color="CCCCCC"/>
+            </w:tcBorders>
+            <w:hideMark/>
+          </w:tcPr>
+          <w:p>
+            <w:pPr>
+              <w:rPr>
+                <w:rFonts w:asciiTheme="majorBidi" w:hAnsiTheme="majorBidi" w:cstheme="majorBidi"/>
+                <w:szCs w:val="22"/>
+                <w:lang w:eastAsia="en-GB"/>
+              </w:rPr>
+            </w:pPr>
+            <w:r>
+              <w:rPr>
+                <w:rFonts w:ascii="Calibri" w:hAnsi="Calibri" w:cs="Calibri"/>
+                <w:color w:val="000000"/>
+                <w:sz w:val="20"/>
+              </w:rPr>
+              <w:t>http://noaka.org/rdl/NominalDiameterInAssignmentClass</w:t>
+            </w:r>
+          </w:p>
+        </w:tc>
+        <w:tc>
+          <w:tcPr>
+            <w:tcW w:w="2268" w:type="dxa"/>
+            <w:tcBorders>
+              <w:top w:val="single" w:sz="6" w:space="0" w:color="CCCCCC"/>
+              <w:left w:val="single" w:sz="6" w:space="0" w:color="CCCCCC"/>
+              <w:bottom w:val="single" w:sz="6" w:space="0" w:color="CCCCCC"/>
+              <w:right w:val="single" w:sz="6" w:space="0" w:color="CCCCCC"/>
+            </w:tcBorders>
+            <w:hideMark/>
+          </w:tcPr>
+          <w:p>
+            <w:pPr>
+              <w:rPr>
+                <w:rFonts w:asciiTheme="majorBidi" w:hAnsiTheme="majorBidi" w:cstheme="majorBidi"/>
+                <w:szCs w:val="22"/>
+                <w:lang w:eastAsia="en-GB"/>
+              </w:rPr>
+            </w:pPr>
+            <w:r>
+              <w:rPr>
+                <w:rFonts w:ascii="Calibri" w:hAnsi="Calibri" w:cs="Calibri"/>
+                <w:color w:val="000000"/>
+                <w:sz w:val="20"/>
+              </w:rPr>
+              <w:t>0100</w:t>
+            </w:r>
+          </w:p>
+        </w:tc>
+        <w:tc>
+          <w:tcPr>
+            <w:tcW w:w="4870" w:type="dxa"/>
+            <w:tcBorders>
+              <w:top w:val="single" w:sz="6" w:space="0" w:color="CCCCCC"/>
+              <w:left w:val="single" w:sz="6" w:space="0" w:color="CCCCCC"/>
+              <w:bottom w:val="single" w:sz="6" w:space="0" w:color="CCCCCC"/>
+              <w:right w:val="single" w:sz="6" w:space="0" w:color="CCCCCC"/>
+            </w:tcBorders>
+          </w:tcPr>
+          <w:p>
+            <w:pPr>
+              <w:rPr>
+                <w:rFonts w:asciiTheme="majorBidi" w:hAnsiTheme="majorBidi" w:cstheme="majorBidi"/>
+                <w:szCs w:val="22"/>
+                <w:lang w:eastAsia="en-GB"/>
+              </w:rPr>
+            </w:pPr>
+            <w:r>
+              <w:rPr>
+                <w:rFonts w:ascii="Calibri" w:hAnsi="Calibri" w:cs="Calibri"/>
+                <w:color w:val="000000"/>
+                <w:sz w:val="20"/>
+              </w:rPr>
+              <w:t>Nominal diameter into the reducer</w:t>
+            </w:r>
+          </w:p>
+        </w:tc>
+      </w:tr>
+      <w:tr>
+        <w:trPr>
+          <w:trHeight w:val="180"/>
+        </w:trPr>
+        <w:tc>
+          <w:tcPr>
+            <w:tcW w:w="3118" w:type="dxa"/>
+            <w:tcBorders>
+              <w:top w:val="single" w:sz="6" w:space="0" w:color="CCCCCC"/>
+              <w:left w:val="single" w:sz="6" w:space="0" w:color="CCCCCC"/>
+              <w:bottom w:val="single" w:sz="6" w:space="0" w:color="CCCCCC"/>
+              <w:right w:val="single" w:sz="6" w:space="0" w:color="CCCCCC"/>
+            </w:tcBorders>
+          </w:tcPr>
+          <w:p>
+            <w:pPr>
+              <w:rPr>
+                <w:rFonts w:ascii="Calibri" w:hAnsi="Calibri" w:cs="Calibri"/>
+                <w:color w:val="000000"/>
+                <w:sz w:val="20"/>
+              </w:rPr>
+            </w:pPr>
+            <w:proofErr w:type="spellStart"/>
+            <w:r>
+              <w:rPr>
+                <w:rFonts w:ascii="Calibri" w:hAnsi="Calibri" w:cs="Calibri"/>
+                <w:color w:val="000000"/>
+                <w:sz w:val="20"/>
+              </w:rPr>
+              <w:t>NominalDiameterOut</w:t>
+            </w:r>
+            <w:proofErr w:type="spellEnd"/>
+          </w:p>
+        </w:tc>
+        <w:tc>
+          <w:tcPr>
+            <w:tcW w:w="5521" w:type="dxa"/>
+            <w:tcBorders>
+              <w:top w:val="single" w:sz="6" w:space="0" w:color="CCCCCC"/>
+              <w:left w:val="single" w:sz="6" w:space="0" w:color="CCCCCC"/>
+              <w:bottom w:val="single" w:sz="6" w:space="0" w:color="CCCCCC"/>
+              <w:right w:val="single" w:sz="6" w:space="0" w:color="CCCCCC"/>
+            </w:tcBorders>
+          </w:tcPr>
+          <w:p>
+            <w:pPr>
+              <w:rPr>
+                <w:rFonts w:ascii="Calibri" w:hAnsi="Calibri" w:cs="Calibri"/>
+                <w:color w:val="000000"/>
+                <w:sz w:val="20"/>
+              </w:rPr>
+            </w:pPr>
+            <w:r>
+              <w:rPr>
+                <w:rFonts w:ascii="Calibri" w:hAnsi="Calibri" w:cs="Calibri"/>
+                <w:color w:val="000000"/>
+                <w:sz w:val="20"/>
+              </w:rPr>
+              <w:t>http://noaka.org/rdl/NominalDiameterOutAssignmentClass</w:t>
+            </w:r>
+          </w:p>
+        </w:tc>
+        <w:tc>
+          <w:tcPr>
+            <w:tcW w:w="2268" w:type="dxa"/>
+            <w:tcBorders>
+              <w:top w:val="single" w:sz="6" w:space="0" w:color="CCCCCC"/>
+              <w:left w:val="single" w:sz="6" w:space="0" w:color="CCCCCC"/>
+              <w:bottom w:val="single" w:sz="6" w:space="0" w:color="CCCCCC"/>
+              <w:right w:val="single" w:sz="6" w:space="0" w:color="CCCCCC"/>
+            </w:tcBorders>
+          </w:tcPr>
+          <w:p>
+            <w:pPr>
+              <w:rPr>
+                <w:rFonts w:ascii="Calibri" w:hAnsi="Calibri" w:cs="Calibri"/>
+                <w:color w:val="000000"/>
+                <w:sz w:val="20"/>
+              </w:rPr>
+            </w:pPr>
+            <w:r>
+              <w:rPr>
+                <w:rFonts w:ascii="Calibri" w:hAnsi="Calibri" w:cs="Calibri"/>
+                <w:color w:val="000000"/>
+                <w:sz w:val="20"/>
+              </w:rPr>
+              <w:t>0200</w:t>
+            </w:r>
+          </w:p>
+        </w:tc>
+        <w:tc>
+          <w:tcPr>
+            <w:tcW w:w="4870" w:type="dxa"/>
+            <w:tcBorders>
+              <w:top w:val="single" w:sz="6" w:space="0" w:color="CCCCCC"/>
+              <w:left w:val="single" w:sz="6" w:space="0" w:color="CCCCCC"/>
+              <w:bottom w:val="single" w:sz="6" w:space="0" w:color="CCCCCC"/>
+              <w:right w:val="single" w:sz="6" w:space="0" w:color="CCCCCC"/>
+            </w:tcBorders>
+          </w:tcPr>
+          <w:p>
+            <w:pPr>
+              <w:rPr>
+                <w:rFonts w:ascii="Calibri" w:hAnsi="Calibri" w:cs="Calibri"/>
+                <w:color w:val="000000"/>
+                <w:sz w:val="20"/>
+              </w:rPr>
+            </w:pPr>
+            <w:r>
+              <w:rPr>
+                <w:rFonts w:ascii="Calibri" w:hAnsi="Calibri" w:cs="Calibri"/>
+                <w:color w:val="000000"/>
+                <w:sz w:val="20"/>
+              </w:rPr>
+              <w:t xml:space="preserve">Nominal diameter out of the reducer </w:t>
+            </w:r>
+          </w:p>
+        </w:tc>
+      </w:tr>
+    </w:tbl>
+    <w:p>
+      <w:pPr>
+        <w:ind w:left="360"/>
+        <w:rPr>
+          <w:lang w:eastAsia="ja-JP"/>
         </w:rPr>
       </w:pPr>
     </w:p>
@@ -26334,7 +26872,7 @@
       <w:pPr>
         <w:pStyle w:val="Heading3"/>
       </w:pPr>
-      <w:bookmarkStart w:id="68" w:name="_Toc104287169"/>
+      <w:bookmarkStart w:id="68" w:name="_Toc104369787"/>
       <w:r>
         <w:lastRenderedPageBreak/>
         <w:t>Instrumentation</w:t>
@@ -32671,11 +33209,6 @@
           <w:lang w:val="en-US" w:eastAsia="ja-JP"/>
         </w:rPr>
         <w:instrText xml:space="preserve"> REF _Ref85889719 \h </w:instrText>
-      </w:r>
-      <w:r>
-        <w:rPr>
-          <w:lang w:val="en-US" w:eastAsia="ja-JP"/>
-        </w:rPr>
       </w:r>
       <w:r>
         <w:rPr>
@@ -33753,7 +34286,7 @@
           <v:shape id="_x0000_i1025" type="#_x0000_t75" style="width:79.5pt;height:50.25pt" o:ole="">
             <v:imagedata r:id="rId63" o:title=""/>
           </v:shape>
-          <o:OLEObject Type="Embed" ProgID="Package" ShapeID="_x0000_i1025" DrawAspect="Icon" ObjectID="_1714900404" r:id="rId64"/>
+          <o:OLEObject Type="Embed" ProgID="Package" ShapeID="_x0000_i1025" DrawAspect="Icon" ObjectID="_1714982531" r:id="rId64"/>
         </w:object>
       </w:r>
     </w:p>
@@ -34686,7 +35219,7 @@
           <w:numId w:val="0"/>
         </w:numPr>
       </w:pPr>
-      <w:bookmarkStart w:id="77" w:name="_Toc104287170"/>
+      <w:bookmarkStart w:id="77" w:name="_Toc104369788"/>
       <w:r>
         <w:lastRenderedPageBreak/>
         <w:t>Equipment Box</w:t>
@@ -35449,7 +35982,7 @@
           <w:numId w:val="0"/>
         </w:numPr>
       </w:pPr>
-      <w:bookmarkStart w:id="78" w:name="_Toc104287171"/>
+      <w:bookmarkStart w:id="78" w:name="_Toc104369789"/>
       <w:r>
         <w:lastRenderedPageBreak/>
         <w:t>Equipment Internals</w:t>
@@ -35528,7 +36061,7 @@
       <w:pPr>
         <w:pStyle w:val="Heading3"/>
       </w:pPr>
-      <w:bookmarkStart w:id="79" w:name="_Toc104287172"/>
+      <w:bookmarkStart w:id="79" w:name="_Toc104369790"/>
       <w:r>
         <w:lastRenderedPageBreak/>
         <w:t>Labels</w:t>
@@ -35975,7 +36508,7 @@
       <w:pPr>
         <w:pStyle w:val="Heading3"/>
       </w:pPr>
-      <w:bookmarkStart w:id="80" w:name="_Toc104287173"/>
+      <w:bookmarkStart w:id="80" w:name="_Toc104369791"/>
       <w:r>
         <w:lastRenderedPageBreak/>
         <w:t>Note</w:t>
@@ -36270,7 +36803,7 @@
           <v:shape id="_x0000_i1026" type="#_x0000_t75" style="width:77.25pt;height:49.5pt" o:ole="">
             <v:imagedata r:id="rId70" o:title=""/>
           </v:shape>
-          <o:OLEObject Type="Embed" ProgID="Package" ShapeID="_x0000_i1026" DrawAspect="Icon" ObjectID="_1714900405" r:id="rId71"/>
+          <o:OLEObject Type="Embed" ProgID="Package" ShapeID="_x0000_i1026" DrawAspect="Icon" ObjectID="_1714982532" r:id="rId71"/>
         </w:object>
       </w:r>
     </w:p>
@@ -37102,7 +37635,7 @@
       <w:pPr>
         <w:pStyle w:val="Heading3"/>
       </w:pPr>
-      <w:bookmarkStart w:id="81" w:name="_Toc104287174"/>
+      <w:bookmarkStart w:id="81" w:name="_Toc104369792"/>
       <w:r>
         <w:lastRenderedPageBreak/>
         <w:t>Miscellaneous Graphics</w:t>
@@ -42208,7 +42741,7 @@
           <w:noProof/>
         </w:rPr>
         <w:drawing>
-          <wp:inline distT="0" distB="0" distL="0" distR="0" wp14:anchorId="24F1F84F" wp14:editId="5C60BCFE">
+          <wp:inline distT="0" distB="0" distL="0" distR="0" wp14:anchorId="24F1F84F" wp14:editId="5F4AD08B">
             <wp:extent cx="8439150" cy="4285613"/>
             <wp:effectExtent l="19050" t="19050" r="19050" b="20320"/>
             <wp:docPr id="75" name="Picture 75" descr="Graphical user interface&#10;&#10;Description automatically generated"/>
@@ -42899,7 +43432,7 @@
       <w:pPr>
         <w:pStyle w:val="Heading1"/>
       </w:pPr>
-      <w:bookmarkStart w:id="90" w:name="_Toc104287175"/>
+      <w:bookmarkStart w:id="90" w:name="_Toc104369793"/>
       <w:r>
         <w:lastRenderedPageBreak/>
         <w:t>ANNEX A: Custom class definitions</w:t>
@@ -42979,7 +43512,7 @@
         <w:pStyle w:val="Heading2"/>
       </w:pPr>
       <w:bookmarkStart w:id="91" w:name="_Ref85788137"/>
-      <w:bookmarkStart w:id="92" w:name="_Toc104287176"/>
+      <w:bookmarkStart w:id="92" w:name="_Toc104369794"/>
       <w:r>
         <w:t>Virtual Piping Connector</w:t>
       </w:r>
@@ -43190,7 +43723,7 @@
         <w:pStyle w:val="Heading1"/>
       </w:pPr>
       <w:bookmarkStart w:id="93" w:name="_Ref86066728"/>
-      <w:bookmarkStart w:id="94" w:name="_Toc104287177"/>
+      <w:bookmarkStart w:id="94" w:name="_Toc104369795"/>
       <w:r>
         <w:lastRenderedPageBreak/>
         <w:t>ANNEX</w:t>
@@ -43289,7 +43822,7 @@
       </w:pPr>
       <w:bookmarkStart w:id="97" w:name="_Ref86309537"/>
       <w:bookmarkStart w:id="98" w:name="_Ref94094813"/>
-      <w:bookmarkStart w:id="99" w:name="_Toc104287178"/>
+      <w:bookmarkStart w:id="99" w:name="_Toc104369796"/>
       <w:r>
         <w:lastRenderedPageBreak/>
         <w:t>ANNEX C: Draft update ‘</w:t>
@@ -43511,13 +44044,6 @@
           <w:lang w:val="en-US"/>
         </w:rPr>
         <w:instrText xml:space="preserve"> REF _Ref169944247 \r \h </w:instrText>
-      </w:r>
-      <w:r>
-        <w:rPr>
-          <w:sz w:val="24"/>
-          <w:szCs w:val="24"/>
-          <w:lang w:val="en-US"/>
-        </w:rPr>
       </w:r>
       <w:r>
         <w:rPr>
@@ -45437,7 +45963,7 @@
         <w:pStyle w:val="Heading1"/>
       </w:pPr>
       <w:bookmarkStart w:id="100" w:name="_Ref89261123"/>
-      <w:bookmarkStart w:id="101" w:name="_Toc104287179"/>
+      <w:bookmarkStart w:id="101" w:name="_Toc104369797"/>
       <w:r>
         <w:lastRenderedPageBreak/>
         <w:t xml:space="preserve">ANNEX D: </w:t>
@@ -45579,7 +46105,7 @@
           <w:lang w:val="en-US"/>
         </w:rPr>
       </w:pPr>
-      <w:bookmarkStart w:id="102" w:name="_Toc104287180"/>
+      <w:bookmarkStart w:id="102" w:name="_Toc104369798"/>
       <w:r>
         <w:rPr>
           <w:lang w:val="en-US"/>
@@ -45596,7 +46122,7 @@
           <w:lang w:val="en-US"/>
         </w:rPr>
       </w:pPr>
-      <w:bookmarkStart w:id="103" w:name="_Toc104287181"/>
+      <w:bookmarkStart w:id="103" w:name="_Toc104369799"/>
       <w:r>
         <w:rPr>
           <w:lang w:val="en-US"/>
@@ -45944,7 +46470,7 @@
           <w:lang w:val="de-DE"/>
         </w:rPr>
       </w:pPr>
-      <w:bookmarkStart w:id="104" w:name="_Toc104287182"/>
+      <w:bookmarkStart w:id="104" w:name="_Toc104369800"/>
       <w:r>
         <w:t>Proteus</w:t>
       </w:r>
@@ -46412,7 +46938,7 @@
       <w:pPr>
         <w:pStyle w:val="Heading1"/>
       </w:pPr>
-      <w:bookmarkStart w:id="105" w:name="_Toc104287183"/>
+      <w:bookmarkStart w:id="105" w:name="_Toc104369801"/>
       <w:r>
         <w:lastRenderedPageBreak/>
         <w:t>ANNEX E: Signal conveying Line Types</w:t>
@@ -46481,7 +47007,7 @@
         <w:pStyle w:val="Heading1"/>
       </w:pPr>
       <w:bookmarkStart w:id="106" w:name="_Ref96344346"/>
-      <w:bookmarkStart w:id="107" w:name="_Toc104287184"/>
+      <w:bookmarkStart w:id="107" w:name="_Toc104369802"/>
       <w:r>
         <w:lastRenderedPageBreak/>
         <w:t>ANNEX F: Valve Label Details</w:t>
@@ -47168,7 +47694,7 @@
         <w:br w:type="page"/>
       </w:r>
       <w:bookmarkStart w:id="108" w:name="_Ref103850790"/>
-      <w:bookmarkStart w:id="109" w:name="_Toc104287185"/>
+      <w:bookmarkStart w:id="109" w:name="_Toc104369803"/>
       <w:r>
         <w:lastRenderedPageBreak/>
         <w:t xml:space="preserve">ANNEX </w:t>
@@ -57386,6 +57912,10 @@
 </file>
 
 <file path=customXml/item1.xml><?xml version="1.0" encoding="utf-8"?>
+<b:Sources xmlns:b="http://schemas.openxmlformats.org/officeDocument/2006/bibliography" xmlns="http://schemas.openxmlformats.org/officeDocument/2006/bibliography" SelectedStyle="\APA.XSL" StyleName="APA"/>
+</file>
+
+<file path=customXml/item2.xml><?xml version="1.0" encoding="utf-8"?>
 <ct:contentTypeSchema xmlns:ct="http://schemas.microsoft.com/office/2006/metadata/contentType" xmlns:ma="http://schemas.microsoft.com/office/2006/metadata/properties/metaAttributes" ct:_="" ma:_="" ma:contentTypeName="Document" ma:contentTypeID="0x010100B120A57844719F4E8D3B231BB569FBC1" ma:contentTypeVersion="11" ma:contentTypeDescription="Create a new document." ma:contentTypeScope="" ma:versionID="0d7e10361cbf35574c6c4289882fa7cc">
   <xsd:schema xmlns:xsd="http://www.w3.org/2001/XMLSchema" xmlns:xs="http://www.w3.org/2001/XMLSchema" xmlns:p="http://schemas.microsoft.com/office/2006/metadata/properties" xmlns:ns1="http://schemas.microsoft.com/sharepoint/v3" xmlns:ns2="8ef53de8-cc6e-4563-8a06-dfe201490014" xmlns:ns3="3ff7fd59-d076-49f0-b547-8e4904caf708" targetNamespace="http://schemas.microsoft.com/office/2006/metadata/properties" ma:root="true" ma:fieldsID="c049f0b0fb335eb72932540c7931f243" ns1:_="" ns2:_="" ns3:_="">
     <xsd:import namespace="http://schemas.microsoft.com/sharepoint/v3"/>
@@ -57601,7 +58131,16 @@
 </ct:contentTypeSchema>
 </file>
 
-<file path=customXml/item2.xml><?xml version="1.0" encoding="utf-8"?>
+<file path=customXml/item3.xml><?xml version="1.0" encoding="utf-8"?>
+<p:properties xmlns:p="http://schemas.microsoft.com/office/2006/metadata/properties" xmlns:xsi="http://www.w3.org/2001/XMLSchema-instance" xmlns:pc="http://schemas.microsoft.com/office/infopath/2007/PartnerControls">
+  <documentManagement>
+    <_ip_UnifiedCompliancePolicyUIAction xmlns="http://schemas.microsoft.com/sharepoint/v3" xsi:nil="true"/>
+    <_ip_UnifiedCompliancePolicyProperties xmlns="http://schemas.microsoft.com/sharepoint/v3" xsi:nil="true"/>
+  </documentManagement>
+</p:properties>
+</file>
+
+<file path=customXml/item4.xml><?xml version="1.0" encoding="utf-8"?>
 <?mso-contentType ?>
 <FormTemplates xmlns="http://schemas.microsoft.com/sharepoint/v3/contenttype/forms">
   <Display>DocumentLibraryForm</Display>
@@ -57610,20 +58149,15 @@
 </FormTemplates>
 </file>
 
-<file path=customXml/item3.xml><?xml version="1.0" encoding="utf-8"?>
-<b:Sources xmlns:b="http://schemas.openxmlformats.org/officeDocument/2006/bibliography" xmlns="http://schemas.openxmlformats.org/officeDocument/2006/bibliography" SelectedStyle="\APA.XSL" StyleName="APA"/>
+<file path=customXml/itemProps1.xml><?xml version="1.0" encoding="utf-8"?>
+<ds:datastoreItem xmlns:ds="http://schemas.openxmlformats.org/officeDocument/2006/customXml" ds:itemID="{0F19D998-EEE0-4BDC-81E0-DAD46B6BCEE7}">
+  <ds:schemaRefs>
+    <ds:schemaRef ds:uri="http://schemas.openxmlformats.org/officeDocument/2006/bibliography"/>
+  </ds:schemaRefs>
+</ds:datastoreItem>
 </file>
 
-<file path=customXml/item4.xml><?xml version="1.0" encoding="utf-8"?>
-<p:properties xmlns:p="http://schemas.microsoft.com/office/2006/metadata/properties" xmlns:xsi="http://www.w3.org/2001/XMLSchema-instance" xmlns:pc="http://schemas.microsoft.com/office/infopath/2007/PartnerControls">
-  <documentManagement>
-    <_ip_UnifiedCompliancePolicyUIAction xmlns="http://schemas.microsoft.com/sharepoint/v3" xsi:nil="true"/>
-    <_ip_UnifiedCompliancePolicyProperties xmlns="http://schemas.microsoft.com/sharepoint/v3" xsi:nil="true"/>
-  </documentManagement>
-</p:properties>
-</file>
-
-<file path=customXml/itemProps1.xml><?xml version="1.0" encoding="utf-8"?>
+<file path=customXml/itemProps2.xml><?xml version="1.0" encoding="utf-8"?>
 <ds:datastoreItem xmlns:ds="http://schemas.openxmlformats.org/officeDocument/2006/customXml" ds:itemID="{F75D6BF5-B165-4039-A9B5-4C9CDB2BA413}">
   <ds:schemaRefs>
     <ds:schemaRef ds:uri="http://schemas.microsoft.com/office/2006/metadata/contentType"/>
@@ -57643,23 +58177,7 @@
 </ds:datastoreItem>
 </file>
 
-<file path=customXml/itemProps2.xml><?xml version="1.0" encoding="utf-8"?>
-<ds:datastoreItem xmlns:ds="http://schemas.openxmlformats.org/officeDocument/2006/customXml" ds:itemID="{3D3567C3-7EF5-4AA2-A0C7-67990F193C7A}">
-  <ds:schemaRefs>
-    <ds:schemaRef ds:uri="http://schemas.microsoft.com/sharepoint/v3/contenttype/forms"/>
-  </ds:schemaRefs>
-</ds:datastoreItem>
-</file>
-
 <file path=customXml/itemProps3.xml><?xml version="1.0" encoding="utf-8"?>
-<ds:datastoreItem xmlns:ds="http://schemas.openxmlformats.org/officeDocument/2006/customXml" ds:itemID="{0F19D998-EEE0-4BDC-81E0-DAD46B6BCEE7}">
-  <ds:schemaRefs>
-    <ds:schemaRef ds:uri="http://schemas.openxmlformats.org/officeDocument/2006/bibliography"/>
-  </ds:schemaRefs>
-</ds:datastoreItem>
-</file>
-
-<file path=customXml/itemProps4.xml><?xml version="1.0" encoding="utf-8"?>
 <ds:datastoreItem xmlns:ds="http://schemas.openxmlformats.org/officeDocument/2006/customXml" ds:itemID="{69B2DF7C-23B4-429C-A4C0-96B79A4EE4F5}">
   <ds:schemaRefs>
     <ds:schemaRef ds:uri="http://schemas.microsoft.com/office/2006/metadata/properties"/>
@@ -57667,4 +58185,12 @@
     <ds:schemaRef ds:uri="http://schemas.microsoft.com/sharepoint/v3"/>
   </ds:schemaRefs>
 </ds:datastoreItem>
+</file>
+
+<file path=customXml/itemProps4.xml><?xml version="1.0" encoding="utf-8"?>
+<ds:datastoreItem xmlns:ds="http://schemas.openxmlformats.org/officeDocument/2006/customXml" ds:itemID="{3D3567C3-7EF5-4AA2-A0C7-67990F193C7A}">
+  <ds:schemaRefs>
+    <ds:schemaRef ds:uri="http://schemas.microsoft.com/sharepoint/v3/contenttype/forms"/>
+  </ds:schemaRefs>
+</ds:datastoreItem>
 </file>
</xml_diff>

<commit_message>
update size information for some symbols
</commit_message>
<xml_diff>
--- a/NOAKA DEXPI Pilot Transfer Requirements.docx
+++ b/NOAKA DEXPI Pilot Transfer Requirements.docx
@@ -1832,23 +1832,13 @@
                 <w:szCs w:val="22"/>
               </w:rPr>
             </w:pPr>
-            <w:proofErr w:type="gramStart"/>
             <w:r>
               <w:rPr>
                 <w:rFonts w:ascii="Times New Roman" w:hAnsi="Times New Roman" w:cs="Times New Roman"/>
                 <w:sz w:val="22"/>
                 <w:szCs w:val="22"/>
               </w:rPr>
-              <w:t>A number of</w:t>
-            </w:r>
-            <w:proofErr w:type="gramEnd"/>
-            <w:r>
-              <w:rPr>
-                <w:rFonts w:ascii="Times New Roman" w:hAnsi="Times New Roman" w:cs="Times New Roman"/>
-                <w:sz w:val="22"/>
-                <w:szCs w:val="22"/>
-              </w:rPr>
-              <w:t xml:space="preserve"> updates</w:t>
+              <w:t>A number of updates</w:t>
             </w:r>
             <w:r>
               <w:rPr>
@@ -7712,11 +7702,6 @@
               <w:rPr>
                 <w:szCs w:val="22"/>
               </w:rPr>
-            </w:r>
-            <w:r>
-              <w:rPr>
-                <w:szCs w:val="22"/>
-              </w:rPr>
               <w:fldChar w:fldCharType="separate"/>
             </w:r>
             <w:r>
@@ -7910,9 +7895,9 @@
       <w:pPr>
         <w:pStyle w:val="Heading2"/>
       </w:pPr>
-      <w:bookmarkStart w:id="40" w:name="_Ref316469521"/>
-      <w:bookmarkStart w:id="41" w:name="_Ref316469525"/>
-      <w:bookmarkStart w:id="42" w:name="_Toc104369771"/>
+      <w:bookmarkStart w:id="40" w:name="_Toc104369771"/>
+      <w:bookmarkStart w:id="41" w:name="_Ref316469521"/>
+      <w:bookmarkStart w:id="42" w:name="_Ref316469525"/>
       <w:r>
         <w:lastRenderedPageBreak/>
         <w:t>Constraints</w:t>
@@ -7920,10 +7905,10 @@
       <w:r>
         <w:t>/Assumptions</w:t>
       </w:r>
-      <w:bookmarkEnd w:id="42"/>
-    </w:p>
-    <w:bookmarkEnd w:id="40"/>
+      <w:bookmarkEnd w:id="40"/>
+    </w:p>
     <w:bookmarkEnd w:id="41"/>
+    <w:bookmarkEnd w:id="42"/>
     <w:p>
       <w:pPr>
         <w:tabs>
@@ -8436,23 +8421,7 @@
           <w:szCs w:val="22"/>
           <w:lang w:eastAsia="en-GB"/>
         </w:rPr>
-        <w:t xml:space="preserve">It is assumed that all main objects; pipelines, equipment, </w:t>
-      </w:r>
-      <w:proofErr w:type="gramStart"/>
-      <w:r>
-        <w:rPr>
-          <w:szCs w:val="22"/>
-          <w:lang w:eastAsia="en-GB"/>
-        </w:rPr>
-        <w:t>instruments</w:t>
-      </w:r>
-      <w:proofErr w:type="gramEnd"/>
-      <w:r>
-        <w:rPr>
-          <w:szCs w:val="22"/>
-          <w:lang w:eastAsia="en-GB"/>
-        </w:rPr>
-        <w:t xml:space="preserve"> and </w:t>
+        <w:t xml:space="preserve">It is assumed that all main objects; pipelines, equipment, instruments and </w:t>
       </w:r>
       <w:r>
         <w:rPr>
@@ -8843,9 +8812,9 @@
           <w:bCs w:val="0"/>
         </w:rPr>
       </w:pPr>
-      <w:bookmarkStart w:id="44" w:name="OLE_LINK1"/>
-      <w:bookmarkStart w:id="45" w:name="OLE_LINK2"/>
-      <w:bookmarkStart w:id="46" w:name="_Toc104369773"/>
+      <w:bookmarkStart w:id="44" w:name="_Toc104369773"/>
+      <w:bookmarkStart w:id="45" w:name="OLE_LINK1"/>
+      <w:bookmarkStart w:id="46" w:name="OLE_LINK2"/>
       <w:r>
         <w:rPr>
           <w:rStyle w:val="Strong"/>
@@ -8854,10 +8823,10 @@
         </w:rPr>
         <w:t>Overview</w:t>
       </w:r>
-      <w:bookmarkEnd w:id="46"/>
-    </w:p>
-    <w:bookmarkEnd w:id="44"/>
+      <w:bookmarkEnd w:id="44"/>
+    </w:p>
     <w:bookmarkEnd w:id="45"/>
+    <w:bookmarkEnd w:id="46"/>
     <w:p>
       <w:pPr>
         <w:rPr>
@@ -9169,21 +9138,7 @@
         <w:rPr>
           <w:lang w:eastAsia="en-GB"/>
         </w:rPr>
-        <w:t xml:space="preserve">All symbols shall be shown in the rotation, placement, </w:t>
-      </w:r>
-      <w:proofErr w:type="gramStart"/>
-      <w:r>
-        <w:rPr>
-          <w:lang w:eastAsia="en-GB"/>
-        </w:rPr>
-        <w:t>naming</w:t>
-      </w:r>
-      <w:proofErr w:type="gramEnd"/>
-      <w:r>
-        <w:rPr>
-          <w:lang w:eastAsia="en-GB"/>
-        </w:rPr>
-        <w:t xml:space="preserve"> and label placement as below.</w:t>
+        <w:t>All symbols shall be shown in the rotation, placement, naming and label placement as below.</w:t>
       </w:r>
     </w:p>
     <w:p>
@@ -10589,7 +10544,6 @@
         <w:t xml:space="preserve"> (</w:t>
       </w:r>
       <w:proofErr w:type="spellStart"/>
-      <w:proofErr w:type="gramStart"/>
       <w:r>
         <w:rPr>
           <w:szCs w:val="22"/>
@@ -10598,7 +10552,6 @@
         <w:t>x,y</w:t>
       </w:r>
       <w:proofErr w:type="spellEnd"/>
-      <w:proofErr w:type="gramEnd"/>
       <w:r>
         <w:rPr>
           <w:szCs w:val="22"/>
@@ -10766,15 +10719,7 @@
           <w:szCs w:val="22"/>
           <w:lang w:eastAsia="en-GB"/>
         </w:rPr>
-        <w:t xml:space="preserve"> to ensure ease of rotation on the pipeline and ease of substitution for intelligent </w:t>
-      </w:r>
-      <w:proofErr w:type="gramStart"/>
-      <w:r>
-        <w:rPr>
-          <w:szCs w:val="22"/>
-          <w:lang w:eastAsia="en-GB"/>
-        </w:rPr>
-        <w:t>attribute base</w:t>
+        <w:t xml:space="preserve"> to ensure ease of rotation on the pipeline and ease of substitution for intelligent attribute base</w:t>
       </w:r>
       <w:r>
         <w:rPr>
@@ -10783,7 +10728,6 @@
         </w:rPr>
         <w:t>d</w:t>
       </w:r>
-      <w:proofErr w:type="gramEnd"/>
       <w:r>
         <w:rPr>
           <w:szCs w:val="22"/>
@@ -13117,13 +13061,8 @@
       <w:r>
         <w:t xml:space="preserve">symbol </w:t>
       </w:r>
-      <w:proofErr w:type="gramStart"/>
-      <w:r>
-        <w:t>e.g.</w:t>
-      </w:r>
-      <w:proofErr w:type="gramEnd"/>
-      <w:r>
-        <w:t xml:space="preserve"> for </w:t>
+      <w:r>
+        <w:t xml:space="preserve">e.g. for </w:t>
       </w:r>
       <w:proofErr w:type="spellStart"/>
       <w:r>
@@ -18655,23 +18594,7 @@
           <w:szCs w:val="22"/>
           <w:lang w:eastAsia="en-GB"/>
         </w:rPr>
-        <w:t xml:space="preserve"> identified by a name and unique tag (Unique identifier that is assigned to a field device, </w:t>
-      </w:r>
-      <w:proofErr w:type="gramStart"/>
-      <w:r>
-        <w:rPr>
-          <w:szCs w:val="22"/>
-          <w:lang w:eastAsia="en-GB"/>
-        </w:rPr>
-        <w:t>skid</w:t>
-      </w:r>
-      <w:proofErr w:type="gramEnd"/>
-      <w:r>
-        <w:rPr>
-          <w:szCs w:val="22"/>
-          <w:lang w:eastAsia="en-GB"/>
-        </w:rPr>
-        <w:t xml:space="preserve"> or equipment).</w:t>
+        <w:t xml:space="preserve"> identified by a name and unique tag (Unique identifier that is assigned to a field device, skid or equipment).</w:t>
       </w:r>
     </w:p>
     <w:p>
@@ -18818,21 +18741,7 @@
         <w:rPr>
           <w:lang w:val="en-US" w:eastAsia="ja-JP"/>
         </w:rPr>
-        <w:t xml:space="preserve"> the secondary equipment (</w:t>
-      </w:r>
-      <w:proofErr w:type="gramStart"/>
-      <w:r>
-        <w:rPr>
-          <w:lang w:val="en-US" w:eastAsia="ja-JP"/>
-        </w:rPr>
-        <w:t>e.g.</w:t>
-      </w:r>
-      <w:proofErr w:type="gramEnd"/>
-      <w:r>
-        <w:rPr>
-          <w:lang w:val="en-US" w:eastAsia="ja-JP"/>
-        </w:rPr>
-        <w:t xml:space="preserve"> motor) unique ID </w:t>
+        <w:t xml:space="preserve"> the secondary equipment (e.g. motor) unique ID </w:t>
       </w:r>
       <w:r>
         <w:rPr>
@@ -19804,21 +19713,7 @@
         <w:rPr>
           <w:lang w:val="en-US" w:eastAsia="ja-JP"/>
         </w:rPr>
-        <w:t xml:space="preserve">represented by a symbol with an </w:t>
-      </w:r>
-      <w:proofErr w:type="gramStart"/>
-      <w:r>
-        <w:rPr>
-          <w:lang w:val="en-US" w:eastAsia="ja-JP"/>
-        </w:rPr>
-        <w:t>type</w:t>
-      </w:r>
-      <w:proofErr w:type="gramEnd"/>
-      <w:r>
-        <w:rPr>
-          <w:lang w:val="en-US" w:eastAsia="ja-JP"/>
-        </w:rPr>
-        <w:t xml:space="preserve"> code text component </w:t>
+        <w:t xml:space="preserve">represented by a symbol with an type code text component </w:t>
       </w:r>
       <w:r>
         <w:rPr>
@@ -20610,21 +20505,7 @@
         <w:rPr>
           <w:lang w:eastAsia="en-GB"/>
         </w:rPr>
-        <w:t xml:space="preserve">Where heat tracing is </w:t>
-      </w:r>
-      <w:proofErr w:type="gramStart"/>
-      <w:r>
-        <w:rPr>
-          <w:lang w:eastAsia="en-GB"/>
-        </w:rPr>
-        <w:t>utilized</w:t>
-      </w:r>
-      <w:proofErr w:type="gramEnd"/>
-      <w:r>
-        <w:rPr>
-          <w:lang w:eastAsia="en-GB"/>
-        </w:rPr>
-        <w:t xml:space="preserve"> this information shall be transferred via DEXPI using the </w:t>
+        <w:t xml:space="preserve">Where heat tracing is utilized this information shall be transferred via DEXPI using the </w:t>
       </w:r>
       <w:proofErr w:type="spellStart"/>
       <w:r>
@@ -24199,25 +24080,7 @@
                 <w:color w:val="000000"/>
                 <w:sz w:val="20"/>
               </w:rPr>
-              <w:t>Valve Normal Position: Used to define how the graphics for the valve shall be displayed (</w:t>
-            </w:r>
-            <w:proofErr w:type="gramStart"/>
-            <w:r>
-              <w:rPr>
-                <w:rFonts w:asciiTheme="minorHAnsi" w:hAnsiTheme="minorHAnsi" w:cstheme="minorHAnsi"/>
-                <w:color w:val="000000"/>
-                <w:sz w:val="20"/>
-              </w:rPr>
-              <w:t>e.g.</w:t>
-            </w:r>
-            <w:proofErr w:type="gramEnd"/>
-            <w:r>
-              <w:rPr>
-                <w:rFonts w:asciiTheme="minorHAnsi" w:hAnsiTheme="minorHAnsi" w:cstheme="minorHAnsi"/>
-                <w:color w:val="000000"/>
-                <w:sz w:val="20"/>
-              </w:rPr>
-              <w:t xml:space="preserve"> black/closed or white/open) </w:t>
+              <w:t xml:space="preserve">Valve Normal Position: Used to define how the graphics for the valve shall be displayed (e.g. black/closed or white/open) </w:t>
             </w:r>
           </w:p>
           <w:p>
@@ -24598,25 +24461,7 @@
                 <w:color w:val="000000"/>
                 <w:sz w:val="20"/>
               </w:rPr>
-              <w:t xml:space="preserve">Trim Type: </w:t>
-            </w:r>
-            <w:proofErr w:type="gramStart"/>
-            <w:r>
-              <w:rPr>
-                <w:rFonts w:asciiTheme="minorHAnsi" w:hAnsiTheme="minorHAnsi" w:cstheme="minorHAnsi"/>
-                <w:color w:val="000000"/>
-                <w:sz w:val="20"/>
-              </w:rPr>
-              <w:t>e.g.</w:t>
-            </w:r>
-            <w:proofErr w:type="gramEnd"/>
-            <w:r>
-              <w:rPr>
-                <w:rFonts w:asciiTheme="minorHAnsi" w:hAnsiTheme="minorHAnsi" w:cstheme="minorHAnsi"/>
-                <w:color w:val="000000"/>
-                <w:sz w:val="20"/>
-              </w:rPr>
-              <w:t xml:space="preserve"> Full Bore / Reduced Bore</w:t>
+              <w:t>Trim Type: e.g. Full Bore / Reduced Bore</w:t>
             </w:r>
           </w:p>
         </w:tc>
@@ -24852,23 +24697,7 @@
                 <w:rFonts w:asciiTheme="minorHAnsi" w:hAnsiTheme="minorHAnsi" w:cstheme="minorHAnsi"/>
                 <w:sz w:val="20"/>
               </w:rPr>
-              <w:t xml:space="preserve">Barrier Information </w:t>
-            </w:r>
-            <w:proofErr w:type="gramStart"/>
-            <w:r>
-              <w:rPr>
-                <w:rFonts w:asciiTheme="minorHAnsi" w:hAnsiTheme="minorHAnsi" w:cstheme="minorHAnsi"/>
-                <w:sz w:val="20"/>
-              </w:rPr>
-              <w:t>e.g.</w:t>
-            </w:r>
-            <w:proofErr w:type="gramEnd"/>
-            <w:r>
-              <w:rPr>
-                <w:rFonts w:asciiTheme="minorHAnsi" w:hAnsiTheme="minorHAnsi" w:cstheme="minorHAnsi"/>
-                <w:sz w:val="20"/>
-              </w:rPr>
-              <w:t xml:space="preserve"> DP</w:t>
+              <w:t>Barrier Information e.g. DP</w:t>
             </w:r>
             <w:r>
               <w:rPr>
@@ -24996,23 +24825,7 @@
                 <w:rFonts w:asciiTheme="minorHAnsi" w:hAnsiTheme="minorHAnsi" w:cstheme="minorHAnsi"/>
                 <w:sz w:val="20"/>
               </w:rPr>
-              <w:t xml:space="preserve">Barrier Information </w:t>
-            </w:r>
-            <w:proofErr w:type="gramStart"/>
-            <w:r>
-              <w:rPr>
-                <w:rFonts w:asciiTheme="minorHAnsi" w:hAnsiTheme="minorHAnsi" w:cstheme="minorHAnsi"/>
-                <w:sz w:val="20"/>
-              </w:rPr>
-              <w:t>e.g.</w:t>
-            </w:r>
-            <w:proofErr w:type="gramEnd"/>
-            <w:r>
-              <w:rPr>
-                <w:rFonts w:asciiTheme="minorHAnsi" w:hAnsiTheme="minorHAnsi" w:cstheme="minorHAnsi"/>
-                <w:sz w:val="20"/>
-              </w:rPr>
-              <w:t xml:space="preserve"> SR</w:t>
+              <w:t>Barrier Information e.g. SR</w:t>
             </w:r>
             <w:r>
               <w:rPr>
@@ -26333,23 +26146,13 @@
                 <w:lang w:eastAsia="en-GB"/>
               </w:rPr>
             </w:pPr>
-            <w:proofErr w:type="gramStart"/>
             <w:r>
               <w:rPr>
                 <w:rFonts w:ascii="Calibri" w:hAnsi="Calibri" w:cs="Calibri"/>
                 <w:color w:val="000000"/>
                 <w:sz w:val="20"/>
               </w:rPr>
-              <w:t>Text  for</w:t>
-            </w:r>
-            <w:proofErr w:type="gramEnd"/>
-            <w:r>
-              <w:rPr>
-                <w:rFonts w:ascii="Calibri" w:hAnsi="Calibri" w:cs="Calibri"/>
-                <w:color w:val="000000"/>
-                <w:sz w:val="20"/>
-              </w:rPr>
-              <w:t xml:space="preserve"> special item identification to be shown in </w:t>
+              <w:t xml:space="preserve">Text  for special item identification to be shown in </w:t>
             </w:r>
             <w:proofErr w:type="spellStart"/>
             <w:r>
@@ -26906,23 +26709,7 @@
           <w:szCs w:val="22"/>
           <w:lang w:eastAsia="en-GB"/>
         </w:rPr>
-        <w:t xml:space="preserve"> required to run, </w:t>
-      </w:r>
-      <w:proofErr w:type="gramStart"/>
-      <w:r>
-        <w:rPr>
-          <w:szCs w:val="22"/>
-          <w:lang w:eastAsia="en-GB"/>
-        </w:rPr>
-        <w:t>monitor</w:t>
-      </w:r>
-      <w:proofErr w:type="gramEnd"/>
-      <w:r>
-        <w:rPr>
-          <w:szCs w:val="22"/>
-          <w:lang w:eastAsia="en-GB"/>
-        </w:rPr>
-        <w:t xml:space="preserve"> and control a specific process</w:t>
+        <w:t xml:space="preserve"> required to run, monitor and control a specific process</w:t>
       </w:r>
       <w:r>
         <w:rPr>
@@ -26936,23 +26723,7 @@
           <w:szCs w:val="22"/>
           <w:lang w:eastAsia="en-GB"/>
         </w:rPr>
-        <w:t xml:space="preserve">Indicators, Recorders, </w:t>
-      </w:r>
-      <w:proofErr w:type="gramStart"/>
-      <w:r>
-        <w:rPr>
-          <w:szCs w:val="22"/>
-          <w:lang w:eastAsia="en-GB"/>
-        </w:rPr>
-        <w:t>Controllers ,</w:t>
-      </w:r>
-      <w:proofErr w:type="gramEnd"/>
-      <w:r>
-        <w:rPr>
-          <w:szCs w:val="22"/>
-          <w:lang w:eastAsia="en-GB"/>
-        </w:rPr>
-        <w:t xml:space="preserve"> including:</w:t>
+        <w:t>Indicators, Recorders, Controllers , including:</w:t>
       </w:r>
       <w:r>
         <w:rPr>
@@ -29185,21 +28956,7 @@
         <w:rPr>
           <w:lang w:val="en-US" w:eastAsia="ja-JP"/>
         </w:rPr>
-        <w:t xml:space="preserve"> DEXPI transfer object represented by a symbol with an </w:t>
-      </w:r>
-      <w:proofErr w:type="gramStart"/>
-      <w:r>
-        <w:rPr>
-          <w:lang w:val="en-US" w:eastAsia="ja-JP"/>
-        </w:rPr>
-        <w:t>type</w:t>
-      </w:r>
-      <w:proofErr w:type="gramEnd"/>
-      <w:r>
-        <w:rPr>
-          <w:lang w:val="en-US" w:eastAsia="ja-JP"/>
-        </w:rPr>
-        <w:t xml:space="preserve"> code text component </w:t>
+        <w:t xml:space="preserve"> DEXPI transfer object represented by a symbol with an type code text component </w:t>
       </w:r>
       <w:r>
         <w:rPr>
@@ -30746,15 +30503,7 @@
         <w:t xml:space="preserve">: </w:t>
       </w:r>
       <w:r>
-        <w:t xml:space="preserve">DEXPI Instrumentation </w:t>
-      </w:r>
-      <w:proofErr w:type="gramStart"/>
-      <w:r>
-        <w:t>Shut-down</w:t>
-      </w:r>
-      <w:proofErr w:type="gramEnd"/>
-      <w:r>
-        <w:t xml:space="preserve"> ‘effect’ model with multiple signal lines</w:t>
+        <w:t>DEXPI Instrumentation Shut-down ‘effect’ model with multiple signal lines</w:t>
       </w:r>
     </w:p>
     <w:p>
@@ -30936,21 +30685,7 @@
         <w:rPr>
           <w:lang w:eastAsia="en-GB"/>
         </w:rPr>
-        <w:t xml:space="preserve">for </w:t>
-      </w:r>
-      <w:proofErr w:type="gramStart"/>
-      <w:r>
-        <w:rPr>
-          <w:lang w:eastAsia="en-GB"/>
-        </w:rPr>
-        <w:t>electrical</w:t>
-      </w:r>
-      <w:proofErr w:type="gramEnd"/>
-      <w:r>
-        <w:rPr>
-          <w:lang w:eastAsia="en-GB"/>
-        </w:rPr>
-        <w:t xml:space="preserve"> powered objects that </w:t>
+        <w:t xml:space="preserve">for electrical powered objects that </w:t>
       </w:r>
       <w:r>
         <w:rPr>
@@ -31115,76 +30850,60 @@
         </w:rPr>
         <w:t xml:space="preserve">DEXPI Instrumentation </w:t>
       </w:r>
-      <w:proofErr w:type="gramStart"/>
       <w:r>
         <w:rPr>
           <w:lang w:val="en-GB"/>
         </w:rPr>
-        <w:t>Electrical</w:t>
-      </w:r>
-      <w:proofErr w:type="gramEnd"/>
+        <w:t>Electrical Powered</w:t>
+      </w:r>
       <w:r>
         <w:rPr>
           <w:lang w:val="en-GB"/>
         </w:rPr>
-        <w:t xml:space="preserve"> Powered</w:t>
-      </w:r>
+        <w:t xml:space="preserve"> </w:t>
+      </w:r>
+      <w:proofErr w:type="spellStart"/>
       <w:r>
         <w:rPr>
           <w:lang w:val="en-GB"/>
         </w:rPr>
-        <w:t xml:space="preserve"> </w:t>
-      </w:r>
+        <w:t>Equ</w:t>
+      </w:r>
+      <w:r>
+        <w:rPr>
+          <w:lang w:val="en-GB"/>
+        </w:rPr>
+        <w:t>pment</w:t>
+      </w:r>
+      <w:proofErr w:type="spellEnd"/>
+      <w:r>
+        <w:rPr>
+          <w:lang w:val="en-GB"/>
+        </w:rPr>
+        <w:t xml:space="preserve"> model</w:t>
+      </w:r>
+    </w:p>
+    <w:p>
+      <w:pPr>
+        <w:pStyle w:val="Heading6"/>
+        <w:rPr>
+          <w:lang w:val="fr-FR"/>
+        </w:rPr>
+      </w:pPr>
       <w:proofErr w:type="spellStart"/>
       <w:r>
         <w:rPr>
-          <w:lang w:val="en-GB"/>
-        </w:rPr>
-        <w:t>Equ</w:t>
-      </w:r>
-      <w:r>
-        <w:rPr>
-          <w:lang w:val="en-GB"/>
-        </w:rPr>
-        <w:t>pment</w:t>
+          <w:lang w:val="fr-FR"/>
+        </w:rPr>
+        <w:t>Requirement</w:t>
       </w:r>
       <w:proofErr w:type="spellEnd"/>
       <w:r>
         <w:rPr>
-          <w:lang w:val="en-GB"/>
-        </w:rPr>
-        <w:t xml:space="preserve"> model</w:t>
-      </w:r>
-    </w:p>
-    <w:p>
-      <w:pPr>
-        <w:pStyle w:val="Heading6"/>
-        <w:rPr>
           <w:lang w:val="fr-FR"/>
         </w:rPr>
-      </w:pPr>
-      <w:proofErr w:type="spellStart"/>
-      <w:r>
-        <w:rPr>
-          <w:lang w:val="fr-FR"/>
-        </w:rPr>
-        <w:t>Requirement</w:t>
-      </w:r>
-      <w:proofErr w:type="spellEnd"/>
-      <w:r>
-        <w:rPr>
-          <w:lang w:val="fr-FR"/>
-        </w:rPr>
-        <w:t xml:space="preserve"> </w:t>
-      </w:r>
-      <w:proofErr w:type="gramStart"/>
-      <w:r>
-        <w:rPr>
-          <w:lang w:val="fr-FR"/>
-        </w:rPr>
-        <w:t>Details:</w:t>
-      </w:r>
-      <w:proofErr w:type="gramEnd"/>
+        <w:t xml:space="preserve"> Details:</w:t>
+      </w:r>
     </w:p>
     <w:p>
       <w:pPr>
@@ -31280,23 +30999,7 @@
           <w:szCs w:val="22"/>
           <w:lang w:eastAsia="en-GB"/>
         </w:rPr>
-        <w:t xml:space="preserve"> </w:t>
-      </w:r>
-      <w:proofErr w:type="gramStart"/>
-      <w:r>
-        <w:rPr>
-          <w:szCs w:val="22"/>
-          <w:lang w:eastAsia="en-GB"/>
-        </w:rPr>
-        <w:t>electrical</w:t>
-      </w:r>
-      <w:proofErr w:type="gramEnd"/>
-      <w:r>
-        <w:rPr>
-          <w:szCs w:val="22"/>
-          <w:lang w:eastAsia="en-GB"/>
-        </w:rPr>
-        <w:t xml:space="preserve"> powered equipment’ object</w:t>
+        <w:t xml:space="preserve"> electrical powered equipment’ object</w:t>
       </w:r>
       <w:r>
         <w:rPr>
@@ -33214,6 +32917,11 @@
         <w:rPr>
           <w:lang w:val="en-US" w:eastAsia="ja-JP"/>
         </w:rPr>
+      </w:r>
+      <w:r>
+        <w:rPr>
+          <w:lang w:val="en-US" w:eastAsia="ja-JP"/>
+        </w:rPr>
         <w:fldChar w:fldCharType="separate"/>
       </w:r>
       <w:r>
@@ -34054,14 +33762,12 @@
         </w:rPr>
         <w:t xml:space="preserve">for actuated valves there are </w:t>
       </w:r>
-      <w:proofErr w:type="gramStart"/>
       <w:r>
         <w:rPr>
           <w:lang w:eastAsia="en-GB"/>
         </w:rPr>
         <w:t>a number of</w:t>
       </w:r>
-      <w:proofErr w:type="gramEnd"/>
       <w:r>
         <w:rPr>
           <w:lang w:eastAsia="en-GB"/>
@@ -34283,10 +33989,10 @@
             <v:path o:extrusionok="f" gradientshapeok="t" o:connecttype="rect"/>
             <o:lock v:ext="edit" aspectratio="t"/>
           </v:shapetype>
-          <v:shape id="_x0000_i1025" type="#_x0000_t75" style="width:79.5pt;height:50.25pt" o:ole="">
+          <v:shape id="_x0000_i1025" type="#_x0000_t75" style="width:79.5pt;height:50.3pt" o:ole="">
             <v:imagedata r:id="rId63" o:title=""/>
           </v:shape>
-          <o:OLEObject Type="Embed" ProgID="Package" ShapeID="_x0000_i1025" DrawAspect="Icon" ObjectID="_1714982531" r:id="rId64"/>
+          <o:OLEObject Type="Embed" ProgID="Package" ShapeID="_x0000_i1025" DrawAspect="Icon" ObjectID="_1715158210" r:id="rId64"/>
         </w:object>
       </w:r>
     </w:p>
@@ -34739,21 +34445,7 @@
         <w:rPr>
           <w:lang w:val="en-US" w:eastAsia="ja-JP"/>
         </w:rPr>
-        <w:t xml:space="preserve">) DEXPI transfer object represented by a symbol with an </w:t>
-      </w:r>
-      <w:proofErr w:type="gramStart"/>
-      <w:r>
-        <w:rPr>
-          <w:lang w:val="en-US" w:eastAsia="ja-JP"/>
-        </w:rPr>
-        <w:t>type</w:t>
-      </w:r>
-      <w:proofErr w:type="gramEnd"/>
-      <w:r>
-        <w:rPr>
-          <w:lang w:val="en-US" w:eastAsia="ja-JP"/>
-        </w:rPr>
-        <w:t xml:space="preserve"> code text component </w:t>
+        <w:t xml:space="preserve">) DEXPI transfer object represented by a symbol with an type code text component </w:t>
       </w:r>
       <w:r>
         <w:rPr>
@@ -35141,16 +34833,14 @@
                 <w:sz w:val="20"/>
               </w:rPr>
             </w:pPr>
-            <w:proofErr w:type="spellStart"/>
             <w:r>
               <w:rPr>
                 <w:rFonts w:ascii="Calibri" w:hAnsi="Calibri" w:cs="Calibri"/>
                 <w:color w:val="000000"/>
                 <w:sz w:val="20"/>
               </w:rPr>
-              <w:t>FailClose</w:t>
-            </w:r>
-            <w:proofErr w:type="spellEnd"/>
+              <w:t>FC</w:t>
+            </w:r>
           </w:p>
         </w:tc>
         <w:tc>
@@ -35263,23 +34953,7 @@
           <w:color w:val="FF0000"/>
           <w:lang w:eastAsia="en-GB"/>
         </w:rPr>
-        <w:t xml:space="preserve">This section has been left as a reference </w:t>
-      </w:r>
-      <w:proofErr w:type="gramStart"/>
-      <w:r>
-        <w:rPr>
-          <w:color w:val="FF0000"/>
-          <w:lang w:eastAsia="en-GB"/>
-        </w:rPr>
-        <w:t>in the event that</w:t>
-      </w:r>
-      <w:proofErr w:type="gramEnd"/>
-      <w:r>
-        <w:rPr>
-          <w:color w:val="FF0000"/>
-          <w:lang w:eastAsia="en-GB"/>
-        </w:rPr>
-        <w:t xml:space="preserve"> the project determines it is necessary to transfer equipment box information.</w:t>
+        <w:t>This section has been left as a reference in the event that the project determines it is necessary to transfer equipment box information.</w:t>
       </w:r>
     </w:p>
     <w:p>
@@ -36158,43 +35832,38 @@
           <w:color w:val="000000"/>
           <w:szCs w:val="22"/>
         </w:rPr>
-        <w:t xml:space="preserve">. For other object types the information for that object may be displayed in an associated label symbol </w:t>
-      </w:r>
-      <w:proofErr w:type="gramStart"/>
+        <w:t xml:space="preserve">. For other object types the information for that object may be displayed in an associated label symbol e.g. for Off-line Instruments. For this type of label the DEXPI and Proteus representation is </w:t>
+      </w:r>
       <w:r>
         <w:rPr>
           <w:rFonts w:asciiTheme="minorHAnsi" w:hAnsiTheme="minorHAnsi" w:cstheme="minorHAnsi"/>
           <w:color w:val="000000"/>
           <w:szCs w:val="22"/>
         </w:rPr>
-        <w:t>e.g.</w:t>
-      </w:r>
-      <w:proofErr w:type="gramEnd"/>
+        <w:t>provided: Ref: (</w:t>
+      </w:r>
       <w:r>
         <w:rPr>
           <w:rFonts w:asciiTheme="minorHAnsi" w:hAnsiTheme="minorHAnsi" w:cstheme="minorHAnsi"/>
           <w:color w:val="000000"/>
           <w:szCs w:val="22"/>
         </w:rPr>
-        <w:t xml:space="preserve"> for Off-line Instruments. For this type of </w:t>
-      </w:r>
-      <w:proofErr w:type="gramStart"/>
+        <w:fldChar w:fldCharType="begin"/>
+      </w:r>
       <w:r>
         <w:rPr>
           <w:rFonts w:asciiTheme="minorHAnsi" w:hAnsiTheme="minorHAnsi" w:cstheme="minorHAnsi"/>
           <w:color w:val="000000"/>
           <w:szCs w:val="22"/>
         </w:rPr>
-        <w:t>label</w:t>
-      </w:r>
-      <w:proofErr w:type="gramEnd"/>
+        <w:instrText xml:space="preserve"> REF _Ref100754632 \h </w:instrText>
+      </w:r>
       <w:r>
         <w:rPr>
           <w:rFonts w:asciiTheme="minorHAnsi" w:hAnsiTheme="minorHAnsi" w:cstheme="minorHAnsi"/>
           <w:color w:val="000000"/>
           <w:szCs w:val="22"/>
         </w:rPr>
-        <w:t xml:space="preserve"> the DEXPI and Proteus representation is </w:t>
       </w:r>
       <w:r>
         <w:rPr>
@@ -36202,7 +35871,19 @@
           <w:color w:val="000000"/>
           <w:szCs w:val="22"/>
         </w:rPr>
-        <w:t>provided: Ref: (</w:t>
+        <w:fldChar w:fldCharType="separate"/>
+      </w:r>
+      <w:r>
+        <w:t xml:space="preserve">Figure </w:t>
+      </w:r>
+      <w:r>
+        <w:rPr>
+          <w:noProof/>
+        </w:rPr>
+        <w:t>5</w:t>
+      </w:r>
+      <w:r>
+        <w:t>: DEXPI model example Safety Valve Label Symbol Reference</w:t>
       </w:r>
       <w:r>
         <w:rPr>
@@ -36210,7 +35891,7 @@
           <w:color w:val="000000"/>
           <w:szCs w:val="22"/>
         </w:rPr>
-        <w:fldChar w:fldCharType="begin"/>
+        <w:fldChar w:fldCharType="end"/>
       </w:r>
       <w:r>
         <w:rPr>
@@ -36218,42 +35899,40 @@
           <w:color w:val="000000"/>
           <w:szCs w:val="22"/>
         </w:rPr>
-        <w:instrText xml:space="preserve"> REF _Ref100754632 \h </w:instrText>
-      </w:r>
+        <w:t xml:space="preserve">) where the link between the object and the label is via the </w:t>
+      </w:r>
+      <w:proofErr w:type="spellStart"/>
       <w:r>
         <w:rPr>
           <w:rFonts w:asciiTheme="minorHAnsi" w:hAnsiTheme="minorHAnsi" w:cstheme="minorHAnsi"/>
           <w:color w:val="000000"/>
           <w:szCs w:val="22"/>
         </w:rPr>
-      </w:r>
+        <w:t>ComponentName</w:t>
+      </w:r>
+      <w:proofErr w:type="spellEnd"/>
       <w:r>
         <w:rPr>
           <w:rFonts w:asciiTheme="minorHAnsi" w:hAnsiTheme="minorHAnsi" w:cstheme="minorHAnsi"/>
           <w:color w:val="000000"/>
           <w:szCs w:val="22"/>
         </w:rPr>
-        <w:fldChar w:fldCharType="separate"/>
-      </w:r>
-      <w:r>
-        <w:t xml:space="preserve">Figure </w:t>
-      </w:r>
-      <w:r>
-        <w:rPr>
-          <w:noProof/>
-        </w:rPr>
-        <w:t>5</w:t>
-      </w:r>
-      <w:r>
-        <w:t>: DEXPI model example Safety Valve Label Symbol Reference</w:t>
-      </w:r>
+        <w:t xml:space="preserve"> attribute.</w:t>
+      </w:r>
+    </w:p>
+    <w:p>
+      <w:pPr>
+        <w:rPr>
+          <w:lang w:eastAsia="en-GB"/>
+        </w:rPr>
+      </w:pPr>
       <w:r>
         <w:rPr>
           <w:rFonts w:asciiTheme="minorHAnsi" w:hAnsiTheme="minorHAnsi" w:cstheme="minorHAnsi"/>
           <w:color w:val="000000"/>
           <w:szCs w:val="22"/>
         </w:rPr>
-        <w:fldChar w:fldCharType="end"/>
+        <w:t xml:space="preserve">In addition to these </w:t>
       </w:r>
       <w:r>
         <w:rPr>
@@ -36261,74 +35940,15 @@
           <w:color w:val="000000"/>
           <w:szCs w:val="22"/>
         </w:rPr>
-        <w:t xml:space="preserve">) where the link between the object and the label is via the </w:t>
-      </w:r>
-      <w:proofErr w:type="spellStart"/>
+        <w:t>types,</w:t>
+      </w:r>
       <w:r>
         <w:rPr>
           <w:rFonts w:asciiTheme="minorHAnsi" w:hAnsiTheme="minorHAnsi" w:cstheme="minorHAnsi"/>
           <w:color w:val="000000"/>
           <w:szCs w:val="22"/>
         </w:rPr>
-        <w:t>ComponentName</w:t>
-      </w:r>
-      <w:proofErr w:type="spellEnd"/>
-      <w:r>
-        <w:rPr>
-          <w:rFonts w:asciiTheme="minorHAnsi" w:hAnsiTheme="minorHAnsi" w:cstheme="minorHAnsi"/>
-          <w:color w:val="000000"/>
-          <w:szCs w:val="22"/>
-        </w:rPr>
-        <w:t xml:space="preserve"> attribute.</w:t>
-      </w:r>
-    </w:p>
-    <w:p>
-      <w:pPr>
-        <w:rPr>
-          <w:lang w:eastAsia="en-GB"/>
-        </w:rPr>
-      </w:pPr>
-      <w:r>
-        <w:rPr>
-          <w:rFonts w:asciiTheme="minorHAnsi" w:hAnsiTheme="minorHAnsi" w:cstheme="minorHAnsi"/>
-          <w:color w:val="000000"/>
-          <w:szCs w:val="22"/>
-        </w:rPr>
-        <w:t xml:space="preserve">In addition to these </w:t>
-      </w:r>
-      <w:r>
-        <w:rPr>
-          <w:rFonts w:asciiTheme="minorHAnsi" w:hAnsiTheme="minorHAnsi" w:cstheme="minorHAnsi"/>
-          <w:color w:val="000000"/>
-          <w:szCs w:val="22"/>
-        </w:rPr>
-        <w:t>types,</w:t>
-      </w:r>
-      <w:r>
-        <w:rPr>
-          <w:rFonts w:asciiTheme="minorHAnsi" w:hAnsiTheme="minorHAnsi" w:cstheme="minorHAnsi"/>
-          <w:color w:val="000000"/>
-          <w:szCs w:val="22"/>
-        </w:rPr>
-        <w:t xml:space="preserve"> information for the object may also be provided as a text string naming label related to the object </w:t>
-      </w:r>
-      <w:proofErr w:type="gramStart"/>
-      <w:r>
-        <w:rPr>
-          <w:rFonts w:asciiTheme="minorHAnsi" w:hAnsiTheme="minorHAnsi" w:cstheme="minorHAnsi"/>
-          <w:color w:val="000000"/>
-          <w:szCs w:val="22"/>
-        </w:rPr>
-        <w:t>e.g.</w:t>
-      </w:r>
-      <w:proofErr w:type="gramEnd"/>
-      <w:r>
-        <w:rPr>
-          <w:rFonts w:asciiTheme="minorHAnsi" w:hAnsiTheme="minorHAnsi" w:cstheme="minorHAnsi"/>
-          <w:color w:val="000000"/>
-          <w:szCs w:val="22"/>
-        </w:rPr>
-        <w:t xml:space="preserve"> for piping ‘</w:t>
+        <w:t xml:space="preserve"> information for the object may also be provided as a text string naming label related to the object e.g. for piping ‘</w:t>
       </w:r>
       <w:proofErr w:type="spellStart"/>
       <w:r>
@@ -36800,10 +36420,10 @@
       </w:r>
       <w:r>
         <w:object w:dxaOrig="1539" w:dyaOrig="997" w14:anchorId="58F3E952">
-          <v:shape id="_x0000_i1026" type="#_x0000_t75" style="width:77.25pt;height:49.5pt" o:ole="">
+          <v:shape id="_x0000_i1026" type="#_x0000_t75" style="width:77.35pt;height:49.5pt" o:ole="">
             <v:imagedata r:id="rId70" o:title=""/>
           </v:shape>
-          <o:OLEObject Type="Embed" ProgID="Package" ShapeID="_x0000_i1026" DrawAspect="Icon" ObjectID="_1714982532" r:id="rId71"/>
+          <o:OLEObject Type="Embed" ProgID="Package" ShapeID="_x0000_i1026" DrawAspect="Icon" ObjectID="_1715158211" r:id="rId71"/>
         </w:object>
       </w:r>
     </w:p>
@@ -37718,21 +37338,7 @@
         <w:rPr>
           <w:lang w:eastAsia="en-GB"/>
         </w:rPr>
-        <w:t xml:space="preserve">Property break graphic shall be used to represent the break of ‘one’ attribute only </w:t>
-      </w:r>
-      <w:proofErr w:type="gramStart"/>
-      <w:r>
-        <w:rPr>
-          <w:lang w:eastAsia="en-GB"/>
-        </w:rPr>
-        <w:t>i.e.</w:t>
-      </w:r>
-      <w:proofErr w:type="gramEnd"/>
-      <w:r>
-        <w:rPr>
-          <w:lang w:eastAsia="en-GB"/>
-        </w:rPr>
-        <w:t xml:space="preserve"> each break type shall be represented by a separate property break graphic. </w:t>
+        <w:t xml:space="preserve">Property break graphic shall be used to represent the break of ‘one’ attribute only i.e. each break type shall be represented by a separate property break graphic. </w:t>
       </w:r>
     </w:p>
     <w:p>
@@ -43199,15 +42805,7 @@
       </w:r>
       <w:proofErr w:type="spellEnd"/>
       <w:r>
-        <w:t xml:space="preserve"> </w:t>
-      </w:r>
-      <w:proofErr w:type="gramStart"/>
-      <w:r>
-        <w:t>e.g.</w:t>
-      </w:r>
-      <w:proofErr w:type="gramEnd"/>
-      <w:r>
-        <w:t xml:space="preserve"> </w:t>
+        <w:t xml:space="preserve"> e.g. </w:t>
       </w:r>
       <w:proofErr w:type="spellStart"/>
       <w:r>
@@ -43261,21 +42859,7 @@
         <w:rPr>
           <w:lang w:eastAsia="en-GB"/>
         </w:rPr>
-        <w:t xml:space="preserve">Leader lines are represented in DEXPI as a polyline with an ordered set of points depicting the start, </w:t>
-      </w:r>
-      <w:proofErr w:type="gramStart"/>
-      <w:r>
-        <w:rPr>
-          <w:lang w:eastAsia="en-GB"/>
-        </w:rPr>
-        <w:t>end</w:t>
-      </w:r>
-      <w:proofErr w:type="gramEnd"/>
-      <w:r>
-        <w:rPr>
-          <w:lang w:eastAsia="en-GB"/>
-        </w:rPr>
-        <w:t xml:space="preserve"> and any intermediate points of the line.</w:t>
+        <w:t>Leader lines are represented in DEXPI as a polyline with an ordered set of points depicting the start, end and any intermediate points of the line.</w:t>
       </w:r>
     </w:p>
     <w:p>
@@ -43440,15 +43024,7 @@
       <w:bookmarkEnd w:id="87"/>
       <w:bookmarkEnd w:id="88"/>
       <w:r>
-        <w:t xml:space="preserve"> - </w:t>
-      </w:r>
-      <w:proofErr w:type="gramStart"/>
-      <w:r>
-        <w:t>Non Graphical</w:t>
-      </w:r>
-      <w:proofErr w:type="gramEnd"/>
-      <w:r>
-        <w:t xml:space="preserve"> Elements</w:t>
+        <w:t xml:space="preserve"> - Non Graphical Elements</w:t>
       </w:r>
       <w:bookmarkEnd w:id="90"/>
     </w:p>
@@ -43991,43 +43567,41 @@
           <w:szCs w:val="24"/>
           <w:lang w:val="en-US"/>
         </w:rPr>
-        <w:t xml:space="preserve"> are considered to be implicitly connected, by their main flow in and flow out </w:t>
-      </w:r>
-      <w:proofErr w:type="gramStart"/>
+        <w:t xml:space="preserve"> are considered to be implicitly connected, by their main flow in and flow out connections points, in the order that they are represented in the </w:t>
+      </w:r>
+      <w:proofErr w:type="spellStart"/>
       <w:r>
         <w:rPr>
           <w:sz w:val="24"/>
           <w:szCs w:val="24"/>
           <w:lang w:val="en-US"/>
         </w:rPr>
-        <w:t>connections</w:t>
-      </w:r>
-      <w:proofErr w:type="gramEnd"/>
+        <w:t>PipingNetworkSegment</w:t>
+      </w:r>
+      <w:proofErr w:type="spellEnd"/>
       <w:r>
         <w:rPr>
           <w:sz w:val="24"/>
           <w:szCs w:val="24"/>
           <w:lang w:val="en-US"/>
         </w:rPr>
-        <w:t xml:space="preserve"> points, in the order that they are represented in the </w:t>
-      </w:r>
-      <w:proofErr w:type="spellStart"/>
+        <w:t xml:space="preserve">.  This ordering may differ between a P&amp;ID and 3D model (see </w:t>
+      </w:r>
       <w:r>
         <w:rPr>
           <w:sz w:val="24"/>
           <w:szCs w:val="24"/>
           <w:lang w:val="en-US"/>
         </w:rPr>
-        <w:t>PipingNetworkSegment</w:t>
-      </w:r>
-      <w:proofErr w:type="spellEnd"/>
+        <w:fldChar w:fldCharType="begin"/>
+      </w:r>
       <w:r>
         <w:rPr>
           <w:sz w:val="24"/>
           <w:szCs w:val="24"/>
           <w:lang w:val="en-US"/>
         </w:rPr>
-        <w:t xml:space="preserve">.  This ordering may differ between a P&amp;ID and 3D model (see </w:t>
+        <w:instrText xml:space="preserve"> REF _Ref169944247 \r \h </w:instrText>
       </w:r>
       <w:r>
         <w:rPr>
@@ -44035,15 +43609,6 @@
           <w:szCs w:val="24"/>
           <w:lang w:val="en-US"/>
         </w:rPr>
-        <w:fldChar w:fldCharType="begin"/>
-      </w:r>
-      <w:r>
-        <w:rPr>
-          <w:sz w:val="24"/>
-          <w:szCs w:val="24"/>
-          <w:lang w:val="en-US"/>
-        </w:rPr>
-        <w:instrText xml:space="preserve"> REF _Ref169944247 \r \h </w:instrText>
       </w:r>
       <w:r>
         <w:rPr>
@@ -44295,25 +43860,7 @@
           <w:szCs w:val="24"/>
           <w:lang w:val="en-US"/>
         </w:rPr>
-        <w:t xml:space="preserve"> that it doesn’t </w:t>
-      </w:r>
-      <w:proofErr w:type="gramStart"/>
-      <w:r>
-        <w:rPr>
-          <w:sz w:val="24"/>
-          <w:szCs w:val="24"/>
-          <w:lang w:val="en-US"/>
-        </w:rPr>
-        <w:t>contain</w:t>
-      </w:r>
-      <w:proofErr w:type="gramEnd"/>
-      <w:r>
-        <w:rPr>
-          <w:sz w:val="24"/>
-          <w:szCs w:val="24"/>
-          <w:lang w:val="en-US"/>
-        </w:rPr>
-        <w:t xml:space="preserve"> or it will reference a </w:t>
+        <w:t xml:space="preserve"> that it doesn’t contain or it will reference a </w:t>
       </w:r>
       <w:proofErr w:type="spellStart"/>
       <w:r>
@@ -45923,25 +45470,7 @@
           <w:szCs w:val="24"/>
           <w:lang w:val="en-US"/>
         </w:rPr>
-        <w:t>, if applicable (</w:t>
-      </w:r>
-      <w:proofErr w:type="gramStart"/>
-      <w:r>
-        <w:rPr>
-          <w:sz w:val="24"/>
-          <w:szCs w:val="24"/>
-          <w:lang w:val="en-US"/>
-        </w:rPr>
-        <w:t>i.e.</w:t>
-      </w:r>
-      <w:proofErr w:type="gramEnd"/>
-      <w:r>
-        <w:rPr>
-          <w:sz w:val="24"/>
-          <w:szCs w:val="24"/>
-          <w:lang w:val="en-US"/>
-        </w:rPr>
-        <w:t xml:space="preserve"> the main flow out of the segment).</w:t>
+        <w:t>, if applicable (i.e. the main flow out of the segment).</w:t>
       </w:r>
     </w:p>
     <w:p>
@@ -46493,21 +46022,7 @@
         <w:rPr>
           <w:lang w:val="en-US"/>
         </w:rPr>
-        <w:t xml:space="preserve">geometry </w:t>
-      </w:r>
-      <w:proofErr w:type="gramStart"/>
-      <w:r>
-        <w:rPr>
-          <w:lang w:val="en-US"/>
-        </w:rPr>
-        <w:t>unit:</w:t>
-      </w:r>
-      <w:proofErr w:type="gramEnd"/>
-      <w:r>
-        <w:rPr>
-          <w:lang w:val="en-US"/>
-        </w:rPr>
-        <w:t xml:space="preserve"> given in &lt;</w:t>
+        <w:t>geometry unit: given in &lt;</w:t>
       </w:r>
       <w:proofErr w:type="spellStart"/>
       <w:r>
@@ -46834,29 +46349,7 @@
           <w:szCs w:val="23"/>
           <w:lang w:val="en-US"/>
         </w:rPr>
-        <w:t>&lt;Reference X</w:t>
-      </w:r>
-      <w:proofErr w:type="gramStart"/>
-      <w:r>
-        <w:rPr>
-          <w:rFonts w:ascii="Calibri" w:hAnsi="Calibri" w:cs="Calibri"/>
-          <w:color w:val="000000"/>
-          <w:sz w:val="23"/>
-          <w:szCs w:val="23"/>
-          <w:lang w:val="en-US"/>
-        </w:rPr>
-        <w:t>=”cos</w:t>
-      </w:r>
-      <w:proofErr w:type="gramEnd"/>
-      <w:r>
-        <w:rPr>
-          <w:rFonts w:ascii="Calibri" w:hAnsi="Calibri" w:cs="Calibri"/>
-          <w:color w:val="000000"/>
-          <w:sz w:val="23"/>
-          <w:szCs w:val="23"/>
-          <w:lang w:val="en-US"/>
-        </w:rPr>
-        <w:t xml:space="preserve"> </w:t>
+        <w:t xml:space="preserve">&lt;Reference X=”cos </w:t>
       </w:r>
       <w:r>
         <w:rPr>
@@ -47481,21 +46974,7 @@
         <w:rPr>
           <w:szCs w:val="22"/>
         </w:rPr>
-        <w:t xml:space="preserve"> </w:t>
-      </w:r>
-      <w:proofErr w:type="gramStart"/>
-      <w:r>
-        <w:rPr>
-          <w:szCs w:val="22"/>
-        </w:rPr>
-        <w:t>closed ,</w:t>
-      </w:r>
-      <w:proofErr w:type="gramEnd"/>
-      <w:r>
-        <w:rPr>
-          <w:szCs w:val="22"/>
-        </w:rPr>
-        <w:t xml:space="preserve"> white </w:t>
+        <w:t xml:space="preserve"> closed , white </w:t>
       </w:r>
       <w:r>
         <w:rPr>
@@ -57912,10 +57391,28 @@
 </file>
 
 <file path=customXml/item1.xml><?xml version="1.0" encoding="utf-8"?>
+<p:properties xmlns:p="http://schemas.microsoft.com/office/2006/metadata/properties" xmlns:xsi="http://www.w3.org/2001/XMLSchema-instance" xmlns:pc="http://schemas.microsoft.com/office/infopath/2007/PartnerControls">
+  <documentManagement>
+    <_ip_UnifiedCompliancePolicyUIAction xmlns="http://schemas.microsoft.com/sharepoint/v3" xsi:nil="true"/>
+    <_ip_UnifiedCompliancePolicyProperties xmlns="http://schemas.microsoft.com/sharepoint/v3" xsi:nil="true"/>
+  </documentManagement>
+</p:properties>
+</file>
+
+<file path=customXml/item2.xml><?xml version="1.0" encoding="utf-8"?>
 <b:Sources xmlns:b="http://schemas.openxmlformats.org/officeDocument/2006/bibliography" xmlns="http://schemas.openxmlformats.org/officeDocument/2006/bibliography" SelectedStyle="\APA.XSL" StyleName="APA"/>
 </file>
 
-<file path=customXml/item2.xml><?xml version="1.0" encoding="utf-8"?>
+<file path=customXml/item3.xml><?xml version="1.0" encoding="utf-8"?>
+<?mso-contentType ?>
+<FormTemplates xmlns="http://schemas.microsoft.com/sharepoint/v3/contenttype/forms">
+  <Display>DocumentLibraryForm</Display>
+  <Edit>DocumentLibraryForm</Edit>
+  <New>DocumentLibraryForm</New>
+</FormTemplates>
+</file>
+
+<file path=customXml/item4.xml><?xml version="1.0" encoding="utf-8"?>
 <ct:contentTypeSchema xmlns:ct="http://schemas.microsoft.com/office/2006/metadata/contentType" xmlns:ma="http://schemas.microsoft.com/office/2006/metadata/properties/metaAttributes" ct:_="" ma:_="" ma:contentTypeName="Document" ma:contentTypeID="0x010100B120A57844719F4E8D3B231BB569FBC1" ma:contentTypeVersion="11" ma:contentTypeDescription="Create a new document." ma:contentTypeScope="" ma:versionID="0d7e10361cbf35574c6c4289882fa7cc">
   <xsd:schema xmlns:xsd="http://www.w3.org/2001/XMLSchema" xmlns:xs="http://www.w3.org/2001/XMLSchema" xmlns:p="http://schemas.microsoft.com/office/2006/metadata/properties" xmlns:ns1="http://schemas.microsoft.com/sharepoint/v3" xmlns:ns2="8ef53de8-cc6e-4563-8a06-dfe201490014" xmlns:ns3="3ff7fd59-d076-49f0-b547-8e4904caf708" targetNamespace="http://schemas.microsoft.com/office/2006/metadata/properties" ma:root="true" ma:fieldsID="c049f0b0fb335eb72932540c7931f243" ns1:_="" ns2:_="" ns3:_="">
     <xsd:import namespace="http://schemas.microsoft.com/sharepoint/v3"/>
@@ -58131,25 +57628,17 @@
 </ct:contentTypeSchema>
 </file>
 
-<file path=customXml/item3.xml><?xml version="1.0" encoding="utf-8"?>
-<p:properties xmlns:p="http://schemas.microsoft.com/office/2006/metadata/properties" xmlns:xsi="http://www.w3.org/2001/XMLSchema-instance" xmlns:pc="http://schemas.microsoft.com/office/infopath/2007/PartnerControls">
-  <documentManagement>
-    <_ip_UnifiedCompliancePolicyUIAction xmlns="http://schemas.microsoft.com/sharepoint/v3" xsi:nil="true"/>
-    <_ip_UnifiedCompliancePolicyProperties xmlns="http://schemas.microsoft.com/sharepoint/v3" xsi:nil="true"/>
-  </documentManagement>
-</p:properties>
+<file path=customXml/itemProps1.xml><?xml version="1.0" encoding="utf-8"?>
+<ds:datastoreItem xmlns:ds="http://schemas.openxmlformats.org/officeDocument/2006/customXml" ds:itemID="{69B2DF7C-23B4-429C-A4C0-96B79A4EE4F5}">
+  <ds:schemaRefs>
+    <ds:schemaRef ds:uri="http://schemas.microsoft.com/office/2006/metadata/properties"/>
+    <ds:schemaRef ds:uri="http://schemas.microsoft.com/office/infopath/2007/PartnerControls"/>
+    <ds:schemaRef ds:uri="http://schemas.microsoft.com/sharepoint/v3"/>
+  </ds:schemaRefs>
+</ds:datastoreItem>
 </file>
 
-<file path=customXml/item4.xml><?xml version="1.0" encoding="utf-8"?>
-<?mso-contentType ?>
-<FormTemplates xmlns="http://schemas.microsoft.com/sharepoint/v3/contenttype/forms">
-  <Display>DocumentLibraryForm</Display>
-  <Edit>DocumentLibraryForm</Edit>
-  <New>DocumentLibraryForm</New>
-</FormTemplates>
-</file>
-
-<file path=customXml/itemProps1.xml><?xml version="1.0" encoding="utf-8"?>
+<file path=customXml/itemProps2.xml><?xml version="1.0" encoding="utf-8"?>
 <ds:datastoreItem xmlns:ds="http://schemas.openxmlformats.org/officeDocument/2006/customXml" ds:itemID="{0F19D998-EEE0-4BDC-81E0-DAD46B6BCEE7}">
   <ds:schemaRefs>
     <ds:schemaRef ds:uri="http://schemas.openxmlformats.org/officeDocument/2006/bibliography"/>
@@ -58157,7 +57646,15 @@
 </ds:datastoreItem>
 </file>
 
-<file path=customXml/itemProps2.xml><?xml version="1.0" encoding="utf-8"?>
+<file path=customXml/itemProps3.xml><?xml version="1.0" encoding="utf-8"?>
+<ds:datastoreItem xmlns:ds="http://schemas.openxmlformats.org/officeDocument/2006/customXml" ds:itemID="{3D3567C3-7EF5-4AA2-A0C7-67990F193C7A}">
+  <ds:schemaRefs>
+    <ds:schemaRef ds:uri="http://schemas.microsoft.com/sharepoint/v3/contenttype/forms"/>
+  </ds:schemaRefs>
+</ds:datastoreItem>
+</file>
+
+<file path=customXml/itemProps4.xml><?xml version="1.0" encoding="utf-8"?>
 <ds:datastoreItem xmlns:ds="http://schemas.openxmlformats.org/officeDocument/2006/customXml" ds:itemID="{F75D6BF5-B165-4039-A9B5-4C9CDB2BA413}">
   <ds:schemaRefs>
     <ds:schemaRef ds:uri="http://schemas.microsoft.com/office/2006/metadata/contentType"/>
@@ -58175,22 +57672,4 @@
     <ds:schemaRef ds:uri="http://schemas.microsoft.com/internal/obd"/>
   </ds:schemaRefs>
 </ds:datastoreItem>
-</file>
-
-<file path=customXml/itemProps3.xml><?xml version="1.0" encoding="utf-8"?>
-<ds:datastoreItem xmlns:ds="http://schemas.openxmlformats.org/officeDocument/2006/customXml" ds:itemID="{69B2DF7C-23B4-429C-A4C0-96B79A4EE4F5}">
-  <ds:schemaRefs>
-    <ds:schemaRef ds:uri="http://schemas.microsoft.com/office/2006/metadata/properties"/>
-    <ds:schemaRef ds:uri="http://schemas.microsoft.com/office/infopath/2007/PartnerControls"/>
-    <ds:schemaRef ds:uri="http://schemas.microsoft.com/sharepoint/v3"/>
-  </ds:schemaRefs>
-</ds:datastoreItem>
-</file>
-
-<file path=customXml/itemProps4.xml><?xml version="1.0" encoding="utf-8"?>
-<ds:datastoreItem xmlns:ds="http://schemas.openxmlformats.org/officeDocument/2006/customXml" ds:itemID="{3D3567C3-7EF5-4AA2-A0C7-67990F193C7A}">
-  <ds:schemaRefs>
-    <ds:schemaRef ds:uri="http://schemas.microsoft.com/sharepoint/v3/contenttype/forms"/>
-  </ds:schemaRefs>
-</ds:datastoreItem>
 </file>
</xml_diff>